<commit_message>
Update executive summary; add detailed finding 1
</commit_message>
<xml_diff>
--- a/Assignment 3 Pentest Report.docx
+++ b/Assignment 3 Pentest Report.docx
@@ -490,13 +490,31 @@
         <w:rPr>
           <w:lang w:eastAsia="zh-CN"/>
         </w:rPr>
-        <w:t xml:space="preserve"> risks </w:t>
+        <w:t xml:space="preserve"> risks</w:t>
       </w:r>
       <w:r>
         <w:rPr>
           <w:lang w:eastAsia="zh-CN"/>
         </w:rPr>
-        <w:t>are considered to have high severity</w:t>
+        <w:t xml:space="preserve"> range in severity from </w:t>
+      </w:r>
+      <w:r>
+        <w:rPr>
+          <w:lang w:eastAsia="zh-CN"/>
+        </w:rPr>
+        <w:t>e</w:t>
+      </w:r>
+      <w:r>
+        <w:rPr>
+          <w:lang w:eastAsia="zh-CN"/>
+        </w:rPr>
+        <w:t>xtreme</w:t>
+      </w:r>
+      <w:r>
+        <w:rPr>
+          <w:lang w:eastAsia="zh-CN"/>
+        </w:rPr>
+        <w:t xml:space="preserve"> to high</w:t>
       </w:r>
       <w:r>
         <w:rPr>
@@ -551,7 +569,19 @@
         <w:rPr>
           <w:lang w:eastAsia="zh-CN"/>
         </w:rPr>
-        <w:t xml:space="preserve">This vulnerability </w:t>
+        <w:t>This</w:t>
+      </w:r>
+      <w:r>
+        <w:rPr>
+          <w:lang w:eastAsia="zh-CN"/>
+        </w:rPr>
+        <w:t xml:space="preserve"> extreme-risk</w:t>
+      </w:r>
+      <w:r>
+        <w:rPr>
+          <w:lang w:eastAsia="zh-CN"/>
+        </w:rPr>
+        <w:t xml:space="preserve"> vulnerability </w:t>
       </w:r>
       <w:r>
         <w:rPr>
@@ -588,40 +618,132 @@
       </w:pPr>
       <w:r>
         <w:rPr>
+          <w:lang w:eastAsia="zh-CN"/>
+        </w:rPr>
+        <w:t>The first</w:t>
+      </w:r>
+      <w:r>
+        <w:rPr>
+          <w:lang w:eastAsia="zh-CN"/>
+        </w:rPr>
+        <w:t xml:space="preserve"> high-risk vulnerability is bypassing the client-side authentication in the web application’s developer login functionality (Finding 2). This vulnerability allows the attacker authenticates into the system as the developer and acquire the developer privilege. The attacker could alter the code for his/her own benefit, which might lead to credential</w:t>
+      </w:r>
+      <w:r>
+        <w:rPr>
+          <w:lang w:eastAsia="zh-CN"/>
+        </w:rPr>
+        <w:t>s</w:t>
+      </w:r>
+      <w:r>
+        <w:rPr>
+          <w:lang w:eastAsia="zh-CN"/>
+        </w:rPr>
+        <w:t xml:space="preserve"> and personal information leakage, financial losses and denial of services.</w:t>
+      </w:r>
+    </w:p>
+    <w:p>
+      <w:pPr>
+        <w:rPr>
+          <w:lang w:eastAsia="zh-CN"/>
+        </w:rPr>
+      </w:pPr>
+    </w:p>
+    <w:p>
+      <w:pPr>
+        <w:rPr>
+          <w:lang w:eastAsia="zh-CN"/>
+        </w:rPr>
+      </w:pPr>
+      <w:r>
+        <w:rPr>
+          <w:lang w:eastAsia="zh-CN"/>
+        </w:rPr>
+        <w:t>Another</w:t>
+      </w:r>
+      <w:r>
+        <w:rPr>
+          <w:lang w:eastAsia="zh-CN"/>
+        </w:rPr>
+        <w:t xml:space="preserve"> high-risk vulnerability is the privilege escalation in the admin panel (Finding 3). It allows the attacker to promote him/herself to an admin and perform higher privileged actions, which might lead to the system takeover and unauthorised closure of users’ accounts for denial of services.</w:t>
+      </w:r>
+      <w:r>
+        <w:rPr>
+          <w:lang w:eastAsia="zh-CN"/>
+        </w:rPr>
+        <w:t xml:space="preserve"> </w:t>
+      </w:r>
+      <w:r>
+        <w:rPr>
+          <w:lang w:eastAsia="zh-CN"/>
+        </w:rPr>
+        <w:t xml:space="preserve">The </w:t>
+      </w:r>
+      <w:r>
+        <w:rPr>
+          <w:lang w:eastAsia="zh-CN"/>
+        </w:rPr>
+        <w:t>thrid</w:t>
+      </w:r>
+      <w:r>
+        <w:rPr>
+          <w:lang w:eastAsia="zh-CN"/>
+        </w:rPr>
+        <w:t xml:space="preserve"> high-risk vulnerability is the weak authentication in the password change functionality (Finding 4). It allows the attacker to take over other users’ accounts to steal their personal information and perform unauthorised actions. The attacker could</w:t>
+      </w:r>
+      <w:r>
+        <w:rPr>
+          <w:lang w:eastAsia="zh-CN"/>
+        </w:rPr>
+        <w:t xml:space="preserve"> even</w:t>
+      </w:r>
+      <w:r>
+        <w:rPr>
+          <w:lang w:eastAsia="zh-CN"/>
+        </w:rPr>
+        <w:t xml:space="preserve"> take over the branch manger’s accounts to perform higher-privileged actions</w:t>
+      </w:r>
+      <w:r>
+        <w:rPr>
+          <w:lang w:eastAsia="zh-CN"/>
+        </w:rPr>
+        <w:t>.</w:t>
+      </w:r>
+      <w:r>
+        <w:rPr>
+          <w:lang w:eastAsia="zh-CN"/>
+        </w:rPr>
+        <w:t xml:space="preserve"> </w:t>
+      </w:r>
+      <w:r>
+        <w:rPr>
           <w:rFonts w:hint="eastAsia"/>
           <w:lang w:eastAsia="zh-CN"/>
         </w:rPr>
-        <w:t>A</w:t>
+        <w:t>T</w:t>
       </w:r>
       <w:r>
         <w:rPr>
           <w:lang w:eastAsia="zh-CN"/>
         </w:rPr>
-        <w:t xml:space="preserve">nother high-risk vulnerability is </w:t>
+        <w:t xml:space="preserve">he last </w:t>
       </w:r>
       <w:r>
         <w:rPr>
           <w:lang w:eastAsia="zh-CN"/>
         </w:rPr>
-        <w:t>bypassing</w:t>
+        <w:t xml:space="preserve">high-risk </w:t>
       </w:r>
       <w:r>
         <w:rPr>
           <w:lang w:eastAsia="zh-CN"/>
         </w:rPr>
-        <w:t xml:space="preserve"> the client-side authentication in the web application’s developer login functionality (Finding 2). This vulnerability allows the attacker authenticates into the system as the developer and acquire the developer privilege. The attacker could alter the code for his/her own benefit, which might lead to credential</w:t>
+        <w:t xml:space="preserve">vulnerability is the insecure object references vulnerability in the user profile page (Finding 5) </w:t>
       </w:r>
       <w:r>
         <w:rPr>
           <w:lang w:eastAsia="zh-CN"/>
         </w:rPr>
-        <w:t>s</w:t>
-      </w:r>
-      <w:r>
-        <w:rPr>
-          <w:lang w:eastAsia="zh-CN"/>
-        </w:rPr>
-        <w:t xml:space="preserve"> and personal information leakage, financial losses and denial of services.</w:t>
+        <w:t>and it could leak out every user’s personal information.</w:t>
       </w:r>
     </w:p>
     <w:p>
@@ -634,101 +756,86 @@
     <w:p>
       <w:pPr>
         <w:rPr>
-          <w:rFonts w:hint="eastAsia"/>
           <w:lang w:eastAsia="zh-CN"/>
         </w:rPr>
       </w:pPr>
       <w:r>
         <w:rPr>
-          <w:rFonts w:hint="eastAsia"/>
           <w:lang w:eastAsia="zh-CN"/>
         </w:rPr>
-        <w:t>T</w:t>
+        <w:t>All these v</w:t>
       </w:r>
       <w:r>
         <w:rPr>
           <w:lang w:eastAsia="zh-CN"/>
         </w:rPr>
-        <w:t>he third high-risk vulnerability is the privilege escalation in the admin panel (Finding 3). It allows the attacker to promote him/herself to an admin and perform higher privileged actions, which might lead to the system takeover and unauthorised closure of users’ accounts for denial of services.</w:t>
+        <w:t xml:space="preserve">ulnerabilities are </w:t>
       </w:r>
       <w:r>
         <w:rPr>
           <w:lang w:eastAsia="zh-CN"/>
         </w:rPr>
+        <w:t>fatal</w:t>
+      </w:r>
+      <w:r>
+        <w:rPr>
+          <w:lang w:eastAsia="zh-CN"/>
+        </w:rPr>
+        <w:t xml:space="preserve"> to a bank company since users’ trusts are the key for the company to survive in the industrial and </w:t>
+      </w:r>
+      <w:r>
+        <w:rPr>
+          <w:lang w:eastAsia="zh-CN"/>
+        </w:rPr>
+        <w:t>these</w:t>
+      </w:r>
+      <w:r>
+        <w:rPr>
+          <w:lang w:eastAsia="zh-CN"/>
+        </w:rPr>
+        <w:t xml:space="preserve"> trusts</w:t>
+      </w:r>
+      <w:r>
+        <w:rPr>
+          <w:lang w:eastAsia="zh-CN"/>
+        </w:rPr>
+        <w:t xml:space="preserve"> can be easily destroyed</w:t>
+      </w:r>
+      <w:r>
+        <w:rPr>
+          <w:lang w:eastAsia="zh-CN"/>
+        </w:rPr>
+        <w:t xml:space="preserve"> and hardily</w:t>
+      </w:r>
+      <w:r>
+        <w:rPr>
+          <w:lang w:eastAsia="zh-CN"/>
+        </w:rPr>
         <w:t xml:space="preserve"> </w:t>
       </w:r>
       <w:r>
         <w:rPr>
           <w:lang w:eastAsia="zh-CN"/>
         </w:rPr>
-        <w:t xml:space="preserve">The </w:t>
+        <w:t>earn</w:t>
       </w:r>
       <w:r>
         <w:rPr>
           <w:lang w:eastAsia="zh-CN"/>
         </w:rPr>
-        <w:t>fourth</w:t>
+        <w:t>ed</w:t>
       </w:r>
       <w:r>
         <w:rPr>
           <w:lang w:eastAsia="zh-CN"/>
         </w:rPr>
-        <w:t xml:space="preserve"> high-risk vulnerability is the weak authentication in the password change functionality (Finding 4). It allows the attacker to take over other users’ accounts to steal their personal information and perform unauthorised actions. The attacker could</w:t>
+        <w:t xml:space="preserve"> back</w:t>
       </w:r>
       <w:r>
         <w:rPr>
           <w:lang w:eastAsia="zh-CN"/>
         </w:rPr>
-        <w:t xml:space="preserve"> even</w:t>
-      </w:r>
-      <w:r>
-        <w:rPr>
-          <w:lang w:eastAsia="zh-CN"/>
-        </w:rPr>
-        <w:t xml:space="preserve"> take over the branch manger’s accounts to perform higher-privileged actions</w:t>
-      </w:r>
-      <w:r>
-        <w:rPr>
-          <w:lang w:eastAsia="zh-CN"/>
-        </w:rPr>
-        <w:t>.</w:t>
-      </w:r>
-      <w:r>
-        <w:rPr>
-          <w:lang w:eastAsia="zh-CN"/>
-        </w:rPr>
-        <w:t xml:space="preserve"> </w:t>
-      </w:r>
-      <w:r>
-        <w:rPr>
-          <w:rFonts w:hint="eastAsia"/>
-          <w:lang w:eastAsia="zh-CN"/>
-        </w:rPr>
-        <w:t>T</w:t>
-      </w:r>
-      <w:r>
-        <w:rPr>
-          <w:lang w:eastAsia="zh-CN"/>
-        </w:rPr>
-        <w:t xml:space="preserve">he last </w:t>
-      </w:r>
-      <w:r>
-        <w:rPr>
-          <w:lang w:eastAsia="zh-CN"/>
-        </w:rPr>
-        <w:t xml:space="preserve">high-risk </w:t>
-      </w:r>
-      <w:r>
-        <w:rPr>
-          <w:lang w:eastAsia="zh-CN"/>
-        </w:rPr>
-        <w:t xml:space="preserve">vulnerability is the insecure object references vulnerability in the user profile page (Finding 5) </w:t>
-      </w:r>
-      <w:r>
-        <w:rPr>
-          <w:lang w:eastAsia="zh-CN"/>
-        </w:rPr>
-        <w:t>and it could leak out every user’s personal information.</w:t>
+        <w:t xml:space="preserve"> if one of the vulnerabilities ever happens. The slightest possibility of personal data leakage and direct financial losses should never be allowed.</w:t>
       </w:r>
     </w:p>
     <w:p>
@@ -741,81 +848,6 @@
     <w:p>
       <w:pPr>
         <w:rPr>
-          <w:lang w:eastAsia="zh-CN"/>
-        </w:rPr>
-      </w:pPr>
-      <w:r>
-        <w:rPr>
-          <w:lang w:eastAsia="zh-CN"/>
-        </w:rPr>
-        <w:t>All these v</w:t>
-      </w:r>
-      <w:r>
-        <w:rPr>
-          <w:lang w:eastAsia="zh-CN"/>
-        </w:rPr>
-        <w:t xml:space="preserve">ulnerabilities are high-risk to a bank company since users’ trusts are the key for the company to survive in the industrial and </w:t>
-      </w:r>
-      <w:r>
-        <w:rPr>
-          <w:lang w:eastAsia="zh-CN"/>
-        </w:rPr>
-        <w:t>such trusts</w:t>
-      </w:r>
-      <w:r>
-        <w:rPr>
-          <w:lang w:eastAsia="zh-CN"/>
-        </w:rPr>
-        <w:t xml:space="preserve"> can be easily destroyed</w:t>
-      </w:r>
-      <w:r>
-        <w:rPr>
-          <w:lang w:eastAsia="zh-CN"/>
-        </w:rPr>
-        <w:t xml:space="preserve"> and hardily to</w:t>
-      </w:r>
-      <w:r>
-        <w:rPr>
-          <w:lang w:eastAsia="zh-CN"/>
-        </w:rPr>
-        <w:t xml:space="preserve"> be</w:t>
-      </w:r>
-      <w:r>
-        <w:rPr>
-          <w:lang w:eastAsia="zh-CN"/>
-        </w:rPr>
-        <w:t xml:space="preserve"> earn</w:t>
-      </w:r>
-      <w:r>
-        <w:rPr>
-          <w:lang w:eastAsia="zh-CN"/>
-        </w:rPr>
-        <w:t>ed</w:t>
-      </w:r>
-      <w:r>
-        <w:rPr>
-          <w:lang w:eastAsia="zh-CN"/>
-        </w:rPr>
-        <w:t xml:space="preserve"> back</w:t>
-      </w:r>
-      <w:r>
-        <w:rPr>
-          <w:lang w:eastAsia="zh-CN"/>
-        </w:rPr>
-        <w:t xml:space="preserve"> if one of the vulnerabilities ever happens. The slightest possibility of personal data leakage and direct financial losses should never be allowed.</w:t>
-      </w:r>
-    </w:p>
-    <w:p>
-      <w:pPr>
-        <w:rPr>
-          <w:lang w:eastAsia="zh-CN"/>
-        </w:rPr>
-      </w:pPr>
-    </w:p>
-    <w:p>
-      <w:pPr>
-        <w:rPr>
-          <w:rFonts w:hint="eastAsia"/>
           <w:lang w:eastAsia="zh-CN"/>
         </w:rPr>
       </w:pPr>
@@ -4349,7 +4381,10 @@
               <w:spacing w:line="240" w:lineRule="auto"/>
             </w:pPr>
             <w:r>
-              <w:t>High</w:t>
+              <w:rPr>
+                <w:lang w:eastAsia="zh-CN"/>
+              </w:rPr>
+              <w:t>Extreme</w:t>
             </w:r>
           </w:p>
         </w:tc>
@@ -4850,6 +4885,7 @@
           <w:p>
             <w:pPr>
               <w:pStyle w:val="Heading3"/>
+              <w:keepNext w:val="0"/>
               <w:rPr>
                 <w:b/>
               </w:rPr>
@@ -5004,11 +5040,14 @@
           <w:p>
             <w:pPr>
               <w:pStyle w:val="Heading3"/>
+              <w:keepNext w:val="0"/>
               <w:rPr>
                 <w:b/>
               </w:rPr>
             </w:pPr>
             <w:bookmarkStart w:id="5" w:name="_Toc73828720"/>
+            <w:bookmarkStart w:id="6" w:name="_Proof_of_Concept"/>
+            <w:bookmarkEnd w:id="6"/>
             <w:r>
               <w:rPr>
                 <w:b/>
@@ -5041,14 +5080,33 @@
               </w:pBdr>
               <w:spacing w:line="240" w:lineRule="auto"/>
             </w:pPr>
-            <w:hyperlink r:id="rId8" w:history="1">
+            <w:r>
+              <w:rPr>
+                <w:rFonts w:hint="eastAsia"/>
+                <w:lang w:eastAsia="zh-CN"/>
+              </w:rPr>
+              <w:t>Th</w:t>
+            </w:r>
+            <w:r>
+              <w:rPr>
+                <w:lang w:eastAsia="zh-CN"/>
+              </w:rPr>
+              <w:t xml:space="preserve">is vulnerability can be exploited by directly inspecting the testing / development files / directories after the attacker manages to brute-force them out. </w:t>
+            </w:r>
+            <w:r>
+              <w:t xml:space="preserve">For a detailed walkthrough, see </w:t>
+            </w:r>
+            <w:hyperlink w:anchor="_Section_1_–" w:history="1">
               <w:r>
                 <w:rPr>
                   <w:rStyle w:val="Hyperlink"/>
                 </w:rPr>
-                <w:t>https://github.com/danielmiessler/SecLists/blob/4a2ab64/Discovery/Web-Content/common.txt</w:t>
+                <w:t>Appendix 2, Section 1</w:t>
               </w:r>
             </w:hyperlink>
+            <w:r>
+              <w:t>.</w:t>
+            </w:r>
           </w:p>
         </w:tc>
       </w:tr>
@@ -5067,18 +5125,19 @@
           <w:p>
             <w:pPr>
               <w:pStyle w:val="Heading3"/>
-              <w:rPr>
-                <w:b/>
-              </w:rPr>
-            </w:pPr>
-            <w:bookmarkStart w:id="6" w:name="_Toc73828721"/>
+              <w:keepNext w:val="0"/>
+              <w:rPr>
+                <w:b/>
+              </w:rPr>
+            </w:pPr>
+            <w:bookmarkStart w:id="7" w:name="_Toc73828721"/>
             <w:r>
               <w:rPr>
                 <w:b/>
               </w:rPr>
               <w:t>Impact</w:t>
             </w:r>
-            <w:bookmarkEnd w:id="6"/>
+            <w:bookmarkEnd w:id="7"/>
           </w:p>
         </w:tc>
         <w:tc>
@@ -5108,12 +5167,6 @@
               <w:rPr>
                 <w:b/>
               </w:rPr>
-              <w:t>Negligible/Minor/Moderate/Major/</w:t>
-            </w:r>
-            <w:r>
-              <w:rPr>
-                <w:b/>
-              </w:rPr>
               <w:t>Catastrophic</w:t>
             </w:r>
             <w:r>
@@ -5124,9 +5177,15 @@
             </w:r>
             <w:r>
               <w:rPr>
-                <w:b/>
-              </w:rPr>
-              <w:t>An attacker could do xyz with this vulnerability</w:t>
+                <w:bCs/>
+              </w:rPr>
+              <w:t xml:space="preserve">An attacker could </w:t>
+            </w:r>
+            <w:r>
+              <w:rPr>
+                <w:bCs/>
+              </w:rPr>
+              <w:t>access different versions of all the code files of the system, which will leak out any system and database credentials that exist in the file. By inspecting the code, the attacker could find more uncovered vulnerabilities which could put the security of users’ personal and financial information at higher risk.</w:t>
             </w:r>
           </w:p>
         </w:tc>
@@ -5146,18 +5205,19 @@
           <w:p>
             <w:pPr>
               <w:pStyle w:val="Heading3"/>
-              <w:rPr>
-                <w:b/>
-              </w:rPr>
-            </w:pPr>
-            <w:bookmarkStart w:id="7" w:name="_Toc73828722"/>
+              <w:keepNext w:val="0"/>
+              <w:rPr>
+                <w:b/>
+              </w:rPr>
+            </w:pPr>
+            <w:bookmarkStart w:id="8" w:name="_Toc73828722"/>
             <w:r>
               <w:rPr>
                 <w:b/>
               </w:rPr>
               <w:t>Likelihood</w:t>
             </w:r>
-            <w:bookmarkEnd w:id="7"/>
+            <w:bookmarkEnd w:id="8"/>
           </w:p>
         </w:tc>
         <w:tc>
@@ -5190,7 +5250,28 @@
               <w:rPr>
                 <w:b/>
               </w:rPr>
-              <w:t>Rare/Unlikely/Possible/Likely/Almost Certain: The possibility of the vulnerability being exploited</w:t>
+              <w:t xml:space="preserve">Almost Certain: </w:t>
+            </w:r>
+            <w:r>
+              <w:rPr>
+                <w:bCs/>
+              </w:rPr>
+              <w:t xml:space="preserve">The exploitation of this vulnerability requires no authentication and there is a clear hint pointing to the </w:t>
+            </w:r>
+            <w:hyperlink r:id="rId8" w:history="1">
+              <w:r>
+                <w:rPr>
+                  <w:rStyle w:val="Hyperlink"/>
+                  <w:bCs/>
+                </w:rPr>
+                <w:t>test/</w:t>
+              </w:r>
+            </w:hyperlink>
+            <w:r>
+              <w:rPr>
+                <w:bCs/>
+              </w:rPr>
+              <w:t xml:space="preserve"> directory in the comment. It is almost certain that it will be exploited.</w:t>
             </w:r>
           </w:p>
         </w:tc>
@@ -5210,18 +5291,19 @@
           <w:p>
             <w:pPr>
               <w:pStyle w:val="Heading3"/>
-              <w:rPr>
-                <w:b/>
-              </w:rPr>
-            </w:pPr>
-            <w:bookmarkStart w:id="8" w:name="_Toc73828723"/>
+              <w:keepNext w:val="0"/>
+              <w:rPr>
+                <w:b/>
+              </w:rPr>
+            </w:pPr>
+            <w:bookmarkStart w:id="9" w:name="_Toc73828723"/>
             <w:r>
               <w:rPr>
                 <w:b/>
               </w:rPr>
               <w:t>Risk Rating</w:t>
             </w:r>
-            <w:bookmarkEnd w:id="8"/>
+            <w:bookmarkEnd w:id="9"/>
           </w:p>
         </w:tc>
         <w:tc>
@@ -5238,38 +5320,54 @@
           <w:p>
             <w:pPr>
               <w:widowControl w:val="0"/>
-              <w:pBdr>
-                <w:top w:val="nil"/>
-                <w:left w:val="nil"/>
-                <w:bottom w:val="nil"/>
-                <w:right w:val="nil"/>
-                <w:between w:val="nil"/>
-              </w:pBdr>
               <w:spacing w:line="240" w:lineRule="auto"/>
               <w:rPr>
-                <w:b/>
-              </w:rPr>
-            </w:pPr>
-            <w:r>
-              <w:rPr>
-                <w:b/>
-              </w:rPr>
-              <w:t xml:space="preserve">Informational / </w:t>
-            </w:r>
-            <w:r>
-              <w:rPr>
-                <w:b/>
-              </w:rPr>
-              <w:t>Low / Medium / High / Extreme</w:t>
-            </w:r>
-          </w:p>
-          <w:p>
-            <w:pPr>
-              <w:widowControl w:val="0"/>
-              <w:spacing w:line="240" w:lineRule="auto"/>
-            </w:pPr>
-            <w:r>
-              <w:t>This is the reasoning behind my rating</w:t>
+                <w:bCs/>
+              </w:rPr>
+            </w:pPr>
+            <w:r>
+              <w:rPr>
+                <w:b/>
+              </w:rPr>
+              <w:t xml:space="preserve">Extreme: </w:t>
+            </w:r>
+            <w:r>
+              <w:t xml:space="preserve">Referring to the risk matrix in </w:t>
+            </w:r>
+            <w:hyperlink w:anchor="_Appendix_I_-" w:history="1">
+              <w:r>
+                <w:rPr>
+                  <w:rStyle w:val="Hyperlink"/>
+                </w:rPr>
+                <w:t>Appendix 1</w:t>
+              </w:r>
+            </w:hyperlink>
+            <w:r>
+              <w:t xml:space="preserve">, </w:t>
+            </w:r>
+            <w:r>
+              <w:t>catastrophic impact</w:t>
+            </w:r>
+            <w:r>
+              <w:t xml:space="preserve"> and </w:t>
+            </w:r>
+            <w:r>
+              <w:t>almost certain likelihood</w:t>
+            </w:r>
+            <w:r>
+              <w:t xml:space="preserve"> suggest a high risk</w:t>
+            </w:r>
+            <w:r>
+              <w:t xml:space="preserve">. The consequence of such exploitation will cause great damage to the business reputation and </w:t>
+            </w:r>
+            <w:r>
+              <w:t>incur a</w:t>
+            </w:r>
+            <w:r>
+              <w:t xml:space="preserve">n extreme </w:t>
+            </w:r>
+            <w:r>
+              <w:t>user churn rate.</w:t>
             </w:r>
           </w:p>
         </w:tc>
@@ -5289,18 +5387,19 @@
           <w:p>
             <w:pPr>
               <w:pStyle w:val="Heading3"/>
-              <w:rPr>
-                <w:b/>
-              </w:rPr>
-            </w:pPr>
-            <w:bookmarkStart w:id="9" w:name="_Toc73828724"/>
+              <w:keepNext w:val="0"/>
+              <w:rPr>
+                <w:b/>
+              </w:rPr>
+            </w:pPr>
+            <w:bookmarkStart w:id="10" w:name="_Toc73828724"/>
             <w:r>
               <w:rPr>
                 <w:b/>
               </w:rPr>
               <w:t>References</w:t>
             </w:r>
-            <w:bookmarkEnd w:id="9"/>
+            <w:bookmarkEnd w:id="10"/>
           </w:p>
         </w:tc>
         <w:tc>
@@ -5324,16 +5423,39 @@
                 <w:right w:val="nil"/>
                 <w:between w:val="nil"/>
               </w:pBdr>
+              <w:tabs>
+                <w:tab w:val="left" w:pos="1330"/>
+              </w:tabs>
               <w:spacing w:line="240" w:lineRule="auto"/>
               <w:rPr>
-                <w:b/>
-              </w:rPr>
-            </w:pPr>
-            <w:r>
-              <w:rPr>
-                <w:b/>
-              </w:rPr>
-              <w:t>http://example.com</w:t>
+                <w:rFonts w:hint="eastAsia"/>
+                <w:bCs/>
+                <w:lang w:eastAsia="zh-CN"/>
+              </w:rPr>
+            </w:pPr>
+            <w:r>
+              <w:rPr>
+                <w:bCs/>
+                <w:lang w:eastAsia="zh-CN"/>
+              </w:rPr>
+              <w:t xml:space="preserve">[1] </w:t>
+            </w:r>
+            <w:hyperlink r:id="rId9" w:history="1">
+              <w:r>
+                <w:rPr>
+                  <w:rStyle w:val="Hyperlink"/>
+                  <w:bCs/>
+                  <w:lang w:eastAsia="zh-CN"/>
+                </w:rPr>
+                <w:t>https://www.simplified.guide/apache/disable-directory-listing</w:t>
+              </w:r>
+            </w:hyperlink>
+            <w:r>
+              <w:rPr>
+                <w:bCs/>
+                <w:lang w:eastAsia="zh-CN"/>
+              </w:rPr>
+              <w:t xml:space="preserve"> </w:t>
             </w:r>
           </w:p>
         </w:tc>
@@ -5353,18 +5475,19 @@
           <w:p>
             <w:pPr>
               <w:pStyle w:val="Heading3"/>
-              <w:rPr>
-                <w:b/>
-              </w:rPr>
-            </w:pPr>
-            <w:bookmarkStart w:id="10" w:name="_Toc73828725"/>
+              <w:keepNext w:val="0"/>
+              <w:rPr>
+                <w:b/>
+              </w:rPr>
+            </w:pPr>
+            <w:bookmarkStart w:id="11" w:name="_Toc73828725"/>
             <w:r>
               <w:rPr>
                 <w:b/>
               </w:rPr>
               <w:t>Recommendation</w:t>
             </w:r>
-            <w:bookmarkEnd w:id="10"/>
+            <w:bookmarkEnd w:id="11"/>
           </w:p>
         </w:tc>
         <w:tc>
@@ -5389,9 +5512,201 @@
                 <w:between w:val="nil"/>
               </w:pBdr>
               <w:spacing w:line="240" w:lineRule="auto"/>
-            </w:pPr>
-            <w:r>
-              <w:t>The fix goes here</w:t>
+              <w:rPr>
+                <w:lang w:eastAsia="zh-CN"/>
+              </w:rPr>
+            </w:pPr>
+            <w:r>
+              <w:rPr>
+                <w:rFonts w:hint="eastAsia"/>
+                <w:lang w:eastAsia="zh-CN"/>
+              </w:rPr>
+              <w:t>I</w:t>
+            </w:r>
+            <w:r>
+              <w:rPr>
+                <w:lang w:eastAsia="zh-CN"/>
+              </w:rPr>
+              <w:t>t is recommended that:</w:t>
+            </w:r>
+          </w:p>
+          <w:p>
+            <w:pPr>
+              <w:pStyle w:val="ListParagraph"/>
+              <w:widowControl w:val="0"/>
+              <w:numPr>
+                <w:ilvl w:val="0"/>
+                <w:numId w:val="6"/>
+              </w:numPr>
+              <w:pBdr>
+                <w:top w:val="nil"/>
+                <w:left w:val="nil"/>
+                <w:bottom w:val="nil"/>
+                <w:right w:val="nil"/>
+                <w:between w:val="nil"/>
+              </w:pBdr>
+              <w:spacing w:line="240" w:lineRule="auto"/>
+              <w:ind w:firstLineChars="0"/>
+              <w:rPr>
+                <w:lang w:eastAsia="zh-CN"/>
+              </w:rPr>
+            </w:pPr>
+            <w:r>
+              <w:rPr>
+                <w:rFonts w:hint="eastAsia"/>
+                <w:lang w:eastAsia="zh-CN"/>
+              </w:rPr>
+              <w:t>D</w:t>
+            </w:r>
+            <w:r>
+              <w:rPr>
+                <w:lang w:eastAsia="zh-CN"/>
+              </w:rPr>
+              <w:t>isable the directory listing for testing / development files / directories completely. For example</w:t>
+            </w:r>
+            <w:r>
+              <w:rPr>
+                <w:lang w:eastAsia="zh-CN"/>
+              </w:rPr>
+              <w:t xml:space="preserve"> [1]</w:t>
+            </w:r>
+            <w:r>
+              <w:rPr>
+                <w:lang w:eastAsia="zh-CN"/>
+              </w:rPr>
+              <w:t xml:space="preserve">, </w:t>
+            </w:r>
+            <w:r>
+              <w:rPr>
+                <w:lang w:eastAsia="zh-CN"/>
+              </w:rPr>
+              <w:t>a</w:t>
+            </w:r>
+            <w:r>
+              <w:rPr>
+                <w:lang w:eastAsia="zh-CN"/>
+              </w:rPr>
+              <w:t xml:space="preserve">dd </w:t>
+            </w:r>
+            <w:r>
+              <w:rPr>
+                <w:lang w:eastAsia="zh-CN"/>
+              </w:rPr>
+              <w:t>`</w:t>
+            </w:r>
+            <w:r>
+              <w:rPr>
+                <w:rFonts w:ascii="Consolas" w:hAnsi="Consolas"/>
+                <w:lang w:eastAsia="zh-CN"/>
+              </w:rPr>
+              <w:t>.htaccess</w:t>
+            </w:r>
+            <w:r>
+              <w:rPr>
+                <w:rFonts w:ascii="Consolas" w:hAnsi="Consolas"/>
+                <w:lang w:eastAsia="zh-CN"/>
+              </w:rPr>
+              <w:t>`</w:t>
+            </w:r>
+            <w:r>
+              <w:rPr>
+                <w:lang w:eastAsia="zh-CN"/>
+              </w:rPr>
+              <w:t xml:space="preserve"> to the target directory and add</w:t>
+            </w:r>
+            <w:r>
+              <w:rPr>
+                <w:lang w:eastAsia="zh-CN"/>
+              </w:rPr>
+              <w:t xml:space="preserve"> </w:t>
+            </w:r>
+            <w:r>
+              <w:rPr>
+                <w:rFonts w:ascii="Consolas" w:hAnsi="Consolas"/>
+                <w:lang w:eastAsia="zh-CN"/>
+              </w:rPr>
+              <w:t>`</w:t>
+            </w:r>
+            <w:r>
+              <w:rPr>
+                <w:rFonts w:ascii="Consolas" w:hAnsi="Consolas"/>
+                <w:lang w:eastAsia="zh-CN"/>
+              </w:rPr>
+              <w:t>Options -Indexes</w:t>
+            </w:r>
+            <w:r>
+              <w:rPr>
+                <w:rFonts w:ascii="Consolas" w:hAnsi="Consolas"/>
+                <w:lang w:eastAsia="zh-CN"/>
+              </w:rPr>
+              <w:t>`</w:t>
+            </w:r>
+            <w:r>
+              <w:rPr>
+                <w:lang w:eastAsia="zh-CN"/>
+              </w:rPr>
+              <w:t xml:space="preserve"> in that file.</w:t>
+            </w:r>
+          </w:p>
+          <w:p>
+            <w:pPr>
+              <w:pStyle w:val="ListParagraph"/>
+              <w:widowControl w:val="0"/>
+              <w:numPr>
+                <w:ilvl w:val="0"/>
+                <w:numId w:val="6"/>
+              </w:numPr>
+              <w:pBdr>
+                <w:top w:val="nil"/>
+                <w:left w:val="nil"/>
+                <w:bottom w:val="nil"/>
+                <w:right w:val="nil"/>
+                <w:between w:val="nil"/>
+              </w:pBdr>
+              <w:spacing w:line="240" w:lineRule="auto"/>
+              <w:ind w:firstLineChars="0"/>
+              <w:rPr>
+                <w:rFonts w:hint="eastAsia"/>
+                <w:lang w:eastAsia="zh-CN"/>
+              </w:rPr>
+            </w:pPr>
+            <w:r>
+              <w:rPr>
+                <w:rFonts w:hint="eastAsia"/>
+                <w:lang w:eastAsia="zh-CN"/>
+              </w:rPr>
+              <w:lastRenderedPageBreak/>
+              <w:t>R</w:t>
+            </w:r>
+            <w:r>
+              <w:rPr>
+                <w:lang w:eastAsia="zh-CN"/>
+              </w:rPr>
+              <w:t xml:space="preserve">emove unnecessary comments. For example, the comment at the bottom of login page is </w:t>
+            </w:r>
+            <w:r>
+              <w:rPr>
+                <w:lang w:eastAsia="zh-CN"/>
+              </w:rPr>
+              <w:t>useless</w:t>
+            </w:r>
+            <w:r>
+              <w:rPr>
+                <w:lang w:eastAsia="zh-CN"/>
+              </w:rPr>
+              <w:t xml:space="preserve"> but revealing </w:t>
+            </w:r>
+            <w:r>
+              <w:rPr>
+                <w:lang w:eastAsia="zh-CN"/>
+              </w:rPr>
+              <w:t>the sensitive</w:t>
+            </w:r>
+            <w:r>
+              <w:rPr>
+                <w:lang w:eastAsia="zh-CN"/>
+              </w:rPr>
+              <w:t xml:space="preserve"> information.</w:t>
             </w:r>
           </w:p>
         </w:tc>
@@ -5407,7 +5722,7 @@
       <w:pPr>
         <w:pStyle w:val="Heading2"/>
       </w:pPr>
-      <w:bookmarkStart w:id="11" w:name="_Toc73828726"/>
+      <w:bookmarkStart w:id="12" w:name="_Toc73828726"/>
       <w:r>
         <w:lastRenderedPageBreak/>
         <w:t>Finding 2 -</w:t>
@@ -5428,7 +5743,7 @@
         </w:rPr>
         <w:t>lient-side authentication bypassing vulnerability presents in the developer login functionality</w:t>
       </w:r>
-      <w:bookmarkEnd w:id="11"/>
+      <w:bookmarkEnd w:id="12"/>
     </w:p>
     <w:p/>
     <w:tbl>
@@ -5469,14 +5784,14 @@
                 <w:b/>
               </w:rPr>
             </w:pPr>
-            <w:bookmarkStart w:id="12" w:name="_Toc73828727"/>
+            <w:bookmarkStart w:id="13" w:name="_Toc73828727"/>
             <w:r>
               <w:rPr>
                 <w:b/>
               </w:rPr>
               <w:t>Description</w:t>
             </w:r>
-            <w:bookmarkEnd w:id="12"/>
+            <w:bookmarkEnd w:id="13"/>
           </w:p>
         </w:tc>
         <w:tc>
@@ -5547,14 +5862,14 @@
                 <w:b/>
               </w:rPr>
             </w:pPr>
-            <w:bookmarkStart w:id="13" w:name="_Toc73828728"/>
+            <w:bookmarkStart w:id="14" w:name="_Toc73828728"/>
             <w:r>
               <w:rPr>
                 <w:b/>
               </w:rPr>
               <w:t>Proof of Concept</w:t>
             </w:r>
-            <w:bookmarkEnd w:id="13"/>
+            <w:bookmarkEnd w:id="14"/>
           </w:p>
         </w:tc>
         <w:tc>
@@ -5602,14 +5917,14 @@
                 <w:b/>
               </w:rPr>
             </w:pPr>
-            <w:bookmarkStart w:id="14" w:name="_Toc73828729"/>
+            <w:bookmarkStart w:id="15" w:name="_Toc73828729"/>
             <w:r>
               <w:rPr>
                 <w:b/>
               </w:rPr>
               <w:t>Impact</w:t>
             </w:r>
-            <w:bookmarkEnd w:id="14"/>
+            <w:bookmarkEnd w:id="15"/>
           </w:p>
         </w:tc>
         <w:tc>
@@ -5663,14 +5978,14 @@
                 <w:b/>
               </w:rPr>
             </w:pPr>
-            <w:bookmarkStart w:id="15" w:name="_Toc73828730"/>
+            <w:bookmarkStart w:id="16" w:name="_Toc73828730"/>
             <w:r>
               <w:rPr>
                 <w:b/>
               </w:rPr>
               <w:t>Likelihood</w:t>
             </w:r>
-            <w:bookmarkEnd w:id="15"/>
+            <w:bookmarkEnd w:id="16"/>
           </w:p>
         </w:tc>
         <w:tc>
@@ -5727,14 +6042,14 @@
                 <w:b/>
               </w:rPr>
             </w:pPr>
-            <w:bookmarkStart w:id="16" w:name="_Toc73828731"/>
+            <w:bookmarkStart w:id="17" w:name="_Toc73828731"/>
             <w:r>
               <w:rPr>
                 <w:b/>
               </w:rPr>
               <w:t>Risk Rating</w:t>
             </w:r>
-            <w:bookmarkEnd w:id="16"/>
+            <w:bookmarkEnd w:id="17"/>
           </w:p>
         </w:tc>
         <w:tc>
@@ -5800,14 +6115,14 @@
                 <w:b/>
               </w:rPr>
             </w:pPr>
-            <w:bookmarkStart w:id="17" w:name="_Toc73828732"/>
+            <w:bookmarkStart w:id="18" w:name="_Toc73828732"/>
             <w:r>
               <w:rPr>
                 <w:b/>
               </w:rPr>
               <w:t>References</w:t>
             </w:r>
-            <w:bookmarkEnd w:id="17"/>
+            <w:bookmarkEnd w:id="18"/>
           </w:p>
         </w:tc>
         <w:tc>
@@ -5864,14 +6179,14 @@
                 <w:b/>
               </w:rPr>
             </w:pPr>
-            <w:bookmarkStart w:id="18" w:name="_Toc73828733"/>
+            <w:bookmarkStart w:id="19" w:name="_Toc73828733"/>
             <w:r>
               <w:rPr>
                 <w:b/>
               </w:rPr>
               <w:t>Recommendation</w:t>
             </w:r>
-            <w:bookmarkEnd w:id="18"/>
+            <w:bookmarkEnd w:id="19"/>
           </w:p>
         </w:tc>
         <w:tc>
@@ -5914,7 +6229,7 @@
       <w:pPr>
         <w:pStyle w:val="Heading2"/>
       </w:pPr>
-      <w:bookmarkStart w:id="19" w:name="_Toc73828734"/>
+      <w:bookmarkStart w:id="20" w:name="_Toc73828734"/>
       <w:r>
         <w:lastRenderedPageBreak/>
         <w:t xml:space="preserve">Finding 3 - </w:t>
@@ -5922,7 +6237,7 @@
       <w:r>
         <w:t>Privilege escalation vulnerability presents in the admin panel</w:t>
       </w:r>
-      <w:bookmarkEnd w:id="19"/>
+      <w:bookmarkEnd w:id="20"/>
     </w:p>
     <w:p/>
     <w:p/>
@@ -5964,14 +6279,14 @@
                 <w:b/>
               </w:rPr>
             </w:pPr>
-            <w:bookmarkStart w:id="20" w:name="_Toc73828735"/>
+            <w:bookmarkStart w:id="21" w:name="_Toc73828735"/>
             <w:r>
               <w:rPr>
                 <w:b/>
               </w:rPr>
               <w:t>Description</w:t>
             </w:r>
-            <w:bookmarkEnd w:id="20"/>
+            <w:bookmarkEnd w:id="21"/>
           </w:p>
         </w:tc>
         <w:tc>
@@ -6022,14 +6337,14 @@
                 <w:b/>
               </w:rPr>
             </w:pPr>
-            <w:bookmarkStart w:id="21" w:name="_Toc73828736"/>
+            <w:bookmarkStart w:id="22" w:name="_Toc73828736"/>
             <w:r>
               <w:rPr>
                 <w:b/>
               </w:rPr>
               <w:t>Proof of Concept</w:t>
             </w:r>
-            <w:bookmarkEnd w:id="21"/>
+            <w:bookmarkEnd w:id="22"/>
           </w:p>
         </w:tc>
         <w:tc>
@@ -6055,7 +6370,7 @@
               </w:pBdr>
               <w:spacing w:line="240" w:lineRule="auto"/>
             </w:pPr>
-            <w:hyperlink r:id="rId9" w:history="1">
+            <w:hyperlink r:id="rId10" w:history="1">
               <w:r>
                 <w:rPr>
                   <w:rStyle w:val="Hyperlink"/>
@@ -6088,14 +6403,14 @@
                 <w:b/>
               </w:rPr>
             </w:pPr>
-            <w:bookmarkStart w:id="22" w:name="_Toc73828737"/>
+            <w:bookmarkStart w:id="23" w:name="_Toc73828737"/>
             <w:r>
               <w:rPr>
                 <w:b/>
               </w:rPr>
               <w:t>Impact</w:t>
             </w:r>
-            <w:bookmarkEnd w:id="22"/>
+            <w:bookmarkEnd w:id="23"/>
           </w:p>
         </w:tc>
         <w:tc>
@@ -6149,14 +6464,14 @@
                 <w:b/>
               </w:rPr>
             </w:pPr>
-            <w:bookmarkStart w:id="23" w:name="_Toc73828738"/>
+            <w:bookmarkStart w:id="24" w:name="_Toc73828738"/>
             <w:r>
               <w:rPr>
                 <w:b/>
               </w:rPr>
               <w:t>Likelihood</w:t>
             </w:r>
-            <w:bookmarkEnd w:id="23"/>
+            <w:bookmarkEnd w:id="24"/>
           </w:p>
         </w:tc>
         <w:tc>
@@ -6213,14 +6528,14 @@
                 <w:b/>
               </w:rPr>
             </w:pPr>
-            <w:bookmarkStart w:id="24" w:name="_Toc73828739"/>
+            <w:bookmarkStart w:id="25" w:name="_Toc73828739"/>
             <w:r>
               <w:rPr>
                 <w:b/>
               </w:rPr>
               <w:t>Risk Rating</w:t>
             </w:r>
-            <w:bookmarkEnd w:id="24"/>
+            <w:bookmarkEnd w:id="25"/>
           </w:p>
         </w:tc>
         <w:tc>
@@ -6286,14 +6601,14 @@
                 <w:b/>
               </w:rPr>
             </w:pPr>
-            <w:bookmarkStart w:id="25" w:name="_Toc73828740"/>
+            <w:bookmarkStart w:id="26" w:name="_Toc73828740"/>
             <w:r>
               <w:rPr>
                 <w:b/>
               </w:rPr>
               <w:t>References</w:t>
             </w:r>
-            <w:bookmarkEnd w:id="25"/>
+            <w:bookmarkEnd w:id="26"/>
           </w:p>
         </w:tc>
         <w:tc>
@@ -6350,14 +6665,14 @@
                 <w:b/>
               </w:rPr>
             </w:pPr>
-            <w:bookmarkStart w:id="26" w:name="_Toc73828741"/>
+            <w:bookmarkStart w:id="27" w:name="_Toc73828741"/>
             <w:r>
               <w:rPr>
                 <w:b/>
               </w:rPr>
               <w:t>Recommendation</w:t>
             </w:r>
-            <w:bookmarkEnd w:id="26"/>
+            <w:bookmarkEnd w:id="27"/>
           </w:p>
         </w:tc>
         <w:tc>
@@ -6400,7 +6715,7 @@
       <w:pPr>
         <w:pStyle w:val="Heading2"/>
       </w:pPr>
-      <w:bookmarkStart w:id="27" w:name="_Toc73828742"/>
+      <w:bookmarkStart w:id="28" w:name="_Toc73828742"/>
       <w:r>
         <w:lastRenderedPageBreak/>
         <w:t xml:space="preserve">Finding </w:t>
@@ -6414,7 +6729,7 @@
       <w:r>
         <w:t>Weak authentication vulnerability presents in the password change functionality</w:t>
       </w:r>
-      <w:bookmarkEnd w:id="27"/>
+      <w:bookmarkEnd w:id="28"/>
     </w:p>
     <w:p/>
     <w:p/>
@@ -6455,14 +6770,14 @@
                 <w:b/>
               </w:rPr>
             </w:pPr>
-            <w:bookmarkStart w:id="28" w:name="_Toc73828743"/>
+            <w:bookmarkStart w:id="29" w:name="_Toc73828743"/>
             <w:r>
               <w:rPr>
                 <w:b/>
               </w:rPr>
               <w:t>Description</w:t>
             </w:r>
-            <w:bookmarkEnd w:id="28"/>
+            <w:bookmarkEnd w:id="29"/>
           </w:p>
         </w:tc>
         <w:tc>
@@ -6513,14 +6828,14 @@
                 <w:b/>
               </w:rPr>
             </w:pPr>
-            <w:bookmarkStart w:id="29" w:name="_Toc73828744"/>
+            <w:bookmarkStart w:id="30" w:name="_Toc73828744"/>
             <w:r>
               <w:rPr>
                 <w:b/>
               </w:rPr>
               <w:t>Proof of Concept</w:t>
             </w:r>
-            <w:bookmarkEnd w:id="29"/>
+            <w:bookmarkEnd w:id="30"/>
           </w:p>
         </w:tc>
         <w:tc>
@@ -6546,7 +6861,7 @@
               </w:pBdr>
               <w:spacing w:line="240" w:lineRule="auto"/>
             </w:pPr>
-            <w:hyperlink r:id="rId10" w:history="1">
+            <w:hyperlink r:id="rId11" w:history="1">
               <w:r>
                 <w:rPr>
                   <w:rStyle w:val="Hyperlink"/>
@@ -6579,14 +6894,14 @@
                 <w:b/>
               </w:rPr>
             </w:pPr>
-            <w:bookmarkStart w:id="30" w:name="_Toc73828745"/>
+            <w:bookmarkStart w:id="31" w:name="_Toc73828745"/>
             <w:r>
               <w:rPr>
                 <w:b/>
               </w:rPr>
               <w:t>Impact</w:t>
             </w:r>
-            <w:bookmarkEnd w:id="30"/>
+            <w:bookmarkEnd w:id="31"/>
           </w:p>
         </w:tc>
         <w:tc>
@@ -6640,14 +6955,14 @@
                 <w:b/>
               </w:rPr>
             </w:pPr>
-            <w:bookmarkStart w:id="31" w:name="_Toc73828746"/>
+            <w:bookmarkStart w:id="32" w:name="_Toc73828746"/>
             <w:r>
               <w:rPr>
                 <w:b/>
               </w:rPr>
               <w:t>Likelihood</w:t>
             </w:r>
-            <w:bookmarkEnd w:id="31"/>
+            <w:bookmarkEnd w:id="32"/>
           </w:p>
         </w:tc>
         <w:tc>
@@ -6704,14 +7019,14 @@
                 <w:b/>
               </w:rPr>
             </w:pPr>
-            <w:bookmarkStart w:id="32" w:name="_Toc73828747"/>
+            <w:bookmarkStart w:id="33" w:name="_Toc73828747"/>
             <w:r>
               <w:rPr>
                 <w:b/>
               </w:rPr>
               <w:t>Risk Rating</w:t>
             </w:r>
-            <w:bookmarkEnd w:id="32"/>
+            <w:bookmarkEnd w:id="33"/>
           </w:p>
         </w:tc>
         <w:tc>
@@ -6777,14 +7092,14 @@
                 <w:b/>
               </w:rPr>
             </w:pPr>
-            <w:bookmarkStart w:id="33" w:name="_Toc73828748"/>
+            <w:bookmarkStart w:id="34" w:name="_Toc73828748"/>
             <w:r>
               <w:rPr>
                 <w:b/>
               </w:rPr>
               <w:t>References</w:t>
             </w:r>
-            <w:bookmarkEnd w:id="33"/>
+            <w:bookmarkEnd w:id="34"/>
           </w:p>
         </w:tc>
         <w:tc>
@@ -6841,14 +7156,14 @@
                 <w:b/>
               </w:rPr>
             </w:pPr>
-            <w:bookmarkStart w:id="34" w:name="_Toc73828749"/>
+            <w:bookmarkStart w:id="35" w:name="_Toc73828749"/>
             <w:r>
               <w:rPr>
                 <w:b/>
               </w:rPr>
               <w:t>Recommendation</w:t>
             </w:r>
-            <w:bookmarkEnd w:id="34"/>
+            <w:bookmarkEnd w:id="35"/>
           </w:p>
         </w:tc>
         <w:tc>
@@ -6891,7 +7206,7 @@
       <w:pPr>
         <w:pStyle w:val="Heading2"/>
       </w:pPr>
-      <w:bookmarkStart w:id="35" w:name="_Toc73828750"/>
+      <w:bookmarkStart w:id="36" w:name="_Toc73828750"/>
       <w:r>
         <w:lastRenderedPageBreak/>
         <w:t xml:space="preserve">Finding </w:t>
@@ -6905,7 +7220,7 @@
       <w:r>
         <w:t xml:space="preserve"> Insecure direct object references vulnerability presents in the user profile page</w:t>
       </w:r>
-      <w:bookmarkEnd w:id="35"/>
+      <w:bookmarkEnd w:id="36"/>
     </w:p>
     <w:p/>
     <w:p/>
@@ -6946,14 +7261,14 @@
                 <w:b/>
               </w:rPr>
             </w:pPr>
-            <w:bookmarkStart w:id="36" w:name="_Toc73828751"/>
+            <w:bookmarkStart w:id="37" w:name="_Toc73828751"/>
             <w:r>
               <w:rPr>
                 <w:b/>
               </w:rPr>
               <w:t>Description</w:t>
             </w:r>
-            <w:bookmarkEnd w:id="36"/>
+            <w:bookmarkEnd w:id="37"/>
           </w:p>
         </w:tc>
         <w:tc>
@@ -7004,14 +7319,14 @@
                 <w:b/>
               </w:rPr>
             </w:pPr>
-            <w:bookmarkStart w:id="37" w:name="_Toc73828752"/>
+            <w:bookmarkStart w:id="38" w:name="_Toc73828752"/>
             <w:r>
               <w:rPr>
                 <w:b/>
               </w:rPr>
               <w:t>Proof of Concept</w:t>
             </w:r>
-            <w:bookmarkEnd w:id="37"/>
+            <w:bookmarkEnd w:id="38"/>
           </w:p>
         </w:tc>
         <w:tc>
@@ -7037,7 +7352,7 @@
               </w:pBdr>
               <w:spacing w:line="240" w:lineRule="auto"/>
             </w:pPr>
-            <w:hyperlink r:id="rId11" w:history="1">
+            <w:hyperlink r:id="rId12" w:history="1">
               <w:r>
                 <w:rPr>
                   <w:rStyle w:val="Hyperlink"/>
@@ -7070,14 +7385,14 @@
                 <w:b/>
               </w:rPr>
             </w:pPr>
-            <w:bookmarkStart w:id="38" w:name="_Toc73828753"/>
+            <w:bookmarkStart w:id="39" w:name="_Toc73828753"/>
             <w:r>
               <w:rPr>
                 <w:b/>
               </w:rPr>
               <w:t>Impact</w:t>
             </w:r>
-            <w:bookmarkEnd w:id="38"/>
+            <w:bookmarkEnd w:id="39"/>
           </w:p>
         </w:tc>
         <w:tc>
@@ -7131,14 +7446,14 @@
                 <w:b/>
               </w:rPr>
             </w:pPr>
-            <w:bookmarkStart w:id="39" w:name="_Toc73828754"/>
+            <w:bookmarkStart w:id="40" w:name="_Toc73828754"/>
             <w:r>
               <w:rPr>
                 <w:b/>
               </w:rPr>
               <w:t>Likelihood</w:t>
             </w:r>
-            <w:bookmarkEnd w:id="39"/>
+            <w:bookmarkEnd w:id="40"/>
           </w:p>
         </w:tc>
         <w:tc>
@@ -7195,14 +7510,14 @@
                 <w:b/>
               </w:rPr>
             </w:pPr>
-            <w:bookmarkStart w:id="40" w:name="_Toc73828755"/>
+            <w:bookmarkStart w:id="41" w:name="_Toc73828755"/>
             <w:r>
               <w:rPr>
                 <w:b/>
               </w:rPr>
               <w:t>Risk Rating</w:t>
             </w:r>
-            <w:bookmarkEnd w:id="40"/>
+            <w:bookmarkEnd w:id="41"/>
           </w:p>
         </w:tc>
         <w:tc>
@@ -7268,14 +7583,14 @@
                 <w:b/>
               </w:rPr>
             </w:pPr>
-            <w:bookmarkStart w:id="41" w:name="_Toc73828756"/>
+            <w:bookmarkStart w:id="42" w:name="_Toc73828756"/>
             <w:r>
               <w:rPr>
                 <w:b/>
               </w:rPr>
               <w:t>References</w:t>
             </w:r>
-            <w:bookmarkEnd w:id="41"/>
+            <w:bookmarkEnd w:id="42"/>
           </w:p>
         </w:tc>
         <w:tc>
@@ -7332,14 +7647,14 @@
                 <w:b/>
               </w:rPr>
             </w:pPr>
-            <w:bookmarkStart w:id="42" w:name="_Toc73828757"/>
+            <w:bookmarkStart w:id="43" w:name="_Toc73828757"/>
             <w:r>
               <w:rPr>
                 <w:b/>
               </w:rPr>
               <w:t>Recommendation</w:t>
             </w:r>
-            <w:bookmarkEnd w:id="42"/>
+            <w:bookmarkEnd w:id="43"/>
           </w:p>
         </w:tc>
         <w:tc>
@@ -7382,12 +7697,20 @@
       <w:pPr>
         <w:pStyle w:val="Heading1"/>
       </w:pPr>
-      <w:bookmarkStart w:id="43" w:name="_Toc73828758"/>
+      <w:bookmarkStart w:id="44" w:name="_Toc73828758"/>
+      <w:bookmarkStart w:id="45" w:name="_Appendix_I_-"/>
+      <w:bookmarkEnd w:id="45"/>
       <w:r>
         <w:lastRenderedPageBreak/>
-        <w:t>Appendix I - Risk Matrix</w:t>
-      </w:r>
-      <w:bookmarkEnd w:id="43"/>
+        <w:t xml:space="preserve">Appendix </w:t>
+      </w:r>
+      <w:r>
+        <w:t>1</w:t>
+      </w:r>
+      <w:r>
+        <w:t xml:space="preserve"> - Risk Matrix</w:t>
+      </w:r>
+      <w:bookmarkEnd w:id="44"/>
     </w:p>
     <w:p/>
     <w:p>
@@ -7418,7 +7741,7 @@
                     <pic:cNvPicPr preferRelativeResize="0"/>
                   </pic:nvPicPr>
                   <pic:blipFill>
-                    <a:blip r:embed="rId12"/>
+                    <a:blip r:embed="rId13"/>
                     <a:srcRect/>
                     <a:stretch>
                       <a:fillRect/>
@@ -7451,18 +7774,794 @@
       <w:pPr>
         <w:pStyle w:val="Heading1"/>
       </w:pPr>
-      <w:bookmarkStart w:id="44" w:name="_Toc73828759"/>
+      <w:bookmarkStart w:id="46" w:name="_Toc73828759"/>
       <w:r>
         <w:lastRenderedPageBreak/>
         <w:t>Appendix 2 - Additional Information</w:t>
       </w:r>
-      <w:bookmarkEnd w:id="44"/>
+      <w:bookmarkEnd w:id="46"/>
     </w:p>
     <w:p/>
     <w:p/>
+    <w:p>
+      <w:pPr>
+        <w:pStyle w:val="Heading2"/>
+      </w:pPr>
+      <w:bookmarkStart w:id="47" w:name="_Section_1_–"/>
+      <w:bookmarkEnd w:id="47"/>
+      <w:r>
+        <w:t>Section 1 –</w:t>
+      </w:r>
+      <w:r>
+        <w:t xml:space="preserve"> </w:t>
+      </w:r>
+      <w:r>
+        <w:t>Sensitive testing / development files / directories disclosure</w:t>
+      </w:r>
+      <w:r>
+        <w:t xml:space="preserve"> exploitation walkthrough</w:t>
+      </w:r>
+    </w:p>
+    <w:p/>
+    <w:p>
+      <w:r>
+        <w:t>The following steps provide a proof of concept for a</w:t>
+      </w:r>
+      <w:r>
+        <w:t>n exploitation of</w:t>
+      </w:r>
+      <w:r>
+        <w:t xml:space="preserve"> this vulnerability </w:t>
+      </w:r>
+      <w:r>
+        <w:t xml:space="preserve">to </w:t>
+      </w:r>
+      <w:r>
+        <w:t>retrieve sensitive information in the form of the flag.</w:t>
+      </w:r>
+    </w:p>
+    <w:p/>
+    <w:tbl>
+      <w:tblPr>
+        <w:tblStyle w:val="TableGrid"/>
+        <w:tblW w:w="0" w:type="auto"/>
+        <w:tblLayout w:type="fixed"/>
+        <w:tblLook w:val="04A0" w:firstRow="1" w:lastRow="0" w:firstColumn="1" w:lastColumn="0" w:noHBand="0" w:noVBand="1"/>
+      </w:tblPr>
+      <w:tblGrid>
+        <w:gridCol w:w="704"/>
+        <w:gridCol w:w="8315"/>
+      </w:tblGrid>
+      <w:tr>
+        <w:tc>
+          <w:tcPr>
+            <w:tcW w:w="704" w:type="dxa"/>
+          </w:tcPr>
+          <w:p>
+            <w:pPr>
+              <w:jc w:val="center"/>
+              <w:rPr>
+                <w:rFonts w:hint="eastAsia"/>
+                <w:b/>
+                <w:bCs/>
+                <w:lang w:eastAsia="zh-CN"/>
+              </w:rPr>
+            </w:pPr>
+            <w:r>
+              <w:rPr>
+                <w:rFonts w:hint="eastAsia"/>
+                <w:b/>
+                <w:bCs/>
+                <w:lang w:eastAsia="zh-CN"/>
+              </w:rPr>
+              <w:t>S</w:t>
+            </w:r>
+            <w:r>
+              <w:rPr>
+                <w:b/>
+                <w:bCs/>
+                <w:lang w:eastAsia="zh-CN"/>
+              </w:rPr>
+              <w:t>tep</w:t>
+            </w:r>
+          </w:p>
+        </w:tc>
+        <w:tc>
+          <w:tcPr>
+            <w:tcW w:w="8315" w:type="dxa"/>
+          </w:tcPr>
+          <w:p>
+            <w:pPr>
+              <w:rPr>
+                <w:rFonts w:hint="eastAsia"/>
+                <w:b/>
+                <w:bCs/>
+                <w:lang w:eastAsia="zh-CN"/>
+              </w:rPr>
+            </w:pPr>
+            <w:r>
+              <w:rPr>
+                <w:rFonts w:hint="eastAsia"/>
+                <w:b/>
+                <w:bCs/>
+                <w:lang w:eastAsia="zh-CN"/>
+              </w:rPr>
+              <w:t>E</w:t>
+            </w:r>
+            <w:r>
+              <w:rPr>
+                <w:b/>
+                <w:bCs/>
+                <w:lang w:eastAsia="zh-CN"/>
+              </w:rPr>
+              <w:t>xplanation</w:t>
+            </w:r>
+          </w:p>
+        </w:tc>
+      </w:tr>
+      <w:tr>
+        <w:tc>
+          <w:tcPr>
+            <w:tcW w:w="704" w:type="dxa"/>
+          </w:tcPr>
+          <w:p>
+            <w:pPr>
+              <w:jc w:val="center"/>
+              <w:rPr>
+                <w:rFonts w:hint="eastAsia"/>
+                <w:lang w:eastAsia="zh-CN"/>
+              </w:rPr>
+            </w:pPr>
+            <w:r>
+              <w:rPr>
+                <w:rFonts w:hint="eastAsia"/>
+                <w:lang w:eastAsia="zh-CN"/>
+              </w:rPr>
+              <w:t>1</w:t>
+            </w:r>
+          </w:p>
+        </w:tc>
+        <w:tc>
+          <w:tcPr>
+            <w:tcW w:w="8315" w:type="dxa"/>
+          </w:tcPr>
+          <w:p>
+            <w:pPr>
+              <w:rPr>
+                <w:rFonts w:hint="eastAsia"/>
+                <w:lang w:eastAsia="zh-CN"/>
+              </w:rPr>
+            </w:pPr>
+            <w:r>
+              <w:rPr>
+                <w:lang w:eastAsia="zh-CN"/>
+              </w:rPr>
+              <w:t xml:space="preserve">Inspecting </w:t>
+            </w:r>
+            <w:hyperlink r:id="rId14" w:history="1">
+              <w:r>
+                <w:rPr>
+                  <w:rStyle w:val="Hyperlink"/>
+                  <w:lang w:eastAsia="zh-CN"/>
+                </w:rPr>
+                <w:t>login.php</w:t>
+              </w:r>
+            </w:hyperlink>
+            <w:r>
+              <w:rPr>
+                <w:lang w:eastAsia="zh-CN"/>
+              </w:rPr>
+              <w:t xml:space="preserve"> gives the following comment pointing to </w:t>
+            </w:r>
+            <w:hyperlink r:id="rId15" w:history="1">
+              <w:r>
+                <w:rPr>
+                  <w:rStyle w:val="Hyperlink"/>
+                  <w:lang w:eastAsia="zh-CN"/>
+                </w:rPr>
+                <w:t>test/</w:t>
+              </w:r>
+            </w:hyperlink>
+            <w:r>
+              <w:rPr>
+                <w:lang w:eastAsia="zh-CN"/>
+              </w:rPr>
+              <w:t>.</w:t>
+            </w:r>
+          </w:p>
+          <w:p>
+            <w:r>
+              <w:rPr>
+                <w:noProof/>
+              </w:rPr>
+              <w:drawing>
+                <wp:inline distT="0" distB="0" distL="0" distR="0" wp14:anchorId="284ADB2B" wp14:editId="5EBBEC37">
+                  <wp:extent cx="3596952" cy="1737511"/>
+                  <wp:effectExtent l="19050" t="19050" r="22860" b="15240"/>
+                  <wp:docPr id="2" name="Picture 2"/>
+                  <wp:cNvGraphicFramePr>
+                    <a:graphicFrameLocks xmlns:a="http://schemas.openxmlformats.org/drawingml/2006/main" noChangeAspect="1"/>
+                  </wp:cNvGraphicFramePr>
+                  <a:graphic xmlns:a="http://schemas.openxmlformats.org/drawingml/2006/main">
+                    <a:graphicData uri="http://schemas.openxmlformats.org/drawingml/2006/picture">
+                      <pic:pic xmlns:pic="http://schemas.openxmlformats.org/drawingml/2006/picture">
+                        <pic:nvPicPr>
+                          <pic:cNvPr id="2" name="Picture 2"/>
+                          <pic:cNvPicPr/>
+                        </pic:nvPicPr>
+                        <pic:blipFill>
+                          <a:blip r:embed="rId16">
+                            <a:extLst>
+                              <a:ext uri="{28A0092B-C50C-407E-A947-70E740481C1C}">
+                                <a14:useLocalDpi xmlns:a14="http://schemas.microsoft.com/office/drawing/2010/main" val="0"/>
+                              </a:ext>
+                            </a:extLst>
+                          </a:blip>
+                          <a:stretch>
+                            <a:fillRect/>
+                          </a:stretch>
+                        </pic:blipFill>
+                        <pic:spPr>
+                          <a:xfrm>
+                            <a:off x="0" y="0"/>
+                            <a:ext cx="3596952" cy="1737511"/>
+                          </a:xfrm>
+                          <a:prstGeom prst="rect">
+                            <a:avLst/>
+                          </a:prstGeom>
+                          <a:ln>
+                            <a:solidFill>
+                              <a:schemeClr val="tx1"/>
+                            </a:solidFill>
+                          </a:ln>
+                        </pic:spPr>
+                      </pic:pic>
+                    </a:graphicData>
+                  </a:graphic>
+                </wp:inline>
+              </w:drawing>
+            </w:r>
+          </w:p>
+          <w:p/>
+        </w:tc>
+      </w:tr>
+      <w:tr>
+        <w:tc>
+          <w:tcPr>
+            <w:tcW w:w="704" w:type="dxa"/>
+          </w:tcPr>
+          <w:p>
+            <w:pPr>
+              <w:jc w:val="center"/>
+              <w:rPr>
+                <w:rFonts w:hint="eastAsia"/>
+                <w:lang w:eastAsia="zh-CN"/>
+              </w:rPr>
+            </w:pPr>
+            <w:r>
+              <w:rPr>
+                <w:rFonts w:hint="eastAsia"/>
+                <w:lang w:eastAsia="zh-CN"/>
+              </w:rPr>
+              <w:t>2</w:t>
+            </w:r>
+          </w:p>
+        </w:tc>
+        <w:tc>
+          <w:tcPr>
+            <w:tcW w:w="8315" w:type="dxa"/>
+          </w:tcPr>
+          <w:p>
+            <w:pPr>
+              <w:rPr>
+                <w:rFonts w:hint="eastAsia"/>
+                <w:lang w:eastAsia="zh-CN"/>
+              </w:rPr>
+            </w:pPr>
+            <w:r>
+              <w:rPr>
+                <w:lang w:eastAsia="zh-CN"/>
+              </w:rPr>
+              <w:t xml:space="preserve">By visiting </w:t>
+            </w:r>
+            <w:hyperlink r:id="rId17" w:history="1">
+              <w:r>
+                <w:rPr>
+                  <w:rStyle w:val="Hyperlink"/>
+                  <w:lang w:eastAsia="zh-CN"/>
+                </w:rPr>
+                <w:t>test/</w:t>
+              </w:r>
+            </w:hyperlink>
+            <w:r>
+              <w:rPr>
+                <w:lang w:eastAsia="zh-CN"/>
+              </w:rPr>
+              <w:t>, we know that the directory listing is enabled and it reveals the testing / development files / directories.</w:t>
+            </w:r>
+          </w:p>
+        </w:tc>
+      </w:tr>
+      <w:tr>
+        <w:tc>
+          <w:tcPr>
+            <w:tcW w:w="704" w:type="dxa"/>
+          </w:tcPr>
+          <w:p>
+            <w:pPr>
+              <w:jc w:val="center"/>
+              <w:rPr>
+                <w:rFonts w:hint="eastAsia"/>
+                <w:lang w:eastAsia="zh-CN"/>
+              </w:rPr>
+            </w:pPr>
+            <w:r>
+              <w:rPr>
+                <w:rFonts w:hint="eastAsia"/>
+                <w:lang w:eastAsia="zh-CN"/>
+              </w:rPr>
+              <w:t>3</w:t>
+            </w:r>
+          </w:p>
+        </w:tc>
+        <w:tc>
+          <w:tcPr>
+            <w:tcW w:w="8315" w:type="dxa"/>
+          </w:tcPr>
+          <w:p>
+            <w:r>
+              <w:rPr>
+                <w:rFonts w:hint="eastAsia"/>
+                <w:lang w:eastAsia="zh-CN"/>
+              </w:rPr>
+              <w:t>In</w:t>
+            </w:r>
+            <w:r>
+              <w:rPr>
+                <w:lang w:eastAsia="zh-CN"/>
+              </w:rPr>
+              <w:t xml:space="preserve"> order to acquire more information, we setup </w:t>
+            </w:r>
+            <w:hyperlink r:id="rId18" w:history="1">
+              <w:r>
+                <w:rPr>
+                  <w:rStyle w:val="Hyperlink"/>
+                  <w:lang w:eastAsia="zh-CN"/>
+                </w:rPr>
+                <w:t>dirbuster</w:t>
+              </w:r>
+            </w:hyperlink>
+            <w:r>
+              <w:rPr>
+                <w:lang w:eastAsia="zh-CN"/>
+              </w:rPr>
+              <w:t xml:space="preserve"> to b</w:t>
+            </w:r>
+            <w:r>
+              <w:t>rute-force files and directories under</w:t>
+            </w:r>
+            <w:r>
+              <w:rPr>
+                <w:lang w:eastAsia="zh-CN"/>
+              </w:rPr>
+              <w:t xml:space="preserve"> </w:t>
+            </w:r>
+            <w:hyperlink r:id="rId19" w:history="1">
+              <w:r>
+                <w:rPr>
+                  <w:rStyle w:val="Hyperlink"/>
+                  <w:lang w:eastAsia="zh-CN"/>
+                </w:rPr>
+                <w:t>test/</w:t>
+              </w:r>
+            </w:hyperlink>
+            <w:r>
+              <w:rPr>
+                <w:lang w:eastAsia="zh-CN"/>
+              </w:rPr>
+              <w:t>.</w:t>
+            </w:r>
+            <w:r>
+              <w:rPr>
+                <w:lang w:eastAsia="zh-CN"/>
+              </w:rPr>
+              <w:t xml:space="preserve"> We used </w:t>
+            </w:r>
+            <w:hyperlink r:id="rId20" w:history="1">
+              <w:r>
+                <w:rPr>
+                  <w:rStyle w:val="Hyperlink"/>
+                </w:rPr>
+                <w:t>common.txt</w:t>
+              </w:r>
+            </w:hyperlink>
+            <w:r>
+              <w:t xml:space="preserve"> as the wordlist.</w:t>
+            </w:r>
+          </w:p>
+          <w:p>
+            <w:pPr>
+              <w:rPr>
+                <w:rFonts w:hint="eastAsia"/>
+              </w:rPr>
+            </w:pPr>
+          </w:p>
+          <w:p>
+            <w:pPr>
+              <w:rPr>
+                <w:lang w:eastAsia="zh-CN"/>
+              </w:rPr>
+            </w:pPr>
+            <w:r>
+              <w:rPr>
+                <w:rFonts w:hint="eastAsia"/>
+                <w:noProof/>
+                <w:lang w:eastAsia="zh-CN"/>
+              </w:rPr>
+              <w:drawing>
+                <wp:inline distT="0" distB="0" distL="0" distR="0" wp14:anchorId="4588D77F" wp14:editId="0601B864">
+                  <wp:extent cx="4978400" cy="3167121"/>
+                  <wp:effectExtent l="19050" t="19050" r="12700" b="14605"/>
+                  <wp:docPr id="3" name="Picture 3"/>
+                  <wp:cNvGraphicFramePr>
+                    <a:graphicFrameLocks xmlns:a="http://schemas.openxmlformats.org/drawingml/2006/main" noChangeAspect="1"/>
+                  </wp:cNvGraphicFramePr>
+                  <a:graphic xmlns:a="http://schemas.openxmlformats.org/drawingml/2006/main">
+                    <a:graphicData uri="http://schemas.openxmlformats.org/drawingml/2006/picture">
+                      <pic:pic xmlns:pic="http://schemas.openxmlformats.org/drawingml/2006/picture">
+                        <pic:nvPicPr>
+                          <pic:cNvPr id="3" name="Picture 3"/>
+                          <pic:cNvPicPr/>
+                        </pic:nvPicPr>
+                        <pic:blipFill>
+                          <a:blip r:embed="rId21">
+                            <a:extLst>
+                              <a:ext uri="{28A0092B-C50C-407E-A947-70E740481C1C}">
+                                <a14:useLocalDpi xmlns:a14="http://schemas.microsoft.com/office/drawing/2010/main" val="0"/>
+                              </a:ext>
+                            </a:extLst>
+                          </a:blip>
+                          <a:stretch>
+                            <a:fillRect/>
+                          </a:stretch>
+                        </pic:blipFill>
+                        <pic:spPr>
+                          <a:xfrm>
+                            <a:off x="0" y="0"/>
+                            <a:ext cx="5022280" cy="3195036"/>
+                          </a:xfrm>
+                          <a:prstGeom prst="rect">
+                            <a:avLst/>
+                          </a:prstGeom>
+                          <a:ln>
+                            <a:solidFill>
+                              <a:schemeClr val="tx1"/>
+                            </a:solidFill>
+                          </a:ln>
+                        </pic:spPr>
+                      </pic:pic>
+                    </a:graphicData>
+                  </a:graphic>
+                </wp:inline>
+              </w:drawing>
+            </w:r>
+          </w:p>
+          <w:p>
+            <w:pPr>
+              <w:rPr>
+                <w:rFonts w:hint="eastAsia"/>
+                <w:lang w:eastAsia="zh-CN"/>
+              </w:rPr>
+            </w:pPr>
+          </w:p>
+        </w:tc>
+      </w:tr>
+      <w:tr>
+        <w:tc>
+          <w:tcPr>
+            <w:tcW w:w="704" w:type="dxa"/>
+          </w:tcPr>
+          <w:p>
+            <w:pPr>
+              <w:jc w:val="center"/>
+              <w:rPr>
+                <w:rFonts w:hint="eastAsia"/>
+                <w:lang w:eastAsia="zh-CN"/>
+              </w:rPr>
+            </w:pPr>
+            <w:r>
+              <w:rPr>
+                <w:rFonts w:hint="eastAsia"/>
+                <w:lang w:eastAsia="zh-CN"/>
+              </w:rPr>
+              <w:lastRenderedPageBreak/>
+              <w:t>4</w:t>
+            </w:r>
+          </w:p>
+        </w:tc>
+        <w:tc>
+          <w:tcPr>
+            <w:tcW w:w="8315" w:type="dxa"/>
+          </w:tcPr>
+          <w:p>
+            <w:pPr>
+              <w:rPr>
+                <w:lang w:eastAsia="zh-CN"/>
+              </w:rPr>
+            </w:pPr>
+            <w:r>
+              <w:rPr>
+                <w:rFonts w:hint="eastAsia"/>
+                <w:lang w:eastAsia="zh-CN"/>
+              </w:rPr>
+              <w:t>F</w:t>
+            </w:r>
+            <w:r>
+              <w:rPr>
+                <w:lang w:eastAsia="zh-CN"/>
+              </w:rPr>
+              <w:t xml:space="preserve">rom the results list of dirbuster, we can find a hidden directory </w:t>
+            </w:r>
+            <w:hyperlink r:id="rId22" w:history="1">
+              <w:r>
+                <w:rPr>
+                  <w:rStyle w:val="Hyperlink"/>
+                  <w:lang w:eastAsia="zh-CN"/>
+                </w:rPr>
+                <w:t>test/.git/</w:t>
+              </w:r>
+            </w:hyperlink>
+            <w:r>
+              <w:rPr>
+                <w:lang w:eastAsia="zh-CN"/>
+              </w:rPr>
+              <w:t>.</w:t>
+            </w:r>
+          </w:p>
+          <w:p>
+            <w:pPr>
+              <w:rPr>
+                <w:rFonts w:hint="eastAsia"/>
+                <w:lang w:eastAsia="zh-CN"/>
+              </w:rPr>
+            </w:pPr>
+          </w:p>
+          <w:p>
+            <w:pPr>
+              <w:rPr>
+                <w:lang w:eastAsia="zh-CN"/>
+              </w:rPr>
+            </w:pPr>
+            <w:r>
+              <w:rPr>
+                <w:noProof/>
+                <w:lang w:eastAsia="zh-CN"/>
+              </w:rPr>
+              <w:drawing>
+                <wp:inline distT="0" distB="0" distL="0" distR="0" wp14:anchorId="75C2B1B3" wp14:editId="01AE4BBB">
+                  <wp:extent cx="5142865" cy="5459095"/>
+                  <wp:effectExtent l="19050" t="19050" r="19685" b="27305"/>
+                  <wp:docPr id="7" name="Picture 7"/>
+                  <wp:cNvGraphicFramePr>
+                    <a:graphicFrameLocks xmlns:a="http://schemas.openxmlformats.org/drawingml/2006/main" noChangeAspect="1"/>
+                  </wp:cNvGraphicFramePr>
+                  <a:graphic xmlns:a="http://schemas.openxmlformats.org/drawingml/2006/main">
+                    <a:graphicData uri="http://schemas.openxmlformats.org/drawingml/2006/picture">
+                      <pic:pic xmlns:pic="http://schemas.openxmlformats.org/drawingml/2006/picture">
+                        <pic:nvPicPr>
+                          <pic:cNvPr id="7" name="Picture 7"/>
+                          <pic:cNvPicPr/>
+                        </pic:nvPicPr>
+                        <pic:blipFill>
+                          <a:blip r:embed="rId23">
+                            <a:extLst>
+                              <a:ext uri="{28A0092B-C50C-407E-A947-70E740481C1C}">
+                                <a14:useLocalDpi xmlns:a14="http://schemas.microsoft.com/office/drawing/2010/main" val="0"/>
+                              </a:ext>
+                            </a:extLst>
+                          </a:blip>
+                          <a:stretch>
+                            <a:fillRect/>
+                          </a:stretch>
+                        </pic:blipFill>
+                        <pic:spPr>
+                          <a:xfrm>
+                            <a:off x="0" y="0"/>
+                            <a:ext cx="5142865" cy="5459095"/>
+                          </a:xfrm>
+                          <a:prstGeom prst="rect">
+                            <a:avLst/>
+                          </a:prstGeom>
+                          <a:ln>
+                            <a:solidFill>
+                              <a:schemeClr val="tx1"/>
+                            </a:solidFill>
+                          </a:ln>
+                        </pic:spPr>
+                      </pic:pic>
+                    </a:graphicData>
+                  </a:graphic>
+                </wp:inline>
+              </w:drawing>
+            </w:r>
+          </w:p>
+          <w:p>
+            <w:pPr>
+              <w:rPr>
+                <w:rFonts w:hint="eastAsia"/>
+                <w:lang w:eastAsia="zh-CN"/>
+              </w:rPr>
+            </w:pPr>
+          </w:p>
+        </w:tc>
+      </w:tr>
+      <w:tr>
+        <w:tc>
+          <w:tcPr>
+            <w:tcW w:w="704" w:type="dxa"/>
+          </w:tcPr>
+          <w:p>
+            <w:pPr>
+              <w:jc w:val="center"/>
+              <w:rPr>
+                <w:rFonts w:hint="eastAsia"/>
+                <w:lang w:eastAsia="zh-CN"/>
+              </w:rPr>
+            </w:pPr>
+            <w:r>
+              <w:rPr>
+                <w:rFonts w:hint="eastAsia"/>
+                <w:lang w:eastAsia="zh-CN"/>
+              </w:rPr>
+              <w:t>5</w:t>
+            </w:r>
+          </w:p>
+        </w:tc>
+        <w:tc>
+          <w:tcPr>
+            <w:tcW w:w="8315" w:type="dxa"/>
+          </w:tcPr>
+          <w:p>
+            <w:pPr>
+              <w:rPr>
+                <w:lang w:eastAsia="zh-CN"/>
+              </w:rPr>
+            </w:pPr>
+            <w:r>
+              <w:rPr>
+                <w:rFonts w:hint="eastAsia"/>
+                <w:lang w:eastAsia="zh-CN"/>
+              </w:rPr>
+              <w:t>B</w:t>
+            </w:r>
+            <w:r>
+              <w:rPr>
+                <w:lang w:eastAsia="zh-CN"/>
+              </w:rPr>
+              <w:t xml:space="preserve">y walking through every files / directories under </w:t>
+            </w:r>
+            <w:hyperlink r:id="rId24" w:history="1">
+              <w:r>
+                <w:rPr>
+                  <w:rStyle w:val="Hyperlink"/>
+                  <w:lang w:eastAsia="zh-CN"/>
+                </w:rPr>
+                <w:t>test/.git/</w:t>
+              </w:r>
+            </w:hyperlink>
+            <w:r>
+              <w:rPr>
+                <w:lang w:eastAsia="zh-CN"/>
+              </w:rPr>
+              <w:t xml:space="preserve">, we can find the flag is in </w:t>
+            </w:r>
+            <w:hyperlink r:id="rId25" w:history="1">
+              <w:r>
+                <w:rPr>
+                  <w:rStyle w:val="Hyperlink"/>
+                  <w:lang w:eastAsia="zh-CN"/>
+                </w:rPr>
+                <w:t>test/.git/logs/HEAD</w:t>
+              </w:r>
+            </w:hyperlink>
+          </w:p>
+          <w:p>
+            <w:pPr>
+              <w:rPr>
+                <w:lang w:eastAsia="zh-CN"/>
+              </w:rPr>
+            </w:pPr>
+          </w:p>
+          <w:p>
+            <w:pPr>
+              <w:rPr>
+                <w:lang w:eastAsia="zh-CN"/>
+              </w:rPr>
+            </w:pPr>
+            <w:r>
+              <w:rPr>
+                <w:noProof/>
+                <w:lang w:eastAsia="zh-CN"/>
+              </w:rPr>
+              <w:drawing>
+                <wp:inline distT="0" distB="0" distL="0" distR="0" wp14:anchorId="228D46F8" wp14:editId="775CC91C">
+                  <wp:extent cx="5933651" cy="1693545"/>
+                  <wp:effectExtent l="19050" t="19050" r="10160" b="20955"/>
+                  <wp:docPr id="6" name="Picture 6"/>
+                  <wp:cNvGraphicFramePr>
+                    <a:graphicFrameLocks xmlns:a="http://schemas.openxmlformats.org/drawingml/2006/main" noChangeAspect="1"/>
+                  </wp:cNvGraphicFramePr>
+                  <a:graphic xmlns:a="http://schemas.openxmlformats.org/drawingml/2006/main">
+                    <a:graphicData uri="http://schemas.openxmlformats.org/drawingml/2006/picture">
+                      <pic:pic xmlns:pic="http://schemas.openxmlformats.org/drawingml/2006/picture">
+                        <pic:nvPicPr>
+                          <pic:cNvPr id="6" name="Picture 6"/>
+                          <pic:cNvPicPr/>
+                        </pic:nvPicPr>
+                        <pic:blipFill>
+                          <a:blip r:embed="rId26">
+                            <a:extLst>
+                              <a:ext uri="{28A0092B-C50C-407E-A947-70E740481C1C}">
+                                <a14:useLocalDpi xmlns:a14="http://schemas.microsoft.com/office/drawing/2010/main" val="0"/>
+                              </a:ext>
+                            </a:extLst>
+                          </a:blip>
+                          <a:stretch>
+                            <a:fillRect/>
+                          </a:stretch>
+                        </pic:blipFill>
+                        <pic:spPr>
+                          <a:xfrm>
+                            <a:off x="0" y="0"/>
+                            <a:ext cx="5942178" cy="1695979"/>
+                          </a:xfrm>
+                          <a:prstGeom prst="rect">
+                            <a:avLst/>
+                          </a:prstGeom>
+                          <a:ln>
+                            <a:solidFill>
+                              <a:schemeClr val="tx1"/>
+                            </a:solidFill>
+                          </a:ln>
+                        </pic:spPr>
+                      </pic:pic>
+                    </a:graphicData>
+                  </a:graphic>
+                </wp:inline>
+              </w:drawing>
+            </w:r>
+          </w:p>
+          <w:p>
+            <w:pPr>
+              <w:rPr>
+                <w:rFonts w:hint="eastAsia"/>
+                <w:lang w:eastAsia="zh-CN"/>
+              </w:rPr>
+            </w:pPr>
+          </w:p>
+        </w:tc>
+      </w:tr>
+    </w:tbl>
+    <w:p/>
+    <w:p>
+      <w:pPr>
+        <w:jc w:val="right"/>
+        <w:rPr>
+          <w:rFonts w:hint="eastAsia"/>
+        </w:rPr>
+      </w:pPr>
+      <w:hyperlink w:anchor="_Proof_of_Concept" w:history="1">
+        <w:r>
+          <w:rPr>
+            <w:rStyle w:val="Hyperlink"/>
+          </w:rPr>
+          <w:t>Return to the main report</w:t>
+        </w:r>
+      </w:hyperlink>
+    </w:p>
     <w:sectPr>
-      <w:footerReference w:type="default" r:id="rId13"/>
-      <w:footerReference w:type="first" r:id="rId14"/>
+      <w:footerReference w:type="default" r:id="rId27"/>
+      <w:footerReference w:type="first" r:id="rId28"/>
       <w:pgSz w:w="11909" w:h="16834"/>
       <w:pgMar w:top="1440" w:right="1440" w:bottom="1440" w:left="1440" w:header="720" w:footer="720" w:gutter="0"/>
       <w:pgNumType w:start="1"/>
@@ -7585,16 +8684,129 @@
 <file path=word/numbering.xml><?xml version="1.0" encoding="utf-8"?>
 <w:numbering xmlns:wpc="http://schemas.microsoft.com/office/word/2010/wordprocessingCanvas" xmlns:cx="http://schemas.microsoft.com/office/drawing/2014/chartex" xmlns:cx1="http://schemas.microsoft.com/office/drawing/2015/9/8/chartex" xmlns:cx2="http://schemas.microsoft.com/office/drawing/2015/10/21/chartex" xmlns:cx3="http://schemas.microsoft.com/office/drawing/2016/5/9/chartex" xmlns:cx4="http://schemas.microsoft.com/office/drawing/2016/5/10/chartex" xmlns:cx5="http://schemas.microsoft.com/office/drawing/2016/5/11/chartex" xmlns:cx6="http://schemas.microsoft.com/office/drawing/2016/5/12/chartex" xmlns:cx7="http://schemas.microsoft.com/office/drawing/2016/5/13/chartex" xmlns:cx8="http://schemas.microsoft.com/office/drawing/2016/5/14/chartex" xmlns:mc="http://schemas.openxmlformats.org/markup-compatibility/2006" xmlns:aink="http://schemas.microsoft.com/office/drawing/2016/ink" xmlns:am3d="http://schemas.microsoft.com/office/drawing/2017/model3d" xmlns:o="urn:schemas-microsoft-com:office:office" xmlns:r="http://schemas.openxmlformats.org/officeDocument/2006/relationships" xmlns:m="http://schemas.openxmlformats.org/officeDocument/2006/math" xmlns:v="urn:schemas-microsoft-com:vml" xmlns:wp14="http://schemas.microsoft.com/office/word/2010/wordprocessingDrawing" xmlns:wp="http://schemas.openxmlformats.org/drawingml/2006/wordprocessingDrawing" xmlns:w10="urn:schemas-microsoft-com:office:word" xmlns:w="http://schemas.openxmlformats.org/wordprocessingml/2006/main" xmlns:w14="http://schemas.microsoft.com/office/word/2010/wordml" xmlns:w15="http://schemas.microsoft.com/office/word/2012/wordml" xmlns:w16cex="http://schemas.microsoft.com/office/word/2018/wordml/cex" xmlns:w16cid="http://schemas.microsoft.com/office/word/2016/wordml/cid" xmlns:w16="http://schemas.microsoft.com/office/word/2018/wordml" xmlns:w16sdtdh="http://schemas.microsoft.com/office/word/2020/wordml/sdtdatahash" xmlns:w16se="http://schemas.microsoft.com/office/word/2015/wordml/symex" xmlns:wpg="http://schemas.microsoft.com/office/word/2010/wordprocessingGroup" xmlns:wpi="http://schemas.microsoft.com/office/word/2010/wordprocessingInk" xmlns:wne="http://schemas.microsoft.com/office/word/2006/wordml" xmlns:wps="http://schemas.microsoft.com/office/word/2010/wordprocessingShape" mc:Ignorable="w14 w15 w16se w16cid w16 w16cex w16sdtdh wp14">
   <w:abstractNum w:abstractNumId="0" w15:restartNumberingAfterBreak="0">
-    <w:nsid w:val="7CE24C22"/>
+    <w:nsid w:val="00E628C4"/>
     <w:multiLevelType w:val="hybridMultilevel"/>
-    <w:tmpl w:val="E05839D8"/>
-    <w:lvl w:ilvl="0" w:tplc="09929E28">
+    <w:tmpl w:val="448865C6"/>
+    <w:lvl w:ilvl="0" w:tplc="68C250B2">
+      <w:start w:val="1"/>
+      <w:numFmt w:val="bullet"/>
+      <w:lvlText w:val="-"/>
+      <w:lvlJc w:val="left"/>
+      <w:pPr>
+        <w:ind w:left="360" w:hanging="360"/>
+      </w:pPr>
+      <w:rPr>
+        <w:rFonts w:ascii="Arial" w:eastAsiaTheme="minorEastAsia" w:hAnsi="Arial" w:cs="Arial" w:hint="default"/>
+      </w:rPr>
+    </w:lvl>
+    <w:lvl w:ilvl="1" w:tplc="04090003" w:tentative="1">
+      <w:start w:val="1"/>
+      <w:numFmt w:val="bullet"/>
+      <w:lvlText w:val=""/>
+      <w:lvlJc w:val="left"/>
+      <w:pPr>
+        <w:ind w:left="840" w:hanging="420"/>
+      </w:pPr>
+      <w:rPr>
+        <w:rFonts w:ascii="Wingdings" w:hAnsi="Wingdings" w:hint="default"/>
+      </w:rPr>
+    </w:lvl>
+    <w:lvl w:ilvl="2" w:tplc="04090005" w:tentative="1">
+      <w:start w:val="1"/>
+      <w:numFmt w:val="bullet"/>
+      <w:lvlText w:val=""/>
+      <w:lvlJc w:val="left"/>
+      <w:pPr>
+        <w:ind w:left="1260" w:hanging="420"/>
+      </w:pPr>
+      <w:rPr>
+        <w:rFonts w:ascii="Wingdings" w:hAnsi="Wingdings" w:hint="default"/>
+      </w:rPr>
+    </w:lvl>
+    <w:lvl w:ilvl="3" w:tplc="04090001" w:tentative="1">
+      <w:start w:val="1"/>
+      <w:numFmt w:val="bullet"/>
+      <w:lvlText w:val=""/>
+      <w:lvlJc w:val="left"/>
+      <w:pPr>
+        <w:ind w:left="1680" w:hanging="420"/>
+      </w:pPr>
+      <w:rPr>
+        <w:rFonts w:ascii="Wingdings" w:hAnsi="Wingdings" w:hint="default"/>
+      </w:rPr>
+    </w:lvl>
+    <w:lvl w:ilvl="4" w:tplc="04090003" w:tentative="1">
+      <w:start w:val="1"/>
+      <w:numFmt w:val="bullet"/>
+      <w:lvlText w:val=""/>
+      <w:lvlJc w:val="left"/>
+      <w:pPr>
+        <w:ind w:left="2100" w:hanging="420"/>
+      </w:pPr>
+      <w:rPr>
+        <w:rFonts w:ascii="Wingdings" w:hAnsi="Wingdings" w:hint="default"/>
+      </w:rPr>
+    </w:lvl>
+    <w:lvl w:ilvl="5" w:tplc="04090005" w:tentative="1">
+      <w:start w:val="1"/>
+      <w:numFmt w:val="bullet"/>
+      <w:lvlText w:val=""/>
+      <w:lvlJc w:val="left"/>
+      <w:pPr>
+        <w:ind w:left="2520" w:hanging="420"/>
+      </w:pPr>
+      <w:rPr>
+        <w:rFonts w:ascii="Wingdings" w:hAnsi="Wingdings" w:hint="default"/>
+      </w:rPr>
+    </w:lvl>
+    <w:lvl w:ilvl="6" w:tplc="04090001" w:tentative="1">
+      <w:start w:val="1"/>
+      <w:numFmt w:val="bullet"/>
+      <w:lvlText w:val=""/>
+      <w:lvlJc w:val="left"/>
+      <w:pPr>
+        <w:ind w:left="2940" w:hanging="420"/>
+      </w:pPr>
+      <w:rPr>
+        <w:rFonts w:ascii="Wingdings" w:hAnsi="Wingdings" w:hint="default"/>
+      </w:rPr>
+    </w:lvl>
+    <w:lvl w:ilvl="7" w:tplc="04090003" w:tentative="1">
+      <w:start w:val="1"/>
+      <w:numFmt w:val="bullet"/>
+      <w:lvlText w:val=""/>
+      <w:lvlJc w:val="left"/>
+      <w:pPr>
+        <w:ind w:left="3360" w:hanging="420"/>
+      </w:pPr>
+      <w:rPr>
+        <w:rFonts w:ascii="Wingdings" w:hAnsi="Wingdings" w:hint="default"/>
+      </w:rPr>
+    </w:lvl>
+    <w:lvl w:ilvl="8" w:tplc="04090005" w:tentative="1">
+      <w:start w:val="1"/>
+      <w:numFmt w:val="bullet"/>
+      <w:lvlText w:val=""/>
+      <w:lvlJc w:val="left"/>
+      <w:pPr>
+        <w:ind w:left="3780" w:hanging="420"/>
+      </w:pPr>
+      <w:rPr>
+        <w:rFonts w:ascii="Wingdings" w:hAnsi="Wingdings" w:hint="default"/>
+      </w:rPr>
+    </w:lvl>
+  </w:abstractNum>
+  <w:abstractNum w:abstractNumId="1" w15:restartNumberingAfterBreak="0">
+    <w:nsid w:val="463A6E45"/>
+    <w:multiLevelType w:val="hybridMultilevel"/>
+    <w:tmpl w:val="00E810A0"/>
+    <w:lvl w:ilvl="0" w:tplc="A086AF84">
       <w:start w:val="1"/>
       <w:numFmt w:val="decimal"/>
       <w:lvlText w:val="%1."/>
       <w:lvlJc w:val="left"/>
       <w:pPr>
-        <w:ind w:left="1080" w:hanging="360"/>
+        <w:ind w:left="360" w:hanging="360"/>
       </w:pPr>
       <w:rPr>
         <w:rFonts w:hint="default"/>
@@ -7606,7 +8818,7 @@
       <w:lvlText w:val="%2)"/>
       <w:lvlJc w:val="left"/>
       <w:pPr>
-        <w:ind w:left="1560" w:hanging="420"/>
+        <w:ind w:left="840" w:hanging="420"/>
       </w:pPr>
     </w:lvl>
     <w:lvl w:ilvl="2" w:tplc="0409001B" w:tentative="1">
@@ -7615,7 +8827,7 @@
       <w:lvlText w:val="%3."/>
       <w:lvlJc w:val="right"/>
       <w:pPr>
-        <w:ind w:left="1980" w:hanging="420"/>
+        <w:ind w:left="1260" w:hanging="420"/>
       </w:pPr>
     </w:lvl>
     <w:lvl w:ilvl="3" w:tplc="0409000F" w:tentative="1">
@@ -7624,7 +8836,7 @@
       <w:lvlText w:val="%4."/>
       <w:lvlJc w:val="left"/>
       <w:pPr>
-        <w:ind w:left="2400" w:hanging="420"/>
+        <w:ind w:left="1680" w:hanging="420"/>
       </w:pPr>
     </w:lvl>
     <w:lvl w:ilvl="4" w:tplc="04090019" w:tentative="1">
@@ -7633,7 +8845,7 @@
       <w:lvlText w:val="%5)"/>
       <w:lvlJc w:val="left"/>
       <w:pPr>
-        <w:ind w:left="2820" w:hanging="420"/>
+        <w:ind w:left="2100" w:hanging="420"/>
       </w:pPr>
     </w:lvl>
     <w:lvl w:ilvl="5" w:tplc="0409001B" w:tentative="1">
@@ -7642,7 +8854,7 @@
       <w:lvlText w:val="%6."/>
       <w:lvlJc w:val="right"/>
       <w:pPr>
-        <w:ind w:left="3240" w:hanging="420"/>
+        <w:ind w:left="2520" w:hanging="420"/>
       </w:pPr>
     </w:lvl>
     <w:lvl w:ilvl="6" w:tplc="0409000F" w:tentative="1">
@@ -7651,7 +8863,7 @@
       <w:lvlText w:val="%7."/>
       <w:lvlJc w:val="left"/>
       <w:pPr>
-        <w:ind w:left="3660" w:hanging="420"/>
+        <w:ind w:left="2940" w:hanging="420"/>
       </w:pPr>
     </w:lvl>
     <w:lvl w:ilvl="7" w:tplc="04090019" w:tentative="1">
@@ -7660,7 +8872,7 @@
       <w:lvlText w:val="%8)"/>
       <w:lvlJc w:val="left"/>
       <w:pPr>
-        <w:ind w:left="4080" w:hanging="420"/>
+        <w:ind w:left="3360" w:hanging="420"/>
       </w:pPr>
     </w:lvl>
     <w:lvl w:ilvl="8" w:tplc="0409001B" w:tentative="1">
@@ -7669,12 +8881,431 @@
       <w:lvlText w:val="%9."/>
       <w:lvlJc w:val="right"/>
       <w:pPr>
+        <w:ind w:left="3780" w:hanging="420"/>
+      </w:pPr>
+    </w:lvl>
+  </w:abstractNum>
+  <w:abstractNum w:abstractNumId="2" w15:restartNumberingAfterBreak="0">
+    <w:nsid w:val="5C5907D8"/>
+    <w:multiLevelType w:val="hybridMultilevel"/>
+    <w:tmpl w:val="27843894"/>
+    <w:lvl w:ilvl="0" w:tplc="E8221B72">
+      <w:start w:val="1"/>
+      <w:numFmt w:val="bullet"/>
+      <w:lvlText w:val="-"/>
+      <w:lvlJc w:val="left"/>
+      <w:pPr>
+        <w:ind w:left="360" w:hanging="360"/>
+      </w:pPr>
+      <w:rPr>
+        <w:rFonts w:ascii="Arial" w:eastAsiaTheme="minorEastAsia" w:hAnsi="Arial" w:cs="Arial" w:hint="default"/>
+      </w:rPr>
+    </w:lvl>
+    <w:lvl w:ilvl="1" w:tplc="04090003" w:tentative="1">
+      <w:start w:val="1"/>
+      <w:numFmt w:val="bullet"/>
+      <w:lvlText w:val=""/>
+      <w:lvlJc w:val="left"/>
+      <w:pPr>
+        <w:ind w:left="840" w:hanging="420"/>
+      </w:pPr>
+      <w:rPr>
+        <w:rFonts w:ascii="Wingdings" w:hAnsi="Wingdings" w:hint="default"/>
+      </w:rPr>
+    </w:lvl>
+    <w:lvl w:ilvl="2" w:tplc="04090005" w:tentative="1">
+      <w:start w:val="1"/>
+      <w:numFmt w:val="bullet"/>
+      <w:lvlText w:val=""/>
+      <w:lvlJc w:val="left"/>
+      <w:pPr>
+        <w:ind w:left="1260" w:hanging="420"/>
+      </w:pPr>
+      <w:rPr>
+        <w:rFonts w:ascii="Wingdings" w:hAnsi="Wingdings" w:hint="default"/>
+      </w:rPr>
+    </w:lvl>
+    <w:lvl w:ilvl="3" w:tplc="04090001" w:tentative="1">
+      <w:start w:val="1"/>
+      <w:numFmt w:val="bullet"/>
+      <w:lvlText w:val=""/>
+      <w:lvlJc w:val="left"/>
+      <w:pPr>
+        <w:ind w:left="1680" w:hanging="420"/>
+      </w:pPr>
+      <w:rPr>
+        <w:rFonts w:ascii="Wingdings" w:hAnsi="Wingdings" w:hint="default"/>
+      </w:rPr>
+    </w:lvl>
+    <w:lvl w:ilvl="4" w:tplc="04090003" w:tentative="1">
+      <w:start w:val="1"/>
+      <w:numFmt w:val="bullet"/>
+      <w:lvlText w:val=""/>
+      <w:lvlJc w:val="left"/>
+      <w:pPr>
+        <w:ind w:left="2100" w:hanging="420"/>
+      </w:pPr>
+      <w:rPr>
+        <w:rFonts w:ascii="Wingdings" w:hAnsi="Wingdings" w:hint="default"/>
+      </w:rPr>
+    </w:lvl>
+    <w:lvl w:ilvl="5" w:tplc="04090005" w:tentative="1">
+      <w:start w:val="1"/>
+      <w:numFmt w:val="bullet"/>
+      <w:lvlText w:val=""/>
+      <w:lvlJc w:val="left"/>
+      <w:pPr>
+        <w:ind w:left="2520" w:hanging="420"/>
+      </w:pPr>
+      <w:rPr>
+        <w:rFonts w:ascii="Wingdings" w:hAnsi="Wingdings" w:hint="default"/>
+      </w:rPr>
+    </w:lvl>
+    <w:lvl w:ilvl="6" w:tplc="04090001" w:tentative="1">
+      <w:start w:val="1"/>
+      <w:numFmt w:val="bullet"/>
+      <w:lvlText w:val=""/>
+      <w:lvlJc w:val="left"/>
+      <w:pPr>
+        <w:ind w:left="2940" w:hanging="420"/>
+      </w:pPr>
+      <w:rPr>
+        <w:rFonts w:ascii="Wingdings" w:hAnsi="Wingdings" w:hint="default"/>
+      </w:rPr>
+    </w:lvl>
+    <w:lvl w:ilvl="7" w:tplc="04090003" w:tentative="1">
+      <w:start w:val="1"/>
+      <w:numFmt w:val="bullet"/>
+      <w:lvlText w:val=""/>
+      <w:lvlJc w:val="left"/>
+      <w:pPr>
+        <w:ind w:left="3360" w:hanging="420"/>
+      </w:pPr>
+      <w:rPr>
+        <w:rFonts w:ascii="Wingdings" w:hAnsi="Wingdings" w:hint="default"/>
+      </w:rPr>
+    </w:lvl>
+    <w:lvl w:ilvl="8" w:tplc="04090005" w:tentative="1">
+      <w:start w:val="1"/>
+      <w:numFmt w:val="bullet"/>
+      <w:lvlText w:val=""/>
+      <w:lvlJc w:val="left"/>
+      <w:pPr>
+        <w:ind w:left="3780" w:hanging="420"/>
+      </w:pPr>
+      <w:rPr>
+        <w:rFonts w:ascii="Wingdings" w:hAnsi="Wingdings" w:hint="default"/>
+      </w:rPr>
+    </w:lvl>
+  </w:abstractNum>
+  <w:abstractNum w:abstractNumId="3" w15:restartNumberingAfterBreak="0">
+    <w:nsid w:val="6B78260C"/>
+    <w:multiLevelType w:val="hybridMultilevel"/>
+    <w:tmpl w:val="C05C2B18"/>
+    <w:lvl w:ilvl="0" w:tplc="01DCB754">
+      <w:start w:val="1"/>
+      <w:numFmt w:val="bullet"/>
+      <w:lvlText w:val="-"/>
+      <w:lvlJc w:val="left"/>
+      <w:pPr>
+        <w:ind w:left="360" w:hanging="360"/>
+      </w:pPr>
+      <w:rPr>
+        <w:rFonts w:ascii="Arial" w:eastAsiaTheme="minorEastAsia" w:hAnsi="Arial" w:cs="Arial" w:hint="default"/>
+      </w:rPr>
+    </w:lvl>
+    <w:lvl w:ilvl="1" w:tplc="04090003" w:tentative="1">
+      <w:start w:val="1"/>
+      <w:numFmt w:val="bullet"/>
+      <w:lvlText w:val=""/>
+      <w:lvlJc w:val="left"/>
+      <w:pPr>
+        <w:ind w:left="840" w:hanging="420"/>
+      </w:pPr>
+      <w:rPr>
+        <w:rFonts w:ascii="Wingdings" w:hAnsi="Wingdings" w:hint="default"/>
+      </w:rPr>
+    </w:lvl>
+    <w:lvl w:ilvl="2" w:tplc="04090005" w:tentative="1">
+      <w:start w:val="1"/>
+      <w:numFmt w:val="bullet"/>
+      <w:lvlText w:val=""/>
+      <w:lvlJc w:val="left"/>
+      <w:pPr>
+        <w:ind w:left="1260" w:hanging="420"/>
+      </w:pPr>
+      <w:rPr>
+        <w:rFonts w:ascii="Wingdings" w:hAnsi="Wingdings" w:hint="default"/>
+      </w:rPr>
+    </w:lvl>
+    <w:lvl w:ilvl="3" w:tplc="04090001" w:tentative="1">
+      <w:start w:val="1"/>
+      <w:numFmt w:val="bullet"/>
+      <w:lvlText w:val=""/>
+      <w:lvlJc w:val="left"/>
+      <w:pPr>
+        <w:ind w:left="1680" w:hanging="420"/>
+      </w:pPr>
+      <w:rPr>
+        <w:rFonts w:ascii="Wingdings" w:hAnsi="Wingdings" w:hint="default"/>
+      </w:rPr>
+    </w:lvl>
+    <w:lvl w:ilvl="4" w:tplc="04090003" w:tentative="1">
+      <w:start w:val="1"/>
+      <w:numFmt w:val="bullet"/>
+      <w:lvlText w:val=""/>
+      <w:lvlJc w:val="left"/>
+      <w:pPr>
+        <w:ind w:left="2100" w:hanging="420"/>
+      </w:pPr>
+      <w:rPr>
+        <w:rFonts w:ascii="Wingdings" w:hAnsi="Wingdings" w:hint="default"/>
+      </w:rPr>
+    </w:lvl>
+    <w:lvl w:ilvl="5" w:tplc="04090005" w:tentative="1">
+      <w:start w:val="1"/>
+      <w:numFmt w:val="bullet"/>
+      <w:lvlText w:val=""/>
+      <w:lvlJc w:val="left"/>
+      <w:pPr>
+        <w:ind w:left="2520" w:hanging="420"/>
+      </w:pPr>
+      <w:rPr>
+        <w:rFonts w:ascii="Wingdings" w:hAnsi="Wingdings" w:hint="default"/>
+      </w:rPr>
+    </w:lvl>
+    <w:lvl w:ilvl="6" w:tplc="04090001" w:tentative="1">
+      <w:start w:val="1"/>
+      <w:numFmt w:val="bullet"/>
+      <w:lvlText w:val=""/>
+      <w:lvlJc w:val="left"/>
+      <w:pPr>
+        <w:ind w:left="2940" w:hanging="420"/>
+      </w:pPr>
+      <w:rPr>
+        <w:rFonts w:ascii="Wingdings" w:hAnsi="Wingdings" w:hint="default"/>
+      </w:rPr>
+    </w:lvl>
+    <w:lvl w:ilvl="7" w:tplc="04090003" w:tentative="1">
+      <w:start w:val="1"/>
+      <w:numFmt w:val="bullet"/>
+      <w:lvlText w:val=""/>
+      <w:lvlJc w:val="left"/>
+      <w:pPr>
+        <w:ind w:left="3360" w:hanging="420"/>
+      </w:pPr>
+      <w:rPr>
+        <w:rFonts w:ascii="Wingdings" w:hAnsi="Wingdings" w:hint="default"/>
+      </w:rPr>
+    </w:lvl>
+    <w:lvl w:ilvl="8" w:tplc="04090005" w:tentative="1">
+      <w:start w:val="1"/>
+      <w:numFmt w:val="bullet"/>
+      <w:lvlText w:val=""/>
+      <w:lvlJc w:val="left"/>
+      <w:pPr>
+        <w:ind w:left="3780" w:hanging="420"/>
+      </w:pPr>
+      <w:rPr>
+        <w:rFonts w:ascii="Wingdings" w:hAnsi="Wingdings" w:hint="default"/>
+      </w:rPr>
+    </w:lvl>
+  </w:abstractNum>
+  <w:abstractNum w:abstractNumId="4" w15:restartNumberingAfterBreak="0">
+    <w:nsid w:val="6D0B1A47"/>
+    <w:multiLevelType w:val="hybridMultilevel"/>
+    <w:tmpl w:val="94BEAA3E"/>
+    <w:lvl w:ilvl="0" w:tplc="F7146C56">
+      <w:start w:val="1"/>
+      <w:numFmt w:val="decimal"/>
+      <w:lvlText w:val="%1."/>
+      <w:lvlJc w:val="left"/>
+      <w:pPr>
+        <w:ind w:left="360" w:hanging="360"/>
+      </w:pPr>
+      <w:rPr>
+        <w:rFonts w:hint="default"/>
+      </w:rPr>
+    </w:lvl>
+    <w:lvl w:ilvl="1" w:tplc="04090019" w:tentative="1">
+      <w:start w:val="1"/>
+      <w:numFmt w:val="lowerLetter"/>
+      <w:lvlText w:val="%2)"/>
+      <w:lvlJc w:val="left"/>
+      <w:pPr>
+        <w:ind w:left="840" w:hanging="420"/>
+      </w:pPr>
+    </w:lvl>
+    <w:lvl w:ilvl="2" w:tplc="0409001B" w:tentative="1">
+      <w:start w:val="1"/>
+      <w:numFmt w:val="lowerRoman"/>
+      <w:lvlText w:val="%3."/>
+      <w:lvlJc w:val="right"/>
+      <w:pPr>
+        <w:ind w:left="1260" w:hanging="420"/>
+      </w:pPr>
+    </w:lvl>
+    <w:lvl w:ilvl="3" w:tplc="0409000F" w:tentative="1">
+      <w:start w:val="1"/>
+      <w:numFmt w:val="decimal"/>
+      <w:lvlText w:val="%4."/>
+      <w:lvlJc w:val="left"/>
+      <w:pPr>
+        <w:ind w:left="1680" w:hanging="420"/>
+      </w:pPr>
+    </w:lvl>
+    <w:lvl w:ilvl="4" w:tplc="04090019" w:tentative="1">
+      <w:start w:val="1"/>
+      <w:numFmt w:val="lowerLetter"/>
+      <w:lvlText w:val="%5)"/>
+      <w:lvlJc w:val="left"/>
+      <w:pPr>
+        <w:ind w:left="2100" w:hanging="420"/>
+      </w:pPr>
+    </w:lvl>
+    <w:lvl w:ilvl="5" w:tplc="0409001B" w:tentative="1">
+      <w:start w:val="1"/>
+      <w:numFmt w:val="lowerRoman"/>
+      <w:lvlText w:val="%6."/>
+      <w:lvlJc w:val="right"/>
+      <w:pPr>
+        <w:ind w:left="2520" w:hanging="420"/>
+      </w:pPr>
+    </w:lvl>
+    <w:lvl w:ilvl="6" w:tplc="0409000F" w:tentative="1">
+      <w:start w:val="1"/>
+      <w:numFmt w:val="decimal"/>
+      <w:lvlText w:val="%7."/>
+      <w:lvlJc w:val="left"/>
+      <w:pPr>
+        <w:ind w:left="2940" w:hanging="420"/>
+      </w:pPr>
+    </w:lvl>
+    <w:lvl w:ilvl="7" w:tplc="04090019" w:tentative="1">
+      <w:start w:val="1"/>
+      <w:numFmt w:val="lowerLetter"/>
+      <w:lvlText w:val="%8)"/>
+      <w:lvlJc w:val="left"/>
+      <w:pPr>
+        <w:ind w:left="3360" w:hanging="420"/>
+      </w:pPr>
+    </w:lvl>
+    <w:lvl w:ilvl="8" w:tplc="0409001B" w:tentative="1">
+      <w:start w:val="1"/>
+      <w:numFmt w:val="lowerRoman"/>
+      <w:lvlText w:val="%9."/>
+      <w:lvlJc w:val="right"/>
+      <w:pPr>
+        <w:ind w:left="3780" w:hanging="420"/>
+      </w:pPr>
+    </w:lvl>
+  </w:abstractNum>
+  <w:abstractNum w:abstractNumId="5" w15:restartNumberingAfterBreak="0">
+    <w:nsid w:val="7CE24C22"/>
+    <w:multiLevelType w:val="hybridMultilevel"/>
+    <w:tmpl w:val="E05839D8"/>
+    <w:lvl w:ilvl="0" w:tplc="09929E28">
+      <w:start w:val="1"/>
+      <w:numFmt w:val="decimal"/>
+      <w:lvlText w:val="%1."/>
+      <w:lvlJc w:val="left"/>
+      <w:pPr>
+        <w:ind w:left="1080" w:hanging="360"/>
+      </w:pPr>
+      <w:rPr>
+        <w:rFonts w:hint="default"/>
+      </w:rPr>
+    </w:lvl>
+    <w:lvl w:ilvl="1" w:tplc="04090019" w:tentative="1">
+      <w:start w:val="1"/>
+      <w:numFmt w:val="lowerLetter"/>
+      <w:lvlText w:val="%2)"/>
+      <w:lvlJc w:val="left"/>
+      <w:pPr>
+        <w:ind w:left="1560" w:hanging="420"/>
+      </w:pPr>
+    </w:lvl>
+    <w:lvl w:ilvl="2" w:tplc="0409001B" w:tentative="1">
+      <w:start w:val="1"/>
+      <w:numFmt w:val="lowerRoman"/>
+      <w:lvlText w:val="%3."/>
+      <w:lvlJc w:val="right"/>
+      <w:pPr>
+        <w:ind w:left="1980" w:hanging="420"/>
+      </w:pPr>
+    </w:lvl>
+    <w:lvl w:ilvl="3" w:tplc="0409000F" w:tentative="1">
+      <w:start w:val="1"/>
+      <w:numFmt w:val="decimal"/>
+      <w:lvlText w:val="%4."/>
+      <w:lvlJc w:val="left"/>
+      <w:pPr>
+        <w:ind w:left="2400" w:hanging="420"/>
+      </w:pPr>
+    </w:lvl>
+    <w:lvl w:ilvl="4" w:tplc="04090019" w:tentative="1">
+      <w:start w:val="1"/>
+      <w:numFmt w:val="lowerLetter"/>
+      <w:lvlText w:val="%5)"/>
+      <w:lvlJc w:val="left"/>
+      <w:pPr>
+        <w:ind w:left="2820" w:hanging="420"/>
+      </w:pPr>
+    </w:lvl>
+    <w:lvl w:ilvl="5" w:tplc="0409001B" w:tentative="1">
+      <w:start w:val="1"/>
+      <w:numFmt w:val="lowerRoman"/>
+      <w:lvlText w:val="%6."/>
+      <w:lvlJc w:val="right"/>
+      <w:pPr>
+        <w:ind w:left="3240" w:hanging="420"/>
+      </w:pPr>
+    </w:lvl>
+    <w:lvl w:ilvl="6" w:tplc="0409000F" w:tentative="1">
+      <w:start w:val="1"/>
+      <w:numFmt w:val="decimal"/>
+      <w:lvlText w:val="%7."/>
+      <w:lvlJc w:val="left"/>
+      <w:pPr>
+        <w:ind w:left="3660" w:hanging="420"/>
+      </w:pPr>
+    </w:lvl>
+    <w:lvl w:ilvl="7" w:tplc="04090019" w:tentative="1">
+      <w:start w:val="1"/>
+      <w:numFmt w:val="lowerLetter"/>
+      <w:lvlText w:val="%8)"/>
+      <w:lvlJc w:val="left"/>
+      <w:pPr>
+        <w:ind w:left="4080" w:hanging="420"/>
+      </w:pPr>
+    </w:lvl>
+    <w:lvl w:ilvl="8" w:tplc="0409001B" w:tentative="1">
+      <w:start w:val="1"/>
+      <w:numFmt w:val="lowerRoman"/>
+      <w:lvlText w:val="%9."/>
+      <w:lvlJc w:val="right"/>
+      <w:pPr>
         <w:ind w:left="4500" w:hanging="420"/>
       </w:pPr>
     </w:lvl>
   </w:abstractNum>
   <w:num w:numId="1">
+    <w:abstractNumId w:val="5"/>
+  </w:num>
+  <w:num w:numId="2">
+    <w:abstractNumId w:val="3"/>
+  </w:num>
+  <w:num w:numId="3">
+    <w:abstractNumId w:val="2"/>
+  </w:num>
+  <w:num w:numId="4">
     <w:abstractNumId w:val="0"/>
+  </w:num>
+  <w:num w:numId="5">
+    <w:abstractNumId w:val="1"/>
+  </w:num>
+  <w:num w:numId="6">
+    <w:abstractNumId w:val="4"/>
   </w:num>
 </w:numbering>
 </file>
@@ -8463,6 +10094,42 @@
       <w:ind w:firstLineChars="200" w:firstLine="420"/>
     </w:pPr>
   </w:style>
+  <w:style w:type="paragraph" w:customStyle="1" w:styleId="Default">
+    <w:name w:val="Default"/>
+    <w:rsid w:val="00EB42BF"/>
+    <w:pPr>
+      <w:widowControl w:val="0"/>
+      <w:autoSpaceDE w:val="0"/>
+      <w:autoSpaceDN w:val="0"/>
+      <w:adjustRightInd w:val="0"/>
+      <w:spacing w:line="240" w:lineRule="auto"/>
+    </w:pPr>
+    <w:rPr>
+      <w:color w:val="000000"/>
+      <w:sz w:val="24"/>
+      <w:szCs w:val="24"/>
+      <w:lang w:val="en-US"/>
+    </w:rPr>
+  </w:style>
+  <w:style w:type="table" w:styleId="TableGrid">
+    <w:name w:val="Table Grid"/>
+    <w:basedOn w:val="TableNormal"/>
+    <w:uiPriority w:val="39"/>
+    <w:rsid w:val="003C70BC"/>
+    <w:pPr>
+      <w:spacing w:line="240" w:lineRule="auto"/>
+    </w:pPr>
+    <w:tblPr>
+      <w:tblBorders>
+        <w:top w:val="single" w:sz="4" w:space="0" w:color="auto"/>
+        <w:left w:val="single" w:sz="4" w:space="0" w:color="auto"/>
+        <w:bottom w:val="single" w:sz="4" w:space="0" w:color="auto"/>
+        <w:right w:val="single" w:sz="4" w:space="0" w:color="auto"/>
+        <w:insideH w:val="single" w:sz="4" w:space="0" w:color="auto"/>
+        <w:insideV w:val="single" w:sz="4" w:space="0" w:color="auto"/>
+      </w:tblBorders>
+    </w:tblPr>
+  </w:style>
 </w:styles>
 </file>
 

</xml_diff>

<commit_message>
Add detailed finding 2
</commit_message>
<xml_diff>
--- a/Assignment 3 Pentest Report.docx
+++ b/Assignment 3 Pentest Report.docx
@@ -78,8 +78,18 @@
           <w:sz w:val="48"/>
           <w:szCs w:val="48"/>
         </w:rPr>
-        <w:t>Bank of UniMelb</w:t>
-      </w:r>
+        <w:t xml:space="preserve">Bank of </w:t>
+      </w:r>
+      <w:proofErr w:type="spellStart"/>
+      <w:r>
+        <w:rPr>
+          <w:b/>
+          <w:sz w:val="48"/>
+          <w:szCs w:val="48"/>
+        </w:rPr>
+        <w:t>UniMelb</w:t>
+      </w:r>
+      <w:proofErr w:type="spellEnd"/>
       <w:r>
         <w:rPr>
           <w:b/>
@@ -327,7 +337,23 @@
           <w:rFonts w:ascii="ArialMT" w:hAnsi="ArialMT" w:cs="ArialMT"/>
           <w:lang w:val="en-US"/>
         </w:rPr>
-        <w:t>Bank of UniMelb Pty. Ltd.</w:t>
+        <w:t xml:space="preserve">Bank of </w:t>
+      </w:r>
+      <w:proofErr w:type="spellStart"/>
+      <w:r>
+        <w:rPr>
+          <w:rFonts w:ascii="ArialMT" w:hAnsi="ArialMT" w:cs="ArialMT"/>
+          <w:lang w:val="en-US"/>
+        </w:rPr>
+        <w:t>UniMelb</w:t>
+      </w:r>
+      <w:proofErr w:type="spellEnd"/>
+      <w:r>
+        <w:rPr>
+          <w:rFonts w:ascii="ArialMT" w:hAnsi="ArialMT" w:cs="ArialMT"/>
+          <w:lang w:val="en-US"/>
+        </w:rPr>
+        <w:t xml:space="preserve"> Pty. Ltd.</w:t>
       </w:r>
     </w:p>
     <w:p>
@@ -620,13 +646,13 @@
         <w:rPr>
           <w:lang w:eastAsia="zh-CN"/>
         </w:rPr>
-        <w:t>The first</w:t>
+        <w:t>Another extreme</w:t>
       </w:r>
       <w:r>
         <w:rPr>
           <w:lang w:eastAsia="zh-CN"/>
         </w:rPr>
-        <w:t xml:space="preserve"> high-risk vulnerability is bypassing the client-side authentication in the web application’s developer login functionality (Finding 2). This vulnerability allows the attacker authenticates into the system as the developer and acquire the developer privilege. The attacker could alter the code for his/her own benefit, which might lead to credential</w:t>
+        <w:t xml:space="preserve"> vulnerability is bypassing the client-side authentication in the web application’s developer login functionality (Finding 2). This vulnerability allows the attacker authenticates into the system as the developer and acquire the developer privilege. The attacker could alter the code for his/her own benefit, which might lead to credential</w:t>
       </w:r>
       <w:r>
         <w:rPr>
@@ -658,7 +684,7 @@
         <w:rPr>
           <w:lang w:eastAsia="zh-CN"/>
         </w:rPr>
-        <w:t>Another</w:t>
+        <w:t>The first</w:t>
       </w:r>
       <w:r>
         <w:rPr>
@@ -676,19 +702,13 @@
         <w:rPr>
           <w:lang w:eastAsia="zh-CN"/>
         </w:rPr>
-        <w:t xml:space="preserve">The </w:t>
+        <w:t xml:space="preserve">Another </w:t>
       </w:r>
       <w:r>
         <w:rPr>
           <w:lang w:eastAsia="zh-CN"/>
         </w:rPr>
-        <w:t>thrid</w:t>
-      </w:r>
-      <w:r>
-        <w:rPr>
-          <w:lang w:eastAsia="zh-CN"/>
-        </w:rPr>
-        <w:t xml:space="preserve"> high-risk vulnerability is the weak authentication in the password change functionality (Finding 4). It allows the attacker to take over other users’ accounts to steal their personal information and perform unauthorised actions. The attacker could</w:t>
+        <w:t>high-risk vulnerability is the weak authentication in the password change functionality (Finding 4). It allows the attacker to take over other users’ accounts to steal their personal information and perform unauthorised actions. The attacker could</w:t>
       </w:r>
       <w:r>
         <w:rPr>
@@ -4477,13 +4497,13 @@
                 <w:rFonts w:hint="eastAsia"/>
                 <w:lang w:eastAsia="zh-CN"/>
               </w:rPr>
-              <w:t>H</w:t>
-            </w:r>
-            <w:r>
-              <w:rPr>
-                <w:lang w:eastAsia="zh-CN"/>
-              </w:rPr>
-              <w:t>igh</w:t>
+              <w:t>E</w:t>
+            </w:r>
+            <w:r>
+              <w:rPr>
+                <w:lang w:eastAsia="zh-CN"/>
+              </w:rPr>
+              <w:t>xtreme</w:t>
             </w:r>
           </w:p>
         </w:tc>
@@ -5045,16 +5065,16 @@
                 <w:b/>
               </w:rPr>
             </w:pPr>
-            <w:bookmarkStart w:id="5" w:name="_Toc73828720"/>
-            <w:bookmarkStart w:id="6" w:name="_Proof_of_Concept"/>
+            <w:bookmarkStart w:id="5" w:name="_Proof_of_Concept"/>
+            <w:bookmarkStart w:id="6" w:name="_Toc73828720"/>
+            <w:bookmarkEnd w:id="5"/>
+            <w:r>
+              <w:rPr>
+                <w:b/>
+              </w:rPr>
+              <w:t>Proof of Concept</w:t>
+            </w:r>
             <w:bookmarkEnd w:id="6"/>
-            <w:r>
-              <w:rPr>
-                <w:b/>
-              </w:rPr>
-              <w:t>Proof of Concept</w:t>
-            </w:r>
-            <w:bookmarkEnd w:id="5"/>
           </w:p>
         </w:tc>
         <w:tc>
@@ -5428,7 +5448,6 @@
               </w:tabs>
               <w:spacing w:line="240" w:lineRule="auto"/>
               <w:rPr>
-                <w:rFonts w:hint="eastAsia"/>
                 <w:bCs/>
                 <w:lang w:eastAsia="zh-CN"/>
               </w:rPr>
@@ -5599,8 +5618,17 @@
                 <w:rFonts w:ascii="Consolas" w:hAnsi="Consolas"/>
                 <w:lang w:eastAsia="zh-CN"/>
               </w:rPr>
-              <w:t>.htaccess</w:t>
-            </w:r>
+              <w:t>.</w:t>
+            </w:r>
+            <w:proofErr w:type="spellStart"/>
+            <w:r>
+              <w:rPr>
+                <w:rFonts w:ascii="Consolas" w:hAnsi="Consolas"/>
+                <w:lang w:eastAsia="zh-CN"/>
+              </w:rPr>
+              <w:t>htaccess</w:t>
+            </w:r>
+            <w:proofErr w:type="spellEnd"/>
             <w:r>
               <w:rPr>
                 <w:rFonts w:ascii="Consolas" w:hAnsi="Consolas"/>
@@ -5666,7 +5694,6 @@
               <w:spacing w:line="240" w:lineRule="auto"/>
               <w:ind w:firstLineChars="0"/>
               <w:rPr>
-                <w:rFonts w:hint="eastAsia"/>
                 <w:lang w:eastAsia="zh-CN"/>
               </w:rPr>
             </w:pPr>
@@ -5840,6 +5867,45 @@
             <w:r>
               <w:t xml:space="preserve"> functionality.</w:t>
             </w:r>
+            <w:r>
+              <w:t xml:space="preserve"> Malicious users can acquire developer privilege and alter the system code from the frontend pages for their own benefit, which could lead to system takeover, users’ personal information leakage and financial losses.</w:t>
+            </w:r>
+          </w:p>
+          <w:p>
+            <w:pPr>
+              <w:widowControl w:val="0"/>
+              <w:pBdr>
+                <w:top w:val="nil"/>
+                <w:left w:val="nil"/>
+                <w:bottom w:val="nil"/>
+                <w:right w:val="nil"/>
+                <w:between w:val="nil"/>
+              </w:pBdr>
+              <w:spacing w:line="240" w:lineRule="auto"/>
+            </w:pPr>
+          </w:p>
+          <w:p>
+            <w:pPr>
+              <w:widowControl w:val="0"/>
+              <w:pBdr>
+                <w:top w:val="nil"/>
+                <w:left w:val="nil"/>
+                <w:bottom w:val="nil"/>
+                <w:right w:val="nil"/>
+                <w:between w:val="nil"/>
+              </w:pBdr>
+              <w:spacing w:line="240" w:lineRule="auto"/>
+              <w:rPr>
+                <w:rFonts w:hint="eastAsia"/>
+                <w:lang w:eastAsia="zh-CN"/>
+              </w:rPr>
+            </w:pPr>
+            <w:r>
+              <w:rPr>
+                <w:lang w:eastAsia="zh-CN"/>
+              </w:rPr>
+              <w:t>The exploitation requires the attacker to have a set of valid credentials so if the admin team does a strict background checking for their customers, the likelihood will decrease to some extent.</w:t>
+            </w:r>
           </w:p>
         </w:tc>
       </w:tr>
@@ -5863,6 +5929,8 @@
               </w:rPr>
             </w:pPr>
             <w:bookmarkStart w:id="14" w:name="_Toc73828728"/>
+            <w:bookmarkStart w:id="15" w:name="_Proof_of_Concept_1"/>
+            <w:bookmarkEnd w:id="15"/>
             <w:r>
               <w:rPr>
                 <w:b/>
@@ -5894,7 +5962,75 @@
                 <w:between w:val="nil"/>
               </w:pBdr>
               <w:spacing w:line="240" w:lineRule="auto"/>
-            </w:pPr>
+              <w:rPr>
+                <w:rFonts w:hint="eastAsia"/>
+                <w:lang w:eastAsia="zh-CN"/>
+              </w:rPr>
+            </w:pPr>
+            <w:r>
+              <w:rPr>
+                <w:rFonts w:hint="eastAsia"/>
+                <w:lang w:eastAsia="zh-CN"/>
+              </w:rPr>
+              <w:t>T</w:t>
+            </w:r>
+            <w:r>
+              <w:rPr>
+                <w:lang w:eastAsia="zh-CN"/>
+              </w:rPr>
+              <w:t xml:space="preserve">his vulnerability can be exploited by finding out the password for developer login from </w:t>
+            </w:r>
+            <w:r>
+              <w:rPr>
+                <w:lang w:eastAsia="zh-CN"/>
+              </w:rPr>
+              <w:t>de</w:t>
+            </w:r>
+            <w:r>
+              <w:rPr>
+                <w:lang w:eastAsia="zh-CN"/>
+              </w:rPr>
+              <w:t>-</w:t>
+            </w:r>
+            <w:r>
+              <w:rPr>
+                <w:lang w:eastAsia="zh-CN"/>
+              </w:rPr>
+              <w:t>obfuscate</w:t>
+            </w:r>
+            <w:r>
+              <w:rPr>
+                <w:lang w:eastAsia="zh-CN"/>
+              </w:rPr>
+              <w:t>d JavaScript code.</w:t>
+            </w:r>
+            <w:r>
+              <w:rPr>
+                <w:lang w:eastAsia="zh-CN"/>
+              </w:rPr>
+              <w:t xml:space="preserve"> For a detailed walkthrough</w:t>
+            </w:r>
+            <w:r>
+              <w:rPr>
+                <w:lang w:eastAsia="zh-CN"/>
+              </w:rPr>
+              <w:t xml:space="preserve">, see </w:t>
+            </w:r>
+            <w:hyperlink w:anchor="_Section_2_–" w:history="1">
+              <w:r>
+                <w:rPr>
+                  <w:rStyle w:val="Hyperlink"/>
+                  <w:lang w:eastAsia="zh-CN"/>
+                </w:rPr>
+                <w:t>Appendix 2, Section 2</w:t>
+              </w:r>
+            </w:hyperlink>
+            <w:r>
+              <w:rPr>
+                <w:lang w:eastAsia="zh-CN"/>
+              </w:rPr>
+              <w:t>.</w:t>
+            </w:r>
           </w:p>
         </w:tc>
       </w:tr>
@@ -5917,14 +6053,14 @@
                 <w:b/>
               </w:rPr>
             </w:pPr>
-            <w:bookmarkStart w:id="15" w:name="_Toc73828729"/>
+            <w:bookmarkStart w:id="16" w:name="_Toc73828729"/>
             <w:r>
               <w:rPr>
                 <w:b/>
               </w:rPr>
               <w:t>Impact</w:t>
             </w:r>
-            <w:bookmarkEnd w:id="15"/>
+            <w:bookmarkEnd w:id="16"/>
           </w:p>
         </w:tc>
         <w:tc>
@@ -5954,7 +6090,22 @@
               <w:rPr>
                 <w:b/>
               </w:rPr>
-              <w:t>Negligible/Minor/Moderate/Major/Catastrophic: An attacker could do xyz with this vulnerability</w:t>
+              <w:t xml:space="preserve">Catastrophic: </w:t>
+            </w:r>
+            <w:r>
+              <w:rPr>
+                <w:bCs/>
+              </w:rPr>
+              <w:t xml:space="preserve">An attacker could </w:t>
+            </w:r>
+            <w:r>
+              <w:rPr>
+                <w:bCs/>
+              </w:rPr>
+              <w:t>alter the system code for their own benefit</w:t>
+            </w:r>
+            <w:r>
+              <w:t>, which could lead to system takeover, users’ personal information leakage and financial losses.</w:t>
             </w:r>
           </w:p>
         </w:tc>
@@ -5978,14 +6129,14 @@
                 <w:b/>
               </w:rPr>
             </w:pPr>
-            <w:bookmarkStart w:id="16" w:name="_Toc73828730"/>
+            <w:bookmarkStart w:id="17" w:name="_Toc73828730"/>
             <w:r>
               <w:rPr>
                 <w:b/>
               </w:rPr>
               <w:t>Likelihood</w:t>
             </w:r>
-            <w:bookmarkEnd w:id="16"/>
+            <w:bookmarkEnd w:id="17"/>
           </w:p>
         </w:tc>
         <w:tc>
@@ -6011,14 +6162,32 @@
               </w:pBdr>
               <w:spacing w:line="240" w:lineRule="auto"/>
               <w:rPr>
-                <w:b/>
-              </w:rPr>
-            </w:pPr>
-            <w:r>
-              <w:rPr>
-                <w:b/>
-              </w:rPr>
-              <w:t>Rare/Unlikely/Possible/Likely/Almost Certain: The possibility of the vulnerability being exploited</w:t>
+                <w:bCs/>
+              </w:rPr>
+            </w:pPr>
+            <w:r>
+              <w:rPr>
+                <w:b/>
+              </w:rPr>
+              <w:t>Likely:</w:t>
+            </w:r>
+            <w:r>
+              <w:rPr>
+                <w:bCs/>
+              </w:rPr>
+              <w:t xml:space="preserve"> Client-side authentication is a common place for attackers to look at. </w:t>
+            </w:r>
+            <w:r>
+              <w:rPr>
+                <w:lang w:eastAsia="zh-CN"/>
+              </w:rPr>
+              <w:t>The exploitation requires the attacker to have a set of valid credentials so strict background checking</w:t>
+            </w:r>
+            <w:r>
+              <w:rPr>
+                <w:lang w:eastAsia="zh-CN"/>
+              </w:rPr>
+              <w:t xml:space="preserve"> might decrease the likelihood but it is usually difficult to identify a malicious user.</w:t>
             </w:r>
           </w:p>
         </w:tc>
@@ -6042,14 +6211,14 @@
                 <w:b/>
               </w:rPr>
             </w:pPr>
-            <w:bookmarkStart w:id="17" w:name="_Toc73828731"/>
+            <w:bookmarkStart w:id="18" w:name="_Toc73828731"/>
             <w:r>
               <w:rPr>
                 <w:b/>
               </w:rPr>
               <w:t>Risk Rating</w:t>
             </w:r>
-            <w:bookmarkEnd w:id="17"/>
+            <w:bookmarkEnd w:id="18"/>
           </w:p>
         </w:tc>
         <w:tc>
@@ -6075,23 +6244,55 @@
               </w:pBdr>
               <w:spacing w:line="240" w:lineRule="auto"/>
               <w:rPr>
-                <w:b/>
-              </w:rPr>
-            </w:pPr>
-            <w:r>
-              <w:rPr>
-                <w:b/>
-              </w:rPr>
-              <w:t>Informational / Low / Medium / High / Extreme</w:t>
-            </w:r>
-          </w:p>
-          <w:p>
-            <w:pPr>
-              <w:widowControl w:val="0"/>
-              <w:spacing w:line="240" w:lineRule="auto"/>
-            </w:pPr>
-            <w:r>
-              <w:t>This is the reasoning behind my rating</w:t>
+                <w:bCs/>
+              </w:rPr>
+            </w:pPr>
+            <w:r>
+              <w:rPr>
+                <w:b/>
+              </w:rPr>
+              <w:t>Extreme</w:t>
+            </w:r>
+            <w:r>
+              <w:rPr>
+                <w:b/>
+              </w:rPr>
+              <w:t>:</w:t>
+            </w:r>
+            <w:r>
+              <w:rPr>
+                <w:b/>
+              </w:rPr>
+              <w:t xml:space="preserve"> </w:t>
+            </w:r>
+            <w:r>
+              <w:t xml:space="preserve">Referring to the risk matrix in </w:t>
+            </w:r>
+            <w:hyperlink w:anchor="_Appendix_I_-" w:history="1">
+              <w:r>
+                <w:rPr>
+                  <w:rStyle w:val="Hyperlink"/>
+                </w:rPr>
+                <w:t>Appendix 1</w:t>
+              </w:r>
+            </w:hyperlink>
+            <w:r>
+              <w:t xml:space="preserve">, catastrophic impact and </w:t>
+            </w:r>
+            <w:r>
+              <w:t>likely</w:t>
+            </w:r>
+            <w:r>
+              <w:t xml:space="preserve"> likelihood suggest a</w:t>
+            </w:r>
+            <w:r>
+              <w:t xml:space="preserve">n extreme </w:t>
+            </w:r>
+            <w:r>
+              <w:t>risk.</w:t>
+            </w:r>
+            <w:r>
+              <w:t xml:space="preserve"> The consequence of such exploitation will cause great damage to the business reputation and incur an extreme user churn rate.</w:t>
             </w:r>
           </w:p>
         </w:tc>
@@ -6115,14 +6316,14 @@
                 <w:b/>
               </w:rPr>
             </w:pPr>
-            <w:bookmarkStart w:id="18" w:name="_Toc73828732"/>
+            <w:bookmarkStart w:id="19" w:name="_Toc73828732"/>
             <w:r>
               <w:rPr>
                 <w:b/>
               </w:rPr>
               <w:t>References</w:t>
             </w:r>
-            <w:bookmarkEnd w:id="18"/>
+            <w:bookmarkEnd w:id="19"/>
           </w:p>
         </w:tc>
         <w:tc>
@@ -6148,14 +6349,14 @@
               </w:pBdr>
               <w:spacing w:line="240" w:lineRule="auto"/>
               <w:rPr>
-                <w:b/>
-              </w:rPr>
-            </w:pPr>
-            <w:r>
-              <w:rPr>
-                <w:b/>
-              </w:rPr>
-              <w:t>http://example.com</w:t>
+                <w:bCs/>
+              </w:rPr>
+            </w:pPr>
+            <w:r>
+              <w:rPr>
+                <w:bCs/>
+              </w:rPr>
+              <w:t>None</w:t>
             </w:r>
           </w:p>
         </w:tc>
@@ -6179,14 +6380,14 @@
                 <w:b/>
               </w:rPr>
             </w:pPr>
-            <w:bookmarkStart w:id="19" w:name="_Toc73828733"/>
+            <w:bookmarkStart w:id="20" w:name="_Toc73828733"/>
             <w:r>
               <w:rPr>
                 <w:b/>
               </w:rPr>
               <w:t>Recommendation</w:t>
             </w:r>
-            <w:bookmarkEnd w:id="19"/>
+            <w:bookmarkEnd w:id="20"/>
           </w:p>
         </w:tc>
         <w:tc>
@@ -6213,7 +6414,78 @@
               <w:spacing w:line="240" w:lineRule="auto"/>
             </w:pPr>
             <w:r>
-              <w:t>The fix goes here</w:t>
+              <w:t>It is recommended that:</w:t>
+            </w:r>
+          </w:p>
+          <w:p>
+            <w:pPr>
+              <w:pStyle w:val="ListParagraph"/>
+              <w:widowControl w:val="0"/>
+              <w:numPr>
+                <w:ilvl w:val="0"/>
+                <w:numId w:val="7"/>
+              </w:numPr>
+              <w:pBdr>
+                <w:top w:val="nil"/>
+                <w:left w:val="nil"/>
+                <w:bottom w:val="nil"/>
+                <w:right w:val="nil"/>
+                <w:between w:val="nil"/>
+              </w:pBdr>
+              <w:spacing w:line="240" w:lineRule="auto"/>
+              <w:ind w:firstLineChars="0"/>
+              <w:rPr>
+                <w:lang w:eastAsia="zh-CN"/>
+              </w:rPr>
+            </w:pPr>
+            <w:r>
+              <w:rPr>
+                <w:rFonts w:hint="eastAsia"/>
+                <w:lang w:eastAsia="zh-CN"/>
+              </w:rPr>
+              <w:t>R</w:t>
+            </w:r>
+            <w:r>
+              <w:rPr>
+                <w:lang w:eastAsia="zh-CN"/>
+              </w:rPr>
+              <w:t>emove developer login entry from normal users’ view;</w:t>
+            </w:r>
+          </w:p>
+          <w:p>
+            <w:pPr>
+              <w:pStyle w:val="ListParagraph"/>
+              <w:widowControl w:val="0"/>
+              <w:numPr>
+                <w:ilvl w:val="0"/>
+                <w:numId w:val="7"/>
+              </w:numPr>
+              <w:pBdr>
+                <w:top w:val="nil"/>
+                <w:left w:val="nil"/>
+                <w:bottom w:val="nil"/>
+                <w:right w:val="nil"/>
+                <w:between w:val="nil"/>
+              </w:pBdr>
+              <w:spacing w:line="240" w:lineRule="auto"/>
+              <w:ind w:firstLineChars="0"/>
+              <w:rPr>
+                <w:rFonts w:hint="eastAsia"/>
+                <w:lang w:eastAsia="zh-CN"/>
+              </w:rPr>
+            </w:pPr>
+            <w:r>
+              <w:rPr>
+                <w:rFonts w:hint="eastAsia"/>
+                <w:lang w:eastAsia="zh-CN"/>
+              </w:rPr>
+              <w:t>R</w:t>
+            </w:r>
+            <w:r>
+              <w:rPr>
+                <w:lang w:eastAsia="zh-CN"/>
+              </w:rPr>
+              <w:t>eplace client-side authentication with server-side authentication as what is done for the login page.</w:t>
             </w:r>
           </w:p>
         </w:tc>
@@ -6229,7 +6501,7 @@
       <w:pPr>
         <w:pStyle w:val="Heading2"/>
       </w:pPr>
-      <w:bookmarkStart w:id="20" w:name="_Toc73828734"/>
+      <w:bookmarkStart w:id="21" w:name="_Toc73828734"/>
       <w:r>
         <w:lastRenderedPageBreak/>
         <w:t xml:space="preserve">Finding 3 - </w:t>
@@ -6237,7 +6509,7 @@
       <w:r>
         <w:t>Privilege escalation vulnerability presents in the admin panel</w:t>
       </w:r>
-      <w:bookmarkEnd w:id="20"/>
+      <w:bookmarkEnd w:id="21"/>
     </w:p>
     <w:p/>
     <w:p/>
@@ -6279,14 +6551,14 @@
                 <w:b/>
               </w:rPr>
             </w:pPr>
-            <w:bookmarkStart w:id="21" w:name="_Toc73828735"/>
+            <w:bookmarkStart w:id="22" w:name="_Toc73828735"/>
             <w:r>
               <w:rPr>
                 <w:b/>
               </w:rPr>
               <w:t>Description</w:t>
             </w:r>
-            <w:bookmarkEnd w:id="21"/>
+            <w:bookmarkEnd w:id="22"/>
           </w:p>
         </w:tc>
         <w:tc>
@@ -6337,14 +6609,14 @@
                 <w:b/>
               </w:rPr>
             </w:pPr>
-            <w:bookmarkStart w:id="22" w:name="_Toc73828736"/>
+            <w:bookmarkStart w:id="23" w:name="_Toc73828736"/>
             <w:r>
               <w:rPr>
                 <w:b/>
               </w:rPr>
               <w:t>Proof of Concept</w:t>
             </w:r>
-            <w:bookmarkEnd w:id="22"/>
+            <w:bookmarkEnd w:id="23"/>
           </w:p>
         </w:tc>
         <w:tc>
@@ -6403,14 +6675,14 @@
                 <w:b/>
               </w:rPr>
             </w:pPr>
-            <w:bookmarkStart w:id="23" w:name="_Toc73828737"/>
+            <w:bookmarkStart w:id="24" w:name="_Toc73828737"/>
             <w:r>
               <w:rPr>
                 <w:b/>
               </w:rPr>
               <w:t>Impact</w:t>
             </w:r>
-            <w:bookmarkEnd w:id="23"/>
+            <w:bookmarkEnd w:id="24"/>
           </w:p>
         </w:tc>
         <w:tc>
@@ -6440,7 +6712,21 @@
               <w:rPr>
                 <w:b/>
               </w:rPr>
-              <w:t>Negligible/Minor/Moderate/Major/Catastrophic: An attacker could do xyz with this vulnerability</w:t>
+              <w:t xml:space="preserve">Negligible/Minor/Moderate/Major/Catastrophic: An attacker could do </w:t>
+            </w:r>
+            <w:proofErr w:type="spellStart"/>
+            <w:r>
+              <w:rPr>
+                <w:b/>
+              </w:rPr>
+              <w:t>xyz</w:t>
+            </w:r>
+            <w:proofErr w:type="spellEnd"/>
+            <w:r>
+              <w:rPr>
+                <w:b/>
+              </w:rPr>
+              <w:t xml:space="preserve"> with this vulnerability</w:t>
             </w:r>
           </w:p>
         </w:tc>
@@ -6464,14 +6750,14 @@
                 <w:b/>
               </w:rPr>
             </w:pPr>
-            <w:bookmarkStart w:id="24" w:name="_Toc73828738"/>
+            <w:bookmarkStart w:id="25" w:name="_Toc73828738"/>
             <w:r>
               <w:rPr>
                 <w:b/>
               </w:rPr>
               <w:t>Likelihood</w:t>
             </w:r>
-            <w:bookmarkEnd w:id="24"/>
+            <w:bookmarkEnd w:id="25"/>
           </w:p>
         </w:tc>
         <w:tc>
@@ -6528,14 +6814,14 @@
                 <w:b/>
               </w:rPr>
             </w:pPr>
-            <w:bookmarkStart w:id="25" w:name="_Toc73828739"/>
+            <w:bookmarkStart w:id="26" w:name="_Toc73828739"/>
             <w:r>
               <w:rPr>
                 <w:b/>
               </w:rPr>
               <w:t>Risk Rating</w:t>
             </w:r>
-            <w:bookmarkEnd w:id="25"/>
+            <w:bookmarkEnd w:id="26"/>
           </w:p>
         </w:tc>
         <w:tc>
@@ -6601,14 +6887,14 @@
                 <w:b/>
               </w:rPr>
             </w:pPr>
-            <w:bookmarkStart w:id="26" w:name="_Toc73828740"/>
+            <w:bookmarkStart w:id="27" w:name="_Toc73828740"/>
             <w:r>
               <w:rPr>
                 <w:b/>
               </w:rPr>
               <w:t>References</w:t>
             </w:r>
-            <w:bookmarkEnd w:id="26"/>
+            <w:bookmarkEnd w:id="27"/>
           </w:p>
         </w:tc>
         <w:tc>
@@ -6665,14 +6951,14 @@
                 <w:b/>
               </w:rPr>
             </w:pPr>
-            <w:bookmarkStart w:id="27" w:name="_Toc73828741"/>
+            <w:bookmarkStart w:id="28" w:name="_Toc73828741"/>
             <w:r>
               <w:rPr>
                 <w:b/>
               </w:rPr>
               <w:t>Recommendation</w:t>
             </w:r>
-            <w:bookmarkEnd w:id="27"/>
+            <w:bookmarkEnd w:id="28"/>
           </w:p>
         </w:tc>
         <w:tc>
@@ -6715,7 +7001,7 @@
       <w:pPr>
         <w:pStyle w:val="Heading2"/>
       </w:pPr>
-      <w:bookmarkStart w:id="28" w:name="_Toc73828742"/>
+      <w:bookmarkStart w:id="29" w:name="_Toc73828742"/>
       <w:r>
         <w:lastRenderedPageBreak/>
         <w:t xml:space="preserve">Finding </w:t>
@@ -6729,7 +7015,7 @@
       <w:r>
         <w:t>Weak authentication vulnerability presents in the password change functionality</w:t>
       </w:r>
-      <w:bookmarkEnd w:id="28"/>
+      <w:bookmarkEnd w:id="29"/>
     </w:p>
     <w:p/>
     <w:p/>
@@ -6770,14 +7056,14 @@
                 <w:b/>
               </w:rPr>
             </w:pPr>
-            <w:bookmarkStart w:id="29" w:name="_Toc73828743"/>
+            <w:bookmarkStart w:id="30" w:name="_Toc73828743"/>
             <w:r>
               <w:rPr>
                 <w:b/>
               </w:rPr>
               <w:t>Description</w:t>
             </w:r>
-            <w:bookmarkEnd w:id="29"/>
+            <w:bookmarkEnd w:id="30"/>
           </w:p>
         </w:tc>
         <w:tc>
@@ -6828,14 +7114,14 @@
                 <w:b/>
               </w:rPr>
             </w:pPr>
-            <w:bookmarkStart w:id="30" w:name="_Toc73828744"/>
+            <w:bookmarkStart w:id="31" w:name="_Toc73828744"/>
             <w:r>
               <w:rPr>
                 <w:b/>
               </w:rPr>
               <w:t>Proof of Concept</w:t>
             </w:r>
-            <w:bookmarkEnd w:id="30"/>
+            <w:bookmarkEnd w:id="31"/>
           </w:p>
         </w:tc>
         <w:tc>
@@ -6894,14 +7180,14 @@
                 <w:b/>
               </w:rPr>
             </w:pPr>
-            <w:bookmarkStart w:id="31" w:name="_Toc73828745"/>
+            <w:bookmarkStart w:id="32" w:name="_Toc73828745"/>
             <w:r>
               <w:rPr>
                 <w:b/>
               </w:rPr>
               <w:t>Impact</w:t>
             </w:r>
-            <w:bookmarkEnd w:id="31"/>
+            <w:bookmarkEnd w:id="32"/>
           </w:p>
         </w:tc>
         <w:tc>
@@ -6931,7 +7217,21 @@
               <w:rPr>
                 <w:b/>
               </w:rPr>
-              <w:t>Negligible/Minor/Moderate/Major/Catastrophic: An attacker could do xyz with this vulnerability</w:t>
+              <w:t xml:space="preserve">Negligible/Minor/Moderate/Major/Catastrophic: An attacker could do </w:t>
+            </w:r>
+            <w:proofErr w:type="spellStart"/>
+            <w:r>
+              <w:rPr>
+                <w:b/>
+              </w:rPr>
+              <w:t>xyz</w:t>
+            </w:r>
+            <w:proofErr w:type="spellEnd"/>
+            <w:r>
+              <w:rPr>
+                <w:b/>
+              </w:rPr>
+              <w:t xml:space="preserve"> with this vulnerability</w:t>
             </w:r>
           </w:p>
         </w:tc>
@@ -6955,14 +7255,14 @@
                 <w:b/>
               </w:rPr>
             </w:pPr>
-            <w:bookmarkStart w:id="32" w:name="_Toc73828746"/>
+            <w:bookmarkStart w:id="33" w:name="_Toc73828746"/>
             <w:r>
               <w:rPr>
                 <w:b/>
               </w:rPr>
               <w:t>Likelihood</w:t>
             </w:r>
-            <w:bookmarkEnd w:id="32"/>
+            <w:bookmarkEnd w:id="33"/>
           </w:p>
         </w:tc>
         <w:tc>
@@ -7019,14 +7319,14 @@
                 <w:b/>
               </w:rPr>
             </w:pPr>
-            <w:bookmarkStart w:id="33" w:name="_Toc73828747"/>
+            <w:bookmarkStart w:id="34" w:name="_Toc73828747"/>
             <w:r>
               <w:rPr>
                 <w:b/>
               </w:rPr>
               <w:t>Risk Rating</w:t>
             </w:r>
-            <w:bookmarkEnd w:id="33"/>
+            <w:bookmarkEnd w:id="34"/>
           </w:p>
         </w:tc>
         <w:tc>
@@ -7092,14 +7392,14 @@
                 <w:b/>
               </w:rPr>
             </w:pPr>
-            <w:bookmarkStart w:id="34" w:name="_Toc73828748"/>
+            <w:bookmarkStart w:id="35" w:name="_Toc73828748"/>
             <w:r>
               <w:rPr>
                 <w:b/>
               </w:rPr>
               <w:t>References</w:t>
             </w:r>
-            <w:bookmarkEnd w:id="34"/>
+            <w:bookmarkEnd w:id="35"/>
           </w:p>
         </w:tc>
         <w:tc>
@@ -7156,14 +7456,14 @@
                 <w:b/>
               </w:rPr>
             </w:pPr>
-            <w:bookmarkStart w:id="35" w:name="_Toc73828749"/>
+            <w:bookmarkStart w:id="36" w:name="_Toc73828749"/>
             <w:r>
               <w:rPr>
                 <w:b/>
               </w:rPr>
               <w:t>Recommendation</w:t>
             </w:r>
-            <w:bookmarkEnd w:id="35"/>
+            <w:bookmarkEnd w:id="36"/>
           </w:p>
         </w:tc>
         <w:tc>
@@ -7206,7 +7506,7 @@
       <w:pPr>
         <w:pStyle w:val="Heading2"/>
       </w:pPr>
-      <w:bookmarkStart w:id="36" w:name="_Toc73828750"/>
+      <w:bookmarkStart w:id="37" w:name="_Toc73828750"/>
       <w:r>
         <w:lastRenderedPageBreak/>
         <w:t xml:space="preserve">Finding </w:t>
@@ -7220,7 +7520,7 @@
       <w:r>
         <w:t xml:space="preserve"> Insecure direct object references vulnerability presents in the user profile page</w:t>
       </w:r>
-      <w:bookmarkEnd w:id="36"/>
+      <w:bookmarkEnd w:id="37"/>
     </w:p>
     <w:p/>
     <w:p/>
@@ -7261,14 +7561,14 @@
                 <w:b/>
               </w:rPr>
             </w:pPr>
-            <w:bookmarkStart w:id="37" w:name="_Toc73828751"/>
+            <w:bookmarkStart w:id="38" w:name="_Toc73828751"/>
             <w:r>
               <w:rPr>
                 <w:b/>
               </w:rPr>
               <w:t>Description</w:t>
             </w:r>
-            <w:bookmarkEnd w:id="37"/>
+            <w:bookmarkEnd w:id="38"/>
           </w:p>
         </w:tc>
         <w:tc>
@@ -7319,14 +7619,14 @@
                 <w:b/>
               </w:rPr>
             </w:pPr>
-            <w:bookmarkStart w:id="38" w:name="_Toc73828752"/>
+            <w:bookmarkStart w:id="39" w:name="_Toc73828752"/>
             <w:r>
               <w:rPr>
                 <w:b/>
               </w:rPr>
               <w:t>Proof of Concept</w:t>
             </w:r>
-            <w:bookmarkEnd w:id="38"/>
+            <w:bookmarkEnd w:id="39"/>
           </w:p>
         </w:tc>
         <w:tc>
@@ -7385,14 +7685,14 @@
                 <w:b/>
               </w:rPr>
             </w:pPr>
-            <w:bookmarkStart w:id="39" w:name="_Toc73828753"/>
+            <w:bookmarkStart w:id="40" w:name="_Toc73828753"/>
             <w:r>
               <w:rPr>
                 <w:b/>
               </w:rPr>
               <w:t>Impact</w:t>
             </w:r>
-            <w:bookmarkEnd w:id="39"/>
+            <w:bookmarkEnd w:id="40"/>
           </w:p>
         </w:tc>
         <w:tc>
@@ -7422,7 +7722,21 @@
               <w:rPr>
                 <w:b/>
               </w:rPr>
-              <w:t>Negligible/Minor/Moderate/Major/Catastrophic: An attacker could do xyz with this vulnerability</w:t>
+              <w:t xml:space="preserve">Negligible/Minor/Moderate/Major/Catastrophic: An attacker could do </w:t>
+            </w:r>
+            <w:proofErr w:type="spellStart"/>
+            <w:r>
+              <w:rPr>
+                <w:b/>
+              </w:rPr>
+              <w:t>xyz</w:t>
+            </w:r>
+            <w:proofErr w:type="spellEnd"/>
+            <w:r>
+              <w:rPr>
+                <w:b/>
+              </w:rPr>
+              <w:t xml:space="preserve"> with this vulnerability</w:t>
             </w:r>
           </w:p>
         </w:tc>
@@ -7446,14 +7760,14 @@
                 <w:b/>
               </w:rPr>
             </w:pPr>
-            <w:bookmarkStart w:id="40" w:name="_Toc73828754"/>
+            <w:bookmarkStart w:id="41" w:name="_Toc73828754"/>
             <w:r>
               <w:rPr>
                 <w:b/>
               </w:rPr>
               <w:t>Likelihood</w:t>
             </w:r>
-            <w:bookmarkEnd w:id="40"/>
+            <w:bookmarkEnd w:id="41"/>
           </w:p>
         </w:tc>
         <w:tc>
@@ -7510,14 +7824,14 @@
                 <w:b/>
               </w:rPr>
             </w:pPr>
-            <w:bookmarkStart w:id="41" w:name="_Toc73828755"/>
+            <w:bookmarkStart w:id="42" w:name="_Toc73828755"/>
             <w:r>
               <w:rPr>
                 <w:b/>
               </w:rPr>
               <w:t>Risk Rating</w:t>
             </w:r>
-            <w:bookmarkEnd w:id="41"/>
+            <w:bookmarkEnd w:id="42"/>
           </w:p>
         </w:tc>
         <w:tc>
@@ -7583,14 +7897,14 @@
                 <w:b/>
               </w:rPr>
             </w:pPr>
-            <w:bookmarkStart w:id="42" w:name="_Toc73828756"/>
+            <w:bookmarkStart w:id="43" w:name="_Toc73828756"/>
             <w:r>
               <w:rPr>
                 <w:b/>
               </w:rPr>
               <w:t>References</w:t>
             </w:r>
-            <w:bookmarkEnd w:id="42"/>
+            <w:bookmarkEnd w:id="43"/>
           </w:p>
         </w:tc>
         <w:tc>
@@ -7647,14 +7961,14 @@
                 <w:b/>
               </w:rPr>
             </w:pPr>
-            <w:bookmarkStart w:id="43" w:name="_Toc73828757"/>
+            <w:bookmarkStart w:id="44" w:name="_Toc73828757"/>
             <w:r>
               <w:rPr>
                 <w:b/>
               </w:rPr>
               <w:t>Recommendation</w:t>
             </w:r>
-            <w:bookmarkEnd w:id="43"/>
+            <w:bookmarkEnd w:id="44"/>
           </w:p>
         </w:tc>
         <w:tc>
@@ -7697,8 +8011,8 @@
       <w:pPr>
         <w:pStyle w:val="Heading1"/>
       </w:pPr>
-      <w:bookmarkStart w:id="44" w:name="_Toc73828758"/>
       <w:bookmarkStart w:id="45" w:name="_Appendix_I_-"/>
+      <w:bookmarkStart w:id="46" w:name="_Toc73828758"/>
       <w:bookmarkEnd w:id="45"/>
       <w:r>
         <w:lastRenderedPageBreak/>
@@ -7710,7 +8024,7 @@
       <w:r>
         <w:t xml:space="preserve"> - Risk Matrix</w:t>
       </w:r>
-      <w:bookmarkEnd w:id="44"/>
+      <w:bookmarkEnd w:id="46"/>
     </w:p>
     <w:p/>
     <w:p>
@@ -7774,12 +8088,12 @@
       <w:pPr>
         <w:pStyle w:val="Heading1"/>
       </w:pPr>
-      <w:bookmarkStart w:id="46" w:name="_Toc73828759"/>
+      <w:bookmarkStart w:id="47" w:name="_Toc73828759"/>
       <w:r>
         <w:lastRenderedPageBreak/>
         <w:t>Appendix 2 - Additional Information</w:t>
       </w:r>
-      <w:bookmarkEnd w:id="46"/>
+      <w:bookmarkEnd w:id="47"/>
     </w:p>
     <w:p/>
     <w:p/>
@@ -7787,8 +8101,8 @@
       <w:pPr>
         <w:pStyle w:val="Heading2"/>
       </w:pPr>
-      <w:bookmarkStart w:id="47" w:name="_Section_1_–"/>
-      <w:bookmarkEnd w:id="47"/>
+      <w:bookmarkStart w:id="48" w:name="_Section_1_–"/>
+      <w:bookmarkEnd w:id="48"/>
       <w:r>
         <w:t>Section 1 –</w:t>
       </w:r>
@@ -7805,13 +8119,7 @@
     <w:p/>
     <w:p>
       <w:r>
-        <w:t>The following steps provide a proof of concept for a</w:t>
-      </w:r>
-      <w:r>
-        <w:t>n exploitation of</w:t>
-      </w:r>
-      <w:r>
-        <w:t xml:space="preserve"> this vulnerability </w:t>
+        <w:t xml:space="preserve">The following steps provide a proof of concept for an exploitation of this vulnerability </w:t>
       </w:r>
       <w:r>
         <w:t xml:space="preserve">to </w:t>
@@ -7841,7 +8149,6 @@
             <w:pPr>
               <w:jc w:val="center"/>
               <w:rPr>
-                <w:rFonts w:hint="eastAsia"/>
                 <w:b/>
                 <w:bCs/>
                 <w:lang w:eastAsia="zh-CN"/>
@@ -7873,7 +8180,6 @@
           <w:p>
             <w:pPr>
               <w:rPr>
-                <w:rFonts w:hint="eastAsia"/>
                 <w:b/>
                 <w:bCs/>
                 <w:lang w:eastAsia="zh-CN"/>
@@ -7908,7 +8214,6 @@
             <w:pPr>
               <w:jc w:val="center"/>
               <w:rPr>
-                <w:rFonts w:hint="eastAsia"/>
                 <w:lang w:eastAsia="zh-CN"/>
               </w:rPr>
             </w:pPr>
@@ -7928,7 +8233,6 @@
           <w:p>
             <w:pPr>
               <w:rPr>
-                <w:rFonts w:hint="eastAsia"/>
                 <w:lang w:eastAsia="zh-CN"/>
               </w:rPr>
             </w:pPr>
@@ -8034,7 +8338,6 @@
             <w:pPr>
               <w:jc w:val="center"/>
               <w:rPr>
-                <w:rFonts w:hint="eastAsia"/>
                 <w:lang w:eastAsia="zh-CN"/>
               </w:rPr>
             </w:pPr>
@@ -8054,7 +8357,6 @@
           <w:p>
             <w:pPr>
               <w:rPr>
-                <w:rFonts w:hint="eastAsia"/>
                 <w:lang w:eastAsia="zh-CN"/>
               </w:rPr>
             </w:pPr>
@@ -8091,7 +8393,6 @@
             <w:pPr>
               <w:jc w:val="center"/>
               <w:rPr>
-                <w:rFonts w:hint="eastAsia"/>
                 <w:lang w:eastAsia="zh-CN"/>
               </w:rPr>
             </w:pPr>
@@ -8179,13 +8480,7 @@
               <w:t xml:space="preserve"> as the wordlist.</w:t>
             </w:r>
           </w:p>
-          <w:p>
-            <w:pPr>
-              <w:rPr>
-                <w:rFonts w:hint="eastAsia"/>
-              </w:rPr>
-            </w:pPr>
-          </w:p>
+          <w:p/>
           <w:p>
             <w:pPr>
               <w:rPr>
@@ -8249,7 +8544,6 @@
           <w:p>
             <w:pPr>
               <w:rPr>
-                <w:rFonts w:hint="eastAsia"/>
                 <w:lang w:eastAsia="zh-CN"/>
               </w:rPr>
             </w:pPr>
@@ -8265,7 +8559,6 @@
             <w:pPr>
               <w:jc w:val="center"/>
               <w:rPr>
-                <w:rFonts w:hint="eastAsia"/>
                 <w:lang w:eastAsia="zh-CN"/>
               </w:rPr>
             </w:pPr>
@@ -8300,7 +8593,21 @@
               <w:rPr>
                 <w:lang w:eastAsia="zh-CN"/>
               </w:rPr>
-              <w:t xml:space="preserve">rom the results list of dirbuster, we can find a hidden directory </w:t>
+              <w:t xml:space="preserve">rom the results list of </w:t>
+            </w:r>
+            <w:proofErr w:type="spellStart"/>
+            <w:r>
+              <w:rPr>
+                <w:lang w:eastAsia="zh-CN"/>
+              </w:rPr>
+              <w:t>dirbuster</w:t>
+            </w:r>
+            <w:proofErr w:type="spellEnd"/>
+            <w:r>
+              <w:rPr>
+                <w:lang w:eastAsia="zh-CN"/>
+              </w:rPr>
+              <w:t xml:space="preserve">, we can find a hidden directory </w:t>
             </w:r>
             <w:hyperlink r:id="rId22" w:history="1">
               <w:r>
@@ -8308,7 +8615,23 @@
                   <w:rStyle w:val="Hyperlink"/>
                   <w:lang w:eastAsia="zh-CN"/>
                 </w:rPr>
-                <w:t>test/.git/</w:t>
+                <w:t>test</w:t>
+              </w:r>
+              <w:proofErr w:type="gramStart"/>
+              <w:r>
+                <w:rPr>
+                  <w:rStyle w:val="Hyperlink"/>
+                  <w:lang w:eastAsia="zh-CN"/>
+                </w:rPr>
+                <w:t>/.git</w:t>
+              </w:r>
+              <w:proofErr w:type="gramEnd"/>
+              <w:r>
+                <w:rPr>
+                  <w:rStyle w:val="Hyperlink"/>
+                  <w:lang w:eastAsia="zh-CN"/>
+                </w:rPr>
+                <w:t>/</w:t>
               </w:r>
             </w:hyperlink>
             <w:r>
@@ -8321,7 +8644,6 @@
           <w:p>
             <w:pPr>
               <w:rPr>
-                <w:rFonts w:hint="eastAsia"/>
                 <w:lang w:eastAsia="zh-CN"/>
               </w:rPr>
             </w:pPr>
@@ -8388,7 +8710,6 @@
           <w:p>
             <w:pPr>
               <w:rPr>
-                <w:rFonts w:hint="eastAsia"/>
                 <w:lang w:eastAsia="zh-CN"/>
               </w:rPr>
             </w:pPr>
@@ -8404,7 +8725,6 @@
             <w:pPr>
               <w:jc w:val="center"/>
               <w:rPr>
-                <w:rFonts w:hint="eastAsia"/>
                 <w:lang w:eastAsia="zh-CN"/>
               </w:rPr>
             </w:pPr>
@@ -8422,11 +8742,6 @@
             <w:tcW w:w="8315" w:type="dxa"/>
           </w:tcPr>
           <w:p>
-            <w:pPr>
-              <w:rPr>
-                <w:lang w:eastAsia="zh-CN"/>
-              </w:rPr>
-            </w:pPr>
             <w:r>
               <w:rPr>
                 <w:rFonts w:hint="eastAsia"/>
@@ -8464,13 +8779,45 @@
                 <w:t>test/.git/logs/HEAD</w:t>
               </w:r>
             </w:hyperlink>
-          </w:p>
-          <w:p>
-            <w:pPr>
-              <w:rPr>
-                <w:lang w:eastAsia="zh-CN"/>
-              </w:rPr>
-            </w:pPr>
+            <w:r>
+              <w:t>.</w:t>
+            </w:r>
+          </w:p>
+          <w:p>
+            <w:pPr>
+              <w:rPr>
+                <w:lang w:eastAsia="zh-CN"/>
+              </w:rPr>
+            </w:pPr>
+          </w:p>
+          <w:p>
+            <w:pPr>
+              <w:rPr>
+                <w:lang w:eastAsia="zh-CN"/>
+              </w:rPr>
+            </w:pPr>
+            <w:proofErr w:type="gramStart"/>
+            <w:r>
+              <w:rPr>
+                <w:lang w:eastAsia="zh-CN"/>
+              </w:rPr>
+              <w:t>FLAG{</w:t>
+            </w:r>
+            <w:proofErr w:type="spellStart"/>
+            <w:proofErr w:type="gramEnd"/>
+            <w:r>
+              <w:rPr>
+                <w:lang w:eastAsia="zh-CN"/>
+              </w:rPr>
+              <w:t>gitters_R_us</w:t>
+            </w:r>
+            <w:proofErr w:type="spellEnd"/>
+            <w:r>
+              <w:rPr>
+                <w:lang w:eastAsia="zh-CN"/>
+              </w:rPr>
+              <w:t>}</w:t>
+            </w:r>
           </w:p>
           <w:p>
             <w:pPr>
@@ -8534,7 +8881,6 @@
           <w:p>
             <w:pPr>
               <w:rPr>
-                <w:rFonts w:hint="eastAsia"/>
                 <w:lang w:eastAsia="zh-CN"/>
               </w:rPr>
             </w:pPr>
@@ -8547,7 +8893,7 @@
       <w:pPr>
         <w:jc w:val="right"/>
         <w:rPr>
-          <w:rFonts w:hint="eastAsia"/>
+          <w:rStyle w:val="Hyperlink"/>
         </w:rPr>
       </w:pPr>
       <w:hyperlink w:anchor="_Proof_of_Concept" w:history="1">
@@ -8559,9 +8905,595 @@
         </w:r>
       </w:hyperlink>
     </w:p>
+    <w:p>
+      <w:pPr>
+        <w:pStyle w:val="Heading2"/>
+        <w:rPr>
+          <w:lang w:eastAsia="zh-CN"/>
+        </w:rPr>
+      </w:pPr>
+      <w:bookmarkStart w:id="49" w:name="_Section_2_–"/>
+      <w:bookmarkEnd w:id="49"/>
+      <w:r>
+        <w:rPr>
+          <w:rFonts w:hint="eastAsia"/>
+          <w:lang w:eastAsia="zh-CN"/>
+        </w:rPr>
+        <w:t>S</w:t>
+      </w:r>
+      <w:r>
+        <w:rPr>
+          <w:lang w:eastAsia="zh-CN"/>
+        </w:rPr>
+        <w:t>ection 2 – Client-side authentication bypassing exploitation walkthrough</w:t>
+      </w:r>
+    </w:p>
+    <w:p>
+      <w:pPr>
+        <w:rPr>
+          <w:lang w:eastAsia="zh-CN"/>
+        </w:rPr>
+      </w:pPr>
+    </w:p>
+    <w:p>
+      <w:r>
+        <w:t>The following steps provide a proof of concept for an exploitation of this vulnerability to retrieve sensitive information in the form of the flag.</w:t>
+      </w:r>
+    </w:p>
+    <w:p>
+      <w:pPr>
+        <w:rPr>
+          <w:lang w:eastAsia="zh-CN"/>
+        </w:rPr>
+      </w:pPr>
+    </w:p>
+    <w:tbl>
+      <w:tblPr>
+        <w:tblStyle w:val="TableGrid"/>
+        <w:tblW w:w="0" w:type="auto"/>
+        <w:tblLook w:val="04A0" w:firstRow="1" w:lastRow="0" w:firstColumn="1" w:lastColumn="0" w:noHBand="0" w:noVBand="1"/>
+      </w:tblPr>
+      <w:tblGrid>
+        <w:gridCol w:w="512"/>
+        <w:gridCol w:w="8507"/>
+      </w:tblGrid>
+      <w:tr>
+        <w:tc>
+          <w:tcPr>
+            <w:tcW w:w="704" w:type="dxa"/>
+          </w:tcPr>
+          <w:p>
+            <w:pPr>
+              <w:jc w:val="center"/>
+              <w:rPr>
+                <w:b/>
+                <w:bCs/>
+                <w:lang w:eastAsia="zh-CN"/>
+              </w:rPr>
+            </w:pPr>
+            <w:r>
+              <w:rPr>
+                <w:rFonts w:hint="eastAsia"/>
+                <w:b/>
+                <w:bCs/>
+                <w:lang w:eastAsia="zh-CN"/>
+              </w:rPr>
+              <w:t>S</w:t>
+            </w:r>
+            <w:r>
+              <w:rPr>
+                <w:b/>
+                <w:bCs/>
+                <w:lang w:eastAsia="zh-CN"/>
+              </w:rPr>
+              <w:t>tep</w:t>
+            </w:r>
+          </w:p>
+        </w:tc>
+        <w:tc>
+          <w:tcPr>
+            <w:tcW w:w="8315" w:type="dxa"/>
+          </w:tcPr>
+          <w:p>
+            <w:pPr>
+              <w:rPr>
+                <w:b/>
+                <w:bCs/>
+                <w:lang w:eastAsia="zh-CN"/>
+              </w:rPr>
+            </w:pPr>
+            <w:r>
+              <w:rPr>
+                <w:rFonts w:hint="eastAsia"/>
+                <w:b/>
+                <w:bCs/>
+                <w:lang w:eastAsia="zh-CN"/>
+              </w:rPr>
+              <w:t>E</w:t>
+            </w:r>
+            <w:r>
+              <w:rPr>
+                <w:b/>
+                <w:bCs/>
+                <w:lang w:eastAsia="zh-CN"/>
+              </w:rPr>
+              <w:t>xplanation</w:t>
+            </w:r>
+          </w:p>
+        </w:tc>
+      </w:tr>
+      <w:tr>
+        <w:tc>
+          <w:tcPr>
+            <w:tcW w:w="704" w:type="dxa"/>
+          </w:tcPr>
+          <w:p>
+            <w:pPr>
+              <w:jc w:val="center"/>
+              <w:rPr>
+                <w:lang w:eastAsia="zh-CN"/>
+              </w:rPr>
+            </w:pPr>
+            <w:r>
+              <w:rPr>
+                <w:rFonts w:hint="eastAsia"/>
+                <w:lang w:eastAsia="zh-CN"/>
+              </w:rPr>
+              <w:t>1</w:t>
+            </w:r>
+          </w:p>
+        </w:tc>
+        <w:tc>
+          <w:tcPr>
+            <w:tcW w:w="8315" w:type="dxa"/>
+          </w:tcPr>
+          <w:p>
+            <w:pPr>
+              <w:rPr>
+                <w:lang w:eastAsia="zh-CN"/>
+              </w:rPr>
+            </w:pPr>
+            <w:r>
+              <w:rPr>
+                <w:rFonts w:hint="eastAsia"/>
+                <w:lang w:eastAsia="zh-CN"/>
+              </w:rPr>
+              <w:t>I</w:t>
+            </w:r>
+            <w:r>
+              <w:rPr>
+                <w:lang w:eastAsia="zh-CN"/>
+              </w:rPr>
+              <w:t xml:space="preserve">nspecting </w:t>
+            </w:r>
+            <w:hyperlink r:id="rId27" w:history="1">
+              <w:r>
+                <w:rPr>
+                  <w:rStyle w:val="Hyperlink"/>
+                  <w:lang w:eastAsia="zh-CN"/>
+                </w:rPr>
+                <w:t>developer-login.php</w:t>
+              </w:r>
+            </w:hyperlink>
+            <w:r>
+              <w:rPr>
+                <w:lang w:eastAsia="zh-CN"/>
+              </w:rPr>
+              <w:t xml:space="preserve">, we find that the authentication of developer login is reside in the client-side and the authentication function is obfuscated with </w:t>
+            </w:r>
+            <w:proofErr w:type="spellStart"/>
+            <w:r>
+              <w:rPr>
+                <w:lang w:eastAsia="zh-CN"/>
+              </w:rPr>
+              <w:t>jjencode</w:t>
+            </w:r>
+            <w:proofErr w:type="spellEnd"/>
+            <w:r>
+              <w:rPr>
+                <w:lang w:eastAsia="zh-CN"/>
+              </w:rPr>
+              <w:t>.</w:t>
+            </w:r>
+          </w:p>
+          <w:p>
+            <w:pPr>
+              <w:rPr>
+                <w:lang w:eastAsia="zh-CN"/>
+              </w:rPr>
+            </w:pPr>
+          </w:p>
+          <w:p>
+            <w:pPr>
+              <w:rPr>
+                <w:rFonts w:hint="eastAsia"/>
+                <w:lang w:eastAsia="zh-CN"/>
+              </w:rPr>
+            </w:pPr>
+            <w:r>
+              <w:rPr>
+                <w:rFonts w:hint="eastAsia"/>
+                <w:noProof/>
+                <w:lang w:eastAsia="zh-CN"/>
+              </w:rPr>
+              <w:drawing>
+                <wp:inline distT="0" distB="0" distL="0" distR="0" wp14:anchorId="209C9164" wp14:editId="153A0855">
+                  <wp:extent cx="3665538" cy="5090601"/>
+                  <wp:effectExtent l="19050" t="19050" r="11430" b="15240"/>
+                  <wp:docPr id="5" name="Picture 5"/>
+                  <wp:cNvGraphicFramePr>
+                    <a:graphicFrameLocks xmlns:a="http://schemas.openxmlformats.org/drawingml/2006/main" noChangeAspect="1"/>
+                  </wp:cNvGraphicFramePr>
+                  <a:graphic xmlns:a="http://schemas.openxmlformats.org/drawingml/2006/main">
+                    <a:graphicData uri="http://schemas.openxmlformats.org/drawingml/2006/picture">
+                      <pic:pic xmlns:pic="http://schemas.openxmlformats.org/drawingml/2006/picture">
+                        <pic:nvPicPr>
+                          <pic:cNvPr id="5" name="Picture 5"/>
+                          <pic:cNvPicPr/>
+                        </pic:nvPicPr>
+                        <pic:blipFill>
+                          <a:blip r:embed="rId28">
+                            <a:extLst>
+                              <a:ext uri="{28A0092B-C50C-407E-A947-70E740481C1C}">
+                                <a14:useLocalDpi xmlns:a14="http://schemas.microsoft.com/office/drawing/2010/main" val="0"/>
+                              </a:ext>
+                            </a:extLst>
+                          </a:blip>
+                          <a:stretch>
+                            <a:fillRect/>
+                          </a:stretch>
+                        </pic:blipFill>
+                        <pic:spPr>
+                          <a:xfrm>
+                            <a:off x="0" y="0"/>
+                            <a:ext cx="3665538" cy="5090601"/>
+                          </a:xfrm>
+                          <a:prstGeom prst="rect">
+                            <a:avLst/>
+                          </a:prstGeom>
+                          <a:ln>
+                            <a:solidFill>
+                              <a:schemeClr val="tx1"/>
+                            </a:solidFill>
+                          </a:ln>
+                        </pic:spPr>
+                      </pic:pic>
+                    </a:graphicData>
+                  </a:graphic>
+                </wp:inline>
+              </w:drawing>
+            </w:r>
+          </w:p>
+          <w:p>
+            <w:pPr>
+              <w:rPr>
+                <w:rFonts w:hint="eastAsia"/>
+                <w:lang w:eastAsia="zh-CN"/>
+              </w:rPr>
+            </w:pPr>
+          </w:p>
+        </w:tc>
+      </w:tr>
+      <w:tr>
+        <w:tc>
+          <w:tcPr>
+            <w:tcW w:w="704" w:type="dxa"/>
+          </w:tcPr>
+          <w:p>
+            <w:pPr>
+              <w:jc w:val="center"/>
+              <w:rPr>
+                <w:lang w:eastAsia="zh-CN"/>
+              </w:rPr>
+            </w:pPr>
+            <w:r>
+              <w:rPr>
+                <w:rFonts w:hint="eastAsia"/>
+                <w:lang w:eastAsia="zh-CN"/>
+              </w:rPr>
+              <w:t>2</w:t>
+            </w:r>
+          </w:p>
+        </w:tc>
+        <w:tc>
+          <w:tcPr>
+            <w:tcW w:w="8315" w:type="dxa"/>
+          </w:tcPr>
+          <w:p>
+            <w:pPr>
+              <w:rPr>
+                <w:lang w:eastAsia="zh-CN"/>
+              </w:rPr>
+            </w:pPr>
+            <w:r>
+              <w:rPr>
+                <w:rFonts w:hint="eastAsia"/>
+                <w:lang w:eastAsia="zh-CN"/>
+              </w:rPr>
+              <w:t>D</w:t>
+            </w:r>
+            <w:r>
+              <w:rPr>
+                <w:lang w:eastAsia="zh-CN"/>
+              </w:rPr>
+              <w:t>e-obfuscating the code gives us the human-readable password.</w:t>
+            </w:r>
+          </w:p>
+          <w:p>
+            <w:pPr>
+              <w:rPr>
+                <w:lang w:eastAsia="zh-CN"/>
+              </w:rPr>
+            </w:pPr>
+          </w:p>
+          <w:p>
+            <w:pPr>
+              <w:rPr>
+                <w:rFonts w:hint="eastAsia"/>
+                <w:lang w:eastAsia="zh-CN"/>
+              </w:rPr>
+            </w:pPr>
+            <w:r>
+              <w:rPr>
+                <w:rFonts w:hint="eastAsia"/>
+                <w:noProof/>
+                <w:lang w:eastAsia="zh-CN"/>
+              </w:rPr>
+              <w:lastRenderedPageBreak/>
+              <w:drawing>
+                <wp:inline distT="0" distB="0" distL="0" distR="0" wp14:anchorId="71883EBC" wp14:editId="6E650DD2">
+                  <wp:extent cx="5671912" cy="3162300"/>
+                  <wp:effectExtent l="0" t="0" r="5080" b="0"/>
+                  <wp:docPr id="8" name="Picture 8"/>
+                  <wp:cNvGraphicFramePr>
+                    <a:graphicFrameLocks xmlns:a="http://schemas.openxmlformats.org/drawingml/2006/main" noChangeAspect="1"/>
+                  </wp:cNvGraphicFramePr>
+                  <a:graphic xmlns:a="http://schemas.openxmlformats.org/drawingml/2006/main">
+                    <a:graphicData uri="http://schemas.openxmlformats.org/drawingml/2006/picture">
+                      <pic:pic xmlns:pic="http://schemas.openxmlformats.org/drawingml/2006/picture">
+                        <pic:nvPicPr>
+                          <pic:cNvPr id="8" name="Picture 8"/>
+                          <pic:cNvPicPr/>
+                        </pic:nvPicPr>
+                        <pic:blipFill>
+                          <a:blip r:embed="rId29" cstate="print">
+                            <a:extLst>
+                              <a:ext uri="{28A0092B-C50C-407E-A947-70E740481C1C}">
+                                <a14:useLocalDpi xmlns:a14="http://schemas.microsoft.com/office/drawing/2010/main" val="0"/>
+                              </a:ext>
+                            </a:extLst>
+                          </a:blip>
+                          <a:stretch>
+                            <a:fillRect/>
+                          </a:stretch>
+                        </pic:blipFill>
+                        <pic:spPr>
+                          <a:xfrm>
+                            <a:off x="0" y="0"/>
+                            <a:ext cx="5696453" cy="3175983"/>
+                          </a:xfrm>
+                          <a:prstGeom prst="rect">
+                            <a:avLst/>
+                          </a:prstGeom>
+                        </pic:spPr>
+                      </pic:pic>
+                    </a:graphicData>
+                  </a:graphic>
+                </wp:inline>
+              </w:drawing>
+            </w:r>
+          </w:p>
+          <w:p>
+            <w:pPr>
+              <w:rPr>
+                <w:rFonts w:hint="eastAsia"/>
+                <w:lang w:eastAsia="zh-CN"/>
+              </w:rPr>
+            </w:pPr>
+          </w:p>
+        </w:tc>
+      </w:tr>
+      <w:tr>
+        <w:tc>
+          <w:tcPr>
+            <w:tcW w:w="704" w:type="dxa"/>
+          </w:tcPr>
+          <w:p>
+            <w:pPr>
+              <w:jc w:val="center"/>
+              <w:rPr>
+                <w:rFonts w:hint="eastAsia"/>
+                <w:lang w:eastAsia="zh-CN"/>
+              </w:rPr>
+            </w:pPr>
+            <w:r>
+              <w:rPr>
+                <w:rFonts w:hint="eastAsia"/>
+                <w:lang w:eastAsia="zh-CN"/>
+              </w:rPr>
+              <w:lastRenderedPageBreak/>
+              <w:t>3</w:t>
+            </w:r>
+          </w:p>
+        </w:tc>
+        <w:tc>
+          <w:tcPr>
+            <w:tcW w:w="8315" w:type="dxa"/>
+          </w:tcPr>
+          <w:p>
+            <w:pPr>
+              <w:rPr>
+                <w:lang w:eastAsia="zh-CN"/>
+              </w:rPr>
+            </w:pPr>
+            <w:r>
+              <w:rPr>
+                <w:rFonts w:hint="eastAsia"/>
+                <w:lang w:eastAsia="zh-CN"/>
+              </w:rPr>
+              <w:t>A</w:t>
+            </w:r>
+            <w:r>
+              <w:rPr>
+                <w:lang w:eastAsia="zh-CN"/>
+              </w:rPr>
+              <w:t>uthenticating with that password gives us the flag</w:t>
+            </w:r>
+            <w:r>
+              <w:rPr>
+                <w:lang w:eastAsia="zh-CN"/>
+              </w:rPr>
+              <w:t>.</w:t>
+            </w:r>
+          </w:p>
+          <w:p>
+            <w:pPr>
+              <w:rPr>
+                <w:lang w:eastAsia="zh-CN"/>
+              </w:rPr>
+            </w:pPr>
+          </w:p>
+          <w:p>
+            <w:pPr>
+              <w:rPr>
+                <w:rFonts w:hint="eastAsia"/>
+                <w:lang w:eastAsia="zh-CN"/>
+              </w:rPr>
+            </w:pPr>
+            <w:r>
+              <w:rPr>
+                <w:lang w:eastAsia="zh-CN"/>
+              </w:rPr>
+              <w:t>FLAG{b6bad09f13d6dbc00c654321a8bd3fb3}</w:t>
+            </w:r>
+          </w:p>
+          <w:p>
+            <w:pPr>
+              <w:rPr>
+                <w:lang w:eastAsia="zh-CN"/>
+              </w:rPr>
+            </w:pPr>
+            <w:r>
+              <w:rPr>
+                <w:noProof/>
+                <w:lang w:eastAsia="zh-CN"/>
+              </w:rPr>
+              <w:drawing>
+                <wp:inline distT="0" distB="0" distL="0" distR="0" wp14:anchorId="65A4C4B6" wp14:editId="53814D48">
+                  <wp:extent cx="8479961" cy="1882140"/>
+                  <wp:effectExtent l="0" t="0" r="0" b="3810"/>
+                  <wp:docPr id="9" name="Picture 9"/>
+                  <wp:cNvGraphicFramePr>
+                    <a:graphicFrameLocks xmlns:a="http://schemas.openxmlformats.org/drawingml/2006/main" noChangeAspect="1"/>
+                  </wp:cNvGraphicFramePr>
+                  <a:graphic xmlns:a="http://schemas.openxmlformats.org/drawingml/2006/main">
+                    <a:graphicData uri="http://schemas.openxmlformats.org/drawingml/2006/picture">
+                      <pic:pic xmlns:pic="http://schemas.openxmlformats.org/drawingml/2006/picture">
+                        <pic:nvPicPr>
+                          <pic:cNvPr id="9" name="Picture 9"/>
+                          <pic:cNvPicPr/>
+                        </pic:nvPicPr>
+                        <pic:blipFill>
+                          <a:blip r:embed="rId30" cstate="print">
+                            <a:extLst>
+                              <a:ext uri="{28A0092B-C50C-407E-A947-70E740481C1C}">
+                                <a14:useLocalDpi xmlns:a14="http://schemas.microsoft.com/office/drawing/2010/main" val="0"/>
+                              </a:ext>
+                            </a:extLst>
+                          </a:blip>
+                          <a:stretch>
+                            <a:fillRect/>
+                          </a:stretch>
+                        </pic:blipFill>
+                        <pic:spPr>
+                          <a:xfrm>
+                            <a:off x="0" y="0"/>
+                            <a:ext cx="8491128" cy="1884619"/>
+                          </a:xfrm>
+                          <a:prstGeom prst="rect">
+                            <a:avLst/>
+                          </a:prstGeom>
+                        </pic:spPr>
+                      </pic:pic>
+                    </a:graphicData>
+                  </a:graphic>
+                </wp:inline>
+              </w:drawing>
+            </w:r>
+          </w:p>
+          <w:p>
+            <w:pPr>
+              <w:rPr>
+                <w:rFonts w:hint="eastAsia"/>
+                <w:lang w:eastAsia="zh-CN"/>
+              </w:rPr>
+            </w:pPr>
+          </w:p>
+        </w:tc>
+      </w:tr>
+    </w:tbl>
+    <w:p>
+      <w:pPr>
+        <w:rPr>
+          <w:lang w:eastAsia="zh-CN"/>
+        </w:rPr>
+      </w:pPr>
+    </w:p>
+    <w:p>
+      <w:pPr>
+        <w:rPr>
+          <w:rFonts w:hint="eastAsia"/>
+          <w:lang w:eastAsia="zh-CN"/>
+        </w:rPr>
+      </w:pPr>
+    </w:p>
+    <w:p>
+      <w:pPr>
+        <w:rPr>
+          <w:rFonts w:hint="eastAsia"/>
+          <w:lang w:eastAsia="zh-CN"/>
+        </w:rPr>
+      </w:pPr>
+    </w:p>
+    <w:p>
+      <w:pPr>
+        <w:jc w:val="right"/>
+        <w:rPr>
+          <w:rStyle w:val="Hyperlink"/>
+        </w:rPr>
+      </w:pPr>
+      <w:hyperlink w:anchor="_Proof_of_Concept_1" w:history="1">
+        <w:r>
+          <w:rPr>
+            <w:rStyle w:val="Hyperlink"/>
+          </w:rPr>
+          <w:t>Return to the</w:t>
+        </w:r>
+        <w:r>
+          <w:rPr>
+            <w:rStyle w:val="Hyperlink"/>
+          </w:rPr>
+          <w:t xml:space="preserve"> </w:t>
+        </w:r>
+        <w:r>
+          <w:rPr>
+            <w:rStyle w:val="Hyperlink"/>
+          </w:rPr>
+          <w:t>main report</w:t>
+        </w:r>
+      </w:hyperlink>
+    </w:p>
+    <w:p>
+      <w:pPr>
+        <w:rPr>
+          <w:rFonts w:hint="eastAsia"/>
+          <w:lang w:eastAsia="zh-CN"/>
+        </w:rPr>
+      </w:pPr>
+    </w:p>
     <w:sectPr>
-      <w:footerReference w:type="default" r:id="rId27"/>
-      <w:footerReference w:type="first" r:id="rId28"/>
+      <w:footerReference w:type="default" r:id="rId31"/>
+      <w:footerReference w:type="first" r:id="rId32"/>
       <w:pgSz w:w="11909" w:h="16834"/>
       <w:pgMar w:top="1440" w:right="1440" w:bottom="1440" w:left="1440" w:header="720" w:footer="720" w:gutter="0"/>
       <w:pgNumType w:start="1"/>
@@ -8797,10 +9729,10 @@
     </w:lvl>
   </w:abstractNum>
   <w:abstractNum w:abstractNumId="1" w15:restartNumberingAfterBreak="0">
-    <w:nsid w:val="463A6E45"/>
+    <w:nsid w:val="3D163227"/>
     <w:multiLevelType w:val="hybridMultilevel"/>
-    <w:tmpl w:val="00E810A0"/>
-    <w:lvl w:ilvl="0" w:tplc="A086AF84">
+    <w:tmpl w:val="A9A2344E"/>
+    <w:lvl w:ilvl="0" w:tplc="363614B4">
       <w:start w:val="1"/>
       <w:numFmt w:val="decimal"/>
       <w:lvlText w:val="%1."/>
@@ -8886,6 +9818,95 @@
     </w:lvl>
   </w:abstractNum>
   <w:abstractNum w:abstractNumId="2" w15:restartNumberingAfterBreak="0">
+    <w:nsid w:val="463A6E45"/>
+    <w:multiLevelType w:val="hybridMultilevel"/>
+    <w:tmpl w:val="00E810A0"/>
+    <w:lvl w:ilvl="0" w:tplc="A086AF84">
+      <w:start w:val="1"/>
+      <w:numFmt w:val="decimal"/>
+      <w:lvlText w:val="%1."/>
+      <w:lvlJc w:val="left"/>
+      <w:pPr>
+        <w:ind w:left="360" w:hanging="360"/>
+      </w:pPr>
+      <w:rPr>
+        <w:rFonts w:hint="default"/>
+      </w:rPr>
+    </w:lvl>
+    <w:lvl w:ilvl="1" w:tplc="04090019" w:tentative="1">
+      <w:start w:val="1"/>
+      <w:numFmt w:val="lowerLetter"/>
+      <w:lvlText w:val="%2)"/>
+      <w:lvlJc w:val="left"/>
+      <w:pPr>
+        <w:ind w:left="840" w:hanging="420"/>
+      </w:pPr>
+    </w:lvl>
+    <w:lvl w:ilvl="2" w:tplc="0409001B" w:tentative="1">
+      <w:start w:val="1"/>
+      <w:numFmt w:val="lowerRoman"/>
+      <w:lvlText w:val="%3."/>
+      <w:lvlJc w:val="right"/>
+      <w:pPr>
+        <w:ind w:left="1260" w:hanging="420"/>
+      </w:pPr>
+    </w:lvl>
+    <w:lvl w:ilvl="3" w:tplc="0409000F" w:tentative="1">
+      <w:start w:val="1"/>
+      <w:numFmt w:val="decimal"/>
+      <w:lvlText w:val="%4."/>
+      <w:lvlJc w:val="left"/>
+      <w:pPr>
+        <w:ind w:left="1680" w:hanging="420"/>
+      </w:pPr>
+    </w:lvl>
+    <w:lvl w:ilvl="4" w:tplc="04090019" w:tentative="1">
+      <w:start w:val="1"/>
+      <w:numFmt w:val="lowerLetter"/>
+      <w:lvlText w:val="%5)"/>
+      <w:lvlJc w:val="left"/>
+      <w:pPr>
+        <w:ind w:left="2100" w:hanging="420"/>
+      </w:pPr>
+    </w:lvl>
+    <w:lvl w:ilvl="5" w:tplc="0409001B" w:tentative="1">
+      <w:start w:val="1"/>
+      <w:numFmt w:val="lowerRoman"/>
+      <w:lvlText w:val="%6."/>
+      <w:lvlJc w:val="right"/>
+      <w:pPr>
+        <w:ind w:left="2520" w:hanging="420"/>
+      </w:pPr>
+    </w:lvl>
+    <w:lvl w:ilvl="6" w:tplc="0409000F" w:tentative="1">
+      <w:start w:val="1"/>
+      <w:numFmt w:val="decimal"/>
+      <w:lvlText w:val="%7."/>
+      <w:lvlJc w:val="left"/>
+      <w:pPr>
+        <w:ind w:left="2940" w:hanging="420"/>
+      </w:pPr>
+    </w:lvl>
+    <w:lvl w:ilvl="7" w:tplc="04090019" w:tentative="1">
+      <w:start w:val="1"/>
+      <w:numFmt w:val="lowerLetter"/>
+      <w:lvlText w:val="%8)"/>
+      <w:lvlJc w:val="left"/>
+      <w:pPr>
+        <w:ind w:left="3360" w:hanging="420"/>
+      </w:pPr>
+    </w:lvl>
+    <w:lvl w:ilvl="8" w:tplc="0409001B" w:tentative="1">
+      <w:start w:val="1"/>
+      <w:numFmt w:val="lowerRoman"/>
+      <w:lvlText w:val="%9."/>
+      <w:lvlJc w:val="right"/>
+      <w:pPr>
+        <w:ind w:left="3780" w:hanging="420"/>
+      </w:pPr>
+    </w:lvl>
+  </w:abstractNum>
+  <w:abstractNum w:abstractNumId="3" w15:restartNumberingAfterBreak="0">
     <w:nsid w:val="5C5907D8"/>
     <w:multiLevelType w:val="hybridMultilevel"/>
     <w:tmpl w:val="27843894"/>
@@ -8998,7 +10019,7 @@
       </w:rPr>
     </w:lvl>
   </w:abstractNum>
-  <w:abstractNum w:abstractNumId="3" w15:restartNumberingAfterBreak="0">
+  <w:abstractNum w:abstractNumId="4" w15:restartNumberingAfterBreak="0">
     <w:nsid w:val="6B78260C"/>
     <w:multiLevelType w:val="hybridMultilevel"/>
     <w:tmpl w:val="C05C2B18"/>
@@ -9111,7 +10132,7 @@
       </w:rPr>
     </w:lvl>
   </w:abstractNum>
-  <w:abstractNum w:abstractNumId="4" w15:restartNumberingAfterBreak="0">
+  <w:abstractNum w:abstractNumId="5" w15:restartNumberingAfterBreak="0">
     <w:nsid w:val="6D0B1A47"/>
     <w:multiLevelType w:val="hybridMultilevel"/>
     <w:tmpl w:val="94BEAA3E"/>
@@ -9200,7 +10221,7 @@
       </w:pPr>
     </w:lvl>
   </w:abstractNum>
-  <w:abstractNum w:abstractNumId="5" w15:restartNumberingAfterBreak="0">
+  <w:abstractNum w:abstractNumId="6" w15:restartNumberingAfterBreak="0">
     <w:nsid w:val="7CE24C22"/>
     <w:multiLevelType w:val="hybridMultilevel"/>
     <w:tmpl w:val="E05839D8"/>
@@ -9290,22 +10311,25 @@
     </w:lvl>
   </w:abstractNum>
   <w:num w:numId="1">
-    <w:abstractNumId w:val="5"/>
+    <w:abstractNumId w:val="6"/>
   </w:num>
   <w:num w:numId="2">
-    <w:abstractNumId w:val="3"/>
+    <w:abstractNumId w:val="4"/>
   </w:num>
   <w:num w:numId="3">
-    <w:abstractNumId w:val="2"/>
+    <w:abstractNumId w:val="3"/>
   </w:num>
   <w:num w:numId="4">
     <w:abstractNumId w:val="0"/>
   </w:num>
   <w:num w:numId="5">
-    <w:abstractNumId w:val="1"/>
+    <w:abstractNumId w:val="2"/>
   </w:num>
   <w:num w:numId="6">
-    <w:abstractNumId w:val="4"/>
+    <w:abstractNumId w:val="5"/>
+  </w:num>
+  <w:num w:numId="7">
+    <w:abstractNumId w:val="1"/>
   </w:num>
 </w:numbering>
 </file>
@@ -9708,6 +10732,7 @@
   <w:style w:type="paragraph" w:default="1" w:styleId="Normal">
     <w:name w:val="Normal"/>
     <w:qFormat/>
+    <w:rsid w:val="00AE26FD"/>
   </w:style>
   <w:style w:type="paragraph" w:styleId="Heading1">
     <w:name w:val="heading 1"/>
@@ -10130,6 +11155,18 @@
       </w:tblBorders>
     </w:tblPr>
   </w:style>
+  <w:style w:type="character" w:styleId="FollowedHyperlink">
+    <w:name w:val="FollowedHyperlink"/>
+    <w:basedOn w:val="DefaultParagraphFont"/>
+    <w:uiPriority w:val="99"/>
+    <w:semiHidden/>
+    <w:unhideWhenUsed/>
+    <w:rsid w:val="00983E3A"/>
+    <w:rPr>
+      <w:color w:val="800080" w:themeColor="followedHyperlink"/>
+      <w:u w:val="single"/>
+    </w:rPr>
+  </w:style>
 </w:styles>
 </file>
 

</xml_diff>

<commit_message>
Add detailed finding 3
</commit_message>
<xml_diff>
--- a/Assignment 3 Pentest Report.docx
+++ b/Assignment 3 Pentest Report.docx
@@ -5896,7 +5896,6 @@
               </w:pBdr>
               <w:spacing w:line="240" w:lineRule="auto"/>
               <w:rPr>
-                <w:rFonts w:hint="eastAsia"/>
                 <w:lang w:eastAsia="zh-CN"/>
               </w:rPr>
             </w:pPr>
@@ -5928,16 +5927,16 @@
                 <w:b/>
               </w:rPr>
             </w:pPr>
-            <w:bookmarkStart w:id="14" w:name="_Toc73828728"/>
-            <w:bookmarkStart w:id="15" w:name="_Proof_of_Concept_1"/>
+            <w:bookmarkStart w:id="14" w:name="_Proof_of_Concept_1"/>
+            <w:bookmarkStart w:id="15" w:name="_Toc73828728"/>
+            <w:bookmarkEnd w:id="14"/>
+            <w:r>
+              <w:rPr>
+                <w:b/>
+              </w:rPr>
+              <w:t>Proof of Concept</w:t>
+            </w:r>
             <w:bookmarkEnd w:id="15"/>
-            <w:r>
-              <w:rPr>
-                <w:b/>
-              </w:rPr>
-              <w:t>Proof of Concept</w:t>
-            </w:r>
-            <w:bookmarkEnd w:id="14"/>
           </w:p>
         </w:tc>
         <w:tc>
@@ -5963,22 +5962,33 @@
               </w:pBdr>
               <w:spacing w:line="240" w:lineRule="auto"/>
               <w:rPr>
+                <w:lang w:eastAsia="zh-CN"/>
+              </w:rPr>
+            </w:pPr>
+            <w:r>
+              <w:rPr>
                 <w:rFonts w:hint="eastAsia"/>
                 <w:lang w:eastAsia="zh-CN"/>
               </w:rPr>
-            </w:pPr>
-            <w:r>
-              <w:rPr>
-                <w:rFonts w:hint="eastAsia"/>
-                <w:lang w:eastAsia="zh-CN"/>
-              </w:rPr>
               <w:t>T</w:t>
             </w:r>
             <w:r>
               <w:rPr>
                 <w:lang w:eastAsia="zh-CN"/>
               </w:rPr>
-              <w:t xml:space="preserve">his vulnerability can be exploited by finding out the password for developer login from </w:t>
+              <w:t>his vulnerability can be exploited by</w:t>
+            </w:r>
+            <w:r>
+              <w:rPr>
+                <w:lang w:eastAsia="zh-CN"/>
+              </w:rPr>
+              <w:t xml:space="preserve"> first</w:t>
+            </w:r>
+            <w:r>
+              <w:rPr>
+                <w:lang w:eastAsia="zh-CN"/>
+              </w:rPr>
+              <w:t xml:space="preserve"> finding out the password for developer login from </w:t>
             </w:r>
             <w:r>
               <w:rPr>
@@ -6181,13 +6191,7 @@
               <w:rPr>
                 <w:lang w:eastAsia="zh-CN"/>
               </w:rPr>
-              <w:t>The exploitation requires the attacker to have a set of valid credentials so strict background checking</w:t>
-            </w:r>
-            <w:r>
-              <w:rPr>
-                <w:lang w:eastAsia="zh-CN"/>
-              </w:rPr>
-              <w:t xml:space="preserve"> might decrease the likelihood but it is usually difficult to identify a malicious user.</w:t>
+              <w:t>The exploitation requires the attacker to have a set of valid credentials so strict background checking might decrease the likelihood but it is usually difficult to identify a malicious user.</w:t>
             </w:r>
           </w:p>
         </w:tc>
@@ -6277,19 +6281,7 @@
               </w:r>
             </w:hyperlink>
             <w:r>
-              <w:t xml:space="preserve">, catastrophic impact and </w:t>
-            </w:r>
-            <w:r>
-              <w:t>likely</w:t>
-            </w:r>
-            <w:r>
-              <w:t xml:space="preserve"> likelihood suggest a</w:t>
-            </w:r>
-            <w:r>
-              <w:t xml:space="preserve">n extreme </w:t>
-            </w:r>
-            <w:r>
-              <w:t>risk.</w:t>
+              <w:t>, catastrophic impact and likely likelihood suggest an extreme risk.</w:t>
             </w:r>
             <w:r>
               <w:t xml:space="preserve"> The consequence of such exploitation will cause great damage to the business reputation and incur an extreme user churn rate.</w:t>
@@ -6470,7 +6462,6 @@
               <w:spacing w:line="240" w:lineRule="auto"/>
               <w:ind w:firstLineChars="0"/>
               <w:rPr>
-                <w:rFonts w:hint="eastAsia"/>
                 <w:lang w:eastAsia="zh-CN"/>
               </w:rPr>
             </w:pPr>
@@ -6511,7 +6502,6 @@
       </w:r>
       <w:bookmarkEnd w:id="21"/>
     </w:p>
-    <w:p/>
     <w:p/>
     <w:tbl>
       <w:tblPr>
@@ -6585,7 +6575,106 @@
               <w:spacing w:line="240" w:lineRule="auto"/>
             </w:pPr>
             <w:r>
-              <w:t>Detailed description of the vulnerability, including a risk statement.</w:t>
+              <w:rPr>
+                <w:rFonts w:hint="eastAsia"/>
+                <w:lang w:eastAsia="zh-CN"/>
+              </w:rPr>
+              <w:t>The</w:t>
+            </w:r>
+            <w:r>
+              <w:t xml:space="preserve"> </w:t>
+            </w:r>
+            <w:r>
+              <w:rPr>
+                <w:rFonts w:hint="eastAsia"/>
+                <w:b/>
+                <w:bCs/>
+                <w:lang w:eastAsia="zh-CN"/>
+              </w:rPr>
+              <w:t>pri</w:t>
+            </w:r>
+            <w:r>
+              <w:rPr>
+                <w:b/>
+                <w:bCs/>
+              </w:rPr>
+              <w:t>vilege escalation</w:t>
+            </w:r>
+            <w:r>
+              <w:t xml:space="preserve"> vulnerability presents in the </w:t>
+            </w:r>
+            <w:r>
+              <w:rPr>
+                <w:b/>
+                <w:bCs/>
+              </w:rPr>
+              <w:t>admin panel</w:t>
+            </w:r>
+            <w:r>
+              <w:t>.</w:t>
+            </w:r>
+            <w:r>
+              <w:t xml:space="preserve"> </w:t>
+            </w:r>
+            <w:r>
+              <w:rPr>
+                <w:lang w:eastAsia="zh-CN"/>
+              </w:rPr>
+              <w:t>M</w:t>
+            </w:r>
+            <w:r>
+              <w:rPr>
+                <w:rFonts w:hint="eastAsia"/>
+                <w:lang w:eastAsia="zh-CN"/>
+              </w:rPr>
+              <w:t>ali</w:t>
+            </w:r>
+            <w:r>
+              <w:rPr>
+                <w:lang w:eastAsia="zh-CN"/>
+              </w:rPr>
+              <w:t xml:space="preserve">cious users can promote themselves to admin users hence acquire higher privilege, which could lead to </w:t>
+            </w:r>
+            <w:r>
+              <w:t>users’ personal information leakage and</w:t>
+            </w:r>
+            <w:r>
+              <w:t xml:space="preserve"> potentially</w:t>
+            </w:r>
+            <w:r>
+              <w:t xml:space="preserve"> financial losses.</w:t>
+            </w:r>
+          </w:p>
+          <w:p>
+            <w:pPr>
+              <w:widowControl w:val="0"/>
+              <w:pBdr>
+                <w:top w:val="nil"/>
+                <w:left w:val="nil"/>
+                <w:bottom w:val="nil"/>
+                <w:right w:val="nil"/>
+                <w:between w:val="nil"/>
+              </w:pBdr>
+              <w:spacing w:line="240" w:lineRule="auto"/>
+            </w:pPr>
+          </w:p>
+          <w:p>
+            <w:pPr>
+              <w:widowControl w:val="0"/>
+              <w:pBdr>
+                <w:top w:val="nil"/>
+                <w:left w:val="nil"/>
+                <w:bottom w:val="nil"/>
+                <w:right w:val="nil"/>
+                <w:between w:val="nil"/>
+              </w:pBdr>
+              <w:spacing w:line="240" w:lineRule="auto"/>
+            </w:pPr>
+            <w:r>
+              <w:rPr>
+                <w:lang w:eastAsia="zh-CN"/>
+              </w:rPr>
+              <w:t>The exploitation requires the attacker to have a set of valid credentials so if the admin team does a strict background checking for their customers, the likelihood will decrease to some extent.</w:t>
             </w:r>
           </w:p>
         </w:tc>
@@ -6610,6 +6699,8 @@
               </w:rPr>
             </w:pPr>
             <w:bookmarkStart w:id="23" w:name="_Toc73828736"/>
+            <w:bookmarkStart w:id="24" w:name="_Proof_of_Concept_2"/>
+            <w:bookmarkEnd w:id="24"/>
             <w:r>
               <w:rPr>
                 <w:b/>
@@ -6641,17 +6732,57 @@
                 <w:between w:val="nil"/>
               </w:pBdr>
               <w:spacing w:line="240" w:lineRule="auto"/>
-            </w:pPr>
-            <w:hyperlink r:id="rId10" w:history="1">
+              <w:rPr>
+                <w:rFonts w:hint="eastAsia"/>
+                <w:lang w:eastAsia="zh-CN"/>
+              </w:rPr>
+            </w:pPr>
+            <w:r>
+              <w:rPr>
+                <w:rFonts w:hint="eastAsia"/>
+                <w:lang w:eastAsia="zh-CN"/>
+              </w:rPr>
+              <w:t>T</w:t>
+            </w:r>
+            <w:r>
+              <w:rPr>
+                <w:lang w:eastAsia="zh-CN"/>
+              </w:rPr>
+              <w:t xml:space="preserve">his vulnerability </w:t>
+            </w:r>
+            <w:r>
+              <w:rPr>
+                <w:lang w:eastAsia="zh-CN"/>
+              </w:rPr>
+              <w:t>can be exploited by using the admin panel to promote malicious users to admin users.</w:t>
+            </w:r>
+            <w:r>
+              <w:rPr>
+                <w:lang w:eastAsia="zh-CN"/>
+              </w:rPr>
+              <w:t xml:space="preserve"> For a detailed walkthrough, see </w:t>
+            </w:r>
+            <w:hyperlink w:anchor="_Section_3_–" w:history="1">
               <w:r>
                 <w:rPr>
                   <w:rStyle w:val="Hyperlink"/>
+                  <w:lang w:eastAsia="zh-CN"/>
                 </w:rPr>
-                <w:t>https://github.com/danielmiessler/SecLists/blob/25d4ac4/Discovery/Web-Content/burp-parameter-names.txt</w:t>
+                <w:t xml:space="preserve">Appendix 2, Section </w:t>
+              </w:r>
+              <w:r>
+                <w:rPr>
+                  <w:rStyle w:val="Hyperlink"/>
+                  <w:lang w:eastAsia="zh-CN"/>
+                </w:rPr>
+                <w:t>3</w:t>
               </w:r>
             </w:hyperlink>
             <w:r>
-              <w:t xml:space="preserve"> </w:t>
+              <w:rPr>
+                <w:lang w:eastAsia="zh-CN"/>
+              </w:rPr>
+              <w:t>.</w:t>
             </w:r>
           </w:p>
         </w:tc>
@@ -6675,14 +6806,14 @@
                 <w:b/>
               </w:rPr>
             </w:pPr>
-            <w:bookmarkStart w:id="24" w:name="_Toc73828737"/>
+            <w:bookmarkStart w:id="25" w:name="_Toc73828737"/>
             <w:r>
               <w:rPr>
                 <w:b/>
               </w:rPr>
               <w:t>Impact</w:t>
             </w:r>
-            <w:bookmarkEnd w:id="24"/>
+            <w:bookmarkEnd w:id="25"/>
           </w:p>
         </w:tc>
         <w:tc>
@@ -6712,21 +6843,40 @@
               <w:rPr>
                 <w:b/>
               </w:rPr>
-              <w:t xml:space="preserve">Negligible/Minor/Moderate/Major/Catastrophic: An attacker could do </w:t>
-            </w:r>
-            <w:proofErr w:type="spellStart"/>
-            <w:r>
-              <w:rPr>
-                <w:b/>
-              </w:rPr>
-              <w:t>xyz</w:t>
-            </w:r>
-            <w:proofErr w:type="spellEnd"/>
-            <w:r>
-              <w:rPr>
-                <w:b/>
-              </w:rPr>
-              <w:t xml:space="preserve"> with this vulnerability</w:t>
+              <w:t xml:space="preserve">Major: </w:t>
+            </w:r>
+            <w:r>
+              <w:rPr>
+                <w:bCs/>
+              </w:rPr>
+              <w:t>An attacker could</w:t>
+            </w:r>
+            <w:r>
+              <w:rPr>
+                <w:bCs/>
+              </w:rPr>
+              <w:t xml:space="preserve"> view any sensitive information shown in the admin panel and</w:t>
+            </w:r>
+            <w:r>
+              <w:rPr>
+                <w:bCs/>
+              </w:rPr>
+              <w:t xml:space="preserve"> </w:t>
+            </w:r>
+            <w:r>
+              <w:rPr>
+                <w:bCs/>
+              </w:rPr>
+              <w:t>perform any actions that an admin is allowed to, which c</w:t>
+            </w:r>
+            <w:r>
+              <w:rPr>
+                <w:lang w:eastAsia="zh-CN"/>
+              </w:rPr>
+              <w:t xml:space="preserve">ould lead to </w:t>
+            </w:r>
+            <w:r>
+              <w:t>users’ personal information leakage and potentially financial losses.</w:t>
             </w:r>
           </w:p>
         </w:tc>
@@ -6750,14 +6900,14 @@
                 <w:b/>
               </w:rPr>
             </w:pPr>
-            <w:bookmarkStart w:id="25" w:name="_Toc73828738"/>
+            <w:bookmarkStart w:id="26" w:name="_Toc73828738"/>
             <w:r>
               <w:rPr>
                 <w:b/>
               </w:rPr>
               <w:t>Likelihood</w:t>
             </w:r>
-            <w:bookmarkEnd w:id="25"/>
+            <w:bookmarkEnd w:id="26"/>
           </w:p>
         </w:tc>
         <w:tc>
@@ -6790,7 +6940,49 @@
               <w:rPr>
                 <w:b/>
               </w:rPr>
-              <w:t>Rare/Unlikely/Possible/Likely/Almost Certain: The possibility of the vulnerability being exploited</w:t>
+              <w:t xml:space="preserve">Possible: </w:t>
+            </w:r>
+            <w:r>
+              <w:rPr>
+                <w:bCs/>
+              </w:rPr>
+              <w:t>Cookie storage is a common place for a</w:t>
+            </w:r>
+            <w:r>
+              <w:rPr>
+                <w:bCs/>
+              </w:rPr>
+              <w:t>n</w:t>
+            </w:r>
+            <w:r>
+              <w:rPr>
+                <w:bCs/>
+              </w:rPr>
+              <w:t xml:space="preserve"> attacker to look at. </w:t>
+            </w:r>
+            <w:r>
+              <w:rPr>
+                <w:lang w:eastAsia="zh-CN"/>
+              </w:rPr>
+              <w:t>The exploitation requires the attacker to have a set of valid credentials so strict background checking might decrease the likelihood</w:t>
+            </w:r>
+            <w:r>
+              <w:rPr>
+                <w:lang w:eastAsia="zh-CN"/>
+              </w:rPr>
+              <w:t xml:space="preserve">, although </w:t>
+            </w:r>
+            <w:r>
+              <w:rPr>
+                <w:lang w:eastAsia="zh-CN"/>
+              </w:rPr>
+              <w:t>it is usually difficult to identify a malicious user.</w:t>
+            </w:r>
+            <w:r>
+              <w:rPr>
+                <w:lang w:eastAsia="zh-CN"/>
+              </w:rPr>
+              <w:t xml:space="preserve"> Since the “Promote User” button is not working until some modifications are made to the hidden value, the likelihood that it happens might decrease further.</w:t>
             </w:r>
           </w:p>
         </w:tc>
@@ -6814,14 +7006,14 @@
                 <w:b/>
               </w:rPr>
             </w:pPr>
-            <w:bookmarkStart w:id="26" w:name="_Toc73828739"/>
+            <w:bookmarkStart w:id="27" w:name="_Toc73828739"/>
             <w:r>
               <w:rPr>
                 <w:b/>
               </w:rPr>
               <w:t>Risk Rating</w:t>
             </w:r>
-            <w:bookmarkEnd w:id="26"/>
+            <w:bookmarkEnd w:id="27"/>
           </w:p>
         </w:tc>
         <w:tc>
@@ -6838,32 +7030,66 @@
           <w:p>
             <w:pPr>
               <w:widowControl w:val="0"/>
-              <w:pBdr>
-                <w:top w:val="nil"/>
-                <w:left w:val="nil"/>
-                <w:bottom w:val="nil"/>
-                <w:right w:val="nil"/>
-                <w:between w:val="nil"/>
-              </w:pBdr>
               <w:spacing w:line="240" w:lineRule="auto"/>
               <w:rPr>
-                <w:b/>
-              </w:rPr>
-            </w:pPr>
-            <w:r>
-              <w:rPr>
-                <w:b/>
-              </w:rPr>
-              <w:t>Informational / Low / Medium / High / Extreme</w:t>
-            </w:r>
-          </w:p>
-          <w:p>
-            <w:pPr>
-              <w:widowControl w:val="0"/>
-              <w:spacing w:line="240" w:lineRule="auto"/>
-            </w:pPr>
-            <w:r>
-              <w:t>This is the reasoning behind my rating</w:t>
+                <w:bCs/>
+              </w:rPr>
+            </w:pPr>
+            <w:r>
+              <w:rPr>
+                <w:b/>
+              </w:rPr>
+              <w:t>High:</w:t>
+            </w:r>
+            <w:r>
+              <w:rPr>
+                <w:b/>
+              </w:rPr>
+              <w:t xml:space="preserve"> </w:t>
+            </w:r>
+            <w:r>
+              <w:t xml:space="preserve">Referring to the risk matrix in </w:t>
+            </w:r>
+            <w:hyperlink w:anchor="_Appendix_I_-" w:history="1">
+              <w:r>
+                <w:rPr>
+                  <w:rStyle w:val="Hyperlink"/>
+                </w:rPr>
+                <w:t>Appendix 1</w:t>
+              </w:r>
+            </w:hyperlink>
+            <w:r>
+              <w:t xml:space="preserve">, </w:t>
+            </w:r>
+            <w:r>
+              <w:t>major</w:t>
+            </w:r>
+            <w:r>
+              <w:t xml:space="preserve"> impact and </w:t>
+            </w:r>
+            <w:r>
+              <w:t>possible</w:t>
+            </w:r>
+            <w:r>
+              <w:t xml:space="preserve"> likelihood suggest a</w:t>
+            </w:r>
+            <w:r>
+              <w:t xml:space="preserve"> high </w:t>
+            </w:r>
+            <w:r>
+              <w:t>risk.</w:t>
+            </w:r>
+            <w:r>
+              <w:t xml:space="preserve"> Privilege escalation should not happen at all in a banking system</w:t>
+            </w:r>
+            <w:r>
+              <w:t xml:space="preserve"> which </w:t>
+            </w:r>
+            <w:r>
+              <w:t xml:space="preserve">usually </w:t>
+            </w:r>
+            <w:r>
+              <w:t>contains users’ highly sensitive information.</w:t>
             </w:r>
           </w:p>
         </w:tc>
@@ -6887,14 +7113,14 @@
                 <w:b/>
               </w:rPr>
             </w:pPr>
-            <w:bookmarkStart w:id="27" w:name="_Toc73828740"/>
+            <w:bookmarkStart w:id="28" w:name="_Toc73828740"/>
             <w:r>
               <w:rPr>
                 <w:b/>
               </w:rPr>
               <w:t>References</w:t>
             </w:r>
-            <w:bookmarkEnd w:id="27"/>
+            <w:bookmarkEnd w:id="28"/>
           </w:p>
         </w:tc>
         <w:tc>
@@ -6920,14 +7146,14 @@
               </w:pBdr>
               <w:spacing w:line="240" w:lineRule="auto"/>
               <w:rPr>
-                <w:b/>
-              </w:rPr>
-            </w:pPr>
-            <w:r>
-              <w:rPr>
-                <w:b/>
-              </w:rPr>
-              <w:t>http://example.com</w:t>
+                <w:bCs/>
+              </w:rPr>
+            </w:pPr>
+            <w:r>
+              <w:rPr>
+                <w:bCs/>
+              </w:rPr>
+              <w:t>None</w:t>
             </w:r>
           </w:p>
         </w:tc>
@@ -6951,14 +7177,14 @@
                 <w:b/>
               </w:rPr>
             </w:pPr>
-            <w:bookmarkStart w:id="28" w:name="_Toc73828741"/>
+            <w:bookmarkStart w:id="29" w:name="_Toc73828741"/>
             <w:r>
               <w:rPr>
                 <w:b/>
               </w:rPr>
               <w:t>Recommendation</w:t>
             </w:r>
-            <w:bookmarkEnd w:id="28"/>
+            <w:bookmarkEnd w:id="29"/>
           </w:p>
         </w:tc>
         <w:tc>
@@ -6985,7 +7211,71 @@
               <w:spacing w:line="240" w:lineRule="auto"/>
             </w:pPr>
             <w:r>
-              <w:t>The fix goes here</w:t>
+              <w:t>It is recommended that:</w:t>
+            </w:r>
+          </w:p>
+          <w:p>
+            <w:pPr>
+              <w:pStyle w:val="ListParagraph"/>
+              <w:widowControl w:val="0"/>
+              <w:numPr>
+                <w:ilvl w:val="0"/>
+                <w:numId w:val="8"/>
+              </w:numPr>
+              <w:pBdr>
+                <w:top w:val="nil"/>
+                <w:left w:val="nil"/>
+                <w:bottom w:val="nil"/>
+                <w:right w:val="nil"/>
+                <w:between w:val="nil"/>
+              </w:pBdr>
+              <w:spacing w:line="240" w:lineRule="auto"/>
+              <w:ind w:firstLineChars="0"/>
+              <w:rPr>
+                <w:lang w:eastAsia="zh-CN"/>
+              </w:rPr>
+            </w:pPr>
+            <w:r>
+              <w:rPr>
+                <w:rFonts w:hint="eastAsia"/>
+                <w:lang w:eastAsia="zh-CN"/>
+              </w:rPr>
+              <w:t>R</w:t>
+            </w:r>
+            <w:r>
+              <w:rPr>
+                <w:lang w:eastAsia="zh-CN"/>
+              </w:rPr>
+              <w:t>emove admin panel entry from normal users’ view;</w:t>
+            </w:r>
+          </w:p>
+          <w:p>
+            <w:pPr>
+              <w:pStyle w:val="ListParagraph"/>
+              <w:widowControl w:val="0"/>
+              <w:numPr>
+                <w:ilvl w:val="0"/>
+                <w:numId w:val="8"/>
+              </w:numPr>
+              <w:pBdr>
+                <w:top w:val="nil"/>
+                <w:left w:val="nil"/>
+                <w:bottom w:val="nil"/>
+                <w:right w:val="nil"/>
+                <w:between w:val="nil"/>
+              </w:pBdr>
+              <w:spacing w:line="240" w:lineRule="auto"/>
+              <w:ind w:firstLineChars="0"/>
+              <w:rPr>
+                <w:rFonts w:hint="eastAsia"/>
+                <w:lang w:eastAsia="zh-CN"/>
+              </w:rPr>
+            </w:pPr>
+            <w:r>
+              <w:rPr>
+                <w:lang w:eastAsia="zh-CN"/>
+              </w:rPr>
+              <w:t>Remove the cookie value which checks if the current user is an admin user and do that on the server side using the user’s session id.</w:t>
             </w:r>
           </w:p>
         </w:tc>
@@ -7001,7 +7291,7 @@
       <w:pPr>
         <w:pStyle w:val="Heading2"/>
       </w:pPr>
-      <w:bookmarkStart w:id="29" w:name="_Toc73828742"/>
+      <w:bookmarkStart w:id="30" w:name="_Toc73828742"/>
       <w:r>
         <w:lastRenderedPageBreak/>
         <w:t xml:space="preserve">Finding </w:t>
@@ -7015,7 +7305,7 @@
       <w:r>
         <w:t>Weak authentication vulnerability presents in the password change functionality</w:t>
       </w:r>
-      <w:bookmarkEnd w:id="29"/>
+      <w:bookmarkEnd w:id="30"/>
     </w:p>
     <w:p/>
     <w:p/>
@@ -7056,14 +7346,14 @@
                 <w:b/>
               </w:rPr>
             </w:pPr>
-            <w:bookmarkStart w:id="30" w:name="_Toc73828743"/>
+            <w:bookmarkStart w:id="31" w:name="_Toc73828743"/>
             <w:r>
               <w:rPr>
                 <w:b/>
               </w:rPr>
               <w:t>Description</w:t>
             </w:r>
-            <w:bookmarkEnd w:id="30"/>
+            <w:bookmarkEnd w:id="31"/>
           </w:p>
         </w:tc>
         <w:tc>
@@ -7114,14 +7404,14 @@
                 <w:b/>
               </w:rPr>
             </w:pPr>
-            <w:bookmarkStart w:id="31" w:name="_Toc73828744"/>
+            <w:bookmarkStart w:id="32" w:name="_Toc73828744"/>
             <w:r>
               <w:rPr>
                 <w:b/>
               </w:rPr>
               <w:t>Proof of Concept</w:t>
             </w:r>
-            <w:bookmarkEnd w:id="31"/>
+            <w:bookmarkEnd w:id="32"/>
           </w:p>
         </w:tc>
         <w:tc>
@@ -7147,7 +7437,7 @@
               </w:pBdr>
               <w:spacing w:line="240" w:lineRule="auto"/>
             </w:pPr>
-            <w:hyperlink r:id="rId11" w:history="1">
+            <w:hyperlink r:id="rId10" w:history="1">
               <w:r>
                 <w:rPr>
                   <w:rStyle w:val="Hyperlink"/>
@@ -7180,14 +7470,14 @@
                 <w:b/>
               </w:rPr>
             </w:pPr>
-            <w:bookmarkStart w:id="32" w:name="_Toc73828745"/>
+            <w:bookmarkStart w:id="33" w:name="_Toc73828745"/>
             <w:r>
               <w:rPr>
                 <w:b/>
               </w:rPr>
               <w:t>Impact</w:t>
             </w:r>
-            <w:bookmarkEnd w:id="32"/>
+            <w:bookmarkEnd w:id="33"/>
           </w:p>
         </w:tc>
         <w:tc>
@@ -7255,14 +7545,14 @@
                 <w:b/>
               </w:rPr>
             </w:pPr>
-            <w:bookmarkStart w:id="33" w:name="_Toc73828746"/>
+            <w:bookmarkStart w:id="34" w:name="_Toc73828746"/>
             <w:r>
               <w:rPr>
                 <w:b/>
               </w:rPr>
               <w:t>Likelihood</w:t>
             </w:r>
-            <w:bookmarkEnd w:id="33"/>
+            <w:bookmarkEnd w:id="34"/>
           </w:p>
         </w:tc>
         <w:tc>
@@ -7319,14 +7609,14 @@
                 <w:b/>
               </w:rPr>
             </w:pPr>
-            <w:bookmarkStart w:id="34" w:name="_Toc73828747"/>
+            <w:bookmarkStart w:id="35" w:name="_Toc73828747"/>
             <w:r>
               <w:rPr>
                 <w:b/>
               </w:rPr>
               <w:t>Risk Rating</w:t>
             </w:r>
-            <w:bookmarkEnd w:id="34"/>
+            <w:bookmarkEnd w:id="35"/>
           </w:p>
         </w:tc>
         <w:tc>
@@ -7392,14 +7682,14 @@
                 <w:b/>
               </w:rPr>
             </w:pPr>
-            <w:bookmarkStart w:id="35" w:name="_Toc73828748"/>
+            <w:bookmarkStart w:id="36" w:name="_Toc73828748"/>
             <w:r>
               <w:rPr>
                 <w:b/>
               </w:rPr>
               <w:t>References</w:t>
             </w:r>
-            <w:bookmarkEnd w:id="35"/>
+            <w:bookmarkEnd w:id="36"/>
           </w:p>
         </w:tc>
         <w:tc>
@@ -7456,14 +7746,14 @@
                 <w:b/>
               </w:rPr>
             </w:pPr>
-            <w:bookmarkStart w:id="36" w:name="_Toc73828749"/>
+            <w:bookmarkStart w:id="37" w:name="_Toc73828749"/>
             <w:r>
               <w:rPr>
                 <w:b/>
               </w:rPr>
               <w:t>Recommendation</w:t>
             </w:r>
-            <w:bookmarkEnd w:id="36"/>
+            <w:bookmarkEnd w:id="37"/>
           </w:p>
         </w:tc>
         <w:tc>
@@ -7506,7 +7796,7 @@
       <w:pPr>
         <w:pStyle w:val="Heading2"/>
       </w:pPr>
-      <w:bookmarkStart w:id="37" w:name="_Toc73828750"/>
+      <w:bookmarkStart w:id="38" w:name="_Toc73828750"/>
       <w:r>
         <w:lastRenderedPageBreak/>
         <w:t xml:space="preserve">Finding </w:t>
@@ -7520,7 +7810,7 @@
       <w:r>
         <w:t xml:space="preserve"> Insecure direct object references vulnerability presents in the user profile page</w:t>
       </w:r>
-      <w:bookmarkEnd w:id="37"/>
+      <w:bookmarkEnd w:id="38"/>
     </w:p>
     <w:p/>
     <w:p/>
@@ -7561,14 +7851,14 @@
                 <w:b/>
               </w:rPr>
             </w:pPr>
-            <w:bookmarkStart w:id="38" w:name="_Toc73828751"/>
+            <w:bookmarkStart w:id="39" w:name="_Toc73828751"/>
             <w:r>
               <w:rPr>
                 <w:b/>
               </w:rPr>
               <w:t>Description</w:t>
             </w:r>
-            <w:bookmarkEnd w:id="38"/>
+            <w:bookmarkEnd w:id="39"/>
           </w:p>
         </w:tc>
         <w:tc>
@@ -7619,14 +7909,14 @@
                 <w:b/>
               </w:rPr>
             </w:pPr>
-            <w:bookmarkStart w:id="39" w:name="_Toc73828752"/>
+            <w:bookmarkStart w:id="40" w:name="_Toc73828752"/>
             <w:r>
               <w:rPr>
                 <w:b/>
               </w:rPr>
               <w:t>Proof of Concept</w:t>
             </w:r>
-            <w:bookmarkEnd w:id="39"/>
+            <w:bookmarkEnd w:id="40"/>
           </w:p>
         </w:tc>
         <w:tc>
@@ -7652,7 +7942,7 @@
               </w:pBdr>
               <w:spacing w:line="240" w:lineRule="auto"/>
             </w:pPr>
-            <w:hyperlink r:id="rId12" w:history="1">
+            <w:hyperlink r:id="rId11" w:history="1">
               <w:r>
                 <w:rPr>
                   <w:rStyle w:val="Hyperlink"/>
@@ -7685,14 +7975,14 @@
                 <w:b/>
               </w:rPr>
             </w:pPr>
-            <w:bookmarkStart w:id="40" w:name="_Toc73828753"/>
+            <w:bookmarkStart w:id="41" w:name="_Toc73828753"/>
             <w:r>
               <w:rPr>
                 <w:b/>
               </w:rPr>
               <w:t>Impact</w:t>
             </w:r>
-            <w:bookmarkEnd w:id="40"/>
+            <w:bookmarkEnd w:id="41"/>
           </w:p>
         </w:tc>
         <w:tc>
@@ -7760,14 +8050,14 @@
                 <w:b/>
               </w:rPr>
             </w:pPr>
-            <w:bookmarkStart w:id="41" w:name="_Toc73828754"/>
+            <w:bookmarkStart w:id="42" w:name="_Toc73828754"/>
             <w:r>
               <w:rPr>
                 <w:b/>
               </w:rPr>
               <w:t>Likelihood</w:t>
             </w:r>
-            <w:bookmarkEnd w:id="41"/>
+            <w:bookmarkEnd w:id="42"/>
           </w:p>
         </w:tc>
         <w:tc>
@@ -7824,14 +8114,14 @@
                 <w:b/>
               </w:rPr>
             </w:pPr>
-            <w:bookmarkStart w:id="42" w:name="_Toc73828755"/>
+            <w:bookmarkStart w:id="43" w:name="_Toc73828755"/>
             <w:r>
               <w:rPr>
                 <w:b/>
               </w:rPr>
               <w:t>Risk Rating</w:t>
             </w:r>
-            <w:bookmarkEnd w:id="42"/>
+            <w:bookmarkEnd w:id="43"/>
           </w:p>
         </w:tc>
         <w:tc>
@@ -7897,14 +8187,14 @@
                 <w:b/>
               </w:rPr>
             </w:pPr>
-            <w:bookmarkStart w:id="43" w:name="_Toc73828756"/>
+            <w:bookmarkStart w:id="44" w:name="_Toc73828756"/>
             <w:r>
               <w:rPr>
                 <w:b/>
               </w:rPr>
               <w:t>References</w:t>
             </w:r>
-            <w:bookmarkEnd w:id="43"/>
+            <w:bookmarkEnd w:id="44"/>
           </w:p>
         </w:tc>
         <w:tc>
@@ -7961,14 +8251,14 @@
                 <w:b/>
               </w:rPr>
             </w:pPr>
-            <w:bookmarkStart w:id="44" w:name="_Toc73828757"/>
+            <w:bookmarkStart w:id="45" w:name="_Toc73828757"/>
             <w:r>
               <w:rPr>
                 <w:b/>
               </w:rPr>
               <w:t>Recommendation</w:t>
             </w:r>
-            <w:bookmarkEnd w:id="44"/>
+            <w:bookmarkEnd w:id="45"/>
           </w:p>
         </w:tc>
         <w:tc>
@@ -8011,9 +8301,9 @@
       <w:pPr>
         <w:pStyle w:val="Heading1"/>
       </w:pPr>
-      <w:bookmarkStart w:id="45" w:name="_Appendix_I_-"/>
-      <w:bookmarkStart w:id="46" w:name="_Toc73828758"/>
-      <w:bookmarkEnd w:id="45"/>
+      <w:bookmarkStart w:id="46" w:name="_Appendix_I_-"/>
+      <w:bookmarkStart w:id="47" w:name="_Toc73828758"/>
+      <w:bookmarkEnd w:id="46"/>
       <w:r>
         <w:lastRenderedPageBreak/>
         <w:t xml:space="preserve">Appendix </w:t>
@@ -8024,7 +8314,7 @@
       <w:r>
         <w:t xml:space="preserve"> - Risk Matrix</w:t>
       </w:r>
-      <w:bookmarkEnd w:id="46"/>
+      <w:bookmarkEnd w:id="47"/>
     </w:p>
     <w:p/>
     <w:p>
@@ -8055,7 +8345,7 @@
                     <pic:cNvPicPr preferRelativeResize="0"/>
                   </pic:nvPicPr>
                   <pic:blipFill>
-                    <a:blip r:embed="rId13"/>
+                    <a:blip r:embed="rId12"/>
                     <a:srcRect/>
                     <a:stretch>
                       <a:fillRect/>
@@ -8088,12 +8378,12 @@
       <w:pPr>
         <w:pStyle w:val="Heading1"/>
       </w:pPr>
-      <w:bookmarkStart w:id="47" w:name="_Toc73828759"/>
+      <w:bookmarkStart w:id="48" w:name="_Toc73828759"/>
       <w:r>
         <w:lastRenderedPageBreak/>
         <w:t>Appendix 2 - Additional Information</w:t>
       </w:r>
-      <w:bookmarkEnd w:id="47"/>
+      <w:bookmarkEnd w:id="48"/>
     </w:p>
     <w:p/>
     <w:p/>
@@ -8101,8 +8391,8 @@
       <w:pPr>
         <w:pStyle w:val="Heading2"/>
       </w:pPr>
-      <w:bookmarkStart w:id="48" w:name="_Section_1_–"/>
-      <w:bookmarkEnd w:id="48"/>
+      <w:bookmarkStart w:id="49" w:name="_Section_1_–"/>
+      <w:bookmarkEnd w:id="49"/>
       <w:r>
         <w:t>Section 1 –</w:t>
       </w:r>
@@ -8242,7 +8532,7 @@
               </w:rPr>
               <w:t xml:space="preserve">Inspecting </w:t>
             </w:r>
-            <w:hyperlink r:id="rId14" w:history="1">
+            <w:hyperlink r:id="rId13" w:history="1">
               <w:r>
                 <w:rPr>
                   <w:rStyle w:val="Hyperlink"/>
@@ -8257,7 +8547,7 @@
               </w:rPr>
               <w:t xml:space="preserve"> gives the following comment pointing to </w:t>
             </w:r>
-            <w:hyperlink r:id="rId15" w:history="1">
+            <w:hyperlink r:id="rId14" w:history="1">
               <w:r>
                 <w:rPr>
                   <w:rStyle w:val="Hyperlink"/>
@@ -8294,7 +8584,7 @@
                           <pic:cNvPicPr/>
                         </pic:nvPicPr>
                         <pic:blipFill>
-                          <a:blip r:embed="rId16">
+                          <a:blip r:embed="rId15">
                             <a:extLst>
                               <a:ext uri="{28A0092B-C50C-407E-A947-70E740481C1C}">
                                 <a14:useLocalDpi xmlns:a14="http://schemas.microsoft.com/office/drawing/2010/main" val="0"/>
@@ -8366,7 +8656,7 @@
               </w:rPr>
               <w:t xml:space="preserve">By visiting </w:t>
             </w:r>
-            <w:hyperlink r:id="rId17" w:history="1">
+            <w:hyperlink r:id="rId16" w:history="1">
               <w:r>
                 <w:rPr>
                   <w:rStyle w:val="Hyperlink"/>
@@ -8423,7 +8713,7 @@
               </w:rPr>
               <w:t xml:space="preserve"> order to acquire more information, we setup </w:t>
             </w:r>
-            <w:hyperlink r:id="rId18" w:history="1">
+            <w:hyperlink r:id="rId17" w:history="1">
               <w:r>
                 <w:rPr>
                   <w:rStyle w:val="Hyperlink"/>
@@ -8447,7 +8737,7 @@
               </w:rPr>
               <w:t xml:space="preserve"> </w:t>
             </w:r>
-            <w:hyperlink r:id="rId19" w:history="1">
+            <w:hyperlink r:id="rId18" w:history="1">
               <w:r>
                 <w:rPr>
                   <w:rStyle w:val="Hyperlink"/>
@@ -8468,7 +8758,7 @@
               </w:rPr>
               <w:t xml:space="preserve"> We used </w:t>
             </w:r>
-            <w:hyperlink r:id="rId20" w:history="1">
+            <w:hyperlink r:id="rId19" w:history="1">
               <w:r>
                 <w:rPr>
                   <w:rStyle w:val="Hyperlink"/>
@@ -8509,7 +8799,7 @@
                           <pic:cNvPicPr/>
                         </pic:nvPicPr>
                         <pic:blipFill>
-                          <a:blip r:embed="rId21">
+                          <a:blip r:embed="rId20">
                             <a:extLst>
                               <a:ext uri="{28A0092B-C50C-407E-A947-70E740481C1C}">
                                 <a14:useLocalDpi xmlns:a14="http://schemas.microsoft.com/office/drawing/2010/main" val="0"/>
@@ -8609,29 +8899,13 @@
               </w:rPr>
               <w:t xml:space="preserve">, we can find a hidden directory </w:t>
             </w:r>
-            <w:hyperlink r:id="rId22" w:history="1">
+            <w:hyperlink r:id="rId21" w:history="1">
               <w:r>
                 <w:rPr>
                   <w:rStyle w:val="Hyperlink"/>
                   <w:lang w:eastAsia="zh-CN"/>
                 </w:rPr>
-                <w:t>test</w:t>
-              </w:r>
-              <w:proofErr w:type="gramStart"/>
-              <w:r>
-                <w:rPr>
-                  <w:rStyle w:val="Hyperlink"/>
-                  <w:lang w:eastAsia="zh-CN"/>
-                </w:rPr>
-                <w:t>/.git</w:t>
-              </w:r>
-              <w:proofErr w:type="gramEnd"/>
-              <w:r>
-                <w:rPr>
-                  <w:rStyle w:val="Hyperlink"/>
-                  <w:lang w:eastAsia="zh-CN"/>
-                </w:rPr>
-                <w:t>/</w:t>
+                <w:t>test/.git/</w:t>
               </w:r>
             </w:hyperlink>
             <w:r>
@@ -8675,7 +8949,7 @@
                           <pic:cNvPicPr/>
                         </pic:nvPicPr>
                         <pic:blipFill>
-                          <a:blip r:embed="rId23">
+                          <a:blip r:embed="rId22">
                             <a:extLst>
                               <a:ext uri="{28A0092B-C50C-407E-A947-70E740481C1C}">
                                 <a14:useLocalDpi xmlns:a14="http://schemas.microsoft.com/office/drawing/2010/main" val="0"/>
@@ -8755,7 +9029,7 @@
               </w:rPr>
               <w:t xml:space="preserve">y walking through every files / directories under </w:t>
             </w:r>
-            <w:hyperlink r:id="rId24" w:history="1">
+            <w:hyperlink r:id="rId23" w:history="1">
               <w:r>
                 <w:rPr>
                   <w:rStyle w:val="Hyperlink"/>
@@ -8770,7 +9044,7 @@
               </w:rPr>
               <w:t xml:space="preserve">, we can find the flag is in </w:t>
             </w:r>
-            <w:hyperlink r:id="rId25" w:history="1">
+            <w:hyperlink r:id="rId24" w:history="1">
               <w:r>
                 <w:rPr>
                   <w:rStyle w:val="Hyperlink"/>
@@ -8796,7 +9070,6 @@
                 <w:lang w:eastAsia="zh-CN"/>
               </w:rPr>
             </w:pPr>
-            <w:proofErr w:type="gramStart"/>
             <w:r>
               <w:rPr>
                 <w:lang w:eastAsia="zh-CN"/>
@@ -8804,7 +9077,6 @@
               <w:t>FLAG{</w:t>
             </w:r>
             <w:proofErr w:type="spellStart"/>
-            <w:proofErr w:type="gramEnd"/>
             <w:r>
               <w:rPr>
                 <w:lang w:eastAsia="zh-CN"/>
@@ -8846,7 +9118,7 @@
                           <pic:cNvPicPr/>
                         </pic:nvPicPr>
                         <pic:blipFill>
-                          <a:blip r:embed="rId26">
+                          <a:blip r:embed="rId25">
                             <a:extLst>
                               <a:ext uri="{28A0092B-C50C-407E-A947-70E740481C1C}">
                                 <a14:useLocalDpi xmlns:a14="http://schemas.microsoft.com/office/drawing/2010/main" val="0"/>
@@ -8912,8 +9184,8 @@
           <w:lang w:eastAsia="zh-CN"/>
         </w:rPr>
       </w:pPr>
-      <w:bookmarkStart w:id="49" w:name="_Section_2_–"/>
-      <w:bookmarkEnd w:id="49"/>
+      <w:bookmarkStart w:id="50" w:name="_Section_2_–"/>
+      <w:bookmarkEnd w:id="50"/>
       <w:r>
         <w:rPr>
           <w:rFonts w:hint="eastAsia"/>
@@ -8954,13 +9226,13 @@
         <w:tblLook w:val="04A0" w:firstRow="1" w:lastRow="0" w:firstColumn="1" w:lastColumn="0" w:noHBand="0" w:noVBand="1"/>
       </w:tblPr>
       <w:tblGrid>
-        <w:gridCol w:w="512"/>
-        <w:gridCol w:w="8507"/>
+        <w:gridCol w:w="763"/>
+        <w:gridCol w:w="8256"/>
       </w:tblGrid>
       <w:tr>
         <w:tc>
           <w:tcPr>
-            <w:tcW w:w="704" w:type="dxa"/>
+            <w:tcW w:w="846" w:type="dxa"/>
           </w:tcPr>
           <w:p>
             <w:pPr>
@@ -8992,7 +9264,7 @@
         </w:tc>
         <w:tc>
           <w:tcPr>
-            <w:tcW w:w="8315" w:type="dxa"/>
+            <w:tcW w:w="8173" w:type="dxa"/>
           </w:tcPr>
           <w:p>
             <w:pPr>
@@ -9025,7 +9297,7 @@
       <w:tr>
         <w:tc>
           <w:tcPr>
-            <w:tcW w:w="704" w:type="dxa"/>
+            <w:tcW w:w="846" w:type="dxa"/>
           </w:tcPr>
           <w:p>
             <w:pPr>
@@ -9045,7 +9317,7 @@
         </w:tc>
         <w:tc>
           <w:tcPr>
-            <w:tcW w:w="8315" w:type="dxa"/>
+            <w:tcW w:w="8173" w:type="dxa"/>
           </w:tcPr>
           <w:p>
             <w:pPr>
@@ -9066,7 +9338,7 @@
               </w:rPr>
               <w:t xml:space="preserve">nspecting </w:t>
             </w:r>
-            <w:hyperlink r:id="rId27" w:history="1">
+            <w:hyperlink r:id="rId26" w:history="1">
               <w:r>
                 <w:rPr>
                   <w:rStyle w:val="Hyperlink"/>
@@ -9106,7 +9378,6 @@
           <w:p>
             <w:pPr>
               <w:rPr>
-                <w:rFonts w:hint="eastAsia"/>
                 <w:lang w:eastAsia="zh-CN"/>
               </w:rPr>
             </w:pPr>
@@ -9132,7 +9403,7 @@
                           <pic:cNvPicPr/>
                         </pic:nvPicPr>
                         <pic:blipFill>
-                          <a:blip r:embed="rId28">
+                          <a:blip r:embed="rId27">
                             <a:extLst>
                               <a:ext uri="{28A0092B-C50C-407E-A947-70E740481C1C}">
                                 <a14:useLocalDpi xmlns:a14="http://schemas.microsoft.com/office/drawing/2010/main" val="0"/>
@@ -9167,7 +9438,6 @@
           <w:p>
             <w:pPr>
               <w:rPr>
-                <w:rFonts w:hint="eastAsia"/>
                 <w:lang w:eastAsia="zh-CN"/>
               </w:rPr>
             </w:pPr>
@@ -9177,7 +9447,7 @@
       <w:tr>
         <w:tc>
           <w:tcPr>
-            <w:tcW w:w="704" w:type="dxa"/>
+            <w:tcW w:w="846" w:type="dxa"/>
           </w:tcPr>
           <w:p>
             <w:pPr>
@@ -9197,7 +9467,7 @@
         </w:tc>
         <w:tc>
           <w:tcPr>
-            <w:tcW w:w="8315" w:type="dxa"/>
+            <w:tcW w:w="8173" w:type="dxa"/>
           </w:tcPr>
           <w:p>
             <w:pPr>
@@ -9229,22 +9499,20 @@
           <w:p>
             <w:pPr>
               <w:rPr>
-                <w:rFonts w:hint="eastAsia"/>
-                <w:lang w:eastAsia="zh-CN"/>
-              </w:rPr>
-            </w:pPr>
-            <w:r>
-              <w:rPr>
-                <w:rFonts w:hint="eastAsia"/>
+                <w:lang w:eastAsia="zh-CN"/>
+              </w:rPr>
+            </w:pPr>
+            <w:r>
+              <w:rPr>
                 <w:noProof/>
                 <w:lang w:eastAsia="zh-CN"/>
               </w:rPr>
               <w:lastRenderedPageBreak/>
               <w:drawing>
-                <wp:inline distT="0" distB="0" distL="0" distR="0" wp14:anchorId="71883EBC" wp14:editId="6E650DD2">
-                  <wp:extent cx="5671912" cy="3162300"/>
-                  <wp:effectExtent l="0" t="0" r="5080" b="0"/>
-                  <wp:docPr id="8" name="Picture 8"/>
+                <wp:inline distT="0" distB="0" distL="0" distR="0" wp14:anchorId="40CAC922" wp14:editId="0E4F42EB">
+                  <wp:extent cx="5064369" cy="3091121"/>
+                  <wp:effectExtent l="19050" t="19050" r="22225" b="14605"/>
+                  <wp:docPr id="4" name="Picture 4"/>
                   <wp:cNvGraphicFramePr>
                     <a:graphicFrameLocks xmlns:a="http://schemas.openxmlformats.org/drawingml/2006/main" noChangeAspect="1"/>
                   </wp:cNvGraphicFramePr>
@@ -9252,11 +9520,11 @@
                     <a:graphicData uri="http://schemas.openxmlformats.org/drawingml/2006/picture">
                       <pic:pic xmlns:pic="http://schemas.openxmlformats.org/drawingml/2006/picture">
                         <pic:nvPicPr>
-                          <pic:cNvPr id="8" name="Picture 8"/>
+                          <pic:cNvPr id="4" name="Picture 4"/>
                           <pic:cNvPicPr/>
                         </pic:nvPicPr>
                         <pic:blipFill>
-                          <a:blip r:embed="rId29" cstate="print">
+                          <a:blip r:embed="rId28" cstate="print">
                             <a:extLst>
                               <a:ext uri="{28A0092B-C50C-407E-A947-70E740481C1C}">
                                 <a14:useLocalDpi xmlns:a14="http://schemas.microsoft.com/office/drawing/2010/main" val="0"/>
@@ -9270,11 +9538,16 @@
                         <pic:spPr>
                           <a:xfrm>
                             <a:off x="0" y="0"/>
-                            <a:ext cx="5696453" cy="3175983"/>
+                            <a:ext cx="5089660" cy="3106558"/>
                           </a:xfrm>
                           <a:prstGeom prst="rect">
                             <a:avLst/>
                           </a:prstGeom>
+                          <a:ln>
+                            <a:solidFill>
+                              <a:schemeClr val="tx1"/>
+                            </a:solidFill>
+                          </a:ln>
                         </pic:spPr>
                       </pic:pic>
                     </a:graphicData>
@@ -9286,7 +9559,6 @@
           <w:p>
             <w:pPr>
               <w:rPr>
-                <w:rFonts w:hint="eastAsia"/>
                 <w:lang w:eastAsia="zh-CN"/>
               </w:rPr>
             </w:pPr>
@@ -9296,13 +9568,12 @@
       <w:tr>
         <w:tc>
           <w:tcPr>
-            <w:tcW w:w="704" w:type="dxa"/>
+            <w:tcW w:w="846" w:type="dxa"/>
           </w:tcPr>
           <w:p>
             <w:pPr>
               <w:jc w:val="center"/>
               <w:rPr>
-                <w:rFonts w:hint="eastAsia"/>
                 <w:lang w:eastAsia="zh-CN"/>
               </w:rPr>
             </w:pPr>
@@ -9318,7 +9589,7 @@
         </w:tc>
         <w:tc>
           <w:tcPr>
-            <w:tcW w:w="8315" w:type="dxa"/>
+            <w:tcW w:w="8173" w:type="dxa"/>
           </w:tcPr>
           <w:p>
             <w:pPr>
@@ -9356,7 +9627,6 @@
           <w:p>
             <w:pPr>
               <w:rPr>
-                <w:rFonts w:hint="eastAsia"/>
                 <w:lang w:eastAsia="zh-CN"/>
               </w:rPr>
             </w:pPr>
@@ -9379,10 +9649,10 @@
                 <w:lang w:eastAsia="zh-CN"/>
               </w:rPr>
               <w:drawing>
-                <wp:inline distT="0" distB="0" distL="0" distR="0" wp14:anchorId="65A4C4B6" wp14:editId="53814D48">
-                  <wp:extent cx="8479961" cy="1882140"/>
-                  <wp:effectExtent l="0" t="0" r="0" b="3810"/>
-                  <wp:docPr id="9" name="Picture 9"/>
+                <wp:inline distT="0" distB="0" distL="0" distR="0" wp14:anchorId="4F76EF6F" wp14:editId="758DED62">
+                  <wp:extent cx="5064125" cy="2001197"/>
+                  <wp:effectExtent l="19050" t="19050" r="22225" b="18415"/>
+                  <wp:docPr id="10" name="Picture 10"/>
                   <wp:cNvGraphicFramePr>
                     <a:graphicFrameLocks xmlns:a="http://schemas.openxmlformats.org/drawingml/2006/main" noChangeAspect="1"/>
                   </wp:cNvGraphicFramePr>
@@ -9390,11 +9660,11 @@
                     <a:graphicData uri="http://schemas.openxmlformats.org/drawingml/2006/picture">
                       <pic:pic xmlns:pic="http://schemas.openxmlformats.org/drawingml/2006/picture">
                         <pic:nvPicPr>
-                          <pic:cNvPr id="9" name="Picture 9"/>
+                          <pic:cNvPr id="10" name="Picture 10"/>
                           <pic:cNvPicPr/>
                         </pic:nvPicPr>
                         <pic:blipFill>
-                          <a:blip r:embed="rId30" cstate="print">
+                          <a:blip r:embed="rId29">
                             <a:extLst>
                               <a:ext uri="{28A0092B-C50C-407E-A947-70E740481C1C}">
                                 <a14:useLocalDpi xmlns:a14="http://schemas.microsoft.com/office/drawing/2010/main" val="0"/>
@@ -9408,7 +9678,515 @@
                         <pic:spPr>
                           <a:xfrm>
                             <a:off x="0" y="0"/>
-                            <a:ext cx="8491128" cy="1884619"/>
+                            <a:ext cx="5095473" cy="2013585"/>
+                          </a:xfrm>
+                          <a:prstGeom prst="rect">
+                            <a:avLst/>
+                          </a:prstGeom>
+                          <a:ln>
+                            <a:solidFill>
+                              <a:schemeClr val="tx1"/>
+                            </a:solidFill>
+                          </a:ln>
+                        </pic:spPr>
+                      </pic:pic>
+                    </a:graphicData>
+                  </a:graphic>
+                </wp:inline>
+              </w:drawing>
+            </w:r>
+          </w:p>
+          <w:p>
+            <w:pPr>
+              <w:rPr>
+                <w:lang w:eastAsia="zh-CN"/>
+              </w:rPr>
+            </w:pPr>
+          </w:p>
+        </w:tc>
+      </w:tr>
+    </w:tbl>
+    <w:p>
+      <w:pPr>
+        <w:rPr>
+          <w:lang w:eastAsia="zh-CN"/>
+        </w:rPr>
+      </w:pPr>
+    </w:p>
+    <w:p>
+      <w:pPr>
+        <w:rPr>
+          <w:lang w:eastAsia="zh-CN"/>
+        </w:rPr>
+      </w:pPr>
+    </w:p>
+    <w:p>
+      <w:pPr>
+        <w:rPr>
+          <w:lang w:eastAsia="zh-CN"/>
+        </w:rPr>
+      </w:pPr>
+    </w:p>
+    <w:p>
+      <w:pPr>
+        <w:jc w:val="right"/>
+        <w:rPr>
+          <w:rStyle w:val="Hyperlink"/>
+        </w:rPr>
+      </w:pPr>
+      <w:hyperlink w:anchor="_Proof_of_Concept_1" w:history="1">
+        <w:r>
+          <w:rPr>
+            <w:rStyle w:val="Hyperlink"/>
+          </w:rPr>
+          <w:t>Return to the main report</w:t>
+        </w:r>
+      </w:hyperlink>
+    </w:p>
+    <w:p>
+      <w:pPr>
+        <w:pStyle w:val="Heading2"/>
+        <w:rPr>
+          <w:lang w:eastAsia="zh-CN"/>
+        </w:rPr>
+      </w:pPr>
+      <w:bookmarkStart w:id="51" w:name="_Section_3_–"/>
+      <w:bookmarkEnd w:id="51"/>
+      <w:r>
+        <w:rPr>
+          <w:rFonts w:hint="eastAsia"/>
+          <w:lang w:eastAsia="zh-CN"/>
+        </w:rPr>
+        <w:t>S</w:t>
+      </w:r>
+      <w:r>
+        <w:rPr>
+          <w:lang w:eastAsia="zh-CN"/>
+        </w:rPr>
+        <w:t xml:space="preserve">ection </w:t>
+      </w:r>
+      <w:r>
+        <w:rPr>
+          <w:lang w:eastAsia="zh-CN"/>
+        </w:rPr>
+        <w:t>3</w:t>
+      </w:r>
+      <w:r>
+        <w:rPr>
+          <w:lang w:eastAsia="zh-CN"/>
+        </w:rPr>
+        <w:t xml:space="preserve"> – </w:t>
+      </w:r>
+      <w:r>
+        <w:rPr>
+          <w:lang w:eastAsia="zh-CN"/>
+        </w:rPr>
+        <w:t>Privilege escalation</w:t>
+      </w:r>
+      <w:r>
+        <w:rPr>
+          <w:lang w:eastAsia="zh-CN"/>
+        </w:rPr>
+        <w:t xml:space="preserve"> exploitation walkthrough</w:t>
+      </w:r>
+    </w:p>
+    <w:p>
+      <w:pPr>
+        <w:rPr>
+          <w:lang w:eastAsia="zh-CN"/>
+        </w:rPr>
+      </w:pPr>
+    </w:p>
+    <w:p>
+      <w:r>
+        <w:t>The following steps provide a proof of concept for an exploitation of this vulnerability to retrieve sensitive information in the form of the flag.</w:t>
+      </w:r>
+    </w:p>
+    <w:p>
+      <w:pPr>
+        <w:rPr>
+          <w:lang w:eastAsia="zh-CN"/>
+        </w:rPr>
+      </w:pPr>
+    </w:p>
+    <w:tbl>
+      <w:tblPr>
+        <w:tblStyle w:val="TableGrid"/>
+        <w:tblW w:w="0" w:type="auto"/>
+        <w:tblLook w:val="04A0" w:firstRow="1" w:lastRow="0" w:firstColumn="1" w:lastColumn="0" w:noHBand="0" w:noVBand="1"/>
+      </w:tblPr>
+      <w:tblGrid>
+        <w:gridCol w:w="704"/>
+        <w:gridCol w:w="8315"/>
+      </w:tblGrid>
+      <w:tr>
+        <w:tc>
+          <w:tcPr>
+            <w:tcW w:w="704" w:type="dxa"/>
+          </w:tcPr>
+          <w:p>
+            <w:pPr>
+              <w:jc w:val="center"/>
+              <w:rPr>
+                <w:b/>
+                <w:bCs/>
+                <w:lang w:eastAsia="zh-CN"/>
+              </w:rPr>
+            </w:pPr>
+            <w:r>
+              <w:rPr>
+                <w:rFonts w:hint="eastAsia"/>
+                <w:b/>
+                <w:bCs/>
+                <w:lang w:eastAsia="zh-CN"/>
+              </w:rPr>
+              <w:t>S</w:t>
+            </w:r>
+            <w:r>
+              <w:rPr>
+                <w:b/>
+                <w:bCs/>
+                <w:lang w:eastAsia="zh-CN"/>
+              </w:rPr>
+              <w:t>tep</w:t>
+            </w:r>
+          </w:p>
+        </w:tc>
+        <w:tc>
+          <w:tcPr>
+            <w:tcW w:w="8315" w:type="dxa"/>
+          </w:tcPr>
+          <w:p>
+            <w:pPr>
+              <w:rPr>
+                <w:b/>
+                <w:bCs/>
+                <w:lang w:eastAsia="zh-CN"/>
+              </w:rPr>
+            </w:pPr>
+            <w:r>
+              <w:rPr>
+                <w:rFonts w:hint="eastAsia"/>
+                <w:b/>
+                <w:bCs/>
+                <w:lang w:eastAsia="zh-CN"/>
+              </w:rPr>
+              <w:t>E</w:t>
+            </w:r>
+            <w:r>
+              <w:rPr>
+                <w:b/>
+                <w:bCs/>
+                <w:lang w:eastAsia="zh-CN"/>
+              </w:rPr>
+              <w:t>xplanation</w:t>
+            </w:r>
+          </w:p>
+        </w:tc>
+      </w:tr>
+      <w:tr>
+        <w:tc>
+          <w:tcPr>
+            <w:tcW w:w="704" w:type="dxa"/>
+          </w:tcPr>
+          <w:p>
+            <w:pPr>
+              <w:jc w:val="center"/>
+              <w:rPr>
+                <w:lang w:eastAsia="zh-CN"/>
+              </w:rPr>
+            </w:pPr>
+            <w:r>
+              <w:rPr>
+                <w:rFonts w:hint="eastAsia"/>
+                <w:lang w:eastAsia="zh-CN"/>
+              </w:rPr>
+              <w:t>1</w:t>
+            </w:r>
+          </w:p>
+        </w:tc>
+        <w:tc>
+          <w:tcPr>
+            <w:tcW w:w="8315" w:type="dxa"/>
+          </w:tcPr>
+          <w:p>
+            <w:pPr>
+              <w:rPr>
+                <w:lang w:eastAsia="zh-CN"/>
+              </w:rPr>
+            </w:pPr>
+            <w:r>
+              <w:rPr>
+                <w:lang w:eastAsia="zh-CN"/>
+              </w:rPr>
+              <w:t>Visiting the admin panel directly prompts us that it is “Unauthorised!”. By inspecting the cookies, we find that there is a cookie which is used by the client-side system to identify if the current user is an admin user. After changing that value to “true”, we are able to view the admin panel.</w:t>
+            </w:r>
+          </w:p>
+        </w:tc>
+      </w:tr>
+      <w:tr>
+        <w:tc>
+          <w:tcPr>
+            <w:tcW w:w="704" w:type="dxa"/>
+          </w:tcPr>
+          <w:p>
+            <w:pPr>
+              <w:jc w:val="center"/>
+              <w:rPr>
+                <w:lang w:eastAsia="zh-CN"/>
+              </w:rPr>
+            </w:pPr>
+            <w:r>
+              <w:rPr>
+                <w:rFonts w:hint="eastAsia"/>
+                <w:lang w:eastAsia="zh-CN"/>
+              </w:rPr>
+              <w:lastRenderedPageBreak/>
+              <w:t>2</w:t>
+            </w:r>
+          </w:p>
+        </w:tc>
+        <w:tc>
+          <w:tcPr>
+            <w:tcW w:w="8315" w:type="dxa"/>
+          </w:tcPr>
+          <w:p>
+            <w:pPr>
+              <w:rPr>
+                <w:lang w:eastAsia="zh-CN"/>
+              </w:rPr>
+            </w:pPr>
+            <w:r>
+              <w:rPr>
+                <w:rFonts w:hint="eastAsia"/>
+                <w:lang w:eastAsia="zh-CN"/>
+              </w:rPr>
+              <w:t>I</w:t>
+            </w:r>
+            <w:r>
+              <w:rPr>
+                <w:lang w:eastAsia="zh-CN"/>
+              </w:rPr>
+              <w:t>n the admin panel, two buttons are found. Clicking on the “Reset User” button prompts “Reset successful!” and clicking on the “Promote User” button prompts “Unauthorised!”. By inspecting the admin panel page, we find that there are a hidden field containing a JSON string which controls the user promotion action.</w:t>
+            </w:r>
+          </w:p>
+          <w:p>
+            <w:pPr>
+              <w:rPr>
+                <w:lang w:eastAsia="zh-CN"/>
+              </w:rPr>
+            </w:pPr>
+          </w:p>
+          <w:p>
+            <w:pPr>
+              <w:rPr>
+                <w:lang w:eastAsia="zh-CN"/>
+              </w:rPr>
+            </w:pPr>
+            <w:r>
+              <w:rPr>
+                <w:noProof/>
+                <w:lang w:eastAsia="zh-CN"/>
+              </w:rPr>
+              <w:drawing>
+                <wp:inline distT="0" distB="0" distL="0" distR="0" wp14:anchorId="746C4D66" wp14:editId="1DD66EDD">
+                  <wp:extent cx="5073650" cy="715169"/>
+                  <wp:effectExtent l="19050" t="19050" r="12700" b="27940"/>
+                  <wp:docPr id="11" name="Picture 11"/>
+                  <wp:cNvGraphicFramePr>
+                    <a:graphicFrameLocks xmlns:a="http://schemas.openxmlformats.org/drawingml/2006/main" noChangeAspect="1"/>
+                  </wp:cNvGraphicFramePr>
+                  <a:graphic xmlns:a="http://schemas.openxmlformats.org/drawingml/2006/main">
+                    <a:graphicData uri="http://schemas.openxmlformats.org/drawingml/2006/picture">
+                      <pic:pic xmlns:pic="http://schemas.openxmlformats.org/drawingml/2006/picture">
+                        <pic:nvPicPr>
+                          <pic:cNvPr id="11" name="Picture 11"/>
+                          <pic:cNvPicPr/>
+                        </pic:nvPicPr>
+                        <pic:blipFill>
+                          <a:blip r:embed="rId30">
+                            <a:extLst>
+                              <a:ext uri="{28A0092B-C50C-407E-A947-70E740481C1C}">
+                                <a14:useLocalDpi xmlns:a14="http://schemas.microsoft.com/office/drawing/2010/main" val="0"/>
+                              </a:ext>
+                            </a:extLst>
+                          </a:blip>
+                          <a:stretch>
+                            <a:fillRect/>
+                          </a:stretch>
+                        </pic:blipFill>
+                        <pic:spPr>
+                          <a:xfrm>
+                            <a:off x="0" y="0"/>
+                            <a:ext cx="5137911" cy="724227"/>
+                          </a:xfrm>
+                          <a:prstGeom prst="rect">
+                            <a:avLst/>
+                          </a:prstGeom>
+                          <a:ln>
+                            <a:solidFill>
+                              <a:schemeClr val="tx1"/>
+                            </a:solidFill>
+                          </a:ln>
+                        </pic:spPr>
+                      </pic:pic>
+                    </a:graphicData>
+                  </a:graphic>
+                </wp:inline>
+              </w:drawing>
+            </w:r>
+          </w:p>
+          <w:p>
+            <w:pPr>
+              <w:rPr>
+                <w:rFonts w:hint="eastAsia"/>
+                <w:lang w:eastAsia="zh-CN"/>
+              </w:rPr>
+            </w:pPr>
+          </w:p>
+        </w:tc>
+      </w:tr>
+      <w:tr>
+        <w:tc>
+          <w:tcPr>
+            <w:tcW w:w="704" w:type="dxa"/>
+          </w:tcPr>
+          <w:p>
+            <w:pPr>
+              <w:jc w:val="center"/>
+              <w:rPr>
+                <w:lang w:eastAsia="zh-CN"/>
+              </w:rPr>
+            </w:pPr>
+            <w:r>
+              <w:rPr>
+                <w:rFonts w:hint="eastAsia"/>
+                <w:lang w:eastAsia="zh-CN"/>
+              </w:rPr>
+              <w:t>3</w:t>
+            </w:r>
+          </w:p>
+        </w:tc>
+        <w:tc>
+          <w:tcPr>
+            <w:tcW w:w="8315" w:type="dxa"/>
+          </w:tcPr>
+          <w:p>
+            <w:pPr>
+              <w:rPr>
+                <w:lang w:eastAsia="zh-CN"/>
+              </w:rPr>
+            </w:pPr>
+            <w:r>
+              <w:rPr>
+                <w:rFonts w:hint="eastAsia"/>
+                <w:lang w:eastAsia="zh-CN"/>
+              </w:rPr>
+              <w:t>B</w:t>
+            </w:r>
+            <w:r>
+              <w:rPr>
+                <w:lang w:eastAsia="zh-CN"/>
+              </w:rPr>
+              <w:t>rute-forcing different combinations of “user” and “</w:t>
+            </w:r>
+            <w:proofErr w:type="spellStart"/>
+            <w:r>
+              <w:rPr>
+                <w:lang w:eastAsia="zh-CN"/>
+              </w:rPr>
+              <w:t>roleGroup</w:t>
+            </w:r>
+            <w:proofErr w:type="spellEnd"/>
+            <w:r>
+              <w:rPr>
+                <w:lang w:eastAsia="zh-CN"/>
+              </w:rPr>
+              <w:t>” values eventually gives us the response of “Promoted!”.</w:t>
+            </w:r>
+            <w:r>
+              <w:rPr>
+                <w:rFonts w:hint="eastAsia"/>
+                <w:lang w:eastAsia="zh-CN"/>
+              </w:rPr>
+              <w:t xml:space="preserve"> </w:t>
+            </w:r>
+            <w:r>
+              <w:rPr>
+                <w:lang w:eastAsia="zh-CN"/>
+              </w:rPr>
+              <w:t>And back to the dashboard page, we find that the message changes and gives us the flag</w:t>
+            </w:r>
+            <w:r>
+              <w:rPr>
+                <w:lang w:eastAsia="zh-CN"/>
+              </w:rPr>
+              <w:t>.</w:t>
+            </w:r>
+          </w:p>
+          <w:p>
+            <w:pPr>
+              <w:rPr>
+                <w:lang w:eastAsia="zh-CN"/>
+              </w:rPr>
+            </w:pPr>
+          </w:p>
+          <w:p>
+            <w:pPr>
+              <w:rPr>
+                <w:lang w:eastAsia="zh-CN"/>
+              </w:rPr>
+            </w:pPr>
+            <w:r>
+              <w:rPr>
+                <w:lang w:eastAsia="zh-CN"/>
+              </w:rPr>
+              <w:t>FLAG{zero_to_her0}</w:t>
+            </w:r>
+          </w:p>
+          <w:p>
+            <w:pPr>
+              <w:rPr>
+                <w:lang w:eastAsia="zh-CN"/>
+              </w:rPr>
+            </w:pPr>
+            <w:r>
+              <w:rPr>
+                <w:rFonts w:hint="eastAsia"/>
+                <w:noProof/>
+                <w:lang w:eastAsia="zh-CN"/>
+              </w:rPr>
+              <w:drawing>
+                <wp:inline distT="0" distB="0" distL="0" distR="0" wp14:anchorId="583DD9AF" wp14:editId="52E70A46">
+                  <wp:extent cx="4730115" cy="2189296"/>
+                  <wp:effectExtent l="0" t="0" r="0" b="1905"/>
+                  <wp:docPr id="12" name="Picture 12"/>
+                  <wp:cNvGraphicFramePr>
+                    <a:graphicFrameLocks xmlns:a="http://schemas.openxmlformats.org/drawingml/2006/main" noChangeAspect="1"/>
+                  </wp:cNvGraphicFramePr>
+                  <a:graphic xmlns:a="http://schemas.openxmlformats.org/drawingml/2006/main">
+                    <a:graphicData uri="http://schemas.openxmlformats.org/drawingml/2006/picture">
+                      <pic:pic xmlns:pic="http://schemas.openxmlformats.org/drawingml/2006/picture">
+                        <pic:nvPicPr>
+                          <pic:cNvPr id="12" name="Picture 12"/>
+                          <pic:cNvPicPr/>
+                        </pic:nvPicPr>
+                        <pic:blipFill>
+                          <a:blip r:embed="rId31" cstate="print">
+                            <a:extLst>
+                              <a:ext uri="{28A0092B-C50C-407E-A947-70E740481C1C}">
+                                <a14:useLocalDpi xmlns:a14="http://schemas.microsoft.com/office/drawing/2010/main" val="0"/>
+                              </a:ext>
+                            </a:extLst>
+                          </a:blip>
+                          <a:stretch>
+                            <a:fillRect/>
+                          </a:stretch>
+                        </pic:blipFill>
+                        <pic:spPr>
+                          <a:xfrm>
+                            <a:off x="0" y="0"/>
+                            <a:ext cx="4737918" cy="2192908"/>
                           </a:xfrm>
                           <a:prstGeom prst="rect">
                             <a:avLst/>
@@ -9424,7 +10202,47 @@
           <w:p>
             <w:pPr>
               <w:rPr>
+                <w:lang w:eastAsia="zh-CN"/>
+              </w:rPr>
+            </w:pPr>
+          </w:p>
+          <w:p>
+            <w:pPr>
+              <w:rPr>
                 <w:rFonts w:hint="eastAsia"/>
+                <w:lang w:eastAsia="zh-CN"/>
+              </w:rPr>
+            </w:pPr>
+            <w:r>
+              <w:rPr>
+                <w:rFonts w:hint="eastAsia"/>
+                <w:lang w:eastAsia="zh-CN"/>
+              </w:rPr>
+              <w:t>T</w:t>
+            </w:r>
+            <w:r>
+              <w:rPr>
+                <w:lang w:eastAsia="zh-CN"/>
+              </w:rPr>
+              <w:t xml:space="preserve">he brute-forcing steps are detailed in </w:t>
+            </w:r>
+            <w:r>
+              <w:rPr>
+                <w:rFonts w:ascii="Consolas" w:hAnsi="Consolas"/>
+                <w:lang w:eastAsia="zh-CN"/>
+              </w:rPr>
+              <w:t>privilege_escalation.py</w:t>
+            </w:r>
+            <w:r>
+              <w:rPr>
+                <w:lang w:eastAsia="zh-CN"/>
+              </w:rPr>
+              <w:t>.</w:t>
+            </w:r>
+          </w:p>
+          <w:p>
+            <w:pPr>
+              <w:rPr>
                 <w:lang w:eastAsia="zh-CN"/>
               </w:rPr>
             </w:pPr>
@@ -9449,37 +10267,29 @@
     </w:p>
     <w:p>
       <w:pPr>
-        <w:rPr>
-          <w:rFonts w:hint="eastAsia"/>
-          <w:lang w:eastAsia="zh-CN"/>
-        </w:rPr>
-      </w:pPr>
-    </w:p>
-    <w:p>
-      <w:pPr>
         <w:jc w:val="right"/>
         <w:rPr>
           <w:rStyle w:val="Hyperlink"/>
         </w:rPr>
       </w:pPr>
-      <w:hyperlink w:anchor="_Proof_of_Concept_1" w:history="1">
+      <w:hyperlink w:anchor="_Proof_of_Concept_2" w:history="1">
         <w:r>
           <w:rPr>
             <w:rStyle w:val="Hyperlink"/>
           </w:rPr>
-          <w:t>Return to the</w:t>
+          <w:t xml:space="preserve">Return to the </w:t>
         </w:r>
         <w:r>
           <w:rPr>
             <w:rStyle w:val="Hyperlink"/>
           </w:rPr>
-          <w:t xml:space="preserve"> </w:t>
+          <w:t>m</w:t>
         </w:r>
         <w:r>
           <w:rPr>
             <w:rStyle w:val="Hyperlink"/>
           </w:rPr>
-          <w:t>main report</w:t>
+          <w:t>ain report</w:t>
         </w:r>
       </w:hyperlink>
     </w:p>
@@ -9492,8 +10302,8 @@
       </w:pPr>
     </w:p>
     <w:sectPr>
-      <w:footerReference w:type="default" r:id="rId31"/>
-      <w:footerReference w:type="first" r:id="rId32"/>
+      <w:footerReference w:type="default" r:id="rId32"/>
+      <w:footerReference w:type="first" r:id="rId33"/>
       <w:pgSz w:w="11909" w:h="16834"/>
       <w:pgMar w:top="1440" w:right="1440" w:bottom="1440" w:left="1440" w:header="720" w:footer="720" w:gutter="0"/>
       <w:pgNumType w:start="1"/>
@@ -9729,10 +10539,10 @@
     </w:lvl>
   </w:abstractNum>
   <w:abstractNum w:abstractNumId="1" w15:restartNumberingAfterBreak="0">
-    <w:nsid w:val="3D163227"/>
+    <w:nsid w:val="231642C1"/>
     <w:multiLevelType w:val="hybridMultilevel"/>
-    <w:tmpl w:val="A9A2344E"/>
-    <w:lvl w:ilvl="0" w:tplc="363614B4">
+    <w:tmpl w:val="90E87FFE"/>
+    <w:lvl w:ilvl="0" w:tplc="505A0C56">
       <w:start w:val="1"/>
       <w:numFmt w:val="decimal"/>
       <w:lvlText w:val="%1."/>
@@ -9818,10 +10628,10 @@
     </w:lvl>
   </w:abstractNum>
   <w:abstractNum w:abstractNumId="2" w15:restartNumberingAfterBreak="0">
-    <w:nsid w:val="463A6E45"/>
+    <w:nsid w:val="3D163227"/>
     <w:multiLevelType w:val="hybridMultilevel"/>
-    <w:tmpl w:val="00E810A0"/>
-    <w:lvl w:ilvl="0" w:tplc="A086AF84">
+    <w:tmpl w:val="A9A2344E"/>
+    <w:lvl w:ilvl="0" w:tplc="363614B4">
       <w:start w:val="1"/>
       <w:numFmt w:val="decimal"/>
       <w:lvlText w:val="%1."/>
@@ -9907,6 +10717,95 @@
     </w:lvl>
   </w:abstractNum>
   <w:abstractNum w:abstractNumId="3" w15:restartNumberingAfterBreak="0">
+    <w:nsid w:val="463A6E45"/>
+    <w:multiLevelType w:val="hybridMultilevel"/>
+    <w:tmpl w:val="00E810A0"/>
+    <w:lvl w:ilvl="0" w:tplc="A086AF84">
+      <w:start w:val="1"/>
+      <w:numFmt w:val="decimal"/>
+      <w:lvlText w:val="%1."/>
+      <w:lvlJc w:val="left"/>
+      <w:pPr>
+        <w:ind w:left="360" w:hanging="360"/>
+      </w:pPr>
+      <w:rPr>
+        <w:rFonts w:hint="default"/>
+      </w:rPr>
+    </w:lvl>
+    <w:lvl w:ilvl="1" w:tplc="04090019" w:tentative="1">
+      <w:start w:val="1"/>
+      <w:numFmt w:val="lowerLetter"/>
+      <w:lvlText w:val="%2)"/>
+      <w:lvlJc w:val="left"/>
+      <w:pPr>
+        <w:ind w:left="840" w:hanging="420"/>
+      </w:pPr>
+    </w:lvl>
+    <w:lvl w:ilvl="2" w:tplc="0409001B" w:tentative="1">
+      <w:start w:val="1"/>
+      <w:numFmt w:val="lowerRoman"/>
+      <w:lvlText w:val="%3."/>
+      <w:lvlJc w:val="right"/>
+      <w:pPr>
+        <w:ind w:left="1260" w:hanging="420"/>
+      </w:pPr>
+    </w:lvl>
+    <w:lvl w:ilvl="3" w:tplc="0409000F" w:tentative="1">
+      <w:start w:val="1"/>
+      <w:numFmt w:val="decimal"/>
+      <w:lvlText w:val="%4."/>
+      <w:lvlJc w:val="left"/>
+      <w:pPr>
+        <w:ind w:left="1680" w:hanging="420"/>
+      </w:pPr>
+    </w:lvl>
+    <w:lvl w:ilvl="4" w:tplc="04090019" w:tentative="1">
+      <w:start w:val="1"/>
+      <w:numFmt w:val="lowerLetter"/>
+      <w:lvlText w:val="%5)"/>
+      <w:lvlJc w:val="left"/>
+      <w:pPr>
+        <w:ind w:left="2100" w:hanging="420"/>
+      </w:pPr>
+    </w:lvl>
+    <w:lvl w:ilvl="5" w:tplc="0409001B" w:tentative="1">
+      <w:start w:val="1"/>
+      <w:numFmt w:val="lowerRoman"/>
+      <w:lvlText w:val="%6."/>
+      <w:lvlJc w:val="right"/>
+      <w:pPr>
+        <w:ind w:left="2520" w:hanging="420"/>
+      </w:pPr>
+    </w:lvl>
+    <w:lvl w:ilvl="6" w:tplc="0409000F" w:tentative="1">
+      <w:start w:val="1"/>
+      <w:numFmt w:val="decimal"/>
+      <w:lvlText w:val="%7."/>
+      <w:lvlJc w:val="left"/>
+      <w:pPr>
+        <w:ind w:left="2940" w:hanging="420"/>
+      </w:pPr>
+    </w:lvl>
+    <w:lvl w:ilvl="7" w:tplc="04090019" w:tentative="1">
+      <w:start w:val="1"/>
+      <w:numFmt w:val="lowerLetter"/>
+      <w:lvlText w:val="%8)"/>
+      <w:lvlJc w:val="left"/>
+      <w:pPr>
+        <w:ind w:left="3360" w:hanging="420"/>
+      </w:pPr>
+    </w:lvl>
+    <w:lvl w:ilvl="8" w:tplc="0409001B" w:tentative="1">
+      <w:start w:val="1"/>
+      <w:numFmt w:val="lowerRoman"/>
+      <w:lvlText w:val="%9."/>
+      <w:lvlJc w:val="right"/>
+      <w:pPr>
+        <w:ind w:left="3780" w:hanging="420"/>
+      </w:pPr>
+    </w:lvl>
+  </w:abstractNum>
+  <w:abstractNum w:abstractNumId="4" w15:restartNumberingAfterBreak="0">
     <w:nsid w:val="5C5907D8"/>
     <w:multiLevelType w:val="hybridMultilevel"/>
     <w:tmpl w:val="27843894"/>
@@ -10019,7 +10918,7 @@
       </w:rPr>
     </w:lvl>
   </w:abstractNum>
-  <w:abstractNum w:abstractNumId="4" w15:restartNumberingAfterBreak="0">
+  <w:abstractNum w:abstractNumId="5" w15:restartNumberingAfterBreak="0">
     <w:nsid w:val="6B78260C"/>
     <w:multiLevelType w:val="hybridMultilevel"/>
     <w:tmpl w:val="C05C2B18"/>
@@ -10132,7 +11031,7 @@
       </w:rPr>
     </w:lvl>
   </w:abstractNum>
-  <w:abstractNum w:abstractNumId="5" w15:restartNumberingAfterBreak="0">
+  <w:abstractNum w:abstractNumId="6" w15:restartNumberingAfterBreak="0">
     <w:nsid w:val="6D0B1A47"/>
     <w:multiLevelType w:val="hybridMultilevel"/>
     <w:tmpl w:val="94BEAA3E"/>
@@ -10221,7 +11120,7 @@
       </w:pPr>
     </w:lvl>
   </w:abstractNum>
-  <w:abstractNum w:abstractNumId="6" w15:restartNumberingAfterBreak="0">
+  <w:abstractNum w:abstractNumId="7" w15:restartNumberingAfterBreak="0">
     <w:nsid w:val="7CE24C22"/>
     <w:multiLevelType w:val="hybridMultilevel"/>
     <w:tmpl w:val="E05839D8"/>
@@ -10311,24 +11210,27 @@
     </w:lvl>
   </w:abstractNum>
   <w:num w:numId="1">
-    <w:abstractNumId w:val="6"/>
+    <w:abstractNumId w:val="7"/>
   </w:num>
   <w:num w:numId="2">
-    <w:abstractNumId w:val="4"/>
+    <w:abstractNumId w:val="5"/>
   </w:num>
   <w:num w:numId="3">
-    <w:abstractNumId w:val="3"/>
+    <w:abstractNumId w:val="4"/>
   </w:num>
   <w:num w:numId="4">
     <w:abstractNumId w:val="0"/>
   </w:num>
   <w:num w:numId="5">
+    <w:abstractNumId w:val="3"/>
+  </w:num>
+  <w:num w:numId="6">
+    <w:abstractNumId w:val="6"/>
+  </w:num>
+  <w:num w:numId="7">
     <w:abstractNumId w:val="2"/>
   </w:num>
-  <w:num w:numId="6">
-    <w:abstractNumId w:val="5"/>
-  </w:num>
-  <w:num w:numId="7">
+  <w:num w:numId="8">
     <w:abstractNumId w:val="1"/>
   </w:num>
 </w:numbering>
@@ -10732,7 +11634,7 @@
   <w:style w:type="paragraph" w:default="1" w:styleId="Normal">
     <w:name w:val="Normal"/>
     <w:qFormat/>
-    <w:rsid w:val="00AE26FD"/>
+    <w:rsid w:val="00790072"/>
   </w:style>
   <w:style w:type="paragraph" w:styleId="Heading1">
     <w:name w:val="heading 1"/>

</xml_diff>

<commit_message>
Add detailed finding 4
</commit_message>
<xml_diff>
--- a/Assignment 3 Pentest Report.docx
+++ b/Assignment 3 Pentest Report.docx
@@ -6698,16 +6698,16 @@
                 <w:b/>
               </w:rPr>
             </w:pPr>
-            <w:bookmarkStart w:id="23" w:name="_Toc73828736"/>
-            <w:bookmarkStart w:id="24" w:name="_Proof_of_Concept_2"/>
+            <w:bookmarkStart w:id="23" w:name="_Proof_of_Concept_2"/>
+            <w:bookmarkStart w:id="24" w:name="_Toc73828736"/>
+            <w:bookmarkEnd w:id="23"/>
+            <w:r>
+              <w:rPr>
+                <w:b/>
+              </w:rPr>
+              <w:t>Proof of Concept</w:t>
+            </w:r>
             <w:bookmarkEnd w:id="24"/>
-            <w:r>
-              <w:rPr>
-                <w:b/>
-              </w:rPr>
-              <w:t>Proof of Concept</w:t>
-            </w:r>
-            <w:bookmarkEnd w:id="23"/>
           </w:p>
         </w:tc>
         <w:tc>
@@ -6733,7 +6733,6 @@
               </w:pBdr>
               <w:spacing w:line="240" w:lineRule="auto"/>
               <w:rPr>
-                <w:rFonts w:hint="eastAsia"/>
                 <w:lang w:eastAsia="zh-CN"/>
               </w:rPr>
             </w:pPr>
@@ -7039,13 +7038,7 @@
               <w:rPr>
                 <w:b/>
               </w:rPr>
-              <w:t>High:</w:t>
-            </w:r>
-            <w:r>
-              <w:rPr>
-                <w:b/>
-              </w:rPr>
-              <w:t xml:space="preserve"> </w:t>
+              <w:t xml:space="preserve">High: </w:t>
             </w:r>
             <w:r>
               <w:t xml:space="preserve">Referring to the risk matrix in </w:t>
@@ -7059,19 +7052,7 @@
               </w:r>
             </w:hyperlink>
             <w:r>
-              <w:t xml:space="preserve">, </w:t>
-            </w:r>
-            <w:r>
-              <w:t>major</w:t>
-            </w:r>
-            <w:r>
-              <w:t xml:space="preserve"> impact and </w:t>
-            </w:r>
-            <w:r>
-              <w:t>possible</w:t>
-            </w:r>
-            <w:r>
-              <w:t xml:space="preserve"> likelihood suggest a</w:t>
+              <w:t>, major impact and possible likelihood suggest a</w:t>
             </w:r>
             <w:r>
               <w:t xml:space="preserve"> high </w:t>
@@ -7267,7 +7248,6 @@
               <w:spacing w:line="240" w:lineRule="auto"/>
               <w:ind w:firstLineChars="0"/>
               <w:rPr>
-                <w:rFonts w:hint="eastAsia"/>
                 <w:lang w:eastAsia="zh-CN"/>
               </w:rPr>
             </w:pPr>
@@ -7378,9 +7358,112 @@
                 <w:between w:val="nil"/>
               </w:pBdr>
               <w:spacing w:line="240" w:lineRule="auto"/>
-            </w:pPr>
-            <w:r>
-              <w:t>Detailed description of the vulnerability, including a risk statement.</w:t>
+              <w:rPr>
+                <w:lang w:eastAsia="zh-CN"/>
+              </w:rPr>
+            </w:pPr>
+            <w:r>
+              <w:rPr>
+                <w:rFonts w:hint="eastAsia"/>
+                <w:lang w:eastAsia="zh-CN"/>
+              </w:rPr>
+              <w:t>The</w:t>
+            </w:r>
+            <w:r>
+              <w:rPr>
+                <w:lang w:eastAsia="zh-CN"/>
+              </w:rPr>
+              <w:t xml:space="preserve"> </w:t>
+            </w:r>
+            <w:r>
+              <w:rPr>
+                <w:rFonts w:hint="eastAsia"/>
+                <w:b/>
+                <w:bCs/>
+                <w:lang w:eastAsia="zh-CN"/>
+              </w:rPr>
+              <w:t>wea</w:t>
+            </w:r>
+            <w:r>
+              <w:rPr>
+                <w:b/>
+                <w:bCs/>
+                <w:lang w:eastAsia="zh-CN"/>
+              </w:rPr>
+              <w:t>k authentication</w:t>
+            </w:r>
+            <w:r>
+              <w:rPr>
+                <w:lang w:eastAsia="zh-CN"/>
+              </w:rPr>
+              <w:t xml:space="preserve"> vulnerability presents in the </w:t>
+            </w:r>
+            <w:r>
+              <w:rPr>
+                <w:b/>
+                <w:bCs/>
+                <w:lang w:eastAsia="zh-CN"/>
+              </w:rPr>
+              <w:t>password change</w:t>
+            </w:r>
+            <w:r>
+              <w:rPr>
+                <w:lang w:eastAsia="zh-CN"/>
+              </w:rPr>
+              <w:t xml:space="preserve"> functionality.</w:t>
+            </w:r>
+            <w:r>
+              <w:rPr>
+                <w:lang w:eastAsia="zh-CN"/>
+              </w:rPr>
+              <w:t xml:space="preserve"> Malicious users can </w:t>
+            </w:r>
+            <w:r>
+              <w:rPr>
+                <w:lang w:eastAsia="zh-CN"/>
+              </w:rPr>
+              <w:t xml:space="preserve">take over other users’ accounts and </w:t>
+            </w:r>
+            <w:r>
+              <w:rPr>
+                <w:lang w:eastAsia="zh-CN"/>
+              </w:rPr>
+              <w:t>authenticate into the system as branch managers, which could lead to unauthorised closure of user accounts and personal information leakage.</w:t>
+            </w:r>
+          </w:p>
+          <w:p>
+            <w:pPr>
+              <w:widowControl w:val="0"/>
+              <w:pBdr>
+                <w:top w:val="nil"/>
+                <w:left w:val="nil"/>
+                <w:bottom w:val="nil"/>
+                <w:right w:val="nil"/>
+                <w:between w:val="nil"/>
+              </w:pBdr>
+              <w:spacing w:line="240" w:lineRule="auto"/>
+              <w:rPr>
+                <w:lang w:eastAsia="zh-CN"/>
+              </w:rPr>
+            </w:pPr>
+          </w:p>
+          <w:p>
+            <w:pPr>
+              <w:widowControl w:val="0"/>
+              <w:pBdr>
+                <w:top w:val="nil"/>
+                <w:left w:val="nil"/>
+                <w:bottom w:val="nil"/>
+                <w:right w:val="nil"/>
+                <w:between w:val="nil"/>
+              </w:pBdr>
+              <w:spacing w:line="240" w:lineRule="auto"/>
+            </w:pPr>
+            <w:r>
+              <w:rPr>
+                <w:lang w:eastAsia="zh-CN"/>
+              </w:rPr>
+              <w:t>The exploitation requires the attacker to have a set of valid credentials so if the admin team does a strict background checking for their customers, the likelihood will decrease to some extent.</w:t>
             </w:r>
           </w:p>
         </w:tc>
@@ -7404,14 +7487,16 @@
                 <w:b/>
               </w:rPr>
             </w:pPr>
-            <w:bookmarkStart w:id="32" w:name="_Toc73828744"/>
+            <w:bookmarkStart w:id="32" w:name="_Proof_of_Concept_3"/>
+            <w:bookmarkStart w:id="33" w:name="_Toc73828744"/>
+            <w:bookmarkEnd w:id="32"/>
             <w:r>
               <w:rPr>
                 <w:b/>
               </w:rPr>
               <w:t>Proof of Concept</w:t>
             </w:r>
-            <w:bookmarkEnd w:id="32"/>
+            <w:bookmarkEnd w:id="33"/>
           </w:p>
         </w:tc>
         <w:tc>
@@ -7436,17 +7521,37 @@
                 <w:between w:val="nil"/>
               </w:pBdr>
               <w:spacing w:line="240" w:lineRule="auto"/>
-            </w:pPr>
-            <w:hyperlink r:id="rId10" w:history="1">
+              <w:rPr>
+                <w:lang w:eastAsia="zh-CN"/>
+              </w:rPr>
+            </w:pPr>
+            <w:r>
+              <w:rPr>
+                <w:rFonts w:hint="eastAsia"/>
+                <w:lang w:eastAsia="zh-CN"/>
+              </w:rPr>
+              <w:t>T</w:t>
+            </w:r>
+            <w:r>
+              <w:rPr>
+                <w:lang w:eastAsia="zh-CN"/>
+              </w:rPr>
+              <w:t xml:space="preserve">his vulnerability can be exploited by altering the request body posted to the password change endpoint. For a detailed walkthrough, see </w:t>
+            </w:r>
+            <w:hyperlink w:anchor="_Section_4_–" w:history="1">
               <w:r>
                 <w:rPr>
                   <w:rStyle w:val="Hyperlink"/>
+                  <w:lang w:eastAsia="zh-CN"/>
                 </w:rPr>
-                <w:t>https://github.com/danielmiessler/SecLists/blob/25d4ac4/Discovery/Web-Content/burp-parameter-names.txt</w:t>
+                <w:t>Appendix 2, Section 4</w:t>
               </w:r>
             </w:hyperlink>
             <w:r>
-              <w:t xml:space="preserve"> </w:t>
+              <w:rPr>
+                <w:lang w:eastAsia="zh-CN"/>
+              </w:rPr>
+              <w:t>.</w:t>
             </w:r>
           </w:p>
         </w:tc>
@@ -7470,14 +7575,14 @@
                 <w:b/>
               </w:rPr>
             </w:pPr>
-            <w:bookmarkStart w:id="33" w:name="_Toc73828745"/>
+            <w:bookmarkStart w:id="34" w:name="_Toc73828745"/>
             <w:r>
               <w:rPr>
                 <w:b/>
               </w:rPr>
               <w:t>Impact</w:t>
             </w:r>
-            <w:bookmarkEnd w:id="33"/>
+            <w:bookmarkEnd w:id="34"/>
           </w:p>
         </w:tc>
         <w:tc>
@@ -7502,26 +7607,27 @@
                 <w:between w:val="nil"/>
               </w:pBdr>
               <w:spacing w:line="240" w:lineRule="auto"/>
-            </w:pPr>
-            <w:r>
-              <w:rPr>
-                <w:b/>
-              </w:rPr>
-              <w:t xml:space="preserve">Negligible/Minor/Moderate/Major/Catastrophic: An attacker could do </w:t>
-            </w:r>
-            <w:proofErr w:type="spellStart"/>
-            <w:r>
-              <w:rPr>
-                <w:b/>
-              </w:rPr>
-              <w:t>xyz</w:t>
-            </w:r>
-            <w:proofErr w:type="spellEnd"/>
-            <w:r>
-              <w:rPr>
-                <w:b/>
-              </w:rPr>
-              <w:t xml:space="preserve"> with this vulnerability</w:t>
+              <w:rPr>
+                <w:bCs/>
+              </w:rPr>
+            </w:pPr>
+            <w:r>
+              <w:rPr>
+                <w:b/>
+              </w:rPr>
+              <w:t>Major:</w:t>
+            </w:r>
+            <w:r>
+              <w:rPr>
+                <w:b/>
+              </w:rPr>
+              <w:t xml:space="preserve"> </w:t>
+            </w:r>
+            <w:r>
+              <w:rPr>
+                <w:lang w:eastAsia="zh-CN"/>
+              </w:rPr>
+              <w:t>An attacker can authenticate into the system as branch managers, which could lead to unauthorised closure of user accounts and personal information leakage.</w:t>
             </w:r>
           </w:p>
         </w:tc>
@@ -7545,14 +7651,14 @@
                 <w:b/>
               </w:rPr>
             </w:pPr>
-            <w:bookmarkStart w:id="34" w:name="_Toc73828746"/>
+            <w:bookmarkStart w:id="35" w:name="_Toc73828746"/>
             <w:r>
               <w:rPr>
                 <w:b/>
               </w:rPr>
               <w:t>Likelihood</w:t>
             </w:r>
-            <w:bookmarkEnd w:id="34"/>
+            <w:bookmarkEnd w:id="35"/>
           </w:p>
         </w:tc>
         <w:tc>
@@ -7585,7 +7691,49 @@
               <w:rPr>
                 <w:b/>
               </w:rPr>
-              <w:t>Rare/Unlikely/Possible/Likely/Almost Certain: The possibility of the vulnerability being exploited</w:t>
+              <w:t>Possible</w:t>
+            </w:r>
+            <w:r>
+              <w:rPr>
+                <w:b/>
+              </w:rPr>
+              <w:t>:</w:t>
+            </w:r>
+            <w:r>
+              <w:rPr>
+                <w:b/>
+              </w:rPr>
+              <w:t xml:space="preserve"> </w:t>
+            </w:r>
+            <w:r>
+              <w:rPr>
+                <w:bCs/>
+              </w:rPr>
+              <w:t xml:space="preserve">Client-side authentication is a common place for attackers to look at. </w:t>
+            </w:r>
+            <w:r>
+              <w:rPr>
+                <w:lang w:eastAsia="zh-CN"/>
+              </w:rPr>
+              <w:t xml:space="preserve">The exploitation requires the attacker to have a set of valid credentials so strict background checking </w:t>
+            </w:r>
+            <w:r>
+              <w:rPr>
+                <w:lang w:eastAsia="zh-CN"/>
+              </w:rPr>
+              <w:t>could</w:t>
+            </w:r>
+            <w:r>
+              <w:rPr>
+                <w:lang w:eastAsia="zh-CN"/>
+              </w:rPr>
+              <w:t xml:space="preserve"> decrease the likelihood</w:t>
+            </w:r>
+            <w:r>
+              <w:rPr>
+                <w:lang w:eastAsia="zh-CN"/>
+              </w:rPr>
+              <w:t>.</w:t>
             </w:r>
           </w:p>
         </w:tc>
@@ -7609,14 +7757,14 @@
                 <w:b/>
               </w:rPr>
             </w:pPr>
-            <w:bookmarkStart w:id="35" w:name="_Toc73828747"/>
+            <w:bookmarkStart w:id="36" w:name="_Toc73828747"/>
             <w:r>
               <w:rPr>
                 <w:b/>
               </w:rPr>
               <w:t>Risk Rating</w:t>
             </w:r>
-            <w:bookmarkEnd w:id="35"/>
+            <w:bookmarkEnd w:id="36"/>
           </w:p>
         </w:tc>
         <w:tc>
@@ -7633,32 +7781,54 @@
           <w:p>
             <w:pPr>
               <w:widowControl w:val="0"/>
-              <w:pBdr>
-                <w:top w:val="nil"/>
-                <w:left w:val="nil"/>
-                <w:bottom w:val="nil"/>
-                <w:right w:val="nil"/>
-                <w:between w:val="nil"/>
-              </w:pBdr>
               <w:spacing w:line="240" w:lineRule="auto"/>
               <w:rPr>
-                <w:b/>
-              </w:rPr>
-            </w:pPr>
-            <w:r>
-              <w:rPr>
-                <w:b/>
-              </w:rPr>
-              <w:t>Informational / Low / Medium / High / Extreme</w:t>
-            </w:r>
-          </w:p>
-          <w:p>
-            <w:pPr>
-              <w:widowControl w:val="0"/>
-              <w:spacing w:line="240" w:lineRule="auto"/>
-            </w:pPr>
-            <w:r>
-              <w:t>This is the reasoning behind my rating</w:t>
+                <w:rFonts w:hint="eastAsia"/>
+              </w:rPr>
+            </w:pPr>
+            <w:r>
+              <w:rPr>
+                <w:b/>
+              </w:rPr>
+              <w:t>High</w:t>
+            </w:r>
+            <w:r>
+              <w:rPr>
+                <w:rFonts w:hint="eastAsia"/>
+                <w:b/>
+                <w:lang w:eastAsia="zh-CN"/>
+              </w:rPr>
+              <w:t>:</w:t>
+            </w:r>
+            <w:r>
+              <w:rPr>
+                <w:b/>
+                <w:lang w:eastAsia="zh-CN"/>
+              </w:rPr>
+              <w:t xml:space="preserve"> </w:t>
+            </w:r>
+            <w:r>
+              <w:t xml:space="preserve">Referring to the risk matrix in </w:t>
+            </w:r>
+            <w:hyperlink w:anchor="_Appendix_I_-" w:history="1">
+              <w:r>
+                <w:rPr>
+                  <w:rStyle w:val="Hyperlink"/>
+                </w:rPr>
+                <w:t>Appendix 1</w:t>
+              </w:r>
+            </w:hyperlink>
+            <w:r>
+              <w:t>, major impact and possible likelihood suggest a high risk.</w:t>
+            </w:r>
+            <w:r>
+              <w:t xml:space="preserve"> </w:t>
+            </w:r>
+            <w:r>
+              <w:rPr>
+                <w:lang w:eastAsia="zh-CN"/>
+              </w:rPr>
+              <w:t>Changing password should have strong authentication mechanism in place as the it is often targeted for account takeover.</w:t>
             </w:r>
           </w:p>
         </w:tc>
@@ -7682,14 +7852,14 @@
                 <w:b/>
               </w:rPr>
             </w:pPr>
-            <w:bookmarkStart w:id="36" w:name="_Toc73828748"/>
+            <w:bookmarkStart w:id="37" w:name="_Toc73828748"/>
             <w:r>
               <w:rPr>
                 <w:b/>
               </w:rPr>
               <w:t>References</w:t>
             </w:r>
-            <w:bookmarkEnd w:id="36"/>
+            <w:bookmarkEnd w:id="37"/>
           </w:p>
         </w:tc>
         <w:tc>
@@ -7715,14 +7885,14 @@
               </w:pBdr>
               <w:spacing w:line="240" w:lineRule="auto"/>
               <w:rPr>
-                <w:b/>
-              </w:rPr>
-            </w:pPr>
-            <w:r>
-              <w:rPr>
-                <w:b/>
-              </w:rPr>
-              <w:t>http://example.com</w:t>
+                <w:bCs/>
+              </w:rPr>
+            </w:pPr>
+            <w:r>
+              <w:rPr>
+                <w:bCs/>
+              </w:rPr>
+              <w:t>None</w:t>
             </w:r>
           </w:p>
         </w:tc>
@@ -7746,14 +7916,14 @@
                 <w:b/>
               </w:rPr>
             </w:pPr>
-            <w:bookmarkStart w:id="37" w:name="_Toc73828749"/>
+            <w:bookmarkStart w:id="38" w:name="_Toc73828749"/>
             <w:r>
               <w:rPr>
                 <w:b/>
               </w:rPr>
               <w:t>Recommendation</w:t>
             </w:r>
-            <w:bookmarkEnd w:id="37"/>
+            <w:bookmarkEnd w:id="38"/>
           </w:p>
         </w:tc>
         <w:tc>
@@ -7780,7 +7950,84 @@
               <w:spacing w:line="240" w:lineRule="auto"/>
             </w:pPr>
             <w:r>
-              <w:t>The fix goes here</w:t>
+              <w:t>It is recommended that:</w:t>
+            </w:r>
+          </w:p>
+          <w:p>
+            <w:pPr>
+              <w:pStyle w:val="ListParagraph"/>
+              <w:widowControl w:val="0"/>
+              <w:numPr>
+                <w:ilvl w:val="0"/>
+                <w:numId w:val="9"/>
+              </w:numPr>
+              <w:pBdr>
+                <w:top w:val="nil"/>
+                <w:left w:val="nil"/>
+                <w:bottom w:val="nil"/>
+                <w:right w:val="nil"/>
+                <w:between w:val="nil"/>
+              </w:pBdr>
+              <w:spacing w:line="240" w:lineRule="auto"/>
+              <w:ind w:firstLineChars="0"/>
+              <w:rPr>
+                <w:lang w:eastAsia="zh-CN"/>
+              </w:rPr>
+            </w:pPr>
+            <w:r>
+              <w:rPr>
+                <w:rFonts w:hint="eastAsia"/>
+                <w:lang w:eastAsia="zh-CN"/>
+              </w:rPr>
+              <w:t>E</w:t>
+            </w:r>
+            <w:r>
+              <w:rPr>
+                <w:lang w:eastAsia="zh-CN"/>
+              </w:rPr>
+              <w:t>nable multi-factor authentication for changing password and logging in</w:t>
+            </w:r>
+            <w:r>
+              <w:rPr>
+                <w:lang w:eastAsia="zh-CN"/>
+              </w:rPr>
+              <w:t>;</w:t>
+            </w:r>
+          </w:p>
+          <w:p>
+            <w:pPr>
+              <w:pStyle w:val="ListParagraph"/>
+              <w:widowControl w:val="0"/>
+              <w:numPr>
+                <w:ilvl w:val="0"/>
+                <w:numId w:val="9"/>
+              </w:numPr>
+              <w:pBdr>
+                <w:top w:val="nil"/>
+                <w:left w:val="nil"/>
+                <w:bottom w:val="nil"/>
+                <w:right w:val="nil"/>
+                <w:between w:val="nil"/>
+              </w:pBdr>
+              <w:spacing w:line="240" w:lineRule="auto"/>
+              <w:ind w:firstLineChars="0"/>
+              <w:rPr>
+                <w:rFonts w:hint="eastAsia"/>
+                <w:lang w:eastAsia="zh-CN"/>
+              </w:rPr>
+            </w:pPr>
+            <w:r>
+              <w:rPr>
+                <w:rFonts w:hint="eastAsia"/>
+                <w:lang w:eastAsia="zh-CN"/>
+              </w:rPr>
+              <w:t>M</w:t>
+            </w:r>
+            <w:r>
+              <w:rPr>
+                <w:lang w:eastAsia="zh-CN"/>
+              </w:rPr>
+              <w:t>ake sure the password authentication implemented correctly and ensure the strong password complexity.</w:t>
             </w:r>
           </w:p>
         </w:tc>
@@ -7796,7 +8043,7 @@
       <w:pPr>
         <w:pStyle w:val="Heading2"/>
       </w:pPr>
-      <w:bookmarkStart w:id="38" w:name="_Toc73828750"/>
+      <w:bookmarkStart w:id="39" w:name="_Toc73828750"/>
       <w:r>
         <w:lastRenderedPageBreak/>
         <w:t xml:space="preserve">Finding </w:t>
@@ -7810,7 +8057,7 @@
       <w:r>
         <w:t xml:space="preserve"> Insecure direct object references vulnerability presents in the user profile page</w:t>
       </w:r>
-      <w:bookmarkEnd w:id="38"/>
+      <w:bookmarkEnd w:id="39"/>
     </w:p>
     <w:p/>
     <w:p/>
@@ -7851,14 +8098,14 @@
                 <w:b/>
               </w:rPr>
             </w:pPr>
-            <w:bookmarkStart w:id="39" w:name="_Toc73828751"/>
+            <w:bookmarkStart w:id="40" w:name="_Toc73828751"/>
             <w:r>
               <w:rPr>
                 <w:b/>
               </w:rPr>
               <w:t>Description</w:t>
             </w:r>
-            <w:bookmarkEnd w:id="39"/>
+            <w:bookmarkEnd w:id="40"/>
           </w:p>
         </w:tc>
         <w:tc>
@@ -7885,7 +8132,27 @@
               <w:spacing w:line="240" w:lineRule="auto"/>
             </w:pPr>
             <w:r>
-              <w:t>Detailed description of the vulnerability, including a risk statement.</w:t>
+              <w:t xml:space="preserve">The </w:t>
+            </w:r>
+            <w:r>
+              <w:rPr>
+                <w:b/>
+                <w:bCs/>
+              </w:rPr>
+              <w:t xml:space="preserve">insecure direct object references </w:t>
+            </w:r>
+            <w:r>
+              <w:t xml:space="preserve">vulnerability presents in the </w:t>
+            </w:r>
+            <w:r>
+              <w:rPr>
+                <w:b/>
+                <w:bCs/>
+              </w:rPr>
+              <w:t xml:space="preserve">user profile </w:t>
+            </w:r>
+            <w:r>
+              <w:t>page.</w:t>
             </w:r>
           </w:p>
         </w:tc>
@@ -7909,14 +8176,14 @@
                 <w:b/>
               </w:rPr>
             </w:pPr>
-            <w:bookmarkStart w:id="40" w:name="_Toc73828752"/>
+            <w:bookmarkStart w:id="41" w:name="_Toc73828752"/>
             <w:r>
               <w:rPr>
                 <w:b/>
               </w:rPr>
               <w:t>Proof of Concept</w:t>
             </w:r>
-            <w:bookmarkEnd w:id="40"/>
+            <w:bookmarkEnd w:id="41"/>
           </w:p>
         </w:tc>
         <w:tc>
@@ -7942,7 +8209,7 @@
               </w:pBdr>
               <w:spacing w:line="240" w:lineRule="auto"/>
             </w:pPr>
-            <w:hyperlink r:id="rId11" w:history="1">
+            <w:hyperlink r:id="rId10" w:history="1">
               <w:r>
                 <w:rPr>
                   <w:rStyle w:val="Hyperlink"/>
@@ -7954,6 +8221,7 @@
               <w:t xml:space="preserve"> </w:t>
             </w:r>
           </w:p>
+          <w:p/>
         </w:tc>
       </w:tr>
       <w:tr>
@@ -7975,14 +8243,14 @@
                 <w:b/>
               </w:rPr>
             </w:pPr>
-            <w:bookmarkStart w:id="41" w:name="_Toc73828753"/>
+            <w:bookmarkStart w:id="42" w:name="_Toc73828753"/>
             <w:r>
               <w:rPr>
                 <w:b/>
               </w:rPr>
               <w:t>Impact</w:t>
             </w:r>
-            <w:bookmarkEnd w:id="41"/>
+            <w:bookmarkEnd w:id="42"/>
           </w:p>
         </w:tc>
         <w:tc>
@@ -8050,14 +8318,14 @@
                 <w:b/>
               </w:rPr>
             </w:pPr>
-            <w:bookmarkStart w:id="42" w:name="_Toc73828754"/>
+            <w:bookmarkStart w:id="43" w:name="_Toc73828754"/>
             <w:r>
               <w:rPr>
                 <w:b/>
               </w:rPr>
               <w:t>Likelihood</w:t>
             </w:r>
-            <w:bookmarkEnd w:id="42"/>
+            <w:bookmarkEnd w:id="43"/>
           </w:p>
         </w:tc>
         <w:tc>
@@ -8114,14 +8382,14 @@
                 <w:b/>
               </w:rPr>
             </w:pPr>
-            <w:bookmarkStart w:id="43" w:name="_Toc73828755"/>
+            <w:bookmarkStart w:id="44" w:name="_Toc73828755"/>
             <w:r>
               <w:rPr>
                 <w:b/>
               </w:rPr>
               <w:t>Risk Rating</w:t>
             </w:r>
-            <w:bookmarkEnd w:id="43"/>
+            <w:bookmarkEnd w:id="44"/>
           </w:p>
         </w:tc>
         <w:tc>
@@ -8187,14 +8455,14 @@
                 <w:b/>
               </w:rPr>
             </w:pPr>
-            <w:bookmarkStart w:id="44" w:name="_Toc73828756"/>
+            <w:bookmarkStart w:id="45" w:name="_Toc73828756"/>
             <w:r>
               <w:rPr>
                 <w:b/>
               </w:rPr>
               <w:t>References</w:t>
             </w:r>
-            <w:bookmarkEnd w:id="44"/>
+            <w:bookmarkEnd w:id="45"/>
           </w:p>
         </w:tc>
         <w:tc>
@@ -8251,14 +8519,14 @@
                 <w:b/>
               </w:rPr>
             </w:pPr>
-            <w:bookmarkStart w:id="45" w:name="_Toc73828757"/>
+            <w:bookmarkStart w:id="46" w:name="_Toc73828757"/>
             <w:r>
               <w:rPr>
                 <w:b/>
               </w:rPr>
               <w:t>Recommendation</w:t>
             </w:r>
-            <w:bookmarkEnd w:id="45"/>
+            <w:bookmarkEnd w:id="46"/>
           </w:p>
         </w:tc>
         <w:tc>
@@ -8301,9 +8569,9 @@
       <w:pPr>
         <w:pStyle w:val="Heading1"/>
       </w:pPr>
-      <w:bookmarkStart w:id="46" w:name="_Appendix_I_-"/>
-      <w:bookmarkStart w:id="47" w:name="_Toc73828758"/>
-      <w:bookmarkEnd w:id="46"/>
+      <w:bookmarkStart w:id="47" w:name="_Appendix_I_-"/>
+      <w:bookmarkStart w:id="48" w:name="_Toc73828758"/>
+      <w:bookmarkEnd w:id="47"/>
       <w:r>
         <w:lastRenderedPageBreak/>
         <w:t xml:space="preserve">Appendix </w:t>
@@ -8314,7 +8582,7 @@
       <w:r>
         <w:t xml:space="preserve"> - Risk Matrix</w:t>
       </w:r>
-      <w:bookmarkEnd w:id="47"/>
+      <w:bookmarkEnd w:id="48"/>
     </w:p>
     <w:p/>
     <w:p>
@@ -8345,7 +8613,7 @@
                     <pic:cNvPicPr preferRelativeResize="0"/>
                   </pic:nvPicPr>
                   <pic:blipFill>
-                    <a:blip r:embed="rId12"/>
+                    <a:blip r:embed="rId11"/>
                     <a:srcRect/>
                     <a:stretch>
                       <a:fillRect/>
@@ -8378,12 +8646,12 @@
       <w:pPr>
         <w:pStyle w:val="Heading1"/>
       </w:pPr>
-      <w:bookmarkStart w:id="48" w:name="_Toc73828759"/>
+      <w:bookmarkStart w:id="49" w:name="_Toc73828759"/>
       <w:r>
         <w:lastRenderedPageBreak/>
         <w:t>Appendix 2 - Additional Information</w:t>
       </w:r>
-      <w:bookmarkEnd w:id="48"/>
+      <w:bookmarkEnd w:id="49"/>
     </w:p>
     <w:p/>
     <w:p/>
@@ -8391,8 +8659,8 @@
       <w:pPr>
         <w:pStyle w:val="Heading2"/>
       </w:pPr>
-      <w:bookmarkStart w:id="49" w:name="_Section_1_–"/>
-      <w:bookmarkEnd w:id="49"/>
+      <w:bookmarkStart w:id="50" w:name="_Section_1_–"/>
+      <w:bookmarkEnd w:id="50"/>
       <w:r>
         <w:t>Section 1 –</w:t>
       </w:r>
@@ -8532,7 +8800,7 @@
               </w:rPr>
               <w:t xml:space="preserve">Inspecting </w:t>
             </w:r>
-            <w:hyperlink r:id="rId13" w:history="1">
+            <w:hyperlink r:id="rId12" w:history="1">
               <w:r>
                 <w:rPr>
                   <w:rStyle w:val="Hyperlink"/>
@@ -8547,7 +8815,7 @@
               </w:rPr>
               <w:t xml:space="preserve"> gives the following comment pointing to </w:t>
             </w:r>
-            <w:hyperlink r:id="rId14" w:history="1">
+            <w:hyperlink r:id="rId13" w:history="1">
               <w:r>
                 <w:rPr>
                   <w:rStyle w:val="Hyperlink"/>
@@ -8584,7 +8852,7 @@
                           <pic:cNvPicPr/>
                         </pic:nvPicPr>
                         <pic:blipFill>
-                          <a:blip r:embed="rId15">
+                          <a:blip r:embed="rId14">
                             <a:extLst>
                               <a:ext uri="{28A0092B-C50C-407E-A947-70E740481C1C}">
                                 <a14:useLocalDpi xmlns:a14="http://schemas.microsoft.com/office/drawing/2010/main" val="0"/>
@@ -8656,7 +8924,7 @@
               </w:rPr>
               <w:t xml:space="preserve">By visiting </w:t>
             </w:r>
-            <w:hyperlink r:id="rId16" w:history="1">
+            <w:hyperlink r:id="rId15" w:history="1">
               <w:r>
                 <w:rPr>
                   <w:rStyle w:val="Hyperlink"/>
@@ -8713,7 +8981,7 @@
               </w:rPr>
               <w:t xml:space="preserve"> order to acquire more information, we setup </w:t>
             </w:r>
-            <w:hyperlink r:id="rId17" w:history="1">
+            <w:hyperlink r:id="rId16" w:history="1">
               <w:r>
                 <w:rPr>
                   <w:rStyle w:val="Hyperlink"/>
@@ -8737,7 +9005,7 @@
               </w:rPr>
               <w:t xml:space="preserve"> </w:t>
             </w:r>
-            <w:hyperlink r:id="rId18" w:history="1">
+            <w:hyperlink r:id="rId17" w:history="1">
               <w:r>
                 <w:rPr>
                   <w:rStyle w:val="Hyperlink"/>
@@ -8758,7 +9026,7 @@
               </w:rPr>
               <w:t xml:space="preserve"> We used </w:t>
             </w:r>
-            <w:hyperlink r:id="rId19" w:history="1">
+            <w:hyperlink r:id="rId18" w:history="1">
               <w:r>
                 <w:rPr>
                   <w:rStyle w:val="Hyperlink"/>
@@ -8799,7 +9067,7 @@
                           <pic:cNvPicPr/>
                         </pic:nvPicPr>
                         <pic:blipFill>
-                          <a:blip r:embed="rId20">
+                          <a:blip r:embed="rId19">
                             <a:extLst>
                               <a:ext uri="{28A0092B-C50C-407E-A947-70E740481C1C}">
                                 <a14:useLocalDpi xmlns:a14="http://schemas.microsoft.com/office/drawing/2010/main" val="0"/>
@@ -8899,13 +9167,29 @@
               </w:rPr>
               <w:t xml:space="preserve">, we can find a hidden directory </w:t>
             </w:r>
-            <w:hyperlink r:id="rId21" w:history="1">
+            <w:hyperlink r:id="rId20" w:history="1">
               <w:r>
                 <w:rPr>
                   <w:rStyle w:val="Hyperlink"/>
                   <w:lang w:eastAsia="zh-CN"/>
                 </w:rPr>
-                <w:t>test/.git/</w:t>
+                <w:t>test</w:t>
+              </w:r>
+              <w:proofErr w:type="gramStart"/>
+              <w:r>
+                <w:rPr>
+                  <w:rStyle w:val="Hyperlink"/>
+                  <w:lang w:eastAsia="zh-CN"/>
+                </w:rPr>
+                <w:t>/.git</w:t>
+              </w:r>
+              <w:proofErr w:type="gramEnd"/>
+              <w:r>
+                <w:rPr>
+                  <w:rStyle w:val="Hyperlink"/>
+                  <w:lang w:eastAsia="zh-CN"/>
+                </w:rPr>
+                <w:t>/</w:t>
               </w:r>
             </w:hyperlink>
             <w:r>
@@ -8949,7 +9233,7 @@
                           <pic:cNvPicPr/>
                         </pic:nvPicPr>
                         <pic:blipFill>
-                          <a:blip r:embed="rId22">
+                          <a:blip r:embed="rId21">
                             <a:extLst>
                               <a:ext uri="{28A0092B-C50C-407E-A947-70E740481C1C}">
                                 <a14:useLocalDpi xmlns:a14="http://schemas.microsoft.com/office/drawing/2010/main" val="0"/>
@@ -9029,7 +9313,7 @@
               </w:rPr>
               <w:t xml:space="preserve">y walking through every files / directories under </w:t>
             </w:r>
-            <w:hyperlink r:id="rId23" w:history="1">
+            <w:hyperlink r:id="rId22" w:history="1">
               <w:r>
                 <w:rPr>
                   <w:rStyle w:val="Hyperlink"/>
@@ -9044,7 +9328,7 @@
               </w:rPr>
               <w:t xml:space="preserve">, we can find the flag is in </w:t>
             </w:r>
-            <w:hyperlink r:id="rId24" w:history="1">
+            <w:hyperlink r:id="rId23" w:history="1">
               <w:r>
                 <w:rPr>
                   <w:rStyle w:val="Hyperlink"/>
@@ -9070,6 +9354,7 @@
                 <w:lang w:eastAsia="zh-CN"/>
               </w:rPr>
             </w:pPr>
+            <w:proofErr w:type="gramStart"/>
             <w:r>
               <w:rPr>
                 <w:lang w:eastAsia="zh-CN"/>
@@ -9077,6 +9362,7 @@
               <w:t>FLAG{</w:t>
             </w:r>
             <w:proofErr w:type="spellStart"/>
+            <w:proofErr w:type="gramEnd"/>
             <w:r>
               <w:rPr>
                 <w:lang w:eastAsia="zh-CN"/>
@@ -9118,7 +9404,7 @@
                           <pic:cNvPicPr/>
                         </pic:nvPicPr>
                         <pic:blipFill>
-                          <a:blip r:embed="rId25">
+                          <a:blip r:embed="rId24">
                             <a:extLst>
                               <a:ext uri="{28A0092B-C50C-407E-A947-70E740481C1C}">
                                 <a14:useLocalDpi xmlns:a14="http://schemas.microsoft.com/office/drawing/2010/main" val="0"/>
@@ -9184,8 +9470,8 @@
           <w:lang w:eastAsia="zh-CN"/>
         </w:rPr>
       </w:pPr>
-      <w:bookmarkStart w:id="50" w:name="_Section_2_–"/>
-      <w:bookmarkEnd w:id="50"/>
+      <w:bookmarkStart w:id="51" w:name="_Section_2_–"/>
+      <w:bookmarkEnd w:id="51"/>
       <w:r>
         <w:rPr>
           <w:rFonts w:hint="eastAsia"/>
@@ -9338,7 +9624,7 @@
               </w:rPr>
               <w:t xml:space="preserve">nspecting </w:t>
             </w:r>
-            <w:hyperlink r:id="rId26" w:history="1">
+            <w:hyperlink r:id="rId25" w:history="1">
               <w:r>
                 <w:rPr>
                   <w:rStyle w:val="Hyperlink"/>
@@ -9403,7 +9689,7 @@
                           <pic:cNvPicPr/>
                         </pic:nvPicPr>
                         <pic:blipFill>
-                          <a:blip r:embed="rId27">
+                          <a:blip r:embed="rId26">
                             <a:extLst>
                               <a:ext uri="{28A0092B-C50C-407E-A947-70E740481C1C}">
                                 <a14:useLocalDpi xmlns:a14="http://schemas.microsoft.com/office/drawing/2010/main" val="0"/>
@@ -9524,7 +9810,7 @@
                           <pic:cNvPicPr/>
                         </pic:nvPicPr>
                         <pic:blipFill>
-                          <a:blip r:embed="rId28" cstate="print">
+                          <a:blip r:embed="rId27" cstate="print">
                             <a:extLst>
                               <a:ext uri="{28A0092B-C50C-407E-A947-70E740481C1C}">
                                 <a14:useLocalDpi xmlns:a14="http://schemas.microsoft.com/office/drawing/2010/main" val="0"/>
@@ -9664,7 +9950,7 @@
                           <pic:cNvPicPr/>
                         </pic:nvPicPr>
                         <pic:blipFill>
-                          <a:blip r:embed="rId29">
+                          <a:blip r:embed="rId28">
                             <a:extLst>
                               <a:ext uri="{28A0092B-C50C-407E-A947-70E740481C1C}">
                                 <a14:useLocalDpi xmlns:a14="http://schemas.microsoft.com/office/drawing/2010/main" val="0"/>
@@ -9750,8 +10036,8 @@
           <w:lang w:eastAsia="zh-CN"/>
         </w:rPr>
       </w:pPr>
-      <w:bookmarkStart w:id="51" w:name="_Section_3_–"/>
-      <w:bookmarkEnd w:id="51"/>
+      <w:bookmarkStart w:id="52" w:name="_Section_3_–"/>
+      <w:bookmarkEnd w:id="52"/>
       <w:r>
         <w:rPr>
           <w:rFonts w:hint="eastAsia"/>
@@ -9763,19 +10049,7 @@
         <w:rPr>
           <w:lang w:eastAsia="zh-CN"/>
         </w:rPr>
-        <w:t xml:space="preserve">ection </w:t>
-      </w:r>
-      <w:r>
-        <w:rPr>
-          <w:lang w:eastAsia="zh-CN"/>
-        </w:rPr>
-        <w:t>3</w:t>
-      </w:r>
-      <w:r>
-        <w:rPr>
-          <w:lang w:eastAsia="zh-CN"/>
-        </w:rPr>
-        <w:t xml:space="preserve"> – </w:t>
+        <w:t xml:space="preserve">ection 3 – </w:t>
       </w:r>
       <w:r>
         <w:rPr>
@@ -10004,7 +10278,7 @@
                           <pic:cNvPicPr/>
                         </pic:nvPicPr>
                         <pic:blipFill>
-                          <a:blip r:embed="rId30">
+                          <a:blip r:embed="rId29">
                             <a:extLst>
                               <a:ext uri="{28A0092B-C50C-407E-A947-70E740481C1C}">
                                 <a14:useLocalDpi xmlns:a14="http://schemas.microsoft.com/office/drawing/2010/main" val="0"/>
@@ -10039,7 +10313,6 @@
           <w:p>
             <w:pPr>
               <w:rPr>
-                <w:rFonts w:hint="eastAsia"/>
                 <w:lang w:eastAsia="zh-CN"/>
               </w:rPr>
             </w:pPr>
@@ -10088,6 +10361,12 @@
               <w:rPr>
                 <w:lang w:eastAsia="zh-CN"/>
               </w:rPr>
+              <w:t>y b</w:t>
+            </w:r>
+            <w:r>
+              <w:rPr>
+                <w:lang w:eastAsia="zh-CN"/>
+              </w:rPr>
               <w:t>rute-forcing different combinations of “user” and “</w:t>
             </w:r>
             <w:proofErr w:type="spellStart"/>
@@ -10102,7 +10381,69 @@
               <w:rPr>
                 <w:lang w:eastAsia="zh-CN"/>
               </w:rPr>
-              <w:t>” values eventually gives us the response of “Promoted!”.</w:t>
+              <w:t>” values</w:t>
+            </w:r>
+            <w:r>
+              <w:rPr>
+                <w:lang w:eastAsia="zh-CN"/>
+              </w:rPr>
+              <w:t xml:space="preserve">, we find that the response changes to “Prompted!” </w:t>
+            </w:r>
+            <w:r>
+              <w:rPr>
+                <w:lang w:eastAsia="zh-CN"/>
+              </w:rPr>
+              <w:t>with</w:t>
+            </w:r>
+            <w:r>
+              <w:rPr>
+                <w:lang w:eastAsia="zh-CN"/>
+              </w:rPr>
+              <w:t xml:space="preserve"> “user” </w:t>
+            </w:r>
+            <w:r>
+              <w:rPr>
+                <w:lang w:eastAsia="zh-CN"/>
+              </w:rPr>
+              <w:t xml:space="preserve">being </w:t>
+            </w:r>
+            <w:r>
+              <w:rPr>
+                <w:lang w:eastAsia="zh-CN"/>
+              </w:rPr>
+              <w:t>the current user’s username and “</w:t>
+            </w:r>
+            <w:proofErr w:type="spellStart"/>
+            <w:r>
+              <w:rPr>
+                <w:lang w:eastAsia="zh-CN"/>
+              </w:rPr>
+              <w:t>roleGroup</w:t>
+            </w:r>
+            <w:proofErr w:type="spellEnd"/>
+            <w:r>
+              <w:rPr>
+                <w:lang w:eastAsia="zh-CN"/>
+              </w:rPr>
+              <w:t xml:space="preserve">” </w:t>
+            </w:r>
+            <w:r>
+              <w:rPr>
+                <w:lang w:eastAsia="zh-CN"/>
+              </w:rPr>
+              <w:t>being</w:t>
+            </w:r>
+            <w:r>
+              <w:rPr>
+                <w:lang w:eastAsia="zh-CN"/>
+              </w:rPr>
+              <w:t xml:space="preserve"> “9”</w:t>
+            </w:r>
+            <w:r>
+              <w:rPr>
+                <w:lang w:eastAsia="zh-CN"/>
+              </w:rPr>
+              <w:t>.</w:t>
             </w:r>
             <w:r>
               <w:rPr>
@@ -10137,11 +10478,19 @@
                 <w:lang w:eastAsia="zh-CN"/>
               </w:rPr>
             </w:pPr>
-            <w:r>
-              <w:rPr>
-                <w:lang w:eastAsia="zh-CN"/>
-              </w:rPr>
-              <w:t>FLAG{zero_to_her0}</w:t>
+            <w:proofErr w:type="gramStart"/>
+            <w:r>
+              <w:rPr>
+                <w:lang w:eastAsia="zh-CN"/>
+              </w:rPr>
+              <w:t>FLAG{</w:t>
+            </w:r>
+            <w:proofErr w:type="gramEnd"/>
+            <w:r>
+              <w:rPr>
+                <w:lang w:eastAsia="zh-CN"/>
+              </w:rPr>
+              <w:t>zero_to_her0}</w:t>
             </w:r>
           </w:p>
           <w:p>
@@ -10172,7 +10521,7 @@
                           <pic:cNvPicPr/>
                         </pic:nvPicPr>
                         <pic:blipFill>
-                          <a:blip r:embed="rId31" cstate="print">
+                          <a:blip r:embed="rId30" cstate="print">
                             <a:extLst>
                               <a:ext uri="{28A0092B-C50C-407E-A947-70E740481C1C}">
                                 <a14:useLocalDpi xmlns:a14="http://schemas.microsoft.com/office/drawing/2010/main" val="0"/>
@@ -10209,7 +10558,6 @@
           <w:p>
             <w:pPr>
               <w:rPr>
-                <w:rFonts w:hint="eastAsia"/>
                 <w:lang w:eastAsia="zh-CN"/>
               </w:rPr>
             </w:pPr>
@@ -10250,13 +10598,6 @@
         </w:tc>
       </w:tr>
     </w:tbl>
-    <w:p>
-      <w:pPr>
-        <w:rPr>
-          <w:lang w:eastAsia="zh-CN"/>
-        </w:rPr>
-      </w:pPr>
-    </w:p>
     <w:p>
       <w:pPr>
         <w:rPr>
@@ -10277,26 +10618,538 @@
           <w:rPr>
             <w:rStyle w:val="Hyperlink"/>
           </w:rPr>
-          <w:t xml:space="preserve">Return to the </w:t>
+          <w:t>Return to the main report</w:t>
         </w:r>
+      </w:hyperlink>
+    </w:p>
+    <w:p>
+      <w:pPr>
+        <w:rPr>
+          <w:lang w:eastAsia="zh-CN"/>
+        </w:rPr>
+      </w:pPr>
+    </w:p>
+    <w:p>
+      <w:pPr>
+        <w:pStyle w:val="Heading2"/>
+        <w:rPr>
+          <w:lang w:eastAsia="zh-CN"/>
+        </w:rPr>
+      </w:pPr>
+      <w:bookmarkStart w:id="53" w:name="_Section_4_–"/>
+      <w:bookmarkEnd w:id="53"/>
+      <w:r>
+        <w:rPr>
+          <w:rFonts w:hint="eastAsia"/>
+          <w:lang w:eastAsia="zh-CN"/>
+        </w:rPr>
+        <w:t>S</w:t>
+      </w:r>
+      <w:r>
+        <w:rPr>
+          <w:lang w:eastAsia="zh-CN"/>
+        </w:rPr>
+        <w:t>ection 4 – Weak authentication exploitation walkthrough</w:t>
+      </w:r>
+    </w:p>
+    <w:p>
+      <w:pPr>
+        <w:rPr>
+          <w:lang w:eastAsia="zh-CN"/>
+        </w:rPr>
+      </w:pPr>
+    </w:p>
+    <w:tbl>
+      <w:tblPr>
+        <w:tblStyle w:val="TableGrid"/>
+        <w:tblW w:w="0" w:type="auto"/>
+        <w:tblLook w:val="04A0" w:firstRow="1" w:lastRow="0" w:firstColumn="1" w:lastColumn="0" w:noHBand="0" w:noVBand="1"/>
+      </w:tblPr>
+      <w:tblGrid>
+        <w:gridCol w:w="846"/>
+        <w:gridCol w:w="8173"/>
+      </w:tblGrid>
+      <w:tr>
+        <w:tc>
+          <w:tcPr>
+            <w:tcW w:w="846" w:type="dxa"/>
+          </w:tcPr>
+          <w:p>
+            <w:pPr>
+              <w:jc w:val="center"/>
+              <w:rPr>
+                <w:rFonts w:hint="eastAsia"/>
+                <w:b/>
+                <w:bCs/>
+              </w:rPr>
+            </w:pPr>
+            <w:r>
+              <w:rPr>
+                <w:rFonts w:hint="eastAsia"/>
+                <w:b/>
+                <w:bCs/>
+              </w:rPr>
+              <w:t>S</w:t>
+            </w:r>
+            <w:r>
+              <w:rPr>
+                <w:b/>
+                <w:bCs/>
+              </w:rPr>
+              <w:t>tep</w:t>
+            </w:r>
+          </w:p>
+        </w:tc>
+        <w:tc>
+          <w:tcPr>
+            <w:tcW w:w="8173" w:type="dxa"/>
+          </w:tcPr>
+          <w:p>
+            <w:pPr>
+              <w:rPr>
+                <w:rFonts w:hint="eastAsia"/>
+                <w:b/>
+                <w:bCs/>
+              </w:rPr>
+            </w:pPr>
+            <w:r>
+              <w:rPr>
+                <w:rFonts w:hint="eastAsia"/>
+                <w:b/>
+                <w:bCs/>
+              </w:rPr>
+              <w:t>E</w:t>
+            </w:r>
+            <w:r>
+              <w:rPr>
+                <w:b/>
+                <w:bCs/>
+              </w:rPr>
+              <w:t>xplanation</w:t>
+            </w:r>
+          </w:p>
+        </w:tc>
+      </w:tr>
+      <w:tr>
+        <w:tc>
+          <w:tcPr>
+            <w:tcW w:w="846" w:type="dxa"/>
+          </w:tcPr>
+          <w:p>
+            <w:pPr>
+              <w:jc w:val="center"/>
+              <w:rPr>
+                <w:rFonts w:hint="eastAsia"/>
+              </w:rPr>
+            </w:pPr>
+            <w:r>
+              <w:rPr>
+                <w:rFonts w:hint="eastAsia"/>
+              </w:rPr>
+              <w:t>1</w:t>
+            </w:r>
+          </w:p>
+        </w:tc>
+        <w:tc>
+          <w:tcPr>
+            <w:tcW w:w="8173" w:type="dxa"/>
+          </w:tcPr>
+          <w:p>
+            <w:pPr>
+              <w:rPr>
+                <w:rFonts w:hint="eastAsia"/>
+                <w:lang w:eastAsia="zh-CN"/>
+              </w:rPr>
+            </w:pPr>
+            <w:r>
+              <w:rPr>
+                <w:rFonts w:hint="eastAsia"/>
+                <w:lang w:eastAsia="zh-CN"/>
+              </w:rPr>
+              <w:t>I</w:t>
+            </w:r>
+            <w:r>
+              <w:rPr>
+                <w:lang w:eastAsia="zh-CN"/>
+              </w:rPr>
+              <w:t>nspecting the request body</w:t>
+            </w:r>
+            <w:r>
+              <w:rPr>
+                <w:lang w:eastAsia="zh-CN"/>
+              </w:rPr>
+              <w:t xml:space="preserve"> posted when</w:t>
+            </w:r>
+            <w:r>
+              <w:rPr>
+                <w:lang w:eastAsia="zh-CN"/>
+              </w:rPr>
+              <w:t xml:space="preserve"> changing the password</w:t>
+            </w:r>
+            <w:r>
+              <w:rPr>
+                <w:lang w:eastAsia="zh-CN"/>
+              </w:rPr>
+              <w:t xml:space="preserve">, we find three parameters: </w:t>
+            </w:r>
+            <w:r>
+              <w:rPr>
+                <w:lang w:eastAsia="zh-CN"/>
+              </w:rPr>
+              <w:t>“</w:t>
+            </w:r>
+            <w:r>
+              <w:rPr>
+                <w:lang w:eastAsia="zh-CN"/>
+              </w:rPr>
+              <w:t>old</w:t>
+            </w:r>
+            <w:r>
+              <w:rPr>
+                <w:lang w:eastAsia="zh-CN"/>
+              </w:rPr>
+              <w:t>”</w:t>
+            </w:r>
+            <w:r>
+              <w:rPr>
+                <w:lang w:eastAsia="zh-CN"/>
+              </w:rPr>
+              <w:t xml:space="preserve">, </w:t>
+            </w:r>
+            <w:r>
+              <w:rPr>
+                <w:lang w:eastAsia="zh-CN"/>
+              </w:rPr>
+              <w:t>“</w:t>
+            </w:r>
+            <w:r>
+              <w:rPr>
+                <w:lang w:eastAsia="zh-CN"/>
+              </w:rPr>
+              <w:t>new</w:t>
+            </w:r>
+            <w:r>
+              <w:rPr>
+                <w:lang w:eastAsia="zh-CN"/>
+              </w:rPr>
+              <w:t>”</w:t>
+            </w:r>
+            <w:r>
+              <w:rPr>
+                <w:lang w:eastAsia="zh-CN"/>
+              </w:rPr>
+              <w:t xml:space="preserve"> and </w:t>
+            </w:r>
+            <w:r>
+              <w:rPr>
+                <w:lang w:eastAsia="zh-CN"/>
+              </w:rPr>
+              <w:t>“</w:t>
+            </w:r>
+            <w:r>
+              <w:rPr>
+                <w:lang w:eastAsia="zh-CN"/>
+              </w:rPr>
+              <w:t>user</w:t>
+            </w:r>
+            <w:r>
+              <w:rPr>
+                <w:lang w:eastAsia="zh-CN"/>
+              </w:rPr>
+              <w:t>”</w:t>
+            </w:r>
+            <w:r>
+              <w:rPr>
+                <w:lang w:eastAsia="zh-CN"/>
+              </w:rPr>
+              <w:t>.</w:t>
+            </w:r>
+          </w:p>
+        </w:tc>
+      </w:tr>
+      <w:tr>
+        <w:tc>
+          <w:tcPr>
+            <w:tcW w:w="846" w:type="dxa"/>
+          </w:tcPr>
+          <w:p>
+            <w:pPr>
+              <w:jc w:val="center"/>
+              <w:rPr>
+                <w:rFonts w:hint="eastAsia"/>
+                <w:lang w:eastAsia="zh-CN"/>
+              </w:rPr>
+            </w:pPr>
+            <w:r>
+              <w:rPr>
+                <w:rFonts w:hint="eastAsia"/>
+                <w:lang w:eastAsia="zh-CN"/>
+              </w:rPr>
+              <w:t>2</w:t>
+            </w:r>
+          </w:p>
+        </w:tc>
+        <w:tc>
+          <w:tcPr>
+            <w:tcW w:w="8173" w:type="dxa"/>
+          </w:tcPr>
+          <w:p>
+            <w:pPr>
+              <w:rPr>
+                <w:rFonts w:hint="eastAsia"/>
+                <w:lang w:eastAsia="zh-CN"/>
+              </w:rPr>
+            </w:pPr>
+            <w:r>
+              <w:rPr>
+                <w:rFonts w:hint="eastAsia"/>
+                <w:lang w:eastAsia="zh-CN"/>
+              </w:rPr>
+              <w:t>I</w:t>
+            </w:r>
+            <w:r>
+              <w:rPr>
+                <w:lang w:eastAsia="zh-CN"/>
+              </w:rPr>
+              <w:t>f an incorrect “old” password is provided, the response will be “Unauthorised</w:t>
+            </w:r>
+            <w:r>
+              <w:rPr>
+                <w:lang w:eastAsia="zh-CN"/>
+              </w:rPr>
+              <w:t>!</w:t>
+            </w:r>
+            <w:r>
+              <w:rPr>
+                <w:lang w:eastAsia="zh-CN"/>
+              </w:rPr>
+              <w:t xml:space="preserve">”. However, if we remove the “old” parameter and only post “new” and “user” parameters, the password will still be changed to the “new” password. </w:t>
+            </w:r>
+            <w:r>
+              <w:rPr>
+                <w:lang w:eastAsia="zh-CN"/>
+              </w:rPr>
+              <w:t>Thus,</w:t>
+            </w:r>
+            <w:r>
+              <w:rPr>
+                <w:lang w:eastAsia="zh-CN"/>
+              </w:rPr>
+              <w:t xml:space="preserve"> we identify the vulnerability here.</w:t>
+            </w:r>
+          </w:p>
+        </w:tc>
+      </w:tr>
+      <w:tr>
+        <w:tc>
+          <w:tcPr>
+            <w:tcW w:w="846" w:type="dxa"/>
+          </w:tcPr>
+          <w:p>
+            <w:pPr>
+              <w:jc w:val="center"/>
+              <w:rPr>
+                <w:rFonts w:hint="eastAsia"/>
+                <w:lang w:eastAsia="zh-CN"/>
+              </w:rPr>
+            </w:pPr>
+            <w:r>
+              <w:rPr>
+                <w:rFonts w:hint="eastAsia"/>
+                <w:lang w:eastAsia="zh-CN"/>
+              </w:rPr>
+              <w:t>3</w:t>
+            </w:r>
+          </w:p>
+        </w:tc>
+        <w:tc>
+          <w:tcPr>
+            <w:tcW w:w="8173" w:type="dxa"/>
+          </w:tcPr>
+          <w:p>
+            <w:pPr>
+              <w:rPr>
+                <w:rFonts w:hint="eastAsia"/>
+                <w:lang w:eastAsia="zh-CN"/>
+              </w:rPr>
+            </w:pPr>
+            <w:r>
+              <w:rPr>
+                <w:lang w:eastAsia="zh-CN"/>
+              </w:rPr>
+              <w:t>Posting the request with “old” parameter removed and “user” parameter changed to some branch manager’s username also gives us the positive response.</w:t>
+            </w:r>
+          </w:p>
+        </w:tc>
+      </w:tr>
+      <w:tr>
+        <w:tc>
+          <w:tcPr>
+            <w:tcW w:w="846" w:type="dxa"/>
+          </w:tcPr>
+          <w:p>
+            <w:pPr>
+              <w:jc w:val="center"/>
+              <w:rPr>
+                <w:rFonts w:hint="eastAsia"/>
+                <w:lang w:eastAsia="zh-CN"/>
+              </w:rPr>
+            </w:pPr>
+            <w:r>
+              <w:rPr>
+                <w:rFonts w:hint="eastAsia"/>
+                <w:lang w:eastAsia="zh-CN"/>
+              </w:rPr>
+              <w:t>4</w:t>
+            </w:r>
+          </w:p>
+        </w:tc>
+        <w:tc>
+          <w:tcPr>
+            <w:tcW w:w="8173" w:type="dxa"/>
+          </w:tcPr>
+          <w:p>
+            <w:pPr>
+              <w:rPr>
+                <w:lang w:eastAsia="zh-CN"/>
+              </w:rPr>
+            </w:pPr>
+            <w:r>
+              <w:rPr>
+                <w:rFonts w:hint="eastAsia"/>
+                <w:lang w:eastAsia="zh-CN"/>
+              </w:rPr>
+              <w:t>L</w:t>
+            </w:r>
+            <w:r>
+              <w:rPr>
+                <w:lang w:eastAsia="zh-CN"/>
+              </w:rPr>
+              <w:t>og into the system with the branch manager’s username and the new password and go to the password change page. We find the flag there.</w:t>
+            </w:r>
+          </w:p>
+          <w:p>
+            <w:pPr>
+              <w:rPr>
+                <w:lang w:eastAsia="zh-CN"/>
+              </w:rPr>
+            </w:pPr>
+          </w:p>
+          <w:p>
+            <w:pPr>
+              <w:rPr>
+                <w:lang w:eastAsia="zh-CN"/>
+              </w:rPr>
+            </w:pPr>
+            <w:proofErr w:type="gramStart"/>
+            <w:r>
+              <w:rPr>
+                <w:lang w:eastAsia="zh-CN"/>
+              </w:rPr>
+              <w:t>FLAG{</w:t>
+            </w:r>
+            <w:proofErr w:type="spellStart"/>
+            <w:proofErr w:type="gramEnd"/>
+            <w:r>
+              <w:rPr>
+                <w:lang w:eastAsia="zh-CN"/>
+              </w:rPr>
+              <w:t>no_change_no_progress</w:t>
+            </w:r>
+            <w:proofErr w:type="spellEnd"/>
+            <w:r>
+              <w:rPr>
+                <w:lang w:eastAsia="zh-CN"/>
+              </w:rPr>
+              <w:t>}</w:t>
+            </w:r>
+          </w:p>
+          <w:p>
+            <w:pPr>
+              <w:rPr>
+                <w:rFonts w:hint="eastAsia"/>
+                <w:lang w:eastAsia="zh-CN"/>
+              </w:rPr>
+            </w:pPr>
+            <w:r>
+              <w:rPr>
+                <w:rFonts w:hint="eastAsia"/>
+                <w:noProof/>
+                <w:lang w:eastAsia="zh-CN"/>
+              </w:rPr>
+              <w:lastRenderedPageBreak/>
+              <w:drawing>
+                <wp:inline distT="0" distB="0" distL="0" distR="0" wp14:anchorId="33F17DB5" wp14:editId="0CF2DA85">
+                  <wp:extent cx="4496190" cy="2949196"/>
+                  <wp:effectExtent l="0" t="0" r="0" b="3810"/>
+                  <wp:docPr id="8" name="Picture 8"/>
+                  <wp:cNvGraphicFramePr>
+                    <a:graphicFrameLocks xmlns:a="http://schemas.openxmlformats.org/drawingml/2006/main" noChangeAspect="1"/>
+                  </wp:cNvGraphicFramePr>
+                  <a:graphic xmlns:a="http://schemas.openxmlformats.org/drawingml/2006/main">
+                    <a:graphicData uri="http://schemas.openxmlformats.org/drawingml/2006/picture">
+                      <pic:pic xmlns:pic="http://schemas.openxmlformats.org/drawingml/2006/picture">
+                        <pic:nvPicPr>
+                          <pic:cNvPr id="8" name="Picture 8"/>
+                          <pic:cNvPicPr/>
+                        </pic:nvPicPr>
+                        <pic:blipFill>
+                          <a:blip r:embed="rId31">
+                            <a:extLst>
+                              <a:ext uri="{28A0092B-C50C-407E-A947-70E740481C1C}">
+                                <a14:useLocalDpi xmlns:a14="http://schemas.microsoft.com/office/drawing/2010/main" val="0"/>
+                              </a:ext>
+                            </a:extLst>
+                          </a:blip>
+                          <a:stretch>
+                            <a:fillRect/>
+                          </a:stretch>
+                        </pic:blipFill>
+                        <pic:spPr>
+                          <a:xfrm>
+                            <a:off x="0" y="0"/>
+                            <a:ext cx="4496190" cy="2949196"/>
+                          </a:xfrm>
+                          <a:prstGeom prst="rect">
+                            <a:avLst/>
+                          </a:prstGeom>
+                        </pic:spPr>
+                      </pic:pic>
+                    </a:graphicData>
+                  </a:graphic>
+                </wp:inline>
+              </w:drawing>
+            </w:r>
+          </w:p>
+        </w:tc>
+      </w:tr>
+    </w:tbl>
+    <w:p>
+      <w:pPr>
+        <w:rPr>
+          <w:rStyle w:val="Hyperlink"/>
+        </w:rPr>
+      </w:pPr>
+    </w:p>
+    <w:p>
+      <w:pPr>
+        <w:jc w:val="right"/>
+        <w:rPr>
+          <w:rStyle w:val="Hyperlink"/>
+        </w:rPr>
+      </w:pPr>
+      <w:hyperlink w:anchor="_Proof_of_Concept_3" w:history="1">
         <w:r>
           <w:rPr>
             <w:rStyle w:val="Hyperlink"/>
           </w:rPr>
-          <w:t>m</w:t>
-        </w:r>
-        <w:r>
-          <w:rPr>
-            <w:rStyle w:val="Hyperlink"/>
-          </w:rPr>
-          <w:t>ain report</w:t>
+          <w:t>Return to the main report</w:t>
         </w:r>
       </w:hyperlink>
     </w:p>
     <w:p>
       <w:pPr>
         <w:rPr>
-          <w:rFonts w:hint="eastAsia"/>
           <w:lang w:eastAsia="zh-CN"/>
         </w:rPr>
       </w:pPr>
@@ -10919,6 +11772,95 @@
     </w:lvl>
   </w:abstractNum>
   <w:abstractNum w:abstractNumId="5" w15:restartNumberingAfterBreak="0">
+    <w:nsid w:val="696B6D52"/>
+    <w:multiLevelType w:val="hybridMultilevel"/>
+    <w:tmpl w:val="4EC2CCBE"/>
+    <w:lvl w:ilvl="0" w:tplc="0B447D3E">
+      <w:start w:val="1"/>
+      <w:numFmt w:val="decimal"/>
+      <w:lvlText w:val="%1."/>
+      <w:lvlJc w:val="left"/>
+      <w:pPr>
+        <w:ind w:left="360" w:hanging="360"/>
+      </w:pPr>
+      <w:rPr>
+        <w:rFonts w:hint="default"/>
+      </w:rPr>
+    </w:lvl>
+    <w:lvl w:ilvl="1" w:tplc="04090019" w:tentative="1">
+      <w:start w:val="1"/>
+      <w:numFmt w:val="lowerLetter"/>
+      <w:lvlText w:val="%2)"/>
+      <w:lvlJc w:val="left"/>
+      <w:pPr>
+        <w:ind w:left="840" w:hanging="420"/>
+      </w:pPr>
+    </w:lvl>
+    <w:lvl w:ilvl="2" w:tplc="0409001B" w:tentative="1">
+      <w:start w:val="1"/>
+      <w:numFmt w:val="lowerRoman"/>
+      <w:lvlText w:val="%3."/>
+      <w:lvlJc w:val="right"/>
+      <w:pPr>
+        <w:ind w:left="1260" w:hanging="420"/>
+      </w:pPr>
+    </w:lvl>
+    <w:lvl w:ilvl="3" w:tplc="0409000F" w:tentative="1">
+      <w:start w:val="1"/>
+      <w:numFmt w:val="decimal"/>
+      <w:lvlText w:val="%4."/>
+      <w:lvlJc w:val="left"/>
+      <w:pPr>
+        <w:ind w:left="1680" w:hanging="420"/>
+      </w:pPr>
+    </w:lvl>
+    <w:lvl w:ilvl="4" w:tplc="04090019" w:tentative="1">
+      <w:start w:val="1"/>
+      <w:numFmt w:val="lowerLetter"/>
+      <w:lvlText w:val="%5)"/>
+      <w:lvlJc w:val="left"/>
+      <w:pPr>
+        <w:ind w:left="2100" w:hanging="420"/>
+      </w:pPr>
+    </w:lvl>
+    <w:lvl w:ilvl="5" w:tplc="0409001B" w:tentative="1">
+      <w:start w:val="1"/>
+      <w:numFmt w:val="lowerRoman"/>
+      <w:lvlText w:val="%6."/>
+      <w:lvlJc w:val="right"/>
+      <w:pPr>
+        <w:ind w:left="2520" w:hanging="420"/>
+      </w:pPr>
+    </w:lvl>
+    <w:lvl w:ilvl="6" w:tplc="0409000F" w:tentative="1">
+      <w:start w:val="1"/>
+      <w:numFmt w:val="decimal"/>
+      <w:lvlText w:val="%7."/>
+      <w:lvlJc w:val="left"/>
+      <w:pPr>
+        <w:ind w:left="2940" w:hanging="420"/>
+      </w:pPr>
+    </w:lvl>
+    <w:lvl w:ilvl="7" w:tplc="04090019" w:tentative="1">
+      <w:start w:val="1"/>
+      <w:numFmt w:val="lowerLetter"/>
+      <w:lvlText w:val="%8)"/>
+      <w:lvlJc w:val="left"/>
+      <w:pPr>
+        <w:ind w:left="3360" w:hanging="420"/>
+      </w:pPr>
+    </w:lvl>
+    <w:lvl w:ilvl="8" w:tplc="0409001B" w:tentative="1">
+      <w:start w:val="1"/>
+      <w:numFmt w:val="lowerRoman"/>
+      <w:lvlText w:val="%9."/>
+      <w:lvlJc w:val="right"/>
+      <w:pPr>
+        <w:ind w:left="3780" w:hanging="420"/>
+      </w:pPr>
+    </w:lvl>
+  </w:abstractNum>
+  <w:abstractNum w:abstractNumId="6" w15:restartNumberingAfterBreak="0">
     <w:nsid w:val="6B78260C"/>
     <w:multiLevelType w:val="hybridMultilevel"/>
     <w:tmpl w:val="C05C2B18"/>
@@ -11031,7 +11973,7 @@
       </w:rPr>
     </w:lvl>
   </w:abstractNum>
-  <w:abstractNum w:abstractNumId="6" w15:restartNumberingAfterBreak="0">
+  <w:abstractNum w:abstractNumId="7" w15:restartNumberingAfterBreak="0">
     <w:nsid w:val="6D0B1A47"/>
     <w:multiLevelType w:val="hybridMultilevel"/>
     <w:tmpl w:val="94BEAA3E"/>
@@ -11120,7 +12062,7 @@
       </w:pPr>
     </w:lvl>
   </w:abstractNum>
-  <w:abstractNum w:abstractNumId="7" w15:restartNumberingAfterBreak="0">
+  <w:abstractNum w:abstractNumId="8" w15:restartNumberingAfterBreak="0">
     <w:nsid w:val="7CE24C22"/>
     <w:multiLevelType w:val="hybridMultilevel"/>
     <w:tmpl w:val="E05839D8"/>
@@ -11210,10 +12152,10 @@
     </w:lvl>
   </w:abstractNum>
   <w:num w:numId="1">
-    <w:abstractNumId w:val="7"/>
+    <w:abstractNumId w:val="8"/>
   </w:num>
   <w:num w:numId="2">
-    <w:abstractNumId w:val="5"/>
+    <w:abstractNumId w:val="6"/>
   </w:num>
   <w:num w:numId="3">
     <w:abstractNumId w:val="4"/>
@@ -11225,13 +12167,16 @@
     <w:abstractNumId w:val="3"/>
   </w:num>
   <w:num w:numId="6">
-    <w:abstractNumId w:val="6"/>
+    <w:abstractNumId w:val="7"/>
   </w:num>
   <w:num w:numId="7">
     <w:abstractNumId w:val="2"/>
   </w:num>
   <w:num w:numId="8">
     <w:abstractNumId w:val="1"/>
+  </w:num>
+  <w:num w:numId="9">
+    <w:abstractNumId w:val="5"/>
   </w:num>
 </w:numbering>
 </file>
@@ -11634,7 +12579,7 @@
   <w:style w:type="paragraph" w:default="1" w:styleId="Normal">
     <w:name w:val="Normal"/>
     <w:qFormat/>
-    <w:rsid w:val="00790072"/>
+    <w:rsid w:val="00A57F28"/>
   </w:style>
   <w:style w:type="paragraph" w:styleId="Heading1">
     <w:name w:val="heading 1"/>

</xml_diff>

<commit_message>
Add detailed finding 5
</commit_message>
<xml_diff>
--- a/Assignment 3 Pentest Report.docx
+++ b/Assignment 3 Pentest Report.docx
@@ -78,18 +78,8 @@
           <w:sz w:val="48"/>
           <w:szCs w:val="48"/>
         </w:rPr>
-        <w:t xml:space="preserve">Bank of </w:t>
-      </w:r>
-      <w:proofErr w:type="spellStart"/>
-      <w:r>
-        <w:rPr>
-          <w:b/>
-          <w:sz w:val="48"/>
-          <w:szCs w:val="48"/>
-        </w:rPr>
-        <w:t>UniMelb</w:t>
-      </w:r>
-      <w:proofErr w:type="spellEnd"/>
+        <w:t>Bank of UniMelb</w:t>
+      </w:r>
       <w:r>
         <w:rPr>
           <w:b/>
@@ -304,7 +294,7 @@
       <w:pPr>
         <w:pStyle w:val="Heading1"/>
       </w:pPr>
-      <w:bookmarkStart w:id="0" w:name="_Toc73828715"/>
+      <w:bookmarkStart w:id="0" w:name="_Toc73894413"/>
       <w:r>
         <w:lastRenderedPageBreak/>
         <w:t>Executive Summary</w:t>
@@ -337,23 +327,7 @@
           <w:rFonts w:ascii="ArialMT" w:hAnsi="ArialMT" w:cs="ArialMT"/>
           <w:lang w:val="en-US"/>
         </w:rPr>
-        <w:t xml:space="preserve">Bank of </w:t>
-      </w:r>
-      <w:proofErr w:type="spellStart"/>
-      <w:r>
-        <w:rPr>
-          <w:rFonts w:ascii="ArialMT" w:hAnsi="ArialMT" w:cs="ArialMT"/>
-          <w:lang w:val="en-US"/>
-        </w:rPr>
-        <w:t>UniMelb</w:t>
-      </w:r>
-      <w:proofErr w:type="spellEnd"/>
-      <w:r>
-        <w:rPr>
-          <w:rFonts w:ascii="ArialMT" w:hAnsi="ArialMT" w:cs="ArialMT"/>
-          <w:lang w:val="en-US"/>
-        </w:rPr>
-        <w:t xml:space="preserve"> Pty. Ltd.</w:t>
+        <w:t>Bank of UniMelb Pty. Ltd.</w:t>
       </w:r>
     </w:p>
     <w:p>
@@ -943,7 +917,7 @@
           <w:r>
             <w:fldChar w:fldCharType="separate"/>
           </w:r>
-          <w:hyperlink w:anchor="_Toc73828715" w:history="1">
+          <w:hyperlink w:anchor="_Toc73894413" w:history="1">
             <w:r>
               <w:rPr>
                 <w:rStyle w:val="Hyperlink"/>
@@ -970,7 +944,7 @@
                 <w:noProof/>
                 <w:webHidden/>
               </w:rPr>
-              <w:instrText xml:space="preserve"> PAGEREF _Toc73828715 \h </w:instrText>
+              <w:instrText xml:space="preserve"> PAGEREF _Toc73894413 \h </w:instrText>
             </w:r>
             <w:r>
               <w:rPr>
@@ -1015,7 +989,7 @@
               <w:lang w:val="en-US" w:eastAsia="zh-CN"/>
             </w:rPr>
           </w:pPr>
-          <w:hyperlink w:anchor="_Toc73828716" w:history="1">
+          <w:hyperlink w:anchor="_Toc73894414" w:history="1">
             <w:r>
               <w:rPr>
                 <w:rStyle w:val="Hyperlink"/>
@@ -1042,7 +1016,7 @@
                 <w:noProof/>
                 <w:webHidden/>
               </w:rPr>
-              <w:instrText xml:space="preserve"> PAGEREF _Toc73828716 \h </w:instrText>
+              <w:instrText xml:space="preserve"> PAGEREF _Toc73894414 \h </w:instrText>
             </w:r>
             <w:r>
               <w:rPr>
@@ -1087,7 +1061,7 @@
               <w:lang w:val="en-US" w:eastAsia="zh-CN"/>
             </w:rPr>
           </w:pPr>
-          <w:hyperlink w:anchor="_Toc73828717" w:history="1">
+          <w:hyperlink w:anchor="_Toc73894415" w:history="1">
             <w:r>
               <w:rPr>
                 <w:rStyle w:val="Hyperlink"/>
@@ -1114,7 +1088,7 @@
                 <w:noProof/>
                 <w:webHidden/>
               </w:rPr>
-              <w:instrText xml:space="preserve"> PAGEREF _Toc73828717 \h </w:instrText>
+              <w:instrText xml:space="preserve"> PAGEREF _Toc73894415 \h </w:instrText>
             </w:r>
             <w:r>
               <w:rPr>
@@ -1159,7 +1133,7 @@
               <w:lang w:val="en-US" w:eastAsia="zh-CN"/>
             </w:rPr>
           </w:pPr>
-          <w:hyperlink w:anchor="_Toc73828718" w:history="1">
+          <w:hyperlink w:anchor="_Toc73894416" w:history="1">
             <w:r>
               <w:rPr>
                 <w:rStyle w:val="Hyperlink"/>
@@ -1186,7 +1160,7 @@
                 <w:noProof/>
                 <w:webHidden/>
               </w:rPr>
-              <w:instrText xml:space="preserve"> PAGEREF _Toc73828718 \h </w:instrText>
+              <w:instrText xml:space="preserve"> PAGEREF _Toc73894416 \h </w:instrText>
             </w:r>
             <w:r>
               <w:rPr>
@@ -1231,7 +1205,7 @@
               <w:lang w:val="en-US" w:eastAsia="zh-CN"/>
             </w:rPr>
           </w:pPr>
-          <w:hyperlink w:anchor="_Toc73828719" w:history="1">
+          <w:hyperlink w:anchor="_Toc73894417" w:history="1">
             <w:r>
               <w:rPr>
                 <w:rStyle w:val="Hyperlink"/>
@@ -1259,7 +1233,7 @@
                 <w:noProof/>
                 <w:webHidden/>
               </w:rPr>
-              <w:instrText xml:space="preserve"> PAGEREF _Toc73828719 \h </w:instrText>
+              <w:instrText xml:space="preserve"> PAGEREF _Toc73894417 \h </w:instrText>
             </w:r>
             <w:r>
               <w:rPr>
@@ -1304,7 +1278,7 @@
               <w:lang w:val="en-US" w:eastAsia="zh-CN"/>
             </w:rPr>
           </w:pPr>
-          <w:hyperlink w:anchor="_Toc73828720" w:history="1">
+          <w:hyperlink w:anchor="_Toc73894418" w:history="1">
             <w:r>
               <w:rPr>
                 <w:rStyle w:val="Hyperlink"/>
@@ -1332,7 +1306,7 @@
                 <w:noProof/>
                 <w:webHidden/>
               </w:rPr>
-              <w:instrText xml:space="preserve"> PAGEREF _Toc73828720 \h </w:instrText>
+              <w:instrText xml:space="preserve"> PAGEREF _Toc73894418 \h </w:instrText>
             </w:r>
             <w:r>
               <w:rPr>
@@ -1377,7 +1351,7 @@
               <w:lang w:val="en-US" w:eastAsia="zh-CN"/>
             </w:rPr>
           </w:pPr>
-          <w:hyperlink w:anchor="_Toc73828721" w:history="1">
+          <w:hyperlink w:anchor="_Toc73894419" w:history="1">
             <w:r>
               <w:rPr>
                 <w:rStyle w:val="Hyperlink"/>
@@ -1405,7 +1379,7 @@
                 <w:noProof/>
                 <w:webHidden/>
               </w:rPr>
-              <w:instrText xml:space="preserve"> PAGEREF _Toc73828721 \h </w:instrText>
+              <w:instrText xml:space="preserve"> PAGEREF _Toc73894419 \h </w:instrText>
             </w:r>
             <w:r>
               <w:rPr>
@@ -1450,7 +1424,7 @@
               <w:lang w:val="en-US" w:eastAsia="zh-CN"/>
             </w:rPr>
           </w:pPr>
-          <w:hyperlink w:anchor="_Toc73828722" w:history="1">
+          <w:hyperlink w:anchor="_Toc73894420" w:history="1">
             <w:r>
               <w:rPr>
                 <w:rStyle w:val="Hyperlink"/>
@@ -1478,7 +1452,7 @@
                 <w:noProof/>
                 <w:webHidden/>
               </w:rPr>
-              <w:instrText xml:space="preserve"> PAGEREF _Toc73828722 \h </w:instrText>
+              <w:instrText xml:space="preserve"> PAGEREF _Toc73894420 \h </w:instrText>
             </w:r>
             <w:r>
               <w:rPr>
@@ -1523,7 +1497,7 @@
               <w:lang w:val="en-US" w:eastAsia="zh-CN"/>
             </w:rPr>
           </w:pPr>
-          <w:hyperlink w:anchor="_Toc73828723" w:history="1">
+          <w:hyperlink w:anchor="_Toc73894421" w:history="1">
             <w:r>
               <w:rPr>
                 <w:rStyle w:val="Hyperlink"/>
@@ -1551,7 +1525,7 @@
                 <w:noProof/>
                 <w:webHidden/>
               </w:rPr>
-              <w:instrText xml:space="preserve"> PAGEREF _Toc73828723 \h </w:instrText>
+              <w:instrText xml:space="preserve"> PAGEREF _Toc73894421 \h </w:instrText>
             </w:r>
             <w:r>
               <w:rPr>
@@ -1596,7 +1570,7 @@
               <w:lang w:val="en-US" w:eastAsia="zh-CN"/>
             </w:rPr>
           </w:pPr>
-          <w:hyperlink w:anchor="_Toc73828724" w:history="1">
+          <w:hyperlink w:anchor="_Toc73894422" w:history="1">
             <w:r>
               <w:rPr>
                 <w:rStyle w:val="Hyperlink"/>
@@ -1624,7 +1598,7 @@
                 <w:noProof/>
                 <w:webHidden/>
               </w:rPr>
-              <w:instrText xml:space="preserve"> PAGEREF _Toc73828724 \h </w:instrText>
+              <w:instrText xml:space="preserve"> PAGEREF _Toc73894422 \h </w:instrText>
             </w:r>
             <w:r>
               <w:rPr>
@@ -1669,7 +1643,7 @@
               <w:lang w:val="en-US" w:eastAsia="zh-CN"/>
             </w:rPr>
           </w:pPr>
-          <w:hyperlink w:anchor="_Toc73828725" w:history="1">
+          <w:hyperlink w:anchor="_Toc73894423" w:history="1">
             <w:r>
               <w:rPr>
                 <w:rStyle w:val="Hyperlink"/>
@@ -1697,7 +1671,7 @@
                 <w:noProof/>
                 <w:webHidden/>
               </w:rPr>
-              <w:instrText xml:space="preserve"> PAGEREF _Toc73828725 \h </w:instrText>
+              <w:instrText xml:space="preserve"> PAGEREF _Toc73894423 \h </w:instrText>
             </w:r>
             <w:r>
               <w:rPr>
@@ -1742,7 +1716,7 @@
               <w:lang w:val="en-US" w:eastAsia="zh-CN"/>
             </w:rPr>
           </w:pPr>
-          <w:hyperlink w:anchor="_Toc73828726" w:history="1">
+          <w:hyperlink w:anchor="_Toc73894424" w:history="1">
             <w:r>
               <w:rPr>
                 <w:rStyle w:val="Hyperlink"/>
@@ -1777,7 +1751,7 @@
                 <w:noProof/>
                 <w:webHidden/>
               </w:rPr>
-              <w:instrText xml:space="preserve"> PAGEREF _Toc73828726 \h </w:instrText>
+              <w:instrText xml:space="preserve"> PAGEREF _Toc73894424 \h </w:instrText>
             </w:r>
             <w:r>
               <w:rPr>
@@ -1797,7 +1771,7 @@
                 <w:noProof/>
                 <w:webHidden/>
               </w:rPr>
-              <w:t>7</w:t>
+              <w:t>8</w:t>
             </w:r>
             <w:r>
               <w:rPr>
@@ -1822,7 +1796,7 @@
               <w:lang w:val="en-US" w:eastAsia="zh-CN"/>
             </w:rPr>
           </w:pPr>
-          <w:hyperlink w:anchor="_Toc73828727" w:history="1">
+          <w:hyperlink w:anchor="_Toc73894425" w:history="1">
             <w:r>
               <w:rPr>
                 <w:rStyle w:val="Hyperlink"/>
@@ -1850,7 +1824,7 @@
                 <w:noProof/>
                 <w:webHidden/>
               </w:rPr>
-              <w:instrText xml:space="preserve"> PAGEREF _Toc73828727 \h </w:instrText>
+              <w:instrText xml:space="preserve"> PAGEREF _Toc73894425 \h </w:instrText>
             </w:r>
             <w:r>
               <w:rPr>
@@ -1870,7 +1844,7 @@
                 <w:noProof/>
                 <w:webHidden/>
               </w:rPr>
-              <w:t>7</w:t>
+              <w:t>8</w:t>
             </w:r>
             <w:r>
               <w:rPr>
@@ -1895,7 +1869,7 @@
               <w:lang w:val="en-US" w:eastAsia="zh-CN"/>
             </w:rPr>
           </w:pPr>
-          <w:hyperlink w:anchor="_Toc73828728" w:history="1">
+          <w:hyperlink w:anchor="_Toc73894426" w:history="1">
             <w:r>
               <w:rPr>
                 <w:rStyle w:val="Hyperlink"/>
@@ -1923,7 +1897,7 @@
                 <w:noProof/>
                 <w:webHidden/>
               </w:rPr>
-              <w:instrText xml:space="preserve"> PAGEREF _Toc73828728 \h </w:instrText>
+              <w:instrText xml:space="preserve"> PAGEREF _Toc73894426 \h </w:instrText>
             </w:r>
             <w:r>
               <w:rPr>
@@ -1943,7 +1917,7 @@
                 <w:noProof/>
                 <w:webHidden/>
               </w:rPr>
-              <w:t>7</w:t>
+              <w:t>8</w:t>
             </w:r>
             <w:r>
               <w:rPr>
@@ -1968,7 +1942,7 @@
               <w:lang w:val="en-US" w:eastAsia="zh-CN"/>
             </w:rPr>
           </w:pPr>
-          <w:hyperlink w:anchor="_Toc73828729" w:history="1">
+          <w:hyperlink w:anchor="_Toc73894427" w:history="1">
             <w:r>
               <w:rPr>
                 <w:rStyle w:val="Hyperlink"/>
@@ -1996,7 +1970,7 @@
                 <w:noProof/>
                 <w:webHidden/>
               </w:rPr>
-              <w:instrText xml:space="preserve"> PAGEREF _Toc73828729 \h </w:instrText>
+              <w:instrText xml:space="preserve"> PAGEREF _Toc73894427 \h </w:instrText>
             </w:r>
             <w:r>
               <w:rPr>
@@ -2016,7 +1990,7 @@
                 <w:noProof/>
                 <w:webHidden/>
               </w:rPr>
-              <w:t>7</w:t>
+              <w:t>8</w:t>
             </w:r>
             <w:r>
               <w:rPr>
@@ -2041,7 +2015,7 @@
               <w:lang w:val="en-US" w:eastAsia="zh-CN"/>
             </w:rPr>
           </w:pPr>
-          <w:hyperlink w:anchor="_Toc73828730" w:history="1">
+          <w:hyperlink w:anchor="_Toc73894428" w:history="1">
             <w:r>
               <w:rPr>
                 <w:rStyle w:val="Hyperlink"/>
@@ -2069,7 +2043,7 @@
                 <w:noProof/>
                 <w:webHidden/>
               </w:rPr>
-              <w:instrText xml:space="preserve"> PAGEREF _Toc73828730 \h </w:instrText>
+              <w:instrText xml:space="preserve"> PAGEREF _Toc73894428 \h </w:instrText>
             </w:r>
             <w:r>
               <w:rPr>
@@ -2089,7 +2063,7 @@
                 <w:noProof/>
                 <w:webHidden/>
               </w:rPr>
-              <w:t>7</w:t>
+              <w:t>8</w:t>
             </w:r>
             <w:r>
               <w:rPr>
@@ -2114,7 +2088,7 @@
               <w:lang w:val="en-US" w:eastAsia="zh-CN"/>
             </w:rPr>
           </w:pPr>
-          <w:hyperlink w:anchor="_Toc73828731" w:history="1">
+          <w:hyperlink w:anchor="_Toc73894429" w:history="1">
             <w:r>
               <w:rPr>
                 <w:rStyle w:val="Hyperlink"/>
@@ -2142,7 +2116,7 @@
                 <w:noProof/>
                 <w:webHidden/>
               </w:rPr>
-              <w:instrText xml:space="preserve"> PAGEREF _Toc73828731 \h </w:instrText>
+              <w:instrText xml:space="preserve"> PAGEREF _Toc73894429 \h </w:instrText>
             </w:r>
             <w:r>
               <w:rPr>
@@ -2162,7 +2136,7 @@
                 <w:noProof/>
                 <w:webHidden/>
               </w:rPr>
-              <w:t>7</w:t>
+              <w:t>8</w:t>
             </w:r>
             <w:r>
               <w:rPr>
@@ -2187,7 +2161,7 @@
               <w:lang w:val="en-US" w:eastAsia="zh-CN"/>
             </w:rPr>
           </w:pPr>
-          <w:hyperlink w:anchor="_Toc73828732" w:history="1">
+          <w:hyperlink w:anchor="_Toc73894430" w:history="1">
             <w:r>
               <w:rPr>
                 <w:rStyle w:val="Hyperlink"/>
@@ -2215,7 +2189,7 @@
                 <w:noProof/>
                 <w:webHidden/>
               </w:rPr>
-              <w:instrText xml:space="preserve"> PAGEREF _Toc73828732 \h </w:instrText>
+              <w:instrText xml:space="preserve"> PAGEREF _Toc73894430 \h </w:instrText>
             </w:r>
             <w:r>
               <w:rPr>
@@ -2235,7 +2209,7 @@
                 <w:noProof/>
                 <w:webHidden/>
               </w:rPr>
-              <w:t>7</w:t>
+              <w:t>8</w:t>
             </w:r>
             <w:r>
               <w:rPr>
@@ -2260,7 +2234,7 @@
               <w:lang w:val="en-US" w:eastAsia="zh-CN"/>
             </w:rPr>
           </w:pPr>
-          <w:hyperlink w:anchor="_Toc73828733" w:history="1">
+          <w:hyperlink w:anchor="_Toc73894431" w:history="1">
             <w:r>
               <w:rPr>
                 <w:rStyle w:val="Hyperlink"/>
@@ -2288,7 +2262,7 @@
                 <w:noProof/>
                 <w:webHidden/>
               </w:rPr>
-              <w:instrText xml:space="preserve"> PAGEREF _Toc73828733 \h </w:instrText>
+              <w:instrText xml:space="preserve"> PAGEREF _Toc73894431 \h </w:instrText>
             </w:r>
             <w:r>
               <w:rPr>
@@ -2308,7 +2282,7 @@
                 <w:noProof/>
                 <w:webHidden/>
               </w:rPr>
-              <w:t>7</w:t>
+              <w:t>8</w:t>
             </w:r>
             <w:r>
               <w:rPr>
@@ -2333,7 +2307,7 @@
               <w:lang w:val="en-US" w:eastAsia="zh-CN"/>
             </w:rPr>
           </w:pPr>
-          <w:hyperlink w:anchor="_Toc73828734" w:history="1">
+          <w:hyperlink w:anchor="_Toc73894432" w:history="1">
             <w:r>
               <w:rPr>
                 <w:rStyle w:val="Hyperlink"/>
@@ -2360,7 +2334,7 @@
                 <w:noProof/>
                 <w:webHidden/>
               </w:rPr>
-              <w:instrText xml:space="preserve"> PAGEREF _Toc73828734 \h </w:instrText>
+              <w:instrText xml:space="preserve"> PAGEREF _Toc73894432 \h </w:instrText>
             </w:r>
             <w:r>
               <w:rPr>
@@ -2380,7 +2354,7 @@
                 <w:noProof/>
                 <w:webHidden/>
               </w:rPr>
-              <w:t>8</w:t>
+              <w:t>9</w:t>
             </w:r>
             <w:r>
               <w:rPr>
@@ -2405,7 +2379,7 @@
               <w:lang w:val="en-US" w:eastAsia="zh-CN"/>
             </w:rPr>
           </w:pPr>
-          <w:hyperlink w:anchor="_Toc73828735" w:history="1">
+          <w:hyperlink w:anchor="_Toc73894433" w:history="1">
             <w:r>
               <w:rPr>
                 <w:rStyle w:val="Hyperlink"/>
@@ -2433,7 +2407,7 @@
                 <w:noProof/>
                 <w:webHidden/>
               </w:rPr>
-              <w:instrText xml:space="preserve"> PAGEREF _Toc73828735 \h </w:instrText>
+              <w:instrText xml:space="preserve"> PAGEREF _Toc73894433 \h </w:instrText>
             </w:r>
             <w:r>
               <w:rPr>
@@ -2453,7 +2427,7 @@
                 <w:noProof/>
                 <w:webHidden/>
               </w:rPr>
-              <w:t>8</w:t>
+              <w:t>9</w:t>
             </w:r>
             <w:r>
               <w:rPr>
@@ -2478,7 +2452,7 @@
               <w:lang w:val="en-US" w:eastAsia="zh-CN"/>
             </w:rPr>
           </w:pPr>
-          <w:hyperlink w:anchor="_Toc73828736" w:history="1">
+          <w:hyperlink w:anchor="_Toc73894434" w:history="1">
             <w:r>
               <w:rPr>
                 <w:rStyle w:val="Hyperlink"/>
@@ -2506,7 +2480,7 @@
                 <w:noProof/>
                 <w:webHidden/>
               </w:rPr>
-              <w:instrText xml:space="preserve"> PAGEREF _Toc73828736 \h </w:instrText>
+              <w:instrText xml:space="preserve"> PAGEREF _Toc73894434 \h </w:instrText>
             </w:r>
             <w:r>
               <w:rPr>
@@ -2526,7 +2500,7 @@
                 <w:noProof/>
                 <w:webHidden/>
               </w:rPr>
-              <w:t>8</w:t>
+              <w:t>9</w:t>
             </w:r>
             <w:r>
               <w:rPr>
@@ -2551,7 +2525,7 @@
               <w:lang w:val="en-US" w:eastAsia="zh-CN"/>
             </w:rPr>
           </w:pPr>
-          <w:hyperlink w:anchor="_Toc73828737" w:history="1">
+          <w:hyperlink w:anchor="_Toc73894435" w:history="1">
             <w:r>
               <w:rPr>
                 <w:rStyle w:val="Hyperlink"/>
@@ -2579,7 +2553,7 @@
                 <w:noProof/>
                 <w:webHidden/>
               </w:rPr>
-              <w:instrText xml:space="preserve"> PAGEREF _Toc73828737 \h </w:instrText>
+              <w:instrText xml:space="preserve"> PAGEREF _Toc73894435 \h </w:instrText>
             </w:r>
             <w:r>
               <w:rPr>
@@ -2599,7 +2573,7 @@
                 <w:noProof/>
                 <w:webHidden/>
               </w:rPr>
-              <w:t>8</w:t>
+              <w:t>9</w:t>
             </w:r>
             <w:r>
               <w:rPr>
@@ -2624,7 +2598,7 @@
               <w:lang w:val="en-US" w:eastAsia="zh-CN"/>
             </w:rPr>
           </w:pPr>
-          <w:hyperlink w:anchor="_Toc73828738" w:history="1">
+          <w:hyperlink w:anchor="_Toc73894436" w:history="1">
             <w:r>
               <w:rPr>
                 <w:rStyle w:val="Hyperlink"/>
@@ -2652,7 +2626,7 @@
                 <w:noProof/>
                 <w:webHidden/>
               </w:rPr>
-              <w:instrText xml:space="preserve"> PAGEREF _Toc73828738 \h </w:instrText>
+              <w:instrText xml:space="preserve"> PAGEREF _Toc73894436 \h </w:instrText>
             </w:r>
             <w:r>
               <w:rPr>
@@ -2672,7 +2646,7 @@
                 <w:noProof/>
                 <w:webHidden/>
               </w:rPr>
-              <w:t>8</w:t>
+              <w:t>9</w:t>
             </w:r>
             <w:r>
               <w:rPr>
@@ -2697,7 +2671,7 @@
               <w:lang w:val="en-US" w:eastAsia="zh-CN"/>
             </w:rPr>
           </w:pPr>
-          <w:hyperlink w:anchor="_Toc73828739" w:history="1">
+          <w:hyperlink w:anchor="_Toc73894437" w:history="1">
             <w:r>
               <w:rPr>
                 <w:rStyle w:val="Hyperlink"/>
@@ -2725,7 +2699,7 @@
                 <w:noProof/>
                 <w:webHidden/>
               </w:rPr>
-              <w:instrText xml:space="preserve"> PAGEREF _Toc73828739 \h </w:instrText>
+              <w:instrText xml:space="preserve"> PAGEREF _Toc73894437 \h </w:instrText>
             </w:r>
             <w:r>
               <w:rPr>
@@ -2745,7 +2719,7 @@
                 <w:noProof/>
                 <w:webHidden/>
               </w:rPr>
-              <w:t>8</w:t>
+              <w:t>9</w:t>
             </w:r>
             <w:r>
               <w:rPr>
@@ -2770,7 +2744,7 @@
               <w:lang w:val="en-US" w:eastAsia="zh-CN"/>
             </w:rPr>
           </w:pPr>
-          <w:hyperlink w:anchor="_Toc73828740" w:history="1">
+          <w:hyperlink w:anchor="_Toc73894438" w:history="1">
             <w:r>
               <w:rPr>
                 <w:rStyle w:val="Hyperlink"/>
@@ -2798,7 +2772,7 @@
                 <w:noProof/>
                 <w:webHidden/>
               </w:rPr>
-              <w:instrText xml:space="preserve"> PAGEREF _Toc73828740 \h </w:instrText>
+              <w:instrText xml:space="preserve"> PAGEREF _Toc73894438 \h </w:instrText>
             </w:r>
             <w:r>
               <w:rPr>
@@ -2818,7 +2792,7 @@
                 <w:noProof/>
                 <w:webHidden/>
               </w:rPr>
-              <w:t>8</w:t>
+              <w:t>9</w:t>
             </w:r>
             <w:r>
               <w:rPr>
@@ -2843,7 +2817,7 @@
               <w:lang w:val="en-US" w:eastAsia="zh-CN"/>
             </w:rPr>
           </w:pPr>
-          <w:hyperlink w:anchor="_Toc73828741" w:history="1">
+          <w:hyperlink w:anchor="_Toc73894439" w:history="1">
             <w:r>
               <w:rPr>
                 <w:rStyle w:val="Hyperlink"/>
@@ -2871,7 +2845,7 @@
                 <w:noProof/>
                 <w:webHidden/>
               </w:rPr>
-              <w:instrText xml:space="preserve"> PAGEREF _Toc73828741 \h </w:instrText>
+              <w:instrText xml:space="preserve"> PAGEREF _Toc73894439 \h </w:instrText>
             </w:r>
             <w:r>
               <w:rPr>
@@ -2891,7 +2865,7 @@
                 <w:noProof/>
                 <w:webHidden/>
               </w:rPr>
-              <w:t>8</w:t>
+              <w:t>9</w:t>
             </w:r>
             <w:r>
               <w:rPr>
@@ -2916,7 +2890,7 @@
               <w:lang w:val="en-US" w:eastAsia="zh-CN"/>
             </w:rPr>
           </w:pPr>
-          <w:hyperlink w:anchor="_Toc73828742" w:history="1">
+          <w:hyperlink w:anchor="_Toc73894440" w:history="1">
             <w:r>
               <w:rPr>
                 <w:rStyle w:val="Hyperlink"/>
@@ -2943,7 +2917,7 @@
                 <w:noProof/>
                 <w:webHidden/>
               </w:rPr>
-              <w:instrText xml:space="preserve"> PAGEREF _Toc73828742 \h </w:instrText>
+              <w:instrText xml:space="preserve"> PAGEREF _Toc73894440 \h </w:instrText>
             </w:r>
             <w:r>
               <w:rPr>
@@ -2963,7 +2937,7 @@
                 <w:noProof/>
                 <w:webHidden/>
               </w:rPr>
-              <w:t>9</w:t>
+              <w:t>10</w:t>
             </w:r>
             <w:r>
               <w:rPr>
@@ -2988,7 +2962,7 @@
               <w:lang w:val="en-US" w:eastAsia="zh-CN"/>
             </w:rPr>
           </w:pPr>
-          <w:hyperlink w:anchor="_Toc73828743" w:history="1">
+          <w:hyperlink w:anchor="_Toc73894441" w:history="1">
             <w:r>
               <w:rPr>
                 <w:rStyle w:val="Hyperlink"/>
@@ -3016,7 +2990,7 @@
                 <w:noProof/>
                 <w:webHidden/>
               </w:rPr>
-              <w:instrText xml:space="preserve"> PAGEREF _Toc73828743 \h </w:instrText>
+              <w:instrText xml:space="preserve"> PAGEREF _Toc73894441 \h </w:instrText>
             </w:r>
             <w:r>
               <w:rPr>
@@ -3036,7 +3010,7 @@
                 <w:noProof/>
                 <w:webHidden/>
               </w:rPr>
-              <w:t>9</w:t>
+              <w:t>10</w:t>
             </w:r>
             <w:r>
               <w:rPr>
@@ -3061,7 +3035,7 @@
               <w:lang w:val="en-US" w:eastAsia="zh-CN"/>
             </w:rPr>
           </w:pPr>
-          <w:hyperlink w:anchor="_Toc73828744" w:history="1">
+          <w:hyperlink w:anchor="_Toc73894442" w:history="1">
             <w:r>
               <w:rPr>
                 <w:rStyle w:val="Hyperlink"/>
@@ -3089,7 +3063,7 @@
                 <w:noProof/>
                 <w:webHidden/>
               </w:rPr>
-              <w:instrText xml:space="preserve"> PAGEREF _Toc73828744 \h </w:instrText>
+              <w:instrText xml:space="preserve"> PAGEREF _Toc73894442 \h </w:instrText>
             </w:r>
             <w:r>
               <w:rPr>
@@ -3109,7 +3083,7 @@
                 <w:noProof/>
                 <w:webHidden/>
               </w:rPr>
-              <w:t>9</w:t>
+              <w:t>10</w:t>
             </w:r>
             <w:r>
               <w:rPr>
@@ -3134,7 +3108,7 @@
               <w:lang w:val="en-US" w:eastAsia="zh-CN"/>
             </w:rPr>
           </w:pPr>
-          <w:hyperlink w:anchor="_Toc73828745" w:history="1">
+          <w:hyperlink w:anchor="_Toc73894443" w:history="1">
             <w:r>
               <w:rPr>
                 <w:rStyle w:val="Hyperlink"/>
@@ -3162,7 +3136,7 @@
                 <w:noProof/>
                 <w:webHidden/>
               </w:rPr>
-              <w:instrText xml:space="preserve"> PAGEREF _Toc73828745 \h </w:instrText>
+              <w:instrText xml:space="preserve"> PAGEREF _Toc73894443 \h </w:instrText>
             </w:r>
             <w:r>
               <w:rPr>
@@ -3182,7 +3156,7 @@
                 <w:noProof/>
                 <w:webHidden/>
               </w:rPr>
-              <w:t>9</w:t>
+              <w:t>10</w:t>
             </w:r>
             <w:r>
               <w:rPr>
@@ -3207,7 +3181,7 @@
               <w:lang w:val="en-US" w:eastAsia="zh-CN"/>
             </w:rPr>
           </w:pPr>
-          <w:hyperlink w:anchor="_Toc73828746" w:history="1">
+          <w:hyperlink w:anchor="_Toc73894444" w:history="1">
             <w:r>
               <w:rPr>
                 <w:rStyle w:val="Hyperlink"/>
@@ -3235,7 +3209,7 @@
                 <w:noProof/>
                 <w:webHidden/>
               </w:rPr>
-              <w:instrText xml:space="preserve"> PAGEREF _Toc73828746 \h </w:instrText>
+              <w:instrText xml:space="preserve"> PAGEREF _Toc73894444 \h </w:instrText>
             </w:r>
             <w:r>
               <w:rPr>
@@ -3255,7 +3229,7 @@
                 <w:noProof/>
                 <w:webHidden/>
               </w:rPr>
-              <w:t>9</w:t>
+              <w:t>10</w:t>
             </w:r>
             <w:r>
               <w:rPr>
@@ -3280,7 +3254,7 @@
               <w:lang w:val="en-US" w:eastAsia="zh-CN"/>
             </w:rPr>
           </w:pPr>
-          <w:hyperlink w:anchor="_Toc73828747" w:history="1">
+          <w:hyperlink w:anchor="_Toc73894445" w:history="1">
             <w:r>
               <w:rPr>
                 <w:rStyle w:val="Hyperlink"/>
@@ -3308,7 +3282,7 @@
                 <w:noProof/>
                 <w:webHidden/>
               </w:rPr>
-              <w:instrText xml:space="preserve"> PAGEREF _Toc73828747 \h </w:instrText>
+              <w:instrText xml:space="preserve"> PAGEREF _Toc73894445 \h </w:instrText>
             </w:r>
             <w:r>
               <w:rPr>
@@ -3328,7 +3302,7 @@
                 <w:noProof/>
                 <w:webHidden/>
               </w:rPr>
-              <w:t>9</w:t>
+              <w:t>10</w:t>
             </w:r>
             <w:r>
               <w:rPr>
@@ -3353,7 +3327,7 @@
               <w:lang w:val="en-US" w:eastAsia="zh-CN"/>
             </w:rPr>
           </w:pPr>
-          <w:hyperlink w:anchor="_Toc73828748" w:history="1">
+          <w:hyperlink w:anchor="_Toc73894446" w:history="1">
             <w:r>
               <w:rPr>
                 <w:rStyle w:val="Hyperlink"/>
@@ -3381,7 +3355,7 @@
                 <w:noProof/>
                 <w:webHidden/>
               </w:rPr>
-              <w:instrText xml:space="preserve"> PAGEREF _Toc73828748 \h </w:instrText>
+              <w:instrText xml:space="preserve"> PAGEREF _Toc73894446 \h </w:instrText>
             </w:r>
             <w:r>
               <w:rPr>
@@ -3401,7 +3375,7 @@
                 <w:noProof/>
                 <w:webHidden/>
               </w:rPr>
-              <w:t>9</w:t>
+              <w:t>10</w:t>
             </w:r>
             <w:r>
               <w:rPr>
@@ -3426,7 +3400,7 @@
               <w:lang w:val="en-US" w:eastAsia="zh-CN"/>
             </w:rPr>
           </w:pPr>
-          <w:hyperlink w:anchor="_Toc73828749" w:history="1">
+          <w:hyperlink w:anchor="_Toc73894447" w:history="1">
             <w:r>
               <w:rPr>
                 <w:rStyle w:val="Hyperlink"/>
@@ -3454,7 +3428,7 @@
                 <w:noProof/>
                 <w:webHidden/>
               </w:rPr>
-              <w:instrText xml:space="preserve"> PAGEREF _Toc73828749 \h </w:instrText>
+              <w:instrText xml:space="preserve"> PAGEREF _Toc73894447 \h </w:instrText>
             </w:r>
             <w:r>
               <w:rPr>
@@ -3474,7 +3448,7 @@
                 <w:noProof/>
                 <w:webHidden/>
               </w:rPr>
-              <w:t>9</w:t>
+              <w:t>10</w:t>
             </w:r>
             <w:r>
               <w:rPr>
@@ -3499,7 +3473,7 @@
               <w:lang w:val="en-US" w:eastAsia="zh-CN"/>
             </w:rPr>
           </w:pPr>
-          <w:hyperlink w:anchor="_Toc73828750" w:history="1">
+          <w:hyperlink w:anchor="_Toc73894448" w:history="1">
             <w:r>
               <w:rPr>
                 <w:rStyle w:val="Hyperlink"/>
@@ -3526,7 +3500,7 @@
                 <w:noProof/>
                 <w:webHidden/>
               </w:rPr>
-              <w:instrText xml:space="preserve"> PAGEREF _Toc73828750 \h </w:instrText>
+              <w:instrText xml:space="preserve"> PAGEREF _Toc73894448 \h </w:instrText>
             </w:r>
             <w:r>
               <w:rPr>
@@ -3546,7 +3520,7 @@
                 <w:noProof/>
                 <w:webHidden/>
               </w:rPr>
-              <w:t>10</w:t>
+              <w:t>11</w:t>
             </w:r>
             <w:r>
               <w:rPr>
@@ -3571,7 +3545,7 @@
               <w:lang w:val="en-US" w:eastAsia="zh-CN"/>
             </w:rPr>
           </w:pPr>
-          <w:hyperlink w:anchor="_Toc73828751" w:history="1">
+          <w:hyperlink w:anchor="_Toc73894449" w:history="1">
             <w:r>
               <w:rPr>
                 <w:rStyle w:val="Hyperlink"/>
@@ -3599,7 +3573,7 @@
                 <w:noProof/>
                 <w:webHidden/>
               </w:rPr>
-              <w:instrText xml:space="preserve"> PAGEREF _Toc73828751 \h </w:instrText>
+              <w:instrText xml:space="preserve"> PAGEREF _Toc73894449 \h </w:instrText>
             </w:r>
             <w:r>
               <w:rPr>
@@ -3619,7 +3593,7 @@
                 <w:noProof/>
                 <w:webHidden/>
               </w:rPr>
-              <w:t>10</w:t>
+              <w:t>11</w:t>
             </w:r>
             <w:r>
               <w:rPr>
@@ -3644,7 +3618,7 @@
               <w:lang w:val="en-US" w:eastAsia="zh-CN"/>
             </w:rPr>
           </w:pPr>
-          <w:hyperlink w:anchor="_Toc73828752" w:history="1">
+          <w:hyperlink w:anchor="_Toc73894450" w:history="1">
             <w:r>
               <w:rPr>
                 <w:rStyle w:val="Hyperlink"/>
@@ -3672,7 +3646,7 @@
                 <w:noProof/>
                 <w:webHidden/>
               </w:rPr>
-              <w:instrText xml:space="preserve"> PAGEREF _Toc73828752 \h </w:instrText>
+              <w:instrText xml:space="preserve"> PAGEREF _Toc73894450 \h </w:instrText>
             </w:r>
             <w:r>
               <w:rPr>
@@ -3692,7 +3666,7 @@
                 <w:noProof/>
                 <w:webHidden/>
               </w:rPr>
-              <w:t>10</w:t>
+              <w:t>11</w:t>
             </w:r>
             <w:r>
               <w:rPr>
@@ -3717,7 +3691,7 @@
               <w:lang w:val="en-US" w:eastAsia="zh-CN"/>
             </w:rPr>
           </w:pPr>
-          <w:hyperlink w:anchor="_Toc73828753" w:history="1">
+          <w:hyperlink w:anchor="_Toc73894451" w:history="1">
             <w:r>
               <w:rPr>
                 <w:rStyle w:val="Hyperlink"/>
@@ -3745,7 +3719,7 @@
                 <w:noProof/>
                 <w:webHidden/>
               </w:rPr>
-              <w:instrText xml:space="preserve"> PAGEREF _Toc73828753 \h </w:instrText>
+              <w:instrText xml:space="preserve"> PAGEREF _Toc73894451 \h </w:instrText>
             </w:r>
             <w:r>
               <w:rPr>
@@ -3765,7 +3739,7 @@
                 <w:noProof/>
                 <w:webHidden/>
               </w:rPr>
-              <w:t>10</w:t>
+              <w:t>11</w:t>
             </w:r>
             <w:r>
               <w:rPr>
@@ -3790,7 +3764,7 @@
               <w:lang w:val="en-US" w:eastAsia="zh-CN"/>
             </w:rPr>
           </w:pPr>
-          <w:hyperlink w:anchor="_Toc73828754" w:history="1">
+          <w:hyperlink w:anchor="_Toc73894452" w:history="1">
             <w:r>
               <w:rPr>
                 <w:rStyle w:val="Hyperlink"/>
@@ -3818,7 +3792,7 @@
                 <w:noProof/>
                 <w:webHidden/>
               </w:rPr>
-              <w:instrText xml:space="preserve"> PAGEREF _Toc73828754 \h </w:instrText>
+              <w:instrText xml:space="preserve"> PAGEREF _Toc73894452 \h </w:instrText>
             </w:r>
             <w:r>
               <w:rPr>
@@ -3838,7 +3812,7 @@
                 <w:noProof/>
                 <w:webHidden/>
               </w:rPr>
-              <w:t>10</w:t>
+              <w:t>11</w:t>
             </w:r>
             <w:r>
               <w:rPr>
@@ -3863,7 +3837,7 @@
               <w:lang w:val="en-US" w:eastAsia="zh-CN"/>
             </w:rPr>
           </w:pPr>
-          <w:hyperlink w:anchor="_Toc73828755" w:history="1">
+          <w:hyperlink w:anchor="_Toc73894453" w:history="1">
             <w:r>
               <w:rPr>
                 <w:rStyle w:val="Hyperlink"/>
@@ -3891,7 +3865,7 @@
                 <w:noProof/>
                 <w:webHidden/>
               </w:rPr>
-              <w:instrText xml:space="preserve"> PAGEREF _Toc73828755 \h </w:instrText>
+              <w:instrText xml:space="preserve"> PAGEREF _Toc73894453 \h </w:instrText>
             </w:r>
             <w:r>
               <w:rPr>
@@ -3911,7 +3885,7 @@
                 <w:noProof/>
                 <w:webHidden/>
               </w:rPr>
-              <w:t>10</w:t>
+              <w:t>12</w:t>
             </w:r>
             <w:r>
               <w:rPr>
@@ -3936,7 +3910,7 @@
               <w:lang w:val="en-US" w:eastAsia="zh-CN"/>
             </w:rPr>
           </w:pPr>
-          <w:hyperlink w:anchor="_Toc73828756" w:history="1">
+          <w:hyperlink w:anchor="_Toc73894454" w:history="1">
             <w:r>
               <w:rPr>
                 <w:rStyle w:val="Hyperlink"/>
@@ -3964,7 +3938,7 @@
                 <w:noProof/>
                 <w:webHidden/>
               </w:rPr>
-              <w:instrText xml:space="preserve"> PAGEREF _Toc73828756 \h </w:instrText>
+              <w:instrText xml:space="preserve"> PAGEREF _Toc73894454 \h </w:instrText>
             </w:r>
             <w:r>
               <w:rPr>
@@ -3984,7 +3958,7 @@
                 <w:noProof/>
                 <w:webHidden/>
               </w:rPr>
-              <w:t>10</w:t>
+              <w:t>12</w:t>
             </w:r>
             <w:r>
               <w:rPr>
@@ -4009,7 +3983,7 @@
               <w:lang w:val="en-US" w:eastAsia="zh-CN"/>
             </w:rPr>
           </w:pPr>
-          <w:hyperlink w:anchor="_Toc73828757" w:history="1">
+          <w:hyperlink w:anchor="_Toc73894455" w:history="1">
             <w:r>
               <w:rPr>
                 <w:rStyle w:val="Hyperlink"/>
@@ -4037,7 +4011,7 @@
                 <w:noProof/>
                 <w:webHidden/>
               </w:rPr>
-              <w:instrText xml:space="preserve"> PAGEREF _Toc73828757 \h </w:instrText>
+              <w:instrText xml:space="preserve"> PAGEREF _Toc73894455 \h </w:instrText>
             </w:r>
             <w:r>
               <w:rPr>
@@ -4057,7 +4031,7 @@
                 <w:noProof/>
                 <w:webHidden/>
               </w:rPr>
-              <w:t>10</w:t>
+              <w:t>12</w:t>
             </w:r>
             <w:r>
               <w:rPr>
@@ -4082,13 +4056,13 @@
               <w:lang w:val="en-US" w:eastAsia="zh-CN"/>
             </w:rPr>
           </w:pPr>
-          <w:hyperlink w:anchor="_Toc73828758" w:history="1">
+          <w:hyperlink w:anchor="_Toc73894456" w:history="1">
             <w:r>
               <w:rPr>
                 <w:rStyle w:val="Hyperlink"/>
                 <w:noProof/>
               </w:rPr>
-              <w:t>Appendix I - Risk Matrix</w:t>
+              <w:t>Appendix 1 - Risk Matrix</w:t>
             </w:r>
             <w:r>
               <w:rPr>
@@ -4109,7 +4083,7 @@
                 <w:noProof/>
                 <w:webHidden/>
               </w:rPr>
-              <w:instrText xml:space="preserve"> PAGEREF _Toc73828758 \h </w:instrText>
+              <w:instrText xml:space="preserve"> PAGEREF _Toc73894456 \h </w:instrText>
             </w:r>
             <w:r>
               <w:rPr>
@@ -4129,7 +4103,7 @@
                 <w:noProof/>
                 <w:webHidden/>
               </w:rPr>
-              <w:t>11</w:t>
+              <w:t>13</w:t>
             </w:r>
             <w:r>
               <w:rPr>
@@ -4154,7 +4128,7 @@
               <w:lang w:val="en-US" w:eastAsia="zh-CN"/>
             </w:rPr>
           </w:pPr>
-          <w:hyperlink w:anchor="_Toc73828759" w:history="1">
+          <w:hyperlink w:anchor="_Toc73894457" w:history="1">
             <w:r>
               <w:rPr>
                 <w:rStyle w:val="Hyperlink"/>
@@ -4181,7 +4155,7 @@
                 <w:noProof/>
                 <w:webHidden/>
               </w:rPr>
-              <w:instrText xml:space="preserve"> PAGEREF _Toc73828759 \h </w:instrText>
+              <w:instrText xml:space="preserve"> PAGEREF _Toc73894457 \h </w:instrText>
             </w:r>
             <w:r>
               <w:rPr>
@@ -4201,7 +4175,298 @@
                 <w:noProof/>
                 <w:webHidden/>
               </w:rPr>
-              <w:t>12</w:t>
+              <w:t>14</w:t>
+            </w:r>
+            <w:r>
+              <w:rPr>
+                <w:noProof/>
+                <w:webHidden/>
+              </w:rPr>
+              <w:fldChar w:fldCharType="end"/>
+            </w:r>
+          </w:hyperlink>
+        </w:p>
+        <w:p>
+          <w:pPr>
+            <w:pStyle w:val="TOC2"/>
+            <w:tabs>
+              <w:tab w:val="right" w:pos="9019"/>
+            </w:tabs>
+            <w:rPr>
+              <w:rFonts w:asciiTheme="minorHAnsi" w:hAnsiTheme="minorHAnsi" w:cstheme="minorBidi"/>
+              <w:noProof/>
+              <w:kern w:val="2"/>
+              <w:sz w:val="21"/>
+              <w:lang w:val="en-US" w:eastAsia="zh-CN"/>
+            </w:rPr>
+          </w:pPr>
+          <w:hyperlink w:anchor="_Toc73894458" w:history="1">
+            <w:r>
+              <w:rPr>
+                <w:rStyle w:val="Hyperlink"/>
+                <w:noProof/>
+              </w:rPr>
+              <w:t>Section 1 – Sensitive testing / development files / directories disclosure exploitation walkthrough</w:t>
+            </w:r>
+            <w:r>
+              <w:rPr>
+                <w:noProof/>
+                <w:webHidden/>
+              </w:rPr>
+              <w:tab/>
+            </w:r>
+            <w:r>
+              <w:rPr>
+                <w:noProof/>
+                <w:webHidden/>
+              </w:rPr>
+              <w:fldChar w:fldCharType="begin"/>
+            </w:r>
+            <w:r>
+              <w:rPr>
+                <w:noProof/>
+                <w:webHidden/>
+              </w:rPr>
+              <w:instrText xml:space="preserve"> PAGEREF _Toc73894458 \h </w:instrText>
+            </w:r>
+            <w:r>
+              <w:rPr>
+                <w:noProof/>
+                <w:webHidden/>
+              </w:rPr>
+            </w:r>
+            <w:r>
+              <w:rPr>
+                <w:noProof/>
+                <w:webHidden/>
+              </w:rPr>
+              <w:fldChar w:fldCharType="separate"/>
+            </w:r>
+            <w:r>
+              <w:rPr>
+                <w:noProof/>
+                <w:webHidden/>
+              </w:rPr>
+              <w:t>14</w:t>
+            </w:r>
+            <w:r>
+              <w:rPr>
+                <w:noProof/>
+                <w:webHidden/>
+              </w:rPr>
+              <w:fldChar w:fldCharType="end"/>
+            </w:r>
+          </w:hyperlink>
+        </w:p>
+        <w:p>
+          <w:pPr>
+            <w:pStyle w:val="TOC2"/>
+            <w:tabs>
+              <w:tab w:val="right" w:pos="9019"/>
+            </w:tabs>
+            <w:rPr>
+              <w:rFonts w:asciiTheme="minorHAnsi" w:hAnsiTheme="minorHAnsi" w:cstheme="minorBidi"/>
+              <w:noProof/>
+              <w:kern w:val="2"/>
+              <w:sz w:val="21"/>
+              <w:lang w:val="en-US" w:eastAsia="zh-CN"/>
+            </w:rPr>
+          </w:pPr>
+          <w:hyperlink w:anchor="_Toc73894459" w:history="1">
+            <w:r>
+              <w:rPr>
+                <w:rStyle w:val="Hyperlink"/>
+                <w:noProof/>
+                <w:lang w:eastAsia="zh-CN"/>
+              </w:rPr>
+              <w:t>Section 2 – Client-side authentication bypassing exploitation walkthrough</w:t>
+            </w:r>
+            <w:r>
+              <w:rPr>
+                <w:noProof/>
+                <w:webHidden/>
+              </w:rPr>
+              <w:tab/>
+            </w:r>
+            <w:r>
+              <w:rPr>
+                <w:noProof/>
+                <w:webHidden/>
+              </w:rPr>
+              <w:fldChar w:fldCharType="begin"/>
+            </w:r>
+            <w:r>
+              <w:rPr>
+                <w:noProof/>
+                <w:webHidden/>
+              </w:rPr>
+              <w:instrText xml:space="preserve"> PAGEREF _Toc73894459 \h </w:instrText>
+            </w:r>
+            <w:r>
+              <w:rPr>
+                <w:noProof/>
+                <w:webHidden/>
+              </w:rPr>
+            </w:r>
+            <w:r>
+              <w:rPr>
+                <w:noProof/>
+                <w:webHidden/>
+              </w:rPr>
+              <w:fldChar w:fldCharType="separate"/>
+            </w:r>
+            <w:r>
+              <w:rPr>
+                <w:noProof/>
+                <w:webHidden/>
+              </w:rPr>
+              <w:t>16</w:t>
+            </w:r>
+            <w:r>
+              <w:rPr>
+                <w:noProof/>
+                <w:webHidden/>
+              </w:rPr>
+              <w:fldChar w:fldCharType="end"/>
+            </w:r>
+          </w:hyperlink>
+        </w:p>
+        <w:p>
+          <w:pPr>
+            <w:pStyle w:val="TOC2"/>
+            <w:tabs>
+              <w:tab w:val="right" w:pos="9019"/>
+            </w:tabs>
+            <w:rPr>
+              <w:rFonts w:asciiTheme="minorHAnsi" w:hAnsiTheme="minorHAnsi" w:cstheme="minorBidi"/>
+              <w:noProof/>
+              <w:kern w:val="2"/>
+              <w:sz w:val="21"/>
+              <w:lang w:val="en-US" w:eastAsia="zh-CN"/>
+            </w:rPr>
+          </w:pPr>
+          <w:hyperlink w:anchor="_Toc73894460" w:history="1">
+            <w:r>
+              <w:rPr>
+                <w:rStyle w:val="Hyperlink"/>
+                <w:noProof/>
+                <w:lang w:eastAsia="zh-CN"/>
+              </w:rPr>
+              <w:t>Section 3 – Privilege escalation exploitation walkthrough</w:t>
+            </w:r>
+            <w:r>
+              <w:rPr>
+                <w:noProof/>
+                <w:webHidden/>
+              </w:rPr>
+              <w:tab/>
+            </w:r>
+            <w:r>
+              <w:rPr>
+                <w:noProof/>
+                <w:webHidden/>
+              </w:rPr>
+              <w:fldChar w:fldCharType="begin"/>
+            </w:r>
+            <w:r>
+              <w:rPr>
+                <w:noProof/>
+                <w:webHidden/>
+              </w:rPr>
+              <w:instrText xml:space="preserve"> PAGEREF _Toc73894460 \h </w:instrText>
+            </w:r>
+            <w:r>
+              <w:rPr>
+                <w:noProof/>
+                <w:webHidden/>
+              </w:rPr>
+            </w:r>
+            <w:r>
+              <w:rPr>
+                <w:noProof/>
+                <w:webHidden/>
+              </w:rPr>
+              <w:fldChar w:fldCharType="separate"/>
+            </w:r>
+            <w:r>
+              <w:rPr>
+                <w:noProof/>
+                <w:webHidden/>
+              </w:rPr>
+              <w:t>17</w:t>
+            </w:r>
+            <w:r>
+              <w:rPr>
+                <w:noProof/>
+                <w:webHidden/>
+              </w:rPr>
+              <w:fldChar w:fldCharType="end"/>
+            </w:r>
+          </w:hyperlink>
+        </w:p>
+        <w:p>
+          <w:pPr>
+            <w:pStyle w:val="TOC2"/>
+            <w:tabs>
+              <w:tab w:val="right" w:pos="9019"/>
+            </w:tabs>
+            <w:rPr>
+              <w:rFonts w:asciiTheme="minorHAnsi" w:hAnsiTheme="minorHAnsi" w:cstheme="minorBidi"/>
+              <w:noProof/>
+              <w:kern w:val="2"/>
+              <w:sz w:val="21"/>
+              <w:lang w:val="en-US" w:eastAsia="zh-CN"/>
+            </w:rPr>
+          </w:pPr>
+          <w:hyperlink w:anchor="_Toc73894461" w:history="1">
+            <w:r>
+              <w:rPr>
+                <w:rStyle w:val="Hyperlink"/>
+                <w:noProof/>
+                <w:lang w:eastAsia="zh-CN"/>
+              </w:rPr>
+              <w:t>Section 4 – Weak authentication exploitation walkthrough</w:t>
+            </w:r>
+            <w:r>
+              <w:rPr>
+                <w:noProof/>
+                <w:webHidden/>
+              </w:rPr>
+              <w:tab/>
+            </w:r>
+            <w:r>
+              <w:rPr>
+                <w:noProof/>
+                <w:webHidden/>
+              </w:rPr>
+              <w:fldChar w:fldCharType="begin"/>
+            </w:r>
+            <w:r>
+              <w:rPr>
+                <w:noProof/>
+                <w:webHidden/>
+              </w:rPr>
+              <w:instrText xml:space="preserve"> PAGEREF _Toc73894461 \h </w:instrText>
+            </w:r>
+            <w:r>
+              <w:rPr>
+                <w:noProof/>
+                <w:webHidden/>
+              </w:rPr>
+            </w:r>
+            <w:r>
+              <w:rPr>
+                <w:noProof/>
+                <w:webHidden/>
+              </w:rPr>
+              <w:fldChar w:fldCharType="separate"/>
+            </w:r>
+            <w:r>
+              <w:rPr>
+                <w:noProof/>
+                <w:webHidden/>
+              </w:rPr>
+              <w:t>18</w:t>
             </w:r>
             <w:r>
               <w:rPr>
@@ -4238,7 +4503,7 @@
       <w:pPr>
         <w:pStyle w:val="Heading1"/>
       </w:pPr>
-      <w:bookmarkStart w:id="1" w:name="_Toc73828716"/>
+      <w:bookmarkStart w:id="1" w:name="_Toc73894414"/>
       <w:r>
         <w:lastRenderedPageBreak/>
         <w:t>Summary of Findings</w:t>
@@ -4849,7 +5114,7 @@
       <w:pPr>
         <w:pStyle w:val="Heading1"/>
       </w:pPr>
-      <w:bookmarkStart w:id="2" w:name="_Toc73828717"/>
+      <w:bookmarkStart w:id="2" w:name="_Toc73894415"/>
       <w:r>
         <w:lastRenderedPageBreak/>
         <w:t>Detailed Findings</w:t>
@@ -4861,7 +5126,7 @@
       <w:pPr>
         <w:pStyle w:val="Heading2"/>
       </w:pPr>
-      <w:bookmarkStart w:id="3" w:name="_Toc73828718"/>
+      <w:bookmarkStart w:id="3" w:name="_Toc73894416"/>
       <w:r>
         <w:t xml:space="preserve">Finding 1 - </w:t>
       </w:r>
@@ -4910,7 +5175,7 @@
                 <w:b/>
               </w:rPr>
             </w:pPr>
-            <w:bookmarkStart w:id="4" w:name="_Toc73828719"/>
+            <w:bookmarkStart w:id="4" w:name="_Toc73894417"/>
             <w:r>
               <w:rPr>
                 <w:b/>
@@ -5066,7 +5331,7 @@
               </w:rPr>
             </w:pPr>
             <w:bookmarkStart w:id="5" w:name="_Proof_of_Concept"/>
-            <w:bookmarkStart w:id="6" w:name="_Toc73828720"/>
+            <w:bookmarkStart w:id="6" w:name="_Toc73894418"/>
             <w:bookmarkEnd w:id="5"/>
             <w:r>
               <w:rPr>
@@ -5150,7 +5415,7 @@
                 <w:b/>
               </w:rPr>
             </w:pPr>
-            <w:bookmarkStart w:id="7" w:name="_Toc73828721"/>
+            <w:bookmarkStart w:id="7" w:name="_Toc73894419"/>
             <w:r>
               <w:rPr>
                 <w:b/>
@@ -5230,7 +5495,7 @@
                 <w:b/>
               </w:rPr>
             </w:pPr>
-            <w:bookmarkStart w:id="8" w:name="_Toc73828722"/>
+            <w:bookmarkStart w:id="8" w:name="_Toc73894420"/>
             <w:r>
               <w:rPr>
                 <w:b/>
@@ -5316,7 +5581,7 @@
                 <w:b/>
               </w:rPr>
             </w:pPr>
-            <w:bookmarkStart w:id="9" w:name="_Toc73828723"/>
+            <w:bookmarkStart w:id="9" w:name="_Toc73894421"/>
             <w:r>
               <w:rPr>
                 <w:b/>
@@ -5412,7 +5677,7 @@
                 <w:b/>
               </w:rPr>
             </w:pPr>
-            <w:bookmarkStart w:id="10" w:name="_Toc73828724"/>
+            <w:bookmarkStart w:id="10" w:name="_Toc73894422"/>
             <w:r>
               <w:rPr>
                 <w:b/>
@@ -5499,7 +5764,7 @@
                 <w:b/>
               </w:rPr>
             </w:pPr>
-            <w:bookmarkStart w:id="11" w:name="_Toc73828725"/>
+            <w:bookmarkStart w:id="11" w:name="_Toc73894423"/>
             <w:r>
               <w:rPr>
                 <w:b/>
@@ -5618,17 +5883,8 @@
                 <w:rFonts w:ascii="Consolas" w:hAnsi="Consolas"/>
                 <w:lang w:eastAsia="zh-CN"/>
               </w:rPr>
-              <w:t>.</w:t>
-            </w:r>
-            <w:proofErr w:type="spellStart"/>
-            <w:r>
-              <w:rPr>
-                <w:rFonts w:ascii="Consolas" w:hAnsi="Consolas"/>
-                <w:lang w:eastAsia="zh-CN"/>
-              </w:rPr>
-              <w:t>htaccess</w:t>
-            </w:r>
-            <w:proofErr w:type="spellEnd"/>
+              <w:t>.htaccess</w:t>
+            </w:r>
             <w:r>
               <w:rPr>
                 <w:rFonts w:ascii="Consolas" w:hAnsi="Consolas"/>
@@ -5749,7 +6005,7 @@
       <w:pPr>
         <w:pStyle w:val="Heading2"/>
       </w:pPr>
-      <w:bookmarkStart w:id="12" w:name="_Toc73828726"/>
+      <w:bookmarkStart w:id="12" w:name="_Toc73894424"/>
       <w:r>
         <w:lastRenderedPageBreak/>
         <w:t>Finding 2 -</w:t>
@@ -5811,7 +6067,7 @@
                 <w:b/>
               </w:rPr>
             </w:pPr>
-            <w:bookmarkStart w:id="13" w:name="_Toc73828727"/>
+            <w:bookmarkStart w:id="13" w:name="_Toc73894425"/>
             <w:r>
               <w:rPr>
                 <w:b/>
@@ -5928,7 +6184,7 @@
               </w:rPr>
             </w:pPr>
             <w:bookmarkStart w:id="14" w:name="_Proof_of_Concept_1"/>
-            <w:bookmarkStart w:id="15" w:name="_Toc73828728"/>
+            <w:bookmarkStart w:id="15" w:name="_Toc73894426"/>
             <w:bookmarkEnd w:id="14"/>
             <w:r>
               <w:rPr>
@@ -6063,7 +6319,7 @@
                 <w:b/>
               </w:rPr>
             </w:pPr>
-            <w:bookmarkStart w:id="16" w:name="_Toc73828729"/>
+            <w:bookmarkStart w:id="16" w:name="_Toc73894427"/>
             <w:r>
               <w:rPr>
                 <w:b/>
@@ -6139,7 +6395,7 @@
                 <w:b/>
               </w:rPr>
             </w:pPr>
-            <w:bookmarkStart w:id="17" w:name="_Toc73828730"/>
+            <w:bookmarkStart w:id="17" w:name="_Toc73894428"/>
             <w:r>
               <w:rPr>
                 <w:b/>
@@ -6215,7 +6471,7 @@
                 <w:b/>
               </w:rPr>
             </w:pPr>
-            <w:bookmarkStart w:id="18" w:name="_Toc73828731"/>
+            <w:bookmarkStart w:id="18" w:name="_Toc73894429"/>
             <w:r>
               <w:rPr>
                 <w:b/>
@@ -6308,7 +6564,7 @@
                 <w:b/>
               </w:rPr>
             </w:pPr>
-            <w:bookmarkStart w:id="19" w:name="_Toc73828732"/>
+            <w:bookmarkStart w:id="19" w:name="_Toc73894430"/>
             <w:r>
               <w:rPr>
                 <w:b/>
@@ -6372,7 +6628,7 @@
                 <w:b/>
               </w:rPr>
             </w:pPr>
-            <w:bookmarkStart w:id="20" w:name="_Toc73828733"/>
+            <w:bookmarkStart w:id="20" w:name="_Toc73894431"/>
             <w:r>
               <w:rPr>
                 <w:b/>
@@ -6492,7 +6748,7 @@
       <w:pPr>
         <w:pStyle w:val="Heading2"/>
       </w:pPr>
-      <w:bookmarkStart w:id="21" w:name="_Toc73828734"/>
+      <w:bookmarkStart w:id="21" w:name="_Toc73894432"/>
       <w:r>
         <w:lastRenderedPageBreak/>
         <w:t xml:space="preserve">Finding 3 - </w:t>
@@ -6541,7 +6797,7 @@
                 <w:b/>
               </w:rPr>
             </w:pPr>
-            <w:bookmarkStart w:id="22" w:name="_Toc73828735"/>
+            <w:bookmarkStart w:id="22" w:name="_Toc73894433"/>
             <w:r>
               <w:rPr>
                 <w:b/>
@@ -6699,7 +6955,7 @@
               </w:rPr>
             </w:pPr>
             <w:bookmarkStart w:id="23" w:name="_Proof_of_Concept_2"/>
-            <w:bookmarkStart w:id="24" w:name="_Toc73828736"/>
+            <w:bookmarkStart w:id="24" w:name="_Toc73894434"/>
             <w:bookmarkEnd w:id="23"/>
             <w:r>
               <w:rPr>
@@ -6805,7 +7061,7 @@
                 <w:b/>
               </w:rPr>
             </w:pPr>
-            <w:bookmarkStart w:id="25" w:name="_Toc73828737"/>
+            <w:bookmarkStart w:id="25" w:name="_Toc73894435"/>
             <w:r>
               <w:rPr>
                 <w:b/>
@@ -6899,7 +7155,7 @@
                 <w:b/>
               </w:rPr>
             </w:pPr>
-            <w:bookmarkStart w:id="26" w:name="_Toc73828738"/>
+            <w:bookmarkStart w:id="26" w:name="_Toc73894436"/>
             <w:r>
               <w:rPr>
                 <w:b/>
@@ -7005,7 +7261,7 @@
                 <w:b/>
               </w:rPr>
             </w:pPr>
-            <w:bookmarkStart w:id="27" w:name="_Toc73828739"/>
+            <w:bookmarkStart w:id="27" w:name="_Toc73894437"/>
             <w:r>
               <w:rPr>
                 <w:b/>
@@ -7094,7 +7350,7 @@
                 <w:b/>
               </w:rPr>
             </w:pPr>
-            <w:bookmarkStart w:id="28" w:name="_Toc73828740"/>
+            <w:bookmarkStart w:id="28" w:name="_Toc73894438"/>
             <w:r>
               <w:rPr>
                 <w:b/>
@@ -7158,7 +7414,7 @@
                 <w:b/>
               </w:rPr>
             </w:pPr>
-            <w:bookmarkStart w:id="29" w:name="_Toc73828741"/>
+            <w:bookmarkStart w:id="29" w:name="_Toc73894439"/>
             <w:r>
               <w:rPr>
                 <w:b/>
@@ -7271,7 +7527,7 @@
       <w:pPr>
         <w:pStyle w:val="Heading2"/>
       </w:pPr>
-      <w:bookmarkStart w:id="30" w:name="_Toc73828742"/>
+      <w:bookmarkStart w:id="30" w:name="_Toc73894440"/>
       <w:r>
         <w:lastRenderedPageBreak/>
         <w:t xml:space="preserve">Finding </w:t>
@@ -7326,7 +7582,7 @@
                 <w:b/>
               </w:rPr>
             </w:pPr>
-            <w:bookmarkStart w:id="31" w:name="_Toc73828743"/>
+            <w:bookmarkStart w:id="31" w:name="_Toc73894441"/>
             <w:r>
               <w:rPr>
                 <w:b/>
@@ -7488,7 +7744,7 @@
               </w:rPr>
             </w:pPr>
             <w:bookmarkStart w:id="32" w:name="_Proof_of_Concept_3"/>
-            <w:bookmarkStart w:id="33" w:name="_Toc73828744"/>
+            <w:bookmarkStart w:id="33" w:name="_Toc73894442"/>
             <w:bookmarkEnd w:id="32"/>
             <w:r>
               <w:rPr>
@@ -7575,7 +7831,7 @@
                 <w:b/>
               </w:rPr>
             </w:pPr>
-            <w:bookmarkStart w:id="34" w:name="_Toc73828745"/>
+            <w:bookmarkStart w:id="34" w:name="_Toc73894443"/>
             <w:r>
               <w:rPr>
                 <w:b/>
@@ -7651,7 +7907,7 @@
                 <w:b/>
               </w:rPr>
             </w:pPr>
-            <w:bookmarkStart w:id="35" w:name="_Toc73828746"/>
+            <w:bookmarkStart w:id="35" w:name="_Toc73894444"/>
             <w:r>
               <w:rPr>
                 <w:b/>
@@ -7757,7 +8013,7 @@
                 <w:b/>
               </w:rPr>
             </w:pPr>
-            <w:bookmarkStart w:id="36" w:name="_Toc73828747"/>
+            <w:bookmarkStart w:id="36" w:name="_Toc73894445"/>
             <w:r>
               <w:rPr>
                 <w:b/>
@@ -7782,9 +8038,6 @@
             <w:pPr>
               <w:widowControl w:val="0"/>
               <w:spacing w:line="240" w:lineRule="auto"/>
-              <w:rPr>
-                <w:rFonts w:hint="eastAsia"/>
-              </w:rPr>
             </w:pPr>
             <w:r>
               <w:rPr>
@@ -7852,7 +8105,7 @@
                 <w:b/>
               </w:rPr>
             </w:pPr>
-            <w:bookmarkStart w:id="37" w:name="_Toc73828748"/>
+            <w:bookmarkStart w:id="37" w:name="_Toc73894446"/>
             <w:r>
               <w:rPr>
                 <w:b/>
@@ -7916,7 +8169,7 @@
                 <w:b/>
               </w:rPr>
             </w:pPr>
-            <w:bookmarkStart w:id="38" w:name="_Toc73828749"/>
+            <w:bookmarkStart w:id="38" w:name="_Toc73894447"/>
             <w:r>
               <w:rPr>
                 <w:b/>
@@ -8012,7 +8265,6 @@
               <w:spacing w:line="240" w:lineRule="auto"/>
               <w:ind w:firstLineChars="0"/>
               <w:rPr>
-                <w:rFonts w:hint="eastAsia"/>
                 <w:lang w:eastAsia="zh-CN"/>
               </w:rPr>
             </w:pPr>
@@ -8043,7 +8295,7 @@
       <w:pPr>
         <w:pStyle w:val="Heading2"/>
       </w:pPr>
-      <w:bookmarkStart w:id="39" w:name="_Toc73828750"/>
+      <w:bookmarkStart w:id="39" w:name="_Toc73894448"/>
       <w:r>
         <w:lastRenderedPageBreak/>
         <w:t xml:space="preserve">Finding </w:t>
@@ -8094,11 +8346,12 @@
           <w:p>
             <w:pPr>
               <w:pStyle w:val="Heading3"/>
-              <w:rPr>
-                <w:b/>
-              </w:rPr>
-            </w:pPr>
-            <w:bookmarkStart w:id="40" w:name="_Toc73828751"/>
+              <w:keepNext w:val="0"/>
+              <w:rPr>
+                <w:b/>
+              </w:rPr>
+            </w:pPr>
+            <w:bookmarkStart w:id="40" w:name="_Toc73894449"/>
             <w:r>
               <w:rPr>
                 <w:b/>
@@ -8153,6 +8406,51 @@
             </w:r>
             <w:r>
               <w:t>page.</w:t>
+            </w:r>
+            <w:r>
+              <w:t xml:space="preserve"> </w:t>
+            </w:r>
+            <w:r>
+              <w:rPr>
+                <w:rFonts w:hint="eastAsia"/>
+                <w:lang w:eastAsia="zh-CN"/>
+              </w:rPr>
+              <w:t>Ma</w:t>
+            </w:r>
+            <w:r>
+              <w:t>licious users can view every user’s profile which is likely to have sensitive personal information.</w:t>
+            </w:r>
+          </w:p>
+          <w:p>
+            <w:pPr>
+              <w:widowControl w:val="0"/>
+              <w:pBdr>
+                <w:top w:val="nil"/>
+                <w:left w:val="nil"/>
+                <w:bottom w:val="nil"/>
+                <w:right w:val="nil"/>
+                <w:between w:val="nil"/>
+              </w:pBdr>
+              <w:spacing w:line="240" w:lineRule="auto"/>
+            </w:pPr>
+          </w:p>
+          <w:p>
+            <w:pPr>
+              <w:widowControl w:val="0"/>
+              <w:pBdr>
+                <w:top w:val="nil"/>
+                <w:left w:val="nil"/>
+                <w:bottom w:val="nil"/>
+                <w:right w:val="nil"/>
+                <w:between w:val="nil"/>
+              </w:pBdr>
+              <w:spacing w:line="240" w:lineRule="auto"/>
+            </w:pPr>
+            <w:r>
+              <w:rPr>
+                <w:lang w:eastAsia="zh-CN"/>
+              </w:rPr>
+              <w:t>The exploitation requires the attacker to have a set of valid credentials so if the admin team does a strict background checking for their customers, the likelihood will decrease to some extent.</w:t>
             </w:r>
           </w:p>
         </w:tc>
@@ -8172,11 +8470,12 @@
           <w:p>
             <w:pPr>
               <w:pStyle w:val="Heading3"/>
-              <w:rPr>
-                <w:b/>
-              </w:rPr>
-            </w:pPr>
-            <w:bookmarkStart w:id="41" w:name="_Toc73828752"/>
+              <w:keepNext w:val="0"/>
+              <w:rPr>
+                <w:b/>
+              </w:rPr>
+            </w:pPr>
+            <w:bookmarkStart w:id="41" w:name="_Toc73894450"/>
             <w:r>
               <w:rPr>
                 <w:b/>
@@ -8209,16 +8508,128 @@
               </w:pBdr>
               <w:spacing w:line="240" w:lineRule="auto"/>
             </w:pPr>
+            <w:r>
+              <w:t xml:space="preserve">This vulnerability can be exploited by appending some hidden parameter to the end of </w:t>
+            </w:r>
             <w:hyperlink r:id="rId10" w:history="1">
               <w:r>
                 <w:rPr>
                   <w:rStyle w:val="Hyperlink"/>
                 </w:rPr>
-                <w:t>https://github.com/danielmiessler/SecLists/blob/25d4ac4/Discovery/Web-Content/burp-parameter-names.txt</w:t>
+                <w:t>http://assignment-zeus.unimelb.life/profile.php</w:t>
               </w:r>
             </w:hyperlink>
             <w:r>
-              <w:t xml:space="preserve"> </w:t>
+              <w:t xml:space="preserve">. </w:t>
+            </w:r>
+            <w:r>
+              <w:t xml:space="preserve">By brute-forcing different values, we find the parameter to be “id”. Providing different values of “id” gives us different user’s profile. </w:t>
+            </w:r>
+            <w:r>
+              <w:t xml:space="preserve">We find the flag </w:t>
+            </w:r>
+            <w:r>
+              <w:t>when setting</w:t>
+            </w:r>
+            <w:r>
+              <w:t xml:space="preserve"> “id” </w:t>
+            </w:r>
+            <w:r>
+              <w:t>to</w:t>
+            </w:r>
+            <w:r>
+              <w:t xml:space="preserve"> 333</w:t>
+            </w:r>
+            <w:r>
+              <w:t>.</w:t>
+            </w:r>
+          </w:p>
+          <w:p>
+            <w:pPr>
+              <w:widowControl w:val="0"/>
+              <w:pBdr>
+                <w:top w:val="nil"/>
+                <w:left w:val="nil"/>
+                <w:bottom w:val="nil"/>
+                <w:right w:val="nil"/>
+                <w:between w:val="nil"/>
+              </w:pBdr>
+              <w:spacing w:line="240" w:lineRule="auto"/>
+            </w:pPr>
+          </w:p>
+          <w:p>
+            <w:pPr>
+              <w:widowControl w:val="0"/>
+              <w:pBdr>
+                <w:top w:val="nil"/>
+                <w:left w:val="nil"/>
+                <w:bottom w:val="nil"/>
+                <w:right w:val="nil"/>
+                <w:between w:val="nil"/>
+              </w:pBdr>
+              <w:spacing w:line="240" w:lineRule="auto"/>
+            </w:pPr>
+            <w:r>
+              <w:t>FLAG{Awwww_thats_IDORable}</w:t>
+            </w:r>
+          </w:p>
+          <w:p>
+            <w:pPr>
+              <w:widowControl w:val="0"/>
+              <w:pBdr>
+                <w:top w:val="nil"/>
+                <w:left w:val="nil"/>
+                <w:bottom w:val="nil"/>
+                <w:right w:val="nil"/>
+                <w:between w:val="nil"/>
+              </w:pBdr>
+              <w:spacing w:line="240" w:lineRule="auto"/>
+            </w:pPr>
+            <w:r>
+              <w:rPr>
+                <w:noProof/>
+              </w:rPr>
+              <w:drawing>
+                <wp:inline distT="0" distB="0" distL="0" distR="0" wp14:anchorId="1F643B53" wp14:editId="6B452B49">
+                  <wp:extent cx="3940175" cy="2646680"/>
+                  <wp:effectExtent l="0" t="0" r="3175" b="1270"/>
+                  <wp:docPr id="9" name="Picture 9"/>
+                  <wp:cNvGraphicFramePr>
+                    <a:graphicFrameLocks xmlns:a="http://schemas.openxmlformats.org/drawingml/2006/main" noChangeAspect="1"/>
+                  </wp:cNvGraphicFramePr>
+                  <a:graphic xmlns:a="http://schemas.openxmlformats.org/drawingml/2006/main">
+                    <a:graphicData uri="http://schemas.openxmlformats.org/drawingml/2006/picture">
+                      <pic:pic xmlns:pic="http://schemas.openxmlformats.org/drawingml/2006/picture">
+                        <pic:nvPicPr>
+                          <pic:cNvPr id="9" name="Picture 9"/>
+                          <pic:cNvPicPr/>
+                        </pic:nvPicPr>
+                        <pic:blipFill>
+                          <a:blip r:embed="rId11" cstate="print">
+                            <a:extLst>
+                              <a:ext uri="{28A0092B-C50C-407E-A947-70E740481C1C}">
+                                <a14:useLocalDpi xmlns:a14="http://schemas.microsoft.com/office/drawing/2010/main" val="0"/>
+                              </a:ext>
+                            </a:extLst>
+                          </a:blip>
+                          <a:stretch>
+                            <a:fillRect/>
+                          </a:stretch>
+                        </pic:blipFill>
+                        <pic:spPr>
+                          <a:xfrm>
+                            <a:off x="0" y="0"/>
+                            <a:ext cx="3940175" cy="2646680"/>
+                          </a:xfrm>
+                          <a:prstGeom prst="rect">
+                            <a:avLst/>
+                          </a:prstGeom>
+                        </pic:spPr>
+                      </pic:pic>
+                    </a:graphicData>
+                  </a:graphic>
+                </wp:inline>
+              </w:drawing>
             </w:r>
           </w:p>
           <w:p/>
@@ -8239,11 +8650,12 @@
           <w:p>
             <w:pPr>
               <w:pStyle w:val="Heading3"/>
-              <w:rPr>
-                <w:b/>
-              </w:rPr>
-            </w:pPr>
-            <w:bookmarkStart w:id="42" w:name="_Toc73828753"/>
+              <w:keepNext w:val="0"/>
+              <w:rPr>
+                <w:b/>
+              </w:rPr>
+            </w:pPr>
+            <w:bookmarkStart w:id="42" w:name="_Toc73894451"/>
             <w:r>
               <w:rPr>
                 <w:b/>
@@ -8280,21 +8692,25 @@
               <w:rPr>
                 <w:b/>
               </w:rPr>
-              <w:t xml:space="preserve">Negligible/Minor/Moderate/Major/Catastrophic: An attacker could do </w:t>
-            </w:r>
-            <w:proofErr w:type="spellStart"/>
-            <w:r>
-              <w:rPr>
-                <w:b/>
-              </w:rPr>
-              <w:t>xyz</w:t>
-            </w:r>
-            <w:proofErr w:type="spellEnd"/>
-            <w:r>
-              <w:rPr>
-                <w:b/>
-              </w:rPr>
-              <w:t xml:space="preserve"> with this vulnerability</w:t>
+              <w:t>Major</w:t>
+            </w:r>
+            <w:r>
+              <w:rPr>
+                <w:b/>
+              </w:rPr>
+              <w:t>:</w:t>
+            </w:r>
+            <w:r>
+              <w:rPr>
+                <w:bCs/>
+              </w:rPr>
+              <w:t xml:space="preserve"> An attacker </w:t>
+            </w:r>
+            <w:r>
+              <w:rPr>
+                <w:bCs/>
+              </w:rPr>
+              <w:t>can obtain every user’s profile information. Since this is a banking system, the profile information is likely to be sensitive personal information.</w:t>
             </w:r>
           </w:p>
         </w:tc>
@@ -8314,11 +8730,12 @@
           <w:p>
             <w:pPr>
               <w:pStyle w:val="Heading3"/>
-              <w:rPr>
-                <w:b/>
-              </w:rPr>
-            </w:pPr>
-            <w:bookmarkStart w:id="43" w:name="_Toc73828754"/>
+              <w:keepNext w:val="0"/>
+              <w:rPr>
+                <w:b/>
+              </w:rPr>
+            </w:pPr>
+            <w:bookmarkStart w:id="43" w:name="_Toc73894452"/>
             <w:r>
               <w:rPr>
                 <w:b/>
@@ -8351,14 +8768,50 @@
               </w:pBdr>
               <w:spacing w:line="240" w:lineRule="auto"/>
               <w:rPr>
-                <w:b/>
-              </w:rPr>
-            </w:pPr>
-            <w:r>
-              <w:rPr>
-                <w:b/>
-              </w:rPr>
-              <w:t>Rare/Unlikely/Possible/Likely/Almost Certain: The possibility of the vulnerability being exploited</w:t>
+                <w:bCs/>
+              </w:rPr>
+            </w:pPr>
+            <w:r>
+              <w:rPr>
+                <w:b/>
+              </w:rPr>
+              <w:t>Possible</w:t>
+            </w:r>
+            <w:r>
+              <w:rPr>
+                <w:b/>
+              </w:rPr>
+              <w:t>:</w:t>
+            </w:r>
+            <w:r>
+              <w:rPr>
+                <w:b/>
+              </w:rPr>
+              <w:t xml:space="preserve"> </w:t>
+            </w:r>
+            <w:r>
+              <w:rPr>
+                <w:bCs/>
+              </w:rPr>
+              <w:t>Insecure direct object references vulnerability</w:t>
+            </w:r>
+            <w:r>
+              <w:rPr>
+                <w:bCs/>
+              </w:rPr>
+              <w:t xml:space="preserve"> is a common place for attackers to look at. </w:t>
+            </w:r>
+            <w:r>
+              <w:rPr>
+                <w:lang w:eastAsia="zh-CN"/>
+              </w:rPr>
+              <w:t>The exploitation requires the attacker to have a set of valid credentials so strict background checking could decrease the likelihood.</w:t>
+            </w:r>
+            <w:r>
+              <w:rPr>
+                <w:lang w:eastAsia="zh-CN"/>
+              </w:rPr>
+              <w:t xml:space="preserve"> In this case, the parameter is hidden at the first place, so that could decrease the likelihood further.</w:t>
             </w:r>
           </w:p>
         </w:tc>
@@ -8378,15 +8831,17 @@
           <w:p>
             <w:pPr>
               <w:pStyle w:val="Heading3"/>
-              <w:rPr>
-                <w:b/>
-              </w:rPr>
-            </w:pPr>
-            <w:bookmarkStart w:id="44" w:name="_Toc73828755"/>
-            <w:r>
-              <w:rPr>
-                <w:b/>
-              </w:rPr>
+              <w:keepNext w:val="0"/>
+              <w:rPr>
+                <w:b/>
+              </w:rPr>
+            </w:pPr>
+            <w:bookmarkStart w:id="44" w:name="_Toc73894453"/>
+            <w:r>
+              <w:rPr>
+                <w:b/>
+              </w:rPr>
+              <w:lastRenderedPageBreak/>
               <w:t>Risk Rating</w:t>
             </w:r>
             <w:bookmarkEnd w:id="44"/>
@@ -8406,32 +8861,48 @@
           <w:p>
             <w:pPr>
               <w:widowControl w:val="0"/>
-              <w:pBdr>
-                <w:top w:val="nil"/>
-                <w:left w:val="nil"/>
-                <w:bottom w:val="nil"/>
-                <w:right w:val="nil"/>
-                <w:between w:val="nil"/>
-              </w:pBdr>
               <w:spacing w:line="240" w:lineRule="auto"/>
-              <w:rPr>
-                <w:b/>
-              </w:rPr>
-            </w:pPr>
-            <w:r>
-              <w:rPr>
-                <w:b/>
-              </w:rPr>
-              <w:t>Informational / Low / Medium / High / Extreme</w:t>
-            </w:r>
-          </w:p>
-          <w:p>
-            <w:pPr>
-              <w:widowControl w:val="0"/>
-              <w:spacing w:line="240" w:lineRule="auto"/>
-            </w:pPr>
-            <w:r>
-              <w:t>This is the reasoning behind my rating</w:t>
+            </w:pPr>
+            <w:r>
+              <w:rPr>
+                <w:b/>
+              </w:rPr>
+              <w:t>High</w:t>
+            </w:r>
+            <w:r>
+              <w:rPr>
+                <w:rFonts w:hint="eastAsia"/>
+                <w:b/>
+                <w:lang w:eastAsia="zh-CN"/>
+              </w:rPr>
+              <w:t>:</w:t>
+            </w:r>
+            <w:r>
+              <w:rPr>
+                <w:b/>
+                <w:lang w:eastAsia="zh-CN"/>
+              </w:rPr>
+              <w:t xml:space="preserve"> </w:t>
+            </w:r>
+            <w:r>
+              <w:t xml:space="preserve">Referring to the risk matrix in </w:t>
+            </w:r>
+            <w:hyperlink w:anchor="_Appendix_I_-" w:history="1">
+              <w:r>
+                <w:rPr>
+                  <w:rStyle w:val="Hyperlink"/>
+                </w:rPr>
+                <w:t>Appendix 1</w:t>
+              </w:r>
+            </w:hyperlink>
+            <w:r>
+              <w:t>, major impact and possible likelihood suggest a high risk.</w:t>
+            </w:r>
+            <w:r>
+              <w:t xml:space="preserve"> </w:t>
+            </w:r>
+            <w:r>
+              <w:t>Users should not be able view others’ sensitive personal information.</w:t>
             </w:r>
           </w:p>
         </w:tc>
@@ -8451,11 +8922,12 @@
           <w:p>
             <w:pPr>
               <w:pStyle w:val="Heading3"/>
-              <w:rPr>
-                <w:b/>
-              </w:rPr>
-            </w:pPr>
-            <w:bookmarkStart w:id="45" w:name="_Toc73828756"/>
+              <w:keepNext w:val="0"/>
+              <w:rPr>
+                <w:b/>
+              </w:rPr>
+            </w:pPr>
+            <w:bookmarkStart w:id="45" w:name="_Toc73894454"/>
             <w:r>
               <w:rPr>
                 <w:b/>
@@ -8488,14 +8960,14 @@
               </w:pBdr>
               <w:spacing w:line="240" w:lineRule="auto"/>
               <w:rPr>
-                <w:b/>
-              </w:rPr>
-            </w:pPr>
-            <w:r>
-              <w:rPr>
-                <w:b/>
-              </w:rPr>
-              <w:t>http://example.com</w:t>
+                <w:bCs/>
+              </w:rPr>
+            </w:pPr>
+            <w:r>
+              <w:rPr>
+                <w:bCs/>
+              </w:rPr>
+              <w:t>None</w:t>
             </w:r>
           </w:p>
         </w:tc>
@@ -8515,11 +8987,12 @@
           <w:p>
             <w:pPr>
               <w:pStyle w:val="Heading3"/>
-              <w:rPr>
-                <w:b/>
-              </w:rPr>
-            </w:pPr>
-            <w:bookmarkStart w:id="46" w:name="_Toc73828757"/>
+              <w:keepNext w:val="0"/>
+              <w:rPr>
+                <w:b/>
+              </w:rPr>
+            </w:pPr>
+            <w:bookmarkStart w:id="46" w:name="_Toc73894455"/>
             <w:r>
               <w:rPr>
                 <w:b/>
@@ -8553,7 +9026,90 @@
               <w:spacing w:line="240" w:lineRule="auto"/>
             </w:pPr>
             <w:r>
-              <w:t>The fix goes here</w:t>
+              <w:t>It is recommended that:</w:t>
+            </w:r>
+          </w:p>
+          <w:p>
+            <w:pPr>
+              <w:pStyle w:val="ListParagraph"/>
+              <w:widowControl w:val="0"/>
+              <w:numPr>
+                <w:ilvl w:val="0"/>
+                <w:numId w:val="10"/>
+              </w:numPr>
+              <w:pBdr>
+                <w:top w:val="nil"/>
+                <w:left w:val="nil"/>
+                <w:bottom w:val="nil"/>
+                <w:right w:val="nil"/>
+                <w:between w:val="nil"/>
+              </w:pBdr>
+              <w:spacing w:line="240" w:lineRule="auto"/>
+              <w:ind w:firstLineChars="0"/>
+              <w:rPr>
+                <w:lang w:eastAsia="zh-CN"/>
+              </w:rPr>
+            </w:pPr>
+            <w:r>
+              <w:rPr>
+                <w:rFonts w:hint="eastAsia"/>
+                <w:lang w:eastAsia="zh-CN"/>
+              </w:rPr>
+              <w:t>Re</w:t>
+            </w:r>
+            <w:r>
+              <w:rPr>
+                <w:lang w:eastAsia="zh-CN"/>
+              </w:rPr>
+              <w:t>move this functionality completely if it is not necessary;</w:t>
+            </w:r>
+          </w:p>
+          <w:p>
+            <w:pPr>
+              <w:pStyle w:val="ListParagraph"/>
+              <w:widowControl w:val="0"/>
+              <w:numPr>
+                <w:ilvl w:val="0"/>
+                <w:numId w:val="10"/>
+              </w:numPr>
+              <w:pBdr>
+                <w:top w:val="nil"/>
+                <w:left w:val="nil"/>
+                <w:bottom w:val="nil"/>
+                <w:right w:val="nil"/>
+                <w:between w:val="nil"/>
+              </w:pBdr>
+              <w:spacing w:line="240" w:lineRule="auto"/>
+              <w:ind w:firstLineChars="0"/>
+              <w:rPr>
+                <w:rFonts w:hint="eastAsia"/>
+                <w:lang w:eastAsia="zh-CN"/>
+              </w:rPr>
+            </w:pPr>
+            <w:r>
+              <w:rPr>
+                <w:rFonts w:hint="eastAsia"/>
+                <w:lang w:eastAsia="zh-CN"/>
+              </w:rPr>
+              <w:t>S</w:t>
+            </w:r>
+            <w:r>
+              <w:rPr>
+                <w:lang w:eastAsia="zh-CN"/>
+              </w:rPr>
+              <w:t>etting the permission for each user properly: a normal user should not be able to view other users’</w:t>
+            </w:r>
+            <w:r>
+              <w:rPr>
+                <w:lang w:eastAsia="zh-CN"/>
+              </w:rPr>
+              <w:t xml:space="preserve"> confidential</w:t>
+            </w:r>
+            <w:r>
+              <w:rPr>
+                <w:lang w:eastAsia="zh-CN"/>
+              </w:rPr>
+              <w:t xml:space="preserve"> profiles.</w:t>
             </w:r>
           </w:p>
         </w:tc>
@@ -8570,7 +9126,7 @@
         <w:pStyle w:val="Heading1"/>
       </w:pPr>
       <w:bookmarkStart w:id="47" w:name="_Appendix_I_-"/>
-      <w:bookmarkStart w:id="48" w:name="_Toc73828758"/>
+      <w:bookmarkStart w:id="48" w:name="_Toc73894456"/>
       <w:bookmarkEnd w:id="47"/>
       <w:r>
         <w:lastRenderedPageBreak/>
@@ -8613,7 +9169,7 @@
                     <pic:cNvPicPr preferRelativeResize="0"/>
                   </pic:nvPicPr>
                   <pic:blipFill>
-                    <a:blip r:embed="rId11"/>
+                    <a:blip r:embed="rId12"/>
                     <a:srcRect/>
                     <a:stretch>
                       <a:fillRect/>
@@ -8646,7 +9202,7 @@
       <w:pPr>
         <w:pStyle w:val="Heading1"/>
       </w:pPr>
-      <w:bookmarkStart w:id="49" w:name="_Toc73828759"/>
+      <w:bookmarkStart w:id="49" w:name="_Toc73894457"/>
       <w:r>
         <w:lastRenderedPageBreak/>
         <w:t>Appendix 2 - Additional Information</w:t>
@@ -8660,6 +9216,7 @@
         <w:pStyle w:val="Heading2"/>
       </w:pPr>
       <w:bookmarkStart w:id="50" w:name="_Section_1_–"/>
+      <w:bookmarkStart w:id="51" w:name="_Toc73894458"/>
       <w:bookmarkEnd w:id="50"/>
       <w:r>
         <w:t>Section 1 –</w:t>
@@ -8673,6 +9230,7 @@
       <w:r>
         <w:t xml:space="preserve"> exploitation walkthrough</w:t>
       </w:r>
+      <w:bookmarkEnd w:id="51"/>
     </w:p>
     <w:p/>
     <w:p>
@@ -8800,7 +9358,7 @@
               </w:rPr>
               <w:t xml:space="preserve">Inspecting </w:t>
             </w:r>
-            <w:hyperlink r:id="rId12" w:history="1">
+            <w:hyperlink r:id="rId13" w:history="1">
               <w:r>
                 <w:rPr>
                   <w:rStyle w:val="Hyperlink"/>
@@ -8815,7 +9373,7 @@
               </w:rPr>
               <w:t xml:space="preserve"> gives the following comment pointing to </w:t>
             </w:r>
-            <w:hyperlink r:id="rId13" w:history="1">
+            <w:hyperlink r:id="rId14" w:history="1">
               <w:r>
                 <w:rPr>
                   <w:rStyle w:val="Hyperlink"/>
@@ -8852,7 +9410,7 @@
                           <pic:cNvPicPr/>
                         </pic:nvPicPr>
                         <pic:blipFill>
-                          <a:blip r:embed="rId14">
+                          <a:blip r:embed="rId15">
                             <a:extLst>
                               <a:ext uri="{28A0092B-C50C-407E-A947-70E740481C1C}">
                                 <a14:useLocalDpi xmlns:a14="http://schemas.microsoft.com/office/drawing/2010/main" val="0"/>
@@ -8924,7 +9482,7 @@
               </w:rPr>
               <w:t xml:space="preserve">By visiting </w:t>
             </w:r>
-            <w:hyperlink r:id="rId15" w:history="1">
+            <w:hyperlink r:id="rId16" w:history="1">
               <w:r>
                 <w:rPr>
                   <w:rStyle w:val="Hyperlink"/>
@@ -8981,7 +9539,7 @@
               </w:rPr>
               <w:t xml:space="preserve"> order to acquire more information, we setup </w:t>
             </w:r>
-            <w:hyperlink r:id="rId16" w:history="1">
+            <w:hyperlink r:id="rId17" w:history="1">
               <w:r>
                 <w:rPr>
                   <w:rStyle w:val="Hyperlink"/>
@@ -9005,7 +9563,7 @@
               </w:rPr>
               <w:t xml:space="preserve"> </w:t>
             </w:r>
-            <w:hyperlink r:id="rId17" w:history="1">
+            <w:hyperlink r:id="rId18" w:history="1">
               <w:r>
                 <w:rPr>
                   <w:rStyle w:val="Hyperlink"/>
@@ -9026,7 +9584,7 @@
               </w:rPr>
               <w:t xml:space="preserve"> We used </w:t>
             </w:r>
-            <w:hyperlink r:id="rId18" w:history="1">
+            <w:hyperlink r:id="rId19" w:history="1">
               <w:r>
                 <w:rPr>
                   <w:rStyle w:val="Hyperlink"/>
@@ -9067,7 +9625,7 @@
                           <pic:cNvPicPr/>
                         </pic:nvPicPr>
                         <pic:blipFill>
-                          <a:blip r:embed="rId19">
+                          <a:blip r:embed="rId20">
                             <a:extLst>
                               <a:ext uri="{28A0092B-C50C-407E-A947-70E740481C1C}">
                                 <a14:useLocalDpi xmlns:a14="http://schemas.microsoft.com/office/drawing/2010/main" val="0"/>
@@ -9151,45 +9709,15 @@
               <w:rPr>
                 <w:lang w:eastAsia="zh-CN"/>
               </w:rPr>
-              <w:t xml:space="preserve">rom the results list of </w:t>
-            </w:r>
-            <w:proofErr w:type="spellStart"/>
-            <w:r>
-              <w:rPr>
-                <w:lang w:eastAsia="zh-CN"/>
-              </w:rPr>
-              <w:t>dirbuster</w:t>
-            </w:r>
-            <w:proofErr w:type="spellEnd"/>
-            <w:r>
-              <w:rPr>
-                <w:lang w:eastAsia="zh-CN"/>
-              </w:rPr>
-              <w:t xml:space="preserve">, we can find a hidden directory </w:t>
-            </w:r>
-            <w:hyperlink r:id="rId20" w:history="1">
+              <w:t xml:space="preserve">rom the results list of dirbuster, we can find a hidden directory </w:t>
+            </w:r>
+            <w:hyperlink r:id="rId21" w:history="1">
               <w:r>
                 <w:rPr>
                   <w:rStyle w:val="Hyperlink"/>
                   <w:lang w:eastAsia="zh-CN"/>
                 </w:rPr>
-                <w:t>test</w:t>
-              </w:r>
-              <w:proofErr w:type="gramStart"/>
-              <w:r>
-                <w:rPr>
-                  <w:rStyle w:val="Hyperlink"/>
-                  <w:lang w:eastAsia="zh-CN"/>
-                </w:rPr>
-                <w:t>/.git</w:t>
-              </w:r>
-              <w:proofErr w:type="gramEnd"/>
-              <w:r>
-                <w:rPr>
-                  <w:rStyle w:val="Hyperlink"/>
-                  <w:lang w:eastAsia="zh-CN"/>
-                </w:rPr>
-                <w:t>/</w:t>
+                <w:t>test/.git/</w:t>
               </w:r>
             </w:hyperlink>
             <w:r>
@@ -9233,7 +9761,7 @@
                           <pic:cNvPicPr/>
                         </pic:nvPicPr>
                         <pic:blipFill>
-                          <a:blip r:embed="rId21">
+                          <a:blip r:embed="rId22">
                             <a:extLst>
                               <a:ext uri="{28A0092B-C50C-407E-A947-70E740481C1C}">
                                 <a14:useLocalDpi xmlns:a14="http://schemas.microsoft.com/office/drawing/2010/main" val="0"/>
@@ -9313,7 +9841,7 @@
               </w:rPr>
               <w:t xml:space="preserve">y walking through every files / directories under </w:t>
             </w:r>
-            <w:hyperlink r:id="rId22" w:history="1">
+            <w:hyperlink r:id="rId23" w:history="1">
               <w:r>
                 <w:rPr>
                   <w:rStyle w:val="Hyperlink"/>
@@ -9328,7 +9856,7 @@
               </w:rPr>
               <w:t xml:space="preserve">, we can find the flag is in </w:t>
             </w:r>
-            <w:hyperlink r:id="rId23" w:history="1">
+            <w:hyperlink r:id="rId24" w:history="1">
               <w:r>
                 <w:rPr>
                   <w:rStyle w:val="Hyperlink"/>
@@ -9354,27 +9882,11 @@
                 <w:lang w:eastAsia="zh-CN"/>
               </w:rPr>
             </w:pPr>
-            <w:proofErr w:type="gramStart"/>
-            <w:r>
-              <w:rPr>
-                <w:lang w:eastAsia="zh-CN"/>
-              </w:rPr>
-              <w:t>FLAG{</w:t>
-            </w:r>
-            <w:proofErr w:type="spellStart"/>
-            <w:proofErr w:type="gramEnd"/>
-            <w:r>
-              <w:rPr>
-                <w:lang w:eastAsia="zh-CN"/>
-              </w:rPr>
-              <w:t>gitters_R_us</w:t>
-            </w:r>
-            <w:proofErr w:type="spellEnd"/>
-            <w:r>
-              <w:rPr>
-                <w:lang w:eastAsia="zh-CN"/>
-              </w:rPr>
-              <w:t>}</w:t>
+            <w:r>
+              <w:rPr>
+                <w:lang w:eastAsia="zh-CN"/>
+              </w:rPr>
+              <w:t>FLAG{gitters_R_us}</w:t>
             </w:r>
           </w:p>
           <w:p>
@@ -9404,7 +9916,7 @@
                           <pic:cNvPicPr/>
                         </pic:nvPicPr>
                         <pic:blipFill>
-                          <a:blip r:embed="rId24">
+                          <a:blip r:embed="rId25">
                             <a:extLst>
                               <a:ext uri="{28A0092B-C50C-407E-A947-70E740481C1C}">
                                 <a14:useLocalDpi xmlns:a14="http://schemas.microsoft.com/office/drawing/2010/main" val="0"/>
@@ -9470,8 +9982,9 @@
           <w:lang w:eastAsia="zh-CN"/>
         </w:rPr>
       </w:pPr>
-      <w:bookmarkStart w:id="51" w:name="_Section_2_–"/>
-      <w:bookmarkEnd w:id="51"/>
+      <w:bookmarkStart w:id="52" w:name="_Section_2_–"/>
+      <w:bookmarkStart w:id="53" w:name="_Toc73894459"/>
+      <w:bookmarkEnd w:id="52"/>
       <w:r>
         <w:rPr>
           <w:rFonts w:hint="eastAsia"/>
@@ -9485,6 +9998,7 @@
         </w:rPr>
         <w:t>ection 2 – Client-side authentication bypassing exploitation walkthrough</w:t>
       </w:r>
+      <w:bookmarkEnd w:id="53"/>
     </w:p>
     <w:p>
       <w:pPr>
@@ -9624,7 +10138,7 @@
               </w:rPr>
               <w:t xml:space="preserve">nspecting </w:t>
             </w:r>
-            <w:hyperlink r:id="rId25" w:history="1">
+            <w:hyperlink r:id="rId26" w:history="1">
               <w:r>
                 <w:rPr>
                   <w:rStyle w:val="Hyperlink"/>
@@ -9637,21 +10151,7 @@
               <w:rPr>
                 <w:lang w:eastAsia="zh-CN"/>
               </w:rPr>
-              <w:t xml:space="preserve">, we find that the authentication of developer login is reside in the client-side and the authentication function is obfuscated with </w:t>
-            </w:r>
-            <w:proofErr w:type="spellStart"/>
-            <w:r>
-              <w:rPr>
-                <w:lang w:eastAsia="zh-CN"/>
-              </w:rPr>
-              <w:t>jjencode</w:t>
-            </w:r>
-            <w:proofErr w:type="spellEnd"/>
-            <w:r>
-              <w:rPr>
-                <w:lang w:eastAsia="zh-CN"/>
-              </w:rPr>
-              <w:t>.</w:t>
+              <w:t>, we find that the authentication of developer login is reside in the client-side and the authentication function is obfuscated with jjencode.</w:t>
             </w:r>
           </w:p>
           <w:p>
@@ -9689,7 +10189,7 @@
                           <pic:cNvPicPr/>
                         </pic:nvPicPr>
                         <pic:blipFill>
-                          <a:blip r:embed="rId26">
+                          <a:blip r:embed="rId27">
                             <a:extLst>
                               <a:ext uri="{28A0092B-C50C-407E-A947-70E740481C1C}">
                                 <a14:useLocalDpi xmlns:a14="http://schemas.microsoft.com/office/drawing/2010/main" val="0"/>
@@ -9810,7 +10310,7 @@
                           <pic:cNvPicPr/>
                         </pic:nvPicPr>
                         <pic:blipFill>
-                          <a:blip r:embed="rId27" cstate="print">
+                          <a:blip r:embed="rId28" cstate="print">
                             <a:extLst>
                               <a:ext uri="{28A0092B-C50C-407E-A947-70E740481C1C}">
                                 <a14:useLocalDpi xmlns:a14="http://schemas.microsoft.com/office/drawing/2010/main" val="0"/>
@@ -9868,7 +10368,6 @@
                 <w:rFonts w:hint="eastAsia"/>
                 <w:lang w:eastAsia="zh-CN"/>
               </w:rPr>
-              <w:lastRenderedPageBreak/>
               <w:t>3</w:t>
             </w:r>
           </w:p>
@@ -9950,7 +10449,7 @@
                           <pic:cNvPicPr/>
                         </pic:nvPicPr>
                         <pic:blipFill>
-                          <a:blip r:embed="rId28">
+                          <a:blip r:embed="rId29">
                             <a:extLst>
                               <a:ext uri="{28A0092B-C50C-407E-A947-70E740481C1C}">
                                 <a14:useLocalDpi xmlns:a14="http://schemas.microsoft.com/office/drawing/2010/main" val="0"/>
@@ -10036,8 +10535,9 @@
           <w:lang w:eastAsia="zh-CN"/>
         </w:rPr>
       </w:pPr>
-      <w:bookmarkStart w:id="52" w:name="_Section_3_–"/>
-      <w:bookmarkEnd w:id="52"/>
+      <w:bookmarkStart w:id="54" w:name="_Section_3_–"/>
+      <w:bookmarkStart w:id="55" w:name="_Toc73894460"/>
+      <w:bookmarkEnd w:id="54"/>
       <w:r>
         <w:rPr>
           <w:rFonts w:hint="eastAsia"/>
@@ -10063,6 +10563,7 @@
         </w:rPr>
         <w:t xml:space="preserve"> exploitation walkthrough</w:t>
       </w:r>
+      <w:bookmarkEnd w:id="55"/>
     </w:p>
     <w:p>
       <w:pPr>
@@ -10278,7 +10779,7 @@
                           <pic:cNvPicPr/>
                         </pic:nvPicPr>
                         <pic:blipFill>
-                          <a:blip r:embed="rId29">
+                          <a:blip r:embed="rId30">
                             <a:extLst>
                               <a:ext uri="{28A0092B-C50C-407E-A947-70E740481C1C}">
                                 <a14:useLocalDpi xmlns:a14="http://schemas.microsoft.com/office/drawing/2010/main" val="0"/>
@@ -10367,21 +10868,7 @@
               <w:rPr>
                 <w:lang w:eastAsia="zh-CN"/>
               </w:rPr>
-              <w:t>rute-forcing different combinations of “user” and “</w:t>
-            </w:r>
-            <w:proofErr w:type="spellStart"/>
-            <w:r>
-              <w:rPr>
-                <w:lang w:eastAsia="zh-CN"/>
-              </w:rPr>
-              <w:t>roleGroup</w:t>
-            </w:r>
-            <w:proofErr w:type="spellEnd"/>
-            <w:r>
-              <w:rPr>
-                <w:lang w:eastAsia="zh-CN"/>
-              </w:rPr>
-              <w:t>” values</w:t>
+              <w:t>rute-forcing different combinations of “user” and “roleGroup” values</w:t>
             </w:r>
             <w:r>
               <w:rPr>
@@ -10411,21 +10898,7 @@
               <w:rPr>
                 <w:lang w:eastAsia="zh-CN"/>
               </w:rPr>
-              <w:t>the current user’s username and “</w:t>
-            </w:r>
-            <w:proofErr w:type="spellStart"/>
-            <w:r>
-              <w:rPr>
-                <w:lang w:eastAsia="zh-CN"/>
-              </w:rPr>
-              <w:t>roleGroup</w:t>
-            </w:r>
-            <w:proofErr w:type="spellEnd"/>
-            <w:r>
-              <w:rPr>
-                <w:lang w:eastAsia="zh-CN"/>
-              </w:rPr>
-              <w:t xml:space="preserve">” </w:t>
+              <w:t xml:space="preserve">the current user’s username and “roleGroup” </w:t>
             </w:r>
             <w:r>
               <w:rPr>
@@ -10437,7 +10910,7 @@
               <w:rPr>
                 <w:lang w:eastAsia="zh-CN"/>
               </w:rPr>
-              <w:t xml:space="preserve"> “9”</w:t>
+              <w:t xml:space="preserve"> 9</w:t>
             </w:r>
             <w:r>
               <w:rPr>
@@ -10478,19 +10951,11 @@
                 <w:lang w:eastAsia="zh-CN"/>
               </w:rPr>
             </w:pPr>
-            <w:proofErr w:type="gramStart"/>
-            <w:r>
-              <w:rPr>
-                <w:lang w:eastAsia="zh-CN"/>
-              </w:rPr>
-              <w:t>FLAG{</w:t>
-            </w:r>
-            <w:proofErr w:type="gramEnd"/>
-            <w:r>
-              <w:rPr>
-                <w:lang w:eastAsia="zh-CN"/>
-              </w:rPr>
-              <w:t>zero_to_her0}</w:t>
+            <w:r>
+              <w:rPr>
+                <w:lang w:eastAsia="zh-CN"/>
+              </w:rPr>
+              <w:t>FLAG{zero_to_her0}</w:t>
             </w:r>
           </w:p>
           <w:p>
@@ -10521,7 +10986,7 @@
                           <pic:cNvPicPr/>
                         </pic:nvPicPr>
                         <pic:blipFill>
-                          <a:blip r:embed="rId30" cstate="print">
+                          <a:blip r:embed="rId31" cstate="print">
                             <a:extLst>
                               <a:ext uri="{28A0092B-C50C-407E-A947-70E740481C1C}">
                                 <a14:useLocalDpi xmlns:a14="http://schemas.microsoft.com/office/drawing/2010/main" val="0"/>
@@ -10601,7 +11066,6 @@
     <w:p>
       <w:pPr>
         <w:rPr>
-          <w:rFonts w:hint="eastAsia"/>
           <w:lang w:eastAsia="zh-CN"/>
         </w:rPr>
       </w:pPr>
@@ -10636,8 +11100,9 @@
           <w:lang w:eastAsia="zh-CN"/>
         </w:rPr>
       </w:pPr>
-      <w:bookmarkStart w:id="53" w:name="_Section_4_–"/>
-      <w:bookmarkEnd w:id="53"/>
+      <w:bookmarkStart w:id="56" w:name="_Section_4_–"/>
+      <w:bookmarkStart w:id="57" w:name="_Toc73894461"/>
+      <w:bookmarkEnd w:id="56"/>
       <w:r>
         <w:rPr>
           <w:rFonts w:hint="eastAsia"/>
@@ -10651,6 +11116,7 @@
         </w:rPr>
         <w:t>ection 4 – Weak authentication exploitation walkthrough</w:t>
       </w:r>
+      <w:bookmarkEnd w:id="57"/>
     </w:p>
     <w:p>
       <w:pPr>
@@ -10678,7 +11144,6 @@
             <w:pPr>
               <w:jc w:val="center"/>
               <w:rPr>
-                <w:rFonts w:hint="eastAsia"/>
                 <w:b/>
                 <w:bCs/>
               </w:rPr>
@@ -10707,7 +11172,6 @@
           <w:p>
             <w:pPr>
               <w:rPr>
-                <w:rFonts w:hint="eastAsia"/>
                 <w:b/>
                 <w:bCs/>
               </w:rPr>
@@ -10738,9 +11202,6 @@
           <w:p>
             <w:pPr>
               <w:jc w:val="center"/>
-              <w:rPr>
-                <w:rFonts w:hint="eastAsia"/>
-              </w:rPr>
             </w:pPr>
             <w:r>
               <w:rPr>
@@ -10757,7 +11218,6 @@
           <w:p>
             <w:pPr>
               <w:rPr>
-                <w:rFonts w:hint="eastAsia"/>
                 <w:lang w:eastAsia="zh-CN"/>
               </w:rPr>
             </w:pPr>
@@ -10876,7 +11336,6 @@
             <w:pPr>
               <w:jc w:val="center"/>
               <w:rPr>
-                <w:rFonts w:hint="eastAsia"/>
                 <w:lang w:eastAsia="zh-CN"/>
               </w:rPr>
             </w:pPr>
@@ -10896,7 +11355,6 @@
           <w:p>
             <w:pPr>
               <w:rPr>
-                <w:rFonts w:hint="eastAsia"/>
                 <w:lang w:eastAsia="zh-CN"/>
               </w:rPr>
             </w:pPr>
@@ -10949,7 +11407,6 @@
             <w:pPr>
               <w:jc w:val="center"/>
               <w:rPr>
-                <w:rFonts w:hint="eastAsia"/>
                 <w:lang w:eastAsia="zh-CN"/>
               </w:rPr>
             </w:pPr>
@@ -10969,7 +11426,6 @@
           <w:p>
             <w:pPr>
               <w:rPr>
-                <w:rFonts w:hint="eastAsia"/>
                 <w:lang w:eastAsia="zh-CN"/>
               </w:rPr>
             </w:pPr>
@@ -10991,7 +11447,6 @@
             <w:pPr>
               <w:jc w:val="center"/>
               <w:rPr>
-                <w:rFonts w:hint="eastAsia"/>
                 <w:lang w:eastAsia="zh-CN"/>
               </w:rPr>
             </w:pPr>
@@ -11041,33 +11496,16 @@
                 <w:lang w:eastAsia="zh-CN"/>
               </w:rPr>
             </w:pPr>
-            <w:proofErr w:type="gramStart"/>
-            <w:r>
-              <w:rPr>
-                <w:lang w:eastAsia="zh-CN"/>
-              </w:rPr>
-              <w:t>FLAG{</w:t>
-            </w:r>
-            <w:proofErr w:type="spellStart"/>
-            <w:proofErr w:type="gramEnd"/>
-            <w:r>
-              <w:rPr>
-                <w:lang w:eastAsia="zh-CN"/>
-              </w:rPr>
-              <w:t>no_change_no_progress</w:t>
-            </w:r>
-            <w:proofErr w:type="spellEnd"/>
-            <w:r>
-              <w:rPr>
-                <w:lang w:eastAsia="zh-CN"/>
-              </w:rPr>
-              <w:t>}</w:t>
-            </w:r>
-          </w:p>
-          <w:p>
-            <w:pPr>
-              <w:rPr>
-                <w:rFonts w:hint="eastAsia"/>
+            <w:r>
+              <w:rPr>
+                <w:lang w:eastAsia="zh-CN"/>
+              </w:rPr>
+              <w:t>FLAG{no_change_no_progress}</w:t>
+            </w:r>
+          </w:p>
+          <w:p>
+            <w:pPr>
+              <w:rPr>
                 <w:lang w:eastAsia="zh-CN"/>
               </w:rPr>
             </w:pPr>
@@ -11094,7 +11532,7 @@
                           <pic:cNvPicPr/>
                         </pic:nvPicPr>
                         <pic:blipFill>
-                          <a:blip r:embed="rId31">
+                          <a:blip r:embed="rId32">
                             <a:extLst>
                               <a:ext uri="{28A0092B-C50C-407E-A947-70E740481C1C}">
                                 <a14:useLocalDpi xmlns:a14="http://schemas.microsoft.com/office/drawing/2010/main" val="0"/>
@@ -11155,8 +11593,8 @@
       </w:pPr>
     </w:p>
     <w:sectPr>
-      <w:footerReference w:type="default" r:id="rId32"/>
-      <w:footerReference w:type="first" r:id="rId33"/>
+      <w:footerReference w:type="default" r:id="rId33"/>
+      <w:footerReference w:type="first" r:id="rId34"/>
       <w:pgSz w:w="11909" w:h="16834"/>
       <w:pgMar w:top="1440" w:right="1440" w:bottom="1440" w:left="1440" w:header="720" w:footer="720" w:gutter="0"/>
       <w:pgNumType w:start="1"/>
@@ -11659,6 +12097,95 @@
     </w:lvl>
   </w:abstractNum>
   <w:abstractNum w:abstractNumId="4" w15:restartNumberingAfterBreak="0">
+    <w:nsid w:val="53EF4D30"/>
+    <w:multiLevelType w:val="hybridMultilevel"/>
+    <w:tmpl w:val="21B69FAC"/>
+    <w:lvl w:ilvl="0" w:tplc="7C8ED806">
+      <w:start w:val="1"/>
+      <w:numFmt w:val="decimal"/>
+      <w:lvlText w:val="%1."/>
+      <w:lvlJc w:val="left"/>
+      <w:pPr>
+        <w:ind w:left="360" w:hanging="360"/>
+      </w:pPr>
+      <w:rPr>
+        <w:rFonts w:hint="default"/>
+      </w:rPr>
+    </w:lvl>
+    <w:lvl w:ilvl="1" w:tplc="04090019" w:tentative="1">
+      <w:start w:val="1"/>
+      <w:numFmt w:val="lowerLetter"/>
+      <w:lvlText w:val="%2)"/>
+      <w:lvlJc w:val="left"/>
+      <w:pPr>
+        <w:ind w:left="840" w:hanging="420"/>
+      </w:pPr>
+    </w:lvl>
+    <w:lvl w:ilvl="2" w:tplc="0409001B" w:tentative="1">
+      <w:start w:val="1"/>
+      <w:numFmt w:val="lowerRoman"/>
+      <w:lvlText w:val="%3."/>
+      <w:lvlJc w:val="right"/>
+      <w:pPr>
+        <w:ind w:left="1260" w:hanging="420"/>
+      </w:pPr>
+    </w:lvl>
+    <w:lvl w:ilvl="3" w:tplc="0409000F" w:tentative="1">
+      <w:start w:val="1"/>
+      <w:numFmt w:val="decimal"/>
+      <w:lvlText w:val="%4."/>
+      <w:lvlJc w:val="left"/>
+      <w:pPr>
+        <w:ind w:left="1680" w:hanging="420"/>
+      </w:pPr>
+    </w:lvl>
+    <w:lvl w:ilvl="4" w:tplc="04090019" w:tentative="1">
+      <w:start w:val="1"/>
+      <w:numFmt w:val="lowerLetter"/>
+      <w:lvlText w:val="%5)"/>
+      <w:lvlJc w:val="left"/>
+      <w:pPr>
+        <w:ind w:left="2100" w:hanging="420"/>
+      </w:pPr>
+    </w:lvl>
+    <w:lvl w:ilvl="5" w:tplc="0409001B" w:tentative="1">
+      <w:start w:val="1"/>
+      <w:numFmt w:val="lowerRoman"/>
+      <w:lvlText w:val="%6."/>
+      <w:lvlJc w:val="right"/>
+      <w:pPr>
+        <w:ind w:left="2520" w:hanging="420"/>
+      </w:pPr>
+    </w:lvl>
+    <w:lvl w:ilvl="6" w:tplc="0409000F" w:tentative="1">
+      <w:start w:val="1"/>
+      <w:numFmt w:val="decimal"/>
+      <w:lvlText w:val="%7."/>
+      <w:lvlJc w:val="left"/>
+      <w:pPr>
+        <w:ind w:left="2940" w:hanging="420"/>
+      </w:pPr>
+    </w:lvl>
+    <w:lvl w:ilvl="7" w:tplc="04090019" w:tentative="1">
+      <w:start w:val="1"/>
+      <w:numFmt w:val="lowerLetter"/>
+      <w:lvlText w:val="%8)"/>
+      <w:lvlJc w:val="left"/>
+      <w:pPr>
+        <w:ind w:left="3360" w:hanging="420"/>
+      </w:pPr>
+    </w:lvl>
+    <w:lvl w:ilvl="8" w:tplc="0409001B" w:tentative="1">
+      <w:start w:val="1"/>
+      <w:numFmt w:val="lowerRoman"/>
+      <w:lvlText w:val="%9."/>
+      <w:lvlJc w:val="right"/>
+      <w:pPr>
+        <w:ind w:left="3780" w:hanging="420"/>
+      </w:pPr>
+    </w:lvl>
+  </w:abstractNum>
+  <w:abstractNum w:abstractNumId="5" w15:restartNumberingAfterBreak="0">
     <w:nsid w:val="5C5907D8"/>
     <w:multiLevelType w:val="hybridMultilevel"/>
     <w:tmpl w:val="27843894"/>
@@ -11771,7 +12298,7 @@
       </w:rPr>
     </w:lvl>
   </w:abstractNum>
-  <w:abstractNum w:abstractNumId="5" w15:restartNumberingAfterBreak="0">
+  <w:abstractNum w:abstractNumId="6" w15:restartNumberingAfterBreak="0">
     <w:nsid w:val="696B6D52"/>
     <w:multiLevelType w:val="hybridMultilevel"/>
     <w:tmpl w:val="4EC2CCBE"/>
@@ -11860,7 +12387,7 @@
       </w:pPr>
     </w:lvl>
   </w:abstractNum>
-  <w:abstractNum w:abstractNumId="6" w15:restartNumberingAfterBreak="0">
+  <w:abstractNum w:abstractNumId="7" w15:restartNumberingAfterBreak="0">
     <w:nsid w:val="6B78260C"/>
     <w:multiLevelType w:val="hybridMultilevel"/>
     <w:tmpl w:val="C05C2B18"/>
@@ -11973,7 +12500,7 @@
       </w:rPr>
     </w:lvl>
   </w:abstractNum>
-  <w:abstractNum w:abstractNumId="7" w15:restartNumberingAfterBreak="0">
+  <w:abstractNum w:abstractNumId="8" w15:restartNumberingAfterBreak="0">
     <w:nsid w:val="6D0B1A47"/>
     <w:multiLevelType w:val="hybridMultilevel"/>
     <w:tmpl w:val="94BEAA3E"/>
@@ -12062,7 +12589,7 @@
       </w:pPr>
     </w:lvl>
   </w:abstractNum>
-  <w:abstractNum w:abstractNumId="8" w15:restartNumberingAfterBreak="0">
+  <w:abstractNum w:abstractNumId="9" w15:restartNumberingAfterBreak="0">
     <w:nsid w:val="7CE24C22"/>
     <w:multiLevelType w:val="hybridMultilevel"/>
     <w:tmpl w:val="E05839D8"/>
@@ -12152,13 +12679,13 @@
     </w:lvl>
   </w:abstractNum>
   <w:num w:numId="1">
-    <w:abstractNumId w:val="8"/>
+    <w:abstractNumId w:val="9"/>
   </w:num>
   <w:num w:numId="2">
-    <w:abstractNumId w:val="6"/>
+    <w:abstractNumId w:val="7"/>
   </w:num>
   <w:num w:numId="3">
-    <w:abstractNumId w:val="4"/>
+    <w:abstractNumId w:val="5"/>
   </w:num>
   <w:num w:numId="4">
     <w:abstractNumId w:val="0"/>
@@ -12167,7 +12694,7 @@
     <w:abstractNumId w:val="3"/>
   </w:num>
   <w:num w:numId="6">
-    <w:abstractNumId w:val="7"/>
+    <w:abstractNumId w:val="8"/>
   </w:num>
   <w:num w:numId="7">
     <w:abstractNumId w:val="2"/>
@@ -12176,7 +12703,10 @@
     <w:abstractNumId w:val="1"/>
   </w:num>
   <w:num w:numId="9">
-    <w:abstractNumId w:val="5"/>
+    <w:abstractNumId w:val="6"/>
+  </w:num>
+  <w:num w:numId="10">
+    <w:abstractNumId w:val="4"/>
   </w:num>
 </w:numbering>
 </file>

</xml_diff>